<commit_message>
Cleaned up the import statements in the Station class.
</commit_message>
<xml_diff>
--- a/Rapport.docx
+++ b/Rapport.docx
@@ -433,6 +433,47 @@
             </w:r>
             <w:r>
               <w:t xml:space="preserve"> og hva denne rapporten handler om</w:t>
+            </w:r>
+          </w:p>
+          <w:p>
+            <w:pPr>
+              <w:pStyle w:val="Comment"/>
+            </w:pPr>
+          </w:p>
+          <w:p>
+            <w:pPr>
+              <w:pStyle w:val="Comment"/>
+              <w:rPr>
+                <w:i w:val="0"/>
+                <w:iCs/>
+                <w:color w:val="000000" w:themeColor="text1"/>
+              </w:rPr>
+            </w:pPr>
+            <w:r>
+              <w:rPr>
+                <w:i w:val="0"/>
+                <w:iCs/>
+                <w:color w:val="000000" w:themeColor="text1"/>
+              </w:rPr>
+              <w:t xml:space="preserve">Train </w:t>
+            </w:r>
+            <w:proofErr w:type="spellStart"/>
+            <w:r>
+              <w:rPr>
+                <w:i w:val="0"/>
+                <w:iCs/>
+                <w:color w:val="000000" w:themeColor="text1"/>
+              </w:rPr>
+              <w:t>Dispatch</w:t>
+            </w:r>
+            <w:proofErr w:type="spellEnd"/>
+            <w:r>
+              <w:rPr>
+                <w:i w:val="0"/>
+                <w:iCs/>
+                <w:color w:val="000000" w:themeColor="text1"/>
+              </w:rPr>
+              <w:t xml:space="preserve"> System er et program som lagrer og håndterer togavganger på en enkelt stasjon. Programmet holder orden på tognummer, avgangstid, forsinkelser, spor, linjenavn og destinasjon. </w:t>
             </w:r>
           </w:p>
         </w:tc>

</xml_diff>

<commit_message>
Working on the Report (Rapport).
</commit_message>
<xml_diff>
--- a/Rapport.docx
+++ b/Rapport.docx
@@ -255,13 +255,8 @@
               <w:t>Faglærer</w:t>
             </w:r>
             <w:r>
-              <w:t>(e</w:t>
+              <w:t>(e) :</w:t>
             </w:r>
-            <w:proofErr w:type="gramStart"/>
-            <w:r>
-              <w:t>) :</w:t>
-            </w:r>
-            <w:proofErr w:type="gramEnd"/>
           </w:p>
         </w:tc>
       </w:tr>
@@ -546,7 +541,7 @@
     </w:p>
     <w:p>
       <w:pPr>
-        <w:pStyle w:val="Title"/>
+        <w:pStyle w:val="Tittel"/>
       </w:pPr>
       <w:r>
         <w:br w:type="page"/>
@@ -558,12 +553,12 @@
     </w:p>
     <w:p>
       <w:pPr>
-        <w:pStyle w:val="Title"/>
-      </w:pPr>
-    </w:p>
-    <w:p>
-      <w:pPr>
-        <w:pStyle w:val="TOC1"/>
+        <w:pStyle w:val="Tittel"/>
+      </w:pPr>
+    </w:p>
+    <w:p>
+      <w:pPr>
+        <w:pStyle w:val="INNH1"/>
         <w:tabs>
           <w:tab w:val="left" w:pos="400"/>
           <w:tab w:val="right" w:leader="dot" w:pos="9060"/>
@@ -587,7 +582,7 @@
       <w:hyperlink w:anchor="_Toc116650246" w:history="1">
         <w:r>
           <w:rPr>
-            <w:rStyle w:val="Hyperlink"/>
+            <w:rStyle w:val="Hyperkobling"/>
             <w:noProof/>
           </w:rPr>
           <w:t>1</w:t>
@@ -603,7 +598,7 @@
         </w:r>
         <w:r>
           <w:rPr>
-            <w:rStyle w:val="Hyperlink"/>
+            <w:rStyle w:val="Hyperkobling"/>
             <w:noProof/>
           </w:rPr>
           <w:t>SAMMENDRAG</w:t>
@@ -660,7 +655,7 @@
     </w:p>
     <w:p>
       <w:pPr>
-        <w:pStyle w:val="TOC1"/>
+        <w:pStyle w:val="INNH1"/>
         <w:tabs>
           <w:tab w:val="left" w:pos="400"/>
           <w:tab w:val="right" w:leader="dot" w:pos="9060"/>
@@ -675,7 +670,7 @@
       <w:hyperlink w:anchor="_Toc116650247" w:history="1">
         <w:r>
           <w:rPr>
-            <w:rStyle w:val="Hyperlink"/>
+            <w:rStyle w:val="Hyperkobling"/>
             <w:noProof/>
           </w:rPr>
           <w:t>2</w:t>
@@ -691,7 +686,7 @@
         </w:r>
         <w:r>
           <w:rPr>
-            <w:rStyle w:val="Hyperlink"/>
+            <w:rStyle w:val="Hyperkobling"/>
             <w:noProof/>
           </w:rPr>
           <w:t>TERMINOLOGI</w:t>
@@ -748,7 +743,7 @@
     </w:p>
     <w:p>
       <w:pPr>
-        <w:pStyle w:val="TOC1"/>
+        <w:pStyle w:val="INNH1"/>
         <w:tabs>
           <w:tab w:val="left" w:pos="400"/>
           <w:tab w:val="right" w:leader="dot" w:pos="9060"/>
@@ -763,7 +758,7 @@
       <w:hyperlink w:anchor="_Toc116650248" w:history="1">
         <w:r>
           <w:rPr>
-            <w:rStyle w:val="Hyperlink"/>
+            <w:rStyle w:val="Hyperkobling"/>
             <w:noProof/>
           </w:rPr>
           <w:t>3</w:t>
@@ -779,7 +774,7 @@
         </w:r>
         <w:r>
           <w:rPr>
-            <w:rStyle w:val="Hyperlink"/>
+            <w:rStyle w:val="Hyperkobling"/>
             <w:noProof/>
           </w:rPr>
           <w:t>INNLEDNING – PROBLEMSTILLING</w:t>
@@ -836,7 +831,7 @@
     </w:p>
     <w:p>
       <w:pPr>
-        <w:pStyle w:val="TOC2"/>
+        <w:pStyle w:val="INNH2"/>
         <w:tabs>
           <w:tab w:val="left" w:pos="960"/>
           <w:tab w:val="right" w:leader="dot" w:pos="9060"/>
@@ -851,7 +846,7 @@
       <w:hyperlink w:anchor="_Toc116650249" w:history="1">
         <w:r>
           <w:rPr>
-            <w:rStyle w:val="Hyperlink"/>
+            <w:rStyle w:val="Hyperkobling"/>
             <w:noProof/>
           </w:rPr>
           <w:t>3.1</w:t>
@@ -867,7 +862,7 @@
         </w:r>
         <w:r>
           <w:rPr>
-            <w:rStyle w:val="Hyperlink"/>
+            <w:rStyle w:val="Hyperkobling"/>
             <w:noProof/>
           </w:rPr>
           <w:t>Bakgrunn</w:t>
@@ -924,7 +919,7 @@
     </w:p>
     <w:p>
       <w:pPr>
-        <w:pStyle w:val="TOC2"/>
+        <w:pStyle w:val="INNH2"/>
         <w:tabs>
           <w:tab w:val="left" w:pos="960"/>
           <w:tab w:val="right" w:leader="dot" w:pos="9060"/>
@@ -939,7 +934,7 @@
       <w:hyperlink w:anchor="_Toc116650250" w:history="1">
         <w:r>
           <w:rPr>
-            <w:rStyle w:val="Hyperlink"/>
+            <w:rStyle w:val="Hyperkobling"/>
             <w:noProof/>
           </w:rPr>
           <w:t>3.2</w:t>
@@ -955,7 +950,7 @@
         </w:r>
         <w:r>
           <w:rPr>
-            <w:rStyle w:val="Hyperlink"/>
+            <w:rStyle w:val="Hyperkobling"/>
             <w:noProof/>
           </w:rPr>
           <w:t>Formål og problemstilling</w:t>
@@ -1012,7 +1007,7 @@
     </w:p>
     <w:p>
       <w:pPr>
-        <w:pStyle w:val="TOC2"/>
+        <w:pStyle w:val="INNH2"/>
         <w:tabs>
           <w:tab w:val="left" w:pos="960"/>
           <w:tab w:val="right" w:leader="dot" w:pos="9060"/>
@@ -1027,7 +1022,7 @@
       <w:hyperlink w:anchor="_Toc116650251" w:history="1">
         <w:r>
           <w:rPr>
-            <w:rStyle w:val="Hyperlink"/>
+            <w:rStyle w:val="Hyperkobling"/>
             <w:noProof/>
           </w:rPr>
           <w:t>3.3</w:t>
@@ -1043,7 +1038,7 @@
         </w:r>
         <w:r>
           <w:rPr>
-            <w:rStyle w:val="Hyperlink"/>
+            <w:rStyle w:val="Hyperkobling"/>
             <w:noProof/>
           </w:rPr>
           <w:t>Avgrensninger</w:t>
@@ -1100,7 +1095,7 @@
     </w:p>
     <w:p>
       <w:pPr>
-        <w:pStyle w:val="TOC2"/>
+        <w:pStyle w:val="INNH2"/>
         <w:tabs>
           <w:tab w:val="left" w:pos="960"/>
           <w:tab w:val="right" w:leader="dot" w:pos="9060"/>
@@ -1115,7 +1110,7 @@
       <w:hyperlink w:anchor="_Toc116650252" w:history="1">
         <w:r>
           <w:rPr>
-            <w:rStyle w:val="Hyperlink"/>
+            <w:rStyle w:val="Hyperkobling"/>
             <w:noProof/>
           </w:rPr>
           <w:t>3.4</w:t>
@@ -1131,7 +1126,7 @@
         </w:r>
         <w:r>
           <w:rPr>
-            <w:rStyle w:val="Hyperlink"/>
+            <w:rStyle w:val="Hyperkobling"/>
             <w:noProof/>
           </w:rPr>
           <w:t>Begreper/Ordliste</w:t>
@@ -1188,7 +1183,7 @@
     </w:p>
     <w:p>
       <w:pPr>
-        <w:pStyle w:val="TOC2"/>
+        <w:pStyle w:val="INNH2"/>
         <w:tabs>
           <w:tab w:val="left" w:pos="960"/>
           <w:tab w:val="right" w:leader="dot" w:pos="9060"/>
@@ -1203,7 +1198,7 @@
       <w:hyperlink w:anchor="_Toc116650253" w:history="1">
         <w:r>
           <w:rPr>
-            <w:rStyle w:val="Hyperlink"/>
+            <w:rStyle w:val="Hyperkobling"/>
             <w:noProof/>
           </w:rPr>
           <w:t>3.5</w:t>
@@ -1219,7 +1214,7 @@
         </w:r>
         <w:r>
           <w:rPr>
-            <w:rStyle w:val="Hyperlink"/>
+            <w:rStyle w:val="Hyperkobling"/>
             <w:noProof/>
           </w:rPr>
           <w:t>Rapportens oppbyggning</w:t>
@@ -1276,7 +1271,7 @@
     </w:p>
     <w:p>
       <w:pPr>
-        <w:pStyle w:val="TOC1"/>
+        <w:pStyle w:val="INNH1"/>
         <w:tabs>
           <w:tab w:val="left" w:pos="400"/>
           <w:tab w:val="right" w:leader="dot" w:pos="9060"/>
@@ -1291,7 +1286,7 @@
       <w:hyperlink w:anchor="_Toc116650254" w:history="1">
         <w:r>
           <w:rPr>
-            <w:rStyle w:val="Hyperlink"/>
+            <w:rStyle w:val="Hyperkobling"/>
             <w:noProof/>
           </w:rPr>
           <w:t>4</w:t>
@@ -1307,7 +1302,7 @@
         </w:r>
         <w:r>
           <w:rPr>
-            <w:rStyle w:val="Hyperlink"/>
+            <w:rStyle w:val="Hyperkobling"/>
             <w:noProof/>
           </w:rPr>
           <w:t>BAKGRUNN - TEORETISK GRUNNLAG</w:t>
@@ -1364,7 +1359,7 @@
     </w:p>
     <w:p>
       <w:pPr>
-        <w:pStyle w:val="TOC1"/>
+        <w:pStyle w:val="INNH1"/>
         <w:tabs>
           <w:tab w:val="left" w:pos="400"/>
           <w:tab w:val="right" w:leader="dot" w:pos="9060"/>
@@ -1379,7 +1374,7 @@
       <w:hyperlink w:anchor="_Toc116650255" w:history="1">
         <w:r>
           <w:rPr>
-            <w:rStyle w:val="Hyperlink"/>
+            <w:rStyle w:val="Hyperkobling"/>
             <w:noProof/>
           </w:rPr>
           <w:t>5</w:t>
@@ -1395,7 +1390,7 @@
         </w:r>
         <w:r>
           <w:rPr>
-            <w:rStyle w:val="Hyperlink"/>
+            <w:rStyle w:val="Hyperkobling"/>
             <w:noProof/>
           </w:rPr>
           <w:t>METODE – DESIGN</w:t>
@@ -1452,7 +1447,7 @@
     </w:p>
     <w:p>
       <w:pPr>
-        <w:pStyle w:val="TOC1"/>
+        <w:pStyle w:val="INNH1"/>
         <w:tabs>
           <w:tab w:val="left" w:pos="400"/>
           <w:tab w:val="right" w:leader="dot" w:pos="9060"/>
@@ -1467,7 +1462,7 @@
       <w:hyperlink w:anchor="_Toc116650256" w:history="1">
         <w:r>
           <w:rPr>
-            <w:rStyle w:val="Hyperlink"/>
+            <w:rStyle w:val="Hyperkobling"/>
             <w:noProof/>
           </w:rPr>
           <w:t>6</w:t>
@@ -1483,7 +1478,7 @@
         </w:r>
         <w:r>
           <w:rPr>
-            <w:rStyle w:val="Hyperlink"/>
+            <w:rStyle w:val="Hyperkobling"/>
             <w:noProof/>
           </w:rPr>
           <w:t>RESULTATER</w:t>
@@ -1540,7 +1535,7 @@
     </w:p>
     <w:p>
       <w:pPr>
-        <w:pStyle w:val="TOC1"/>
+        <w:pStyle w:val="INNH1"/>
         <w:tabs>
           <w:tab w:val="left" w:pos="400"/>
           <w:tab w:val="right" w:leader="dot" w:pos="9060"/>
@@ -1555,7 +1550,7 @@
       <w:hyperlink w:anchor="_Toc116650257" w:history="1">
         <w:r>
           <w:rPr>
-            <w:rStyle w:val="Hyperlink"/>
+            <w:rStyle w:val="Hyperkobling"/>
             <w:noProof/>
           </w:rPr>
           <w:t>7</w:t>
@@ -1571,7 +1566,7 @@
         </w:r>
         <w:r>
           <w:rPr>
-            <w:rStyle w:val="Hyperlink"/>
+            <w:rStyle w:val="Hyperkobling"/>
             <w:noProof/>
           </w:rPr>
           <w:t>DRØFTING</w:t>
@@ -1628,7 +1623,7 @@
     </w:p>
     <w:p>
       <w:pPr>
-        <w:pStyle w:val="TOC1"/>
+        <w:pStyle w:val="INNH1"/>
         <w:tabs>
           <w:tab w:val="left" w:pos="400"/>
           <w:tab w:val="right" w:leader="dot" w:pos="9060"/>
@@ -1643,7 +1638,7 @@
       <w:hyperlink w:anchor="_Toc116650258" w:history="1">
         <w:r>
           <w:rPr>
-            <w:rStyle w:val="Hyperlink"/>
+            <w:rStyle w:val="Hyperkobling"/>
             <w:noProof/>
           </w:rPr>
           <w:t>8</w:t>
@@ -1659,7 +1654,7 @@
         </w:r>
         <w:r>
           <w:rPr>
-            <w:rStyle w:val="Hyperlink"/>
+            <w:rStyle w:val="Hyperkobling"/>
             <w:noProof/>
           </w:rPr>
           <w:t>KONKLUSJON - ERFARING</w:t>
@@ -1716,7 +1711,7 @@
     </w:p>
     <w:p>
       <w:pPr>
-        <w:pStyle w:val="TOC1"/>
+        <w:pStyle w:val="INNH1"/>
         <w:tabs>
           <w:tab w:val="left" w:pos="400"/>
           <w:tab w:val="right" w:leader="dot" w:pos="9060"/>
@@ -1731,7 +1726,7 @@
       <w:hyperlink w:anchor="_Toc116650259" w:history="1">
         <w:r>
           <w:rPr>
-            <w:rStyle w:val="Hyperlink"/>
+            <w:rStyle w:val="Hyperkobling"/>
             <w:noProof/>
           </w:rPr>
           <w:t>9</w:t>
@@ -1747,7 +1742,7 @@
         </w:r>
         <w:r>
           <w:rPr>
-            <w:rStyle w:val="Hyperlink"/>
+            <w:rStyle w:val="Hyperkobling"/>
             <w:noProof/>
           </w:rPr>
           <w:t>REFERANSER</w:t>
@@ -1804,7 +1799,7 @@
     </w:p>
     <w:p>
       <w:pPr>
-        <w:pStyle w:val="TOC1"/>
+        <w:pStyle w:val="INNH1"/>
         <w:tabs>
           <w:tab w:val="left" w:pos="720"/>
           <w:tab w:val="right" w:leader="dot" w:pos="9060"/>
@@ -1819,7 +1814,7 @@
       <w:hyperlink w:anchor="_Toc116650260" w:history="1">
         <w:r>
           <w:rPr>
-            <w:rStyle w:val="Hyperlink"/>
+            <w:rStyle w:val="Hyperkobling"/>
             <w:noProof/>
           </w:rPr>
           <w:t>10</w:t>
@@ -1835,7 +1830,7 @@
         </w:r>
         <w:r>
           <w:rPr>
-            <w:rStyle w:val="Hyperlink"/>
+            <w:rStyle w:val="Hyperkobling"/>
             <w:noProof/>
           </w:rPr>
           <w:t>VEDLEGG</w:t>
@@ -1892,7 +1887,7 @@
     </w:p>
     <w:p>
       <w:pPr>
-        <w:pStyle w:val="Title"/>
+        <w:pStyle w:val="Tittel"/>
       </w:pPr>
       <w:r>
         <w:fldChar w:fldCharType="end"/>
@@ -1967,15 +1962,7 @@
       </w:r>
       <w:r>
         <w:tab/>
-        <w:t xml:space="preserve">Standard tekst i et avsnitt. Benytt denne for </w:t>
-      </w:r>
-      <w:proofErr w:type="gramStart"/>
-      <w:r>
-        <w:t>all ”vanlig</w:t>
-      </w:r>
-      <w:proofErr w:type="gramEnd"/>
-      <w:r>
-        <w:t>” tekst</w:t>
+        <w:t>Standard tekst i et avsnitt. Benytt denne for all ”vanlig” tekst</w:t>
       </w:r>
     </w:p>
     <w:p>
@@ -1987,15 +1974,7 @@
       </w:r>
       <w:r>
         <w:tab/>
-        <w:t xml:space="preserve">Benyttes hovedsakelig i </w:t>
-      </w:r>
-      <w:proofErr w:type="gramStart"/>
-      <w:r>
-        <w:t>avsnittet ”TERMINOLOGI</w:t>
-      </w:r>
-      <w:proofErr w:type="gramEnd"/>
-      <w:r>
-        <w:t>”</w:t>
+        <w:t>Benyttes hovedsakelig i avsnittet ”TERMINOLOGI”</w:t>
       </w:r>
     </w:p>
     <w:p>
@@ -2029,22 +2008,22 @@
     </w:p>
     <w:p>
       <w:pPr>
-        <w:pStyle w:val="BodyText"/>
-      </w:pPr>
-    </w:p>
-    <w:p>
-      <w:pPr>
-        <w:pStyle w:val="BodyText"/>
-      </w:pPr>
-    </w:p>
-    <w:p>
-      <w:pPr>
-        <w:pStyle w:val="BodyText"/>
-      </w:pPr>
-    </w:p>
-    <w:p>
-      <w:pPr>
-        <w:pStyle w:val="BodyText"/>
+        <w:pStyle w:val="Brdtekst"/>
+      </w:pPr>
+    </w:p>
+    <w:p>
+      <w:pPr>
+        <w:pStyle w:val="Brdtekst"/>
+      </w:pPr>
+    </w:p>
+    <w:p>
+      <w:pPr>
+        <w:pStyle w:val="Brdtekst"/>
+      </w:pPr>
+    </w:p>
+    <w:p>
+      <w:pPr>
+        <w:pStyle w:val="Brdtekst"/>
         <w:sectPr>
           <w:headerReference w:type="default" r:id="rId8"/>
           <w:footerReference w:type="default" r:id="rId9"/>
@@ -2059,7 +2038,7 @@
     </w:p>
     <w:p>
       <w:pPr>
-        <w:pStyle w:val="Heading1"/>
+        <w:pStyle w:val="Overskrift1"/>
       </w:pPr>
       <w:bookmarkStart w:id="10" w:name="_Toc116650246"/>
       <w:r>
@@ -2070,7 +2049,7 @@
     </w:p>
     <w:p>
       <w:pPr>
-        <w:pStyle w:val="BodyText"/>
+        <w:pStyle w:val="Brdtekst"/>
       </w:pPr>
     </w:p>
     <w:p>
@@ -2098,15 +2077,7 @@
         <w:t>: Et sammendrag er som regel lurest å skrive til slutt.</w:t>
       </w:r>
       <w:r>
-        <w:t xml:space="preserve"> Gi her en kort oppsummering av hva rapporten inneholder. For </w:t>
-      </w:r>
-      <w:proofErr w:type="gramStart"/>
-      <w:r>
-        <w:t>eksempel :</w:t>
-      </w:r>
-      <w:proofErr w:type="gramEnd"/>
-      <w:r>
-        <w:t xml:space="preserve"> Denne rapporten er besvarelsen til obligator</w:t>
+        <w:t xml:space="preserve"> Gi her en kort oppsummering av hva rapporten inneholder. For eksempel : Denne rapporten er besvarelsen til obligator</w:t>
       </w:r>
       <w:r>
         <w:t>isk innlevering</w:t>
@@ -2126,7 +2097,339 @@
     </w:p>
     <w:p>
       <w:pPr>
-        <w:pStyle w:val="Heading1"/>
+        <w:pStyle w:val="Comment"/>
+        <w:rPr>
+          <w:i w:val="0"/>
+          <w:iCs/>
+          <w:color w:val="auto"/>
+        </w:rPr>
+      </w:pPr>
+      <w:r>
+        <w:rPr>
+          <w:i w:val="0"/>
+          <w:iCs/>
+          <w:color w:val="auto"/>
+        </w:rPr>
+        <w:t xml:space="preserve">Denne rapporten er besvarelsen til obligatorisk innlevering i faget IDATG1003 Programmering 1. </w:t>
+      </w:r>
+      <w:r>
+        <w:rPr>
+          <w:i w:val="0"/>
+          <w:iCs/>
+          <w:color w:val="auto"/>
+        </w:rPr>
+        <w:t xml:space="preserve">Hensikten med denne rapporten er å presentere oppgaven, </w:t>
+      </w:r>
+      <w:r>
+        <w:rPr>
+          <w:i w:val="0"/>
+          <w:iCs/>
+          <w:color w:val="auto"/>
+        </w:rPr>
+        <w:t>fremgangsmåte</w:t>
+      </w:r>
+      <w:r>
+        <w:rPr>
+          <w:i w:val="0"/>
+          <w:iCs/>
+          <w:color w:val="auto"/>
+        </w:rPr>
+        <w:t>n</w:t>
+      </w:r>
+      <w:r>
+        <w:rPr>
+          <w:i w:val="0"/>
+          <w:iCs/>
+          <w:color w:val="auto"/>
+        </w:rPr>
+        <w:t xml:space="preserve"> og resultatene fra</w:t>
+      </w:r>
+      <w:r>
+        <w:rPr>
+          <w:i w:val="0"/>
+          <w:iCs/>
+          <w:color w:val="auto"/>
+        </w:rPr>
+        <w:t xml:space="preserve"> løsningen av</w:t>
+      </w:r>
+      <w:r>
+        <w:rPr>
+          <w:i w:val="0"/>
+          <w:iCs/>
+          <w:color w:val="auto"/>
+        </w:rPr>
+        <w:t xml:space="preserve"> oppgaven på en ryddig og oversiktlig måte.</w:t>
+      </w:r>
+      <w:r>
+        <w:rPr>
+          <w:i w:val="0"/>
+          <w:iCs/>
+          <w:color w:val="auto"/>
+        </w:rPr>
+        <w:t xml:space="preserve"> </w:t>
+      </w:r>
+    </w:p>
+    <w:p>
+      <w:pPr>
+        <w:pStyle w:val="Comment"/>
+        <w:rPr>
+          <w:i w:val="0"/>
+          <w:iCs/>
+          <w:color w:val="auto"/>
+        </w:rPr>
+      </w:pPr>
+      <w:r>
+        <w:rPr>
+          <w:i w:val="0"/>
+          <w:iCs/>
+          <w:color w:val="auto"/>
+        </w:rPr>
+        <w:t xml:space="preserve">Rapporten </w:t>
+      </w:r>
+      <w:r>
+        <w:rPr>
+          <w:i w:val="0"/>
+          <w:iCs/>
+          <w:color w:val="auto"/>
+        </w:rPr>
+        <w:t xml:space="preserve">skal klart beskrive </w:t>
+      </w:r>
+      <w:r>
+        <w:rPr>
+          <w:i w:val="0"/>
+          <w:iCs/>
+          <w:color w:val="auto"/>
+        </w:rPr>
+        <w:t xml:space="preserve">problemstillingen og </w:t>
+      </w:r>
+      <w:r>
+        <w:rPr>
+          <w:i w:val="0"/>
+          <w:iCs/>
+          <w:color w:val="auto"/>
+        </w:rPr>
+        <w:t>hvordan den ble løst</w:t>
+      </w:r>
+      <w:r>
+        <w:rPr>
+          <w:i w:val="0"/>
+          <w:iCs/>
+          <w:color w:val="auto"/>
+        </w:rPr>
+        <w:t>.</w:t>
+      </w:r>
+      <w:r>
+        <w:rPr>
+          <w:i w:val="0"/>
+          <w:iCs/>
+          <w:color w:val="auto"/>
+        </w:rPr>
+        <w:t xml:space="preserve"> (Kort beskrivelse av tekniske utfordringer???)</w:t>
+      </w:r>
+      <w:r>
+        <w:rPr>
+          <w:i w:val="0"/>
+          <w:iCs/>
+          <w:color w:val="auto"/>
+        </w:rPr>
+        <w:t>.</w:t>
+      </w:r>
+      <w:r>
+        <w:rPr>
+          <w:i w:val="0"/>
+          <w:iCs/>
+          <w:color w:val="auto"/>
+        </w:rPr>
+        <w:t xml:space="preserve"> </w:t>
+      </w:r>
+      <w:r>
+        <w:rPr>
+          <w:i w:val="0"/>
+          <w:iCs/>
+          <w:color w:val="auto"/>
+        </w:rPr>
+        <w:t>For å tydelig presentere kodens design, vil klassediagrammer bli br</w:t>
+      </w:r>
+      <w:r>
+        <w:rPr>
+          <w:i w:val="0"/>
+          <w:iCs/>
+          <w:color w:val="auto"/>
+        </w:rPr>
+        <w:t>ukt for å visualisere strukturen og forholdene mellom kodedelene.</w:t>
+      </w:r>
+      <w:r>
+        <w:rPr>
+          <w:i w:val="0"/>
+          <w:iCs/>
+          <w:color w:val="auto"/>
+        </w:rPr>
+        <w:t xml:space="preserve"> </w:t>
+      </w:r>
+      <w:r>
+        <w:rPr>
+          <w:i w:val="0"/>
+          <w:iCs/>
+          <w:color w:val="auto"/>
+        </w:rPr>
+        <w:t>Til slutt presenteres resultatene og en drøfting og konklusjon av oppgaven/løsningen.</w:t>
+      </w:r>
+      <w:r>
+        <w:rPr>
+          <w:i w:val="0"/>
+          <w:iCs/>
+          <w:color w:val="auto"/>
+        </w:rPr>
+        <w:t xml:space="preserve"> Se innholdsfortegnelse for mer info</w:t>
+      </w:r>
+      <w:r>
+        <w:rPr>
+          <w:i w:val="0"/>
+          <w:iCs/>
+          <w:color w:val="auto"/>
+        </w:rPr>
+        <w:t>rmasjon</w:t>
+      </w:r>
+      <w:r>
+        <w:rPr>
+          <w:i w:val="0"/>
+          <w:iCs/>
+          <w:color w:val="auto"/>
+        </w:rPr>
+        <w:t>.</w:t>
+      </w:r>
+    </w:p>
+    <w:p>
+      <w:pPr>
+        <w:pStyle w:val="Comment"/>
+        <w:rPr>
+          <w:i w:val="0"/>
+          <w:iCs/>
+          <w:color w:val="auto"/>
+        </w:rPr>
+      </w:pPr>
+      <w:r>
+        <w:rPr>
+          <w:i w:val="0"/>
+          <w:iCs/>
+          <w:color w:val="auto"/>
+        </w:rPr>
+        <w:t xml:space="preserve">Rapporten ble utarbeidet kontinuerlig ved siden av </w:t>
+      </w:r>
+      <w:r>
+        <w:rPr>
+          <w:i w:val="0"/>
+          <w:iCs/>
+          <w:color w:val="auto"/>
+        </w:rPr>
+        <w:t>løsning av oppgaven.</w:t>
+      </w:r>
+      <w:r>
+        <w:rPr>
+          <w:i w:val="0"/>
+          <w:iCs/>
+          <w:color w:val="auto"/>
+        </w:rPr>
+        <w:t xml:space="preserve"> </w:t>
+      </w:r>
+      <w:proofErr w:type="spellStart"/>
+      <w:r>
+        <w:rPr>
+          <w:i w:val="0"/>
+          <w:iCs/>
+          <w:color w:val="auto"/>
+        </w:rPr>
+        <w:t>Git</w:t>
+      </w:r>
+      <w:proofErr w:type="spellEnd"/>
+      <w:r>
+        <w:rPr>
+          <w:i w:val="0"/>
+          <w:iCs/>
+          <w:color w:val="auto"/>
+        </w:rPr>
+        <w:t xml:space="preserve"> (GitHub) ble brukt til å lagre</w:t>
+      </w:r>
+      <w:r>
+        <w:rPr>
+          <w:i w:val="0"/>
+          <w:iCs/>
+          <w:color w:val="auto"/>
+        </w:rPr>
+        <w:t xml:space="preserve"> progresjon</w:t>
+      </w:r>
+      <w:r>
+        <w:rPr>
+          <w:i w:val="0"/>
+          <w:iCs/>
+          <w:color w:val="auto"/>
+        </w:rPr>
+        <w:t xml:space="preserve"> </w:t>
+      </w:r>
+      <w:r>
+        <w:rPr>
+          <w:i w:val="0"/>
+          <w:iCs/>
+          <w:color w:val="auto"/>
+        </w:rPr>
+        <w:t>av mappen</w:t>
+      </w:r>
+      <w:r>
+        <w:rPr>
+          <w:i w:val="0"/>
+          <w:iCs/>
+          <w:color w:val="auto"/>
+        </w:rPr>
+        <w:t xml:space="preserve"> og rapport</w:t>
+      </w:r>
+      <w:r>
+        <w:rPr>
+          <w:i w:val="0"/>
+          <w:iCs/>
+          <w:color w:val="auto"/>
+        </w:rPr>
+        <w:t>.</w:t>
+      </w:r>
+    </w:p>
+    <w:p>
+      <w:pPr>
+        <w:pStyle w:val="Comment"/>
+        <w:rPr>
+          <w:i w:val="0"/>
+          <w:iCs/>
+          <w:color w:val="auto"/>
+        </w:rPr>
+      </w:pPr>
+      <w:r>
+        <w:rPr>
+          <w:i w:val="0"/>
+          <w:iCs/>
+          <w:color w:val="auto"/>
+        </w:rPr>
+        <w:t>SKRIV OM RESULATER OG KONKLUSJON HER</w:t>
+      </w:r>
+      <w:r>
+        <w:rPr>
+          <w:i w:val="0"/>
+          <w:iCs/>
+          <w:color w:val="auto"/>
+        </w:rPr>
+        <w:t>!!!</w:t>
+      </w:r>
+    </w:p>
+    <w:p>
+      <w:pPr>
+        <w:pStyle w:val="Comment"/>
+        <w:rPr>
+          <w:i w:val="0"/>
+          <w:iCs/>
+          <w:color w:val="auto"/>
+        </w:rPr>
+      </w:pPr>
+    </w:p>
+    <w:p>
+      <w:pPr>
+        <w:pStyle w:val="Overskrift1"/>
       </w:pPr>
       <w:bookmarkStart w:id="11" w:name="_Toc116650247"/>
       <w:r>
@@ -2136,7 +2439,7 @@
     </w:p>
     <w:p>
       <w:pPr>
-        <w:pStyle w:val="BodyText"/>
+        <w:pStyle w:val="Brdtekst"/>
       </w:pPr>
     </w:p>
     <w:p>
@@ -2203,7 +2506,7 @@
     </w:p>
     <w:p>
       <w:pPr>
-        <w:pStyle w:val="Heading1"/>
+        <w:pStyle w:val="Overskrift1"/>
       </w:pPr>
       <w:bookmarkStart w:id="12" w:name="_Toc116650248"/>
       <w:r>
@@ -2219,7 +2522,7 @@
     </w:p>
     <w:p>
       <w:pPr>
-        <w:pStyle w:val="Heading2"/>
+        <w:pStyle w:val="Overskrift2"/>
       </w:pPr>
       <w:bookmarkStart w:id="13" w:name="_Toc116650249"/>
       <w:r>
@@ -2366,7 +2669,608 @@
     </w:p>
     <w:p>
       <w:pPr>
-        <w:pStyle w:val="Heading2"/>
+        <w:pStyle w:val="Comment"/>
+        <w:rPr>
+          <w:i w:val="0"/>
+          <w:iCs/>
+          <w:color w:val="auto"/>
+        </w:rPr>
+      </w:pPr>
+      <w:r>
+        <w:rPr>
+          <w:i w:val="0"/>
+          <w:iCs/>
+          <w:color w:val="auto"/>
+        </w:rPr>
+        <w:lastRenderedPageBreak/>
+        <w:t>Prosjektoppgaven ble gitt i tre deler</w:t>
+      </w:r>
+      <w:r>
+        <w:rPr>
+          <w:i w:val="0"/>
+          <w:iCs/>
+          <w:color w:val="auto"/>
+        </w:rPr>
+        <w:t xml:space="preserve"> utover semesteret. </w:t>
+      </w:r>
+      <w:r>
+        <w:rPr>
+          <w:i w:val="0"/>
+          <w:iCs/>
+          <w:color w:val="auto"/>
+        </w:rPr>
+        <w:t xml:space="preserve">Problemstillingen var å utvikle et </w:t>
+      </w:r>
+      <w:r>
+        <w:rPr>
+          <w:i w:val="0"/>
+          <w:iCs/>
+          <w:color w:val="auto"/>
+        </w:rPr>
+        <w:t>forenklet system for avvikling av togavganger.</w:t>
+      </w:r>
+      <w:r>
+        <w:rPr>
+          <w:i w:val="0"/>
+          <w:iCs/>
+          <w:color w:val="auto"/>
+        </w:rPr>
+        <w:t xml:space="preserve"> </w:t>
+      </w:r>
+      <w:r>
+        <w:rPr>
+          <w:i w:val="0"/>
+          <w:iCs/>
+          <w:color w:val="auto"/>
+        </w:rPr>
+        <w:t>Hoved funksjonaliteten</w:t>
+      </w:r>
+      <w:r>
+        <w:rPr>
+          <w:i w:val="0"/>
+          <w:iCs/>
+          <w:color w:val="auto"/>
+        </w:rPr>
+        <w:t xml:space="preserve"> til systemet var å presentere en informasjonstavle med </w:t>
+      </w:r>
+      <w:r>
+        <w:rPr>
+          <w:i w:val="0"/>
+          <w:iCs/>
+          <w:color w:val="auto"/>
+        </w:rPr>
+        <w:t xml:space="preserve">kommende togavganger. Men systemet hadde krav til andre </w:t>
+      </w:r>
+      <w:r>
+        <w:rPr>
+          <w:i w:val="0"/>
+          <w:iCs/>
+          <w:color w:val="auto"/>
+        </w:rPr>
+        <w:t>funksjoner</w:t>
+      </w:r>
+      <w:r>
+        <w:rPr>
+          <w:i w:val="0"/>
+          <w:iCs/>
+          <w:color w:val="auto"/>
+        </w:rPr>
+        <w:t xml:space="preserve"> og</w:t>
+      </w:r>
+      <w:r>
+        <w:rPr>
+          <w:i w:val="0"/>
+          <w:iCs/>
+          <w:color w:val="auto"/>
+        </w:rPr>
+        <w:t>.</w:t>
+      </w:r>
+    </w:p>
+    <w:p>
+      <w:pPr>
+        <w:pStyle w:val="Comment"/>
+        <w:rPr>
+          <w:i w:val="0"/>
+          <w:iCs/>
+          <w:color w:val="auto"/>
+        </w:rPr>
+      </w:pPr>
+      <w:r>
+        <w:rPr>
+          <w:i w:val="0"/>
+          <w:iCs/>
+          <w:color w:val="auto"/>
+        </w:rPr>
+        <w:t xml:space="preserve">Oppgaven stilte krav til et tekstbasert brukergrensesnitt i form av en meny. </w:t>
+      </w:r>
+      <w:r>
+        <w:rPr>
+          <w:i w:val="0"/>
+          <w:iCs/>
+          <w:color w:val="auto"/>
+        </w:rPr>
+        <w:t>Fra denne menyen skal bruker kunne gjøre følgende oppgaver:</w:t>
+      </w:r>
+    </w:p>
+    <w:p>
+      <w:pPr>
+        <w:pStyle w:val="Comment"/>
+        <w:numPr>
+          <w:ilvl w:val="0"/>
+          <w:numId w:val="19"/>
+        </w:numPr>
+        <w:rPr>
+          <w:i w:val="0"/>
+          <w:iCs/>
+          <w:color w:val="auto"/>
+        </w:rPr>
+      </w:pPr>
+      <w:r>
+        <w:rPr>
+          <w:i w:val="0"/>
+          <w:iCs/>
+          <w:color w:val="auto"/>
+        </w:rPr>
+        <w:t xml:space="preserve">Vise/skrive ut </w:t>
+      </w:r>
+      <w:r>
+        <w:rPr>
+          <w:i w:val="0"/>
+          <w:iCs/>
+          <w:color w:val="auto"/>
+        </w:rPr>
+        <w:t>oversikt over togavganger, sortert etter avreisetidspunkt (informasjonstavle).</w:t>
+      </w:r>
+    </w:p>
+    <w:p>
+      <w:pPr>
+        <w:pStyle w:val="Comment"/>
+        <w:numPr>
+          <w:ilvl w:val="0"/>
+          <w:numId w:val="19"/>
+        </w:numPr>
+        <w:rPr>
+          <w:i w:val="0"/>
+          <w:iCs/>
+          <w:color w:val="auto"/>
+        </w:rPr>
+      </w:pPr>
+      <w:r>
+        <w:rPr>
+          <w:i w:val="0"/>
+          <w:iCs/>
+          <w:color w:val="auto"/>
+        </w:rPr>
+        <w:t>Legge inn en ny togavgang – det skal ikke være mulig å legge inn et tog med tognummer tilsvarende eksisterende tog i listen</w:t>
+      </w:r>
+      <w:r>
+        <w:rPr>
+          <w:i w:val="0"/>
+          <w:iCs/>
+          <w:color w:val="auto"/>
+        </w:rPr>
+        <w:t>.</w:t>
+      </w:r>
+    </w:p>
+    <w:p>
+      <w:pPr>
+        <w:pStyle w:val="Comment"/>
+        <w:numPr>
+          <w:ilvl w:val="0"/>
+          <w:numId w:val="19"/>
+        </w:numPr>
+        <w:rPr>
+          <w:i w:val="0"/>
+          <w:iCs/>
+          <w:color w:val="auto"/>
+        </w:rPr>
+      </w:pPr>
+      <w:r>
+        <w:rPr>
+          <w:i w:val="0"/>
+          <w:iCs/>
+          <w:color w:val="auto"/>
+        </w:rPr>
+        <w:t>Tildele spor til en togavgang – ved først å søke opp togavgang basert på tognummer, og så sette spor.</w:t>
+      </w:r>
+    </w:p>
+    <w:p>
+      <w:pPr>
+        <w:pStyle w:val="Comment"/>
+        <w:numPr>
+          <w:ilvl w:val="0"/>
+          <w:numId w:val="19"/>
+        </w:numPr>
+        <w:rPr>
+          <w:i w:val="0"/>
+          <w:iCs/>
+          <w:color w:val="auto"/>
+        </w:rPr>
+      </w:pPr>
+      <w:r>
+        <w:rPr>
+          <w:i w:val="0"/>
+          <w:iCs/>
+          <w:color w:val="auto"/>
+        </w:rPr>
+        <w:t>Legg inn forsinkelse på en togavgang – ved å først søke etter en gitt togavgang basert på tognummer, og deretter legge til forsinkelse</w:t>
+      </w:r>
+      <w:r>
+        <w:rPr>
+          <w:i w:val="0"/>
+          <w:iCs/>
+          <w:color w:val="auto"/>
+        </w:rPr>
+        <w:t>.</w:t>
+      </w:r>
+    </w:p>
+    <w:p>
+      <w:pPr>
+        <w:pStyle w:val="Comment"/>
+        <w:numPr>
+          <w:ilvl w:val="0"/>
+          <w:numId w:val="19"/>
+        </w:numPr>
+        <w:rPr>
+          <w:i w:val="0"/>
+          <w:iCs/>
+          <w:color w:val="auto"/>
+        </w:rPr>
+      </w:pPr>
+      <w:r>
+        <w:rPr>
+          <w:i w:val="0"/>
+          <w:iCs/>
+          <w:color w:val="auto"/>
+        </w:rPr>
+        <w:t>Søke etter en togavgang basert på Tognummer</w:t>
+      </w:r>
+      <w:r>
+        <w:rPr>
+          <w:i w:val="0"/>
+          <w:iCs/>
+          <w:color w:val="auto"/>
+        </w:rPr>
+        <w:t>.</w:t>
+      </w:r>
+    </w:p>
+    <w:p>
+      <w:pPr>
+        <w:pStyle w:val="Comment"/>
+        <w:numPr>
+          <w:ilvl w:val="0"/>
+          <w:numId w:val="19"/>
+        </w:numPr>
+        <w:rPr>
+          <w:i w:val="0"/>
+          <w:iCs/>
+          <w:color w:val="auto"/>
+        </w:rPr>
+      </w:pPr>
+      <w:r>
+        <w:rPr>
+          <w:i w:val="0"/>
+          <w:iCs/>
+          <w:color w:val="auto"/>
+        </w:rPr>
+        <w:t>Søke etter togavgang basert på destinasjon</w:t>
+      </w:r>
+      <w:r>
+        <w:rPr>
+          <w:i w:val="0"/>
+          <w:iCs/>
+          <w:color w:val="auto"/>
+        </w:rPr>
+        <w:t>.</w:t>
+      </w:r>
+    </w:p>
+    <w:p>
+      <w:pPr>
+        <w:pStyle w:val="Comment"/>
+        <w:numPr>
+          <w:ilvl w:val="0"/>
+          <w:numId w:val="19"/>
+        </w:numPr>
+        <w:rPr>
+          <w:i w:val="0"/>
+          <w:iCs/>
+          <w:color w:val="auto"/>
+        </w:rPr>
+      </w:pPr>
+      <w:r>
+        <w:rPr>
+          <w:i w:val="0"/>
+          <w:iCs/>
+          <w:color w:val="auto"/>
+        </w:rPr>
+        <w:t>Oppdatere klokken (tidspunktet på dagen) – ved å spørre bruker etter nytt klokkeslett.</w:t>
+      </w:r>
+    </w:p>
+    <w:p>
+      <w:pPr>
+        <w:pStyle w:val="Comment"/>
+        <w:numPr>
+          <w:ilvl w:val="0"/>
+          <w:numId w:val="19"/>
+        </w:numPr>
+        <w:rPr>
+          <w:i w:val="0"/>
+          <w:iCs/>
+          <w:color w:val="auto"/>
+        </w:rPr>
+      </w:pPr>
+      <w:r>
+        <w:rPr>
+          <w:i w:val="0"/>
+          <w:iCs/>
+          <w:color w:val="auto"/>
+        </w:rPr>
+        <w:t>Avslutte applikasjonen</w:t>
+      </w:r>
+    </w:p>
+    <w:p>
+      <w:pPr>
+        <w:pStyle w:val="Comment"/>
+        <w:rPr>
+          <w:i w:val="0"/>
+          <w:iCs/>
+          <w:color w:val="auto"/>
+        </w:rPr>
+      </w:pPr>
+      <w:r>
+        <w:rPr>
+          <w:i w:val="0"/>
+          <w:iCs/>
+          <w:color w:val="auto"/>
+        </w:rPr>
+        <w:t>Togavganger med avreisetidspunkt</w:t>
+      </w:r>
+      <w:r>
+        <w:rPr>
+          <w:i w:val="0"/>
+          <w:iCs/>
+          <w:color w:val="auto"/>
+        </w:rPr>
+        <w:t xml:space="preserve"> (inkludert forsinkelse)</w:t>
+      </w:r>
+      <w:r>
+        <w:rPr>
+          <w:i w:val="0"/>
+          <w:iCs/>
+          <w:color w:val="auto"/>
+        </w:rPr>
+        <w:t xml:space="preserve"> før klokken skal automatisk fjernes fra </w:t>
+      </w:r>
+      <w:r>
+        <w:rPr>
+          <w:i w:val="0"/>
+          <w:iCs/>
+          <w:color w:val="auto"/>
+        </w:rPr>
+        <w:t xml:space="preserve">tavlen. </w:t>
+      </w:r>
+      <w:r>
+        <w:rPr>
+          <w:i w:val="0"/>
+          <w:iCs/>
+          <w:color w:val="auto"/>
+        </w:rPr>
+        <w:t>Klokken skal ikke kunne settes til et tidligere klokkeslett enn det</w:t>
+      </w:r>
+      <w:r>
+        <w:rPr>
+          <w:i w:val="0"/>
+          <w:iCs/>
+          <w:color w:val="auto"/>
+        </w:rPr>
+        <w:t xml:space="preserve"> gjeldende. </w:t>
+      </w:r>
+    </w:p>
+    <w:p>
+      <w:pPr>
+        <w:pStyle w:val="Comment"/>
+        <w:rPr>
+          <w:i w:val="0"/>
+          <w:iCs/>
+          <w:color w:val="auto"/>
+        </w:rPr>
+      </w:pPr>
+      <w:r>
+        <w:rPr>
+          <w:i w:val="0"/>
+          <w:iCs/>
+          <w:color w:val="auto"/>
+        </w:rPr>
+        <w:t>Informasjonstavlen måtte presenteres i følgende rekkefølg</w:t>
+      </w:r>
+      <w:r>
+        <w:rPr>
+          <w:i w:val="0"/>
+          <w:iCs/>
+          <w:color w:val="auto"/>
+        </w:rPr>
+        <w:t>e:</w:t>
+      </w:r>
+    </w:p>
+    <w:p>
+      <w:pPr>
+        <w:pStyle w:val="Comment"/>
+        <w:numPr>
+          <w:ilvl w:val="0"/>
+          <w:numId w:val="21"/>
+        </w:numPr>
+        <w:rPr>
+          <w:i w:val="0"/>
+          <w:iCs/>
+          <w:color w:val="auto"/>
+        </w:rPr>
+      </w:pPr>
+      <w:r>
+        <w:rPr>
+          <w:i w:val="0"/>
+          <w:iCs/>
+          <w:color w:val="auto"/>
+        </w:rPr>
+        <w:t>Avgangstid på formatet «</w:t>
+      </w:r>
+      <w:proofErr w:type="spellStart"/>
+      <w:r>
+        <w:rPr>
+          <w:i w:val="0"/>
+          <w:iCs/>
+          <w:color w:val="auto"/>
+        </w:rPr>
+        <w:t>hh:mm</w:t>
+      </w:r>
+      <w:proofErr w:type="spellEnd"/>
+      <w:r>
+        <w:rPr>
+          <w:i w:val="0"/>
+          <w:iCs/>
+          <w:color w:val="auto"/>
+        </w:rPr>
+        <w:t>»</w:t>
+      </w:r>
+      <w:r>
+        <w:rPr>
+          <w:i w:val="0"/>
+          <w:iCs/>
+          <w:color w:val="auto"/>
+        </w:rPr>
+        <w:t xml:space="preserve"> (for eksempel 09:30)</w:t>
+      </w:r>
+    </w:p>
+    <w:p>
+      <w:pPr>
+        <w:pStyle w:val="Comment"/>
+        <w:numPr>
+          <w:ilvl w:val="0"/>
+          <w:numId w:val="21"/>
+        </w:numPr>
+        <w:rPr>
+          <w:i w:val="0"/>
+          <w:iCs/>
+          <w:color w:val="auto"/>
+        </w:rPr>
+      </w:pPr>
+      <w:r>
+        <w:rPr>
+          <w:i w:val="0"/>
+          <w:iCs/>
+          <w:color w:val="auto"/>
+        </w:rPr>
+        <w:t>Linje</w:t>
+      </w:r>
+    </w:p>
+    <w:p>
+      <w:pPr>
+        <w:pStyle w:val="Comment"/>
+        <w:numPr>
+          <w:ilvl w:val="0"/>
+          <w:numId w:val="21"/>
+        </w:numPr>
+        <w:rPr>
+          <w:i w:val="0"/>
+          <w:iCs/>
+          <w:color w:val="auto"/>
+        </w:rPr>
+      </w:pPr>
+      <w:r>
+        <w:rPr>
+          <w:i w:val="0"/>
+          <w:iCs/>
+          <w:color w:val="auto"/>
+        </w:rPr>
+        <w:t>Tognummer</w:t>
+      </w:r>
+    </w:p>
+    <w:p>
+      <w:pPr>
+        <w:pStyle w:val="Comment"/>
+        <w:numPr>
+          <w:ilvl w:val="0"/>
+          <w:numId w:val="21"/>
+        </w:numPr>
+        <w:rPr>
+          <w:i w:val="0"/>
+          <w:iCs/>
+          <w:color w:val="auto"/>
+        </w:rPr>
+      </w:pPr>
+      <w:r>
+        <w:rPr>
+          <w:i w:val="0"/>
+          <w:iCs/>
+          <w:color w:val="auto"/>
+        </w:rPr>
+        <w:t>Destinasjon</w:t>
+      </w:r>
+    </w:p>
+    <w:p>
+      <w:pPr>
+        <w:pStyle w:val="Comment"/>
+        <w:numPr>
+          <w:ilvl w:val="0"/>
+          <w:numId w:val="21"/>
+        </w:numPr>
+        <w:rPr>
+          <w:i w:val="0"/>
+          <w:iCs/>
+          <w:color w:val="auto"/>
+        </w:rPr>
+      </w:pPr>
+      <w:r>
+        <w:rPr>
+          <w:i w:val="0"/>
+          <w:iCs/>
+          <w:color w:val="auto"/>
+        </w:rPr>
+        <w:t>Forsinkelse</w:t>
+      </w:r>
+    </w:p>
+    <w:p>
+      <w:pPr>
+        <w:pStyle w:val="Comment"/>
+        <w:numPr>
+          <w:ilvl w:val="0"/>
+          <w:numId w:val="21"/>
+        </w:numPr>
+        <w:rPr>
+          <w:i w:val="0"/>
+          <w:iCs/>
+          <w:color w:val="auto"/>
+        </w:rPr>
+      </w:pPr>
+      <w:r>
+        <w:rPr>
+          <w:i w:val="0"/>
+          <w:iCs/>
+          <w:color w:val="auto"/>
+        </w:rPr>
+        <w:t>Spor</w:t>
+      </w:r>
+    </w:p>
+    <w:p>
+      <w:pPr>
+        <w:pStyle w:val="Comment"/>
+        <w:rPr>
+          <w:i w:val="0"/>
+          <w:iCs/>
+          <w:color w:val="auto"/>
+        </w:rPr>
+      </w:pPr>
+      <w:r>
+        <w:rPr>
+          <w:i w:val="0"/>
+          <w:iCs/>
+          <w:color w:val="auto"/>
+        </w:rPr>
+        <w:t>Forsinkelse og spor skal kun vises om de har en tildelt verdi.</w:t>
+      </w:r>
+    </w:p>
+    <w:p>
+      <w:pPr>
+        <w:pStyle w:val="Overskrift2"/>
       </w:pPr>
       <w:bookmarkStart w:id="15" w:name="_Toc116650251"/>
       <w:r>
@@ -2387,7 +3291,147 @@
     </w:p>
     <w:p>
       <w:pPr>
-        <w:pStyle w:val="Heading2"/>
+        <w:pStyle w:val="Comment"/>
+        <w:rPr>
+          <w:i w:val="0"/>
+          <w:iCs/>
+          <w:color w:val="auto"/>
+        </w:rPr>
+      </w:pPr>
+      <w:r>
+        <w:rPr>
+          <w:i w:val="0"/>
+          <w:iCs/>
+          <w:color w:val="auto"/>
+        </w:rPr>
+        <w:t>Systemet har følgende avgrensninger</w:t>
+      </w:r>
+      <w:r>
+        <w:rPr>
+          <w:i w:val="0"/>
+          <w:iCs/>
+          <w:color w:val="auto"/>
+        </w:rPr>
+        <w:t xml:space="preserve"> tildelt i oppgaveteksten:</w:t>
+      </w:r>
+    </w:p>
+    <w:p>
+      <w:pPr>
+        <w:pStyle w:val="Comment"/>
+        <w:numPr>
+          <w:ilvl w:val="0"/>
+          <w:numId w:val="19"/>
+        </w:numPr>
+        <w:rPr>
+          <w:i w:val="0"/>
+          <w:iCs/>
+          <w:color w:val="auto"/>
+        </w:rPr>
+      </w:pPr>
+      <w:r>
+        <w:rPr>
+          <w:i w:val="0"/>
+          <w:iCs/>
+          <w:color w:val="auto"/>
+        </w:rPr>
+        <w:t>Systemet skal støtte kun en stasjon (</w:t>
+      </w:r>
+      <w:r>
+        <w:rPr>
+          <w:i w:val="0"/>
+          <w:iCs/>
+          <w:color w:val="auto"/>
+        </w:rPr>
+        <w:t>a</w:t>
+      </w:r>
+      <w:r>
+        <w:rPr>
+          <w:i w:val="0"/>
+          <w:iCs/>
+          <w:color w:val="auto"/>
+        </w:rPr>
+        <w:t xml:space="preserve">ltså </w:t>
+      </w:r>
+      <w:r>
+        <w:rPr>
+          <w:i w:val="0"/>
+          <w:iCs/>
+          <w:color w:val="auto"/>
+        </w:rPr>
+        <w:t>tog som kjører fra en bestemt stasjon</w:t>
+      </w:r>
+      <w:r>
+        <w:rPr>
+          <w:i w:val="0"/>
+          <w:iCs/>
+          <w:color w:val="auto"/>
+        </w:rPr>
+        <w:t>)</w:t>
+      </w:r>
+      <w:r>
+        <w:rPr>
+          <w:i w:val="0"/>
+          <w:iCs/>
+          <w:color w:val="auto"/>
+        </w:rPr>
+        <w:t>.</w:t>
+      </w:r>
+    </w:p>
+    <w:p>
+      <w:pPr>
+        <w:pStyle w:val="Comment"/>
+        <w:numPr>
+          <w:ilvl w:val="0"/>
+          <w:numId w:val="19"/>
+        </w:numPr>
+        <w:rPr>
+          <w:i w:val="0"/>
+          <w:iCs/>
+          <w:color w:val="auto"/>
+        </w:rPr>
+      </w:pPr>
+      <w:r>
+        <w:rPr>
+          <w:i w:val="0"/>
+          <w:iCs/>
+          <w:color w:val="auto"/>
+        </w:rPr>
+        <w:t xml:space="preserve">Systemet tar ikke hensyn til dato, kun </w:t>
+      </w:r>
+      <w:r>
+        <w:rPr>
+          <w:i w:val="0"/>
+          <w:iCs/>
+          <w:color w:val="auto"/>
+        </w:rPr>
+        <w:t>tidspunktet innenfor en enkelt dag.</w:t>
+      </w:r>
+    </w:p>
+    <w:p>
+      <w:pPr>
+        <w:pStyle w:val="Comment"/>
+        <w:numPr>
+          <w:ilvl w:val="0"/>
+          <w:numId w:val="19"/>
+        </w:numPr>
+        <w:rPr>
+          <w:i w:val="0"/>
+          <w:iCs/>
+          <w:color w:val="auto"/>
+        </w:rPr>
+      </w:pPr>
+      <w:r>
+        <w:rPr>
+          <w:i w:val="0"/>
+          <w:iCs/>
+          <w:color w:val="auto"/>
+        </w:rPr>
+        <w:t>«Klokken» oppdateres manuelt fra brukermenyen (ingen bruk av systemklokke).</w:t>
+      </w:r>
+    </w:p>
+    <w:p>
+      <w:pPr>
+        <w:pStyle w:val="Overskrift2"/>
       </w:pPr>
       <w:bookmarkStart w:id="16" w:name="_Toc116650252"/>
       <w:r>
@@ -2415,18 +3459,14 @@
       <w:r>
         <w:t xml:space="preserve"> det kan være aktuelt å </w:t>
       </w:r>
-      <w:proofErr w:type="gramStart"/>
-      <w:r>
-        <w:t>implementere</w:t>
-      </w:r>
-      <w:proofErr w:type="gramEnd"/>
-      <w:r>
-        <w:t xml:space="preserve"> i løsningen. Bruk tid på denne slik at du har en god forståelse for begrepene.]</w:t>
+      <w:r>
+        <w:lastRenderedPageBreak/>
+        <w:t>implementere i løsningen. Bruk tid på denne slik at du har en god forståelse for begrepene.]</w:t>
       </w:r>
     </w:p>
     <w:tbl>
       <w:tblPr>
-        <w:tblStyle w:val="TableGrid"/>
+        <w:tblStyle w:val="Tabellrutenett"/>
         <w:tblW w:w="0" w:type="auto"/>
         <w:tblLook w:val="04A0" w:firstRow="1" w:lastRow="0" w:firstColumn="1" w:lastColumn="0" w:noHBand="0" w:noVBand="1"/>
       </w:tblPr>
@@ -2449,7 +3489,6 @@
               <w:pStyle w:val="TabellTittel"/>
             </w:pPr>
             <w:r>
-              <w:lastRenderedPageBreak/>
               <w:t>Begrep</w:t>
             </w:r>
             <w:r>
@@ -2497,6 +3536,8 @@
       <w:tr>
         <w:trPr>
           <w:cantSplit/>
+          <w:trHeight w:val="428"/>
+          <w:tblHeader/>
         </w:trPr>
         <w:tc>
           <w:tcPr>
@@ -2504,10 +3545,18 @@
           </w:tcPr>
           <w:p>
             <w:pPr>
-              <w:pStyle w:val="Comment"/>
+              <w:pStyle w:val="TabellTittel"/>
+              <w:rPr>
+                <w:b w:val="0"/>
+                <w:bCs/>
+              </w:rPr>
             </w:pPr>
             <w:r>
-              <w:t>Produkt</w:t>
+              <w:rPr>
+                <w:b w:val="0"/>
+                <w:bCs/>
+              </w:rPr>
+              <w:t>Togavgang</w:t>
             </w:r>
           </w:p>
         </w:tc>
@@ -2517,11 +3566,35 @@
           </w:tcPr>
           <w:p>
             <w:pPr>
-              <w:pStyle w:val="Comment"/>
+              <w:pStyle w:val="TabellTittel"/>
+              <w:rPr>
+                <w:b w:val="0"/>
+                <w:bCs/>
+              </w:rPr>
             </w:pPr>
             <w:r>
-              <w:t>Product</w:t>
+              <w:rPr>
+                <w:b w:val="0"/>
+                <w:bCs/>
+              </w:rPr>
+              <w:t>Train</w:t>
             </w:r>
+            <w:r>
+              <w:rPr>
+                <w:b w:val="0"/>
+                <w:bCs/>
+              </w:rPr>
+              <w:t xml:space="preserve"> </w:t>
+            </w:r>
+            <w:proofErr w:type="spellStart"/>
+            <w:r>
+              <w:rPr>
+                <w:b w:val="0"/>
+                <w:bCs/>
+              </w:rPr>
+              <w:t>departure</w:t>
+            </w:r>
+            <w:proofErr w:type="spellEnd"/>
           </w:p>
         </w:tc>
         <w:tc>
@@ -2530,10 +3603,25 @@
           </w:tcPr>
           <w:p>
             <w:pPr>
-              <w:pStyle w:val="Comment"/>
+              <w:pStyle w:val="TabellTittel"/>
+              <w:rPr>
+                <w:b w:val="0"/>
+                <w:bCs/>
+              </w:rPr>
             </w:pPr>
             <w:r>
-              <w:t>Varehuset skal håndtere produkter inn og ut av et lager</w:t>
+              <w:rPr>
+                <w:b w:val="0"/>
+                <w:bCs/>
+              </w:rPr>
+              <w:t>Et tog</w:t>
+            </w:r>
+            <w:r>
+              <w:rPr>
+                <w:b w:val="0"/>
+                <w:bCs/>
+              </w:rPr>
+              <w:t xml:space="preserve"> som skal gå fra stasjonen. Lagret med et unikt tognummer.</w:t>
             </w:r>
           </w:p>
         </w:tc>
@@ -2549,9 +3637,18 @@
           <w:p>
             <w:pPr>
               <w:pStyle w:val="Comment"/>
+              <w:rPr>
+                <w:i w:val="0"/>
+                <w:iCs/>
+              </w:rPr>
             </w:pPr>
             <w:r>
-              <w:t>Lager</w:t>
+              <w:rPr>
+                <w:i w:val="0"/>
+                <w:iCs/>
+                <w:color w:val="auto"/>
+              </w:rPr>
+              <w:t>Spor</w:t>
             </w:r>
           </w:p>
         </w:tc>
@@ -2562,10 +3659,21 @@
           <w:p>
             <w:pPr>
               <w:pStyle w:val="Comment"/>
+              <w:rPr>
+                <w:i w:val="0"/>
+                <w:iCs/>
+              </w:rPr>
             </w:pPr>
+            <w:proofErr w:type="spellStart"/>
             <w:r>
-              <w:t>Storage</w:t>
+              <w:rPr>
+                <w:i w:val="0"/>
+                <w:iCs/>
+                <w:color w:val="auto"/>
+              </w:rPr>
+              <w:t>Track</w:t>
             </w:r>
+            <w:proofErr w:type="spellEnd"/>
           </w:p>
         </w:tc>
         <w:tc>
@@ -2575,9 +3683,19 @@
           <w:p>
             <w:pPr>
               <w:pStyle w:val="Comment"/>
+              <w:rPr>
+                <w:i w:val="0"/>
+                <w:iCs/>
+                <w:color w:val="auto"/>
+              </w:rPr>
             </w:pPr>
             <w:r>
-              <w:t>....</w:t>
+              <w:rPr>
+                <w:i w:val="0"/>
+                <w:iCs/>
+                <w:color w:val="auto"/>
+              </w:rPr>
+              <w:t>Sporet som er tildelt toget.</w:t>
             </w:r>
           </w:p>
         </w:tc>
@@ -2593,7 +3711,20 @@
           <w:p>
             <w:pPr>
               <w:pStyle w:val="Comment"/>
+              <w:rPr>
+                <w:i w:val="0"/>
+                <w:iCs/>
+                <w:color w:val="auto"/>
+              </w:rPr>
             </w:pPr>
+            <w:r>
+              <w:rPr>
+                <w:i w:val="0"/>
+                <w:iCs/>
+                <w:color w:val="auto"/>
+              </w:rPr>
+              <w:t>Tognummer</w:t>
+            </w:r>
           </w:p>
         </w:tc>
         <w:tc>
@@ -2603,7 +3734,45 @@
           <w:p>
             <w:pPr>
               <w:pStyle w:val="Comment"/>
+              <w:rPr>
+                <w:i w:val="0"/>
+                <w:iCs/>
+              </w:rPr>
             </w:pPr>
+            <w:r>
+              <w:rPr>
+                <w:i w:val="0"/>
+                <w:iCs/>
+                <w:color w:val="auto"/>
+              </w:rPr>
+              <w:t>Train</w:t>
+            </w:r>
+            <w:r>
+              <w:rPr>
+                <w:i w:val="0"/>
+                <w:iCs/>
+                <w:color w:val="auto"/>
+              </w:rPr>
+              <w:t xml:space="preserve"> </w:t>
+            </w:r>
+            <w:proofErr w:type="spellStart"/>
+            <w:r>
+              <w:rPr>
+                <w:i w:val="0"/>
+                <w:iCs/>
+                <w:color w:val="auto"/>
+              </w:rPr>
+              <w:t>n</w:t>
+            </w:r>
+            <w:r>
+              <w:rPr>
+                <w:i w:val="0"/>
+                <w:iCs/>
+                <w:color w:val="auto"/>
+              </w:rPr>
+              <w:t>umber</w:t>
+            </w:r>
+            <w:proofErr w:type="spellEnd"/>
           </w:p>
         </w:tc>
         <w:tc>
@@ -2613,7 +3782,20 @@
           <w:p>
             <w:pPr>
               <w:pStyle w:val="Comment"/>
+              <w:rPr>
+                <w:i w:val="0"/>
+                <w:iCs/>
+                <w:color w:val="auto"/>
+              </w:rPr>
             </w:pPr>
+            <w:r>
+              <w:rPr>
+                <w:i w:val="0"/>
+                <w:iCs/>
+                <w:color w:val="auto"/>
+              </w:rPr>
+              <w:t>Et unikt nummer for hvert tog.</w:t>
+            </w:r>
           </w:p>
         </w:tc>
       </w:tr>
@@ -2628,7 +3810,20 @@
           <w:p>
             <w:pPr>
               <w:pStyle w:val="Comment"/>
+              <w:rPr>
+                <w:i w:val="0"/>
+                <w:iCs/>
+                <w:color w:val="auto"/>
+              </w:rPr>
             </w:pPr>
+            <w:r>
+              <w:rPr>
+                <w:i w:val="0"/>
+                <w:iCs/>
+                <w:color w:val="auto"/>
+              </w:rPr>
+              <w:t>Linje</w:t>
+            </w:r>
           </w:p>
         </w:tc>
         <w:tc>
@@ -2638,7 +3833,20 @@
           <w:p>
             <w:pPr>
               <w:pStyle w:val="Comment"/>
+              <w:rPr>
+                <w:i w:val="0"/>
+                <w:iCs/>
+                <w:color w:val="auto"/>
+              </w:rPr>
             </w:pPr>
+            <w:r>
+              <w:rPr>
+                <w:i w:val="0"/>
+                <w:iCs/>
+                <w:color w:val="auto"/>
+              </w:rPr>
+              <w:t>Line</w:t>
+            </w:r>
           </w:p>
         </w:tc>
         <w:tc>
@@ -2648,7 +3856,456 @@
           <w:p>
             <w:pPr>
               <w:pStyle w:val="Comment"/>
+              <w:rPr>
+                <w:i w:val="0"/>
+                <w:iCs/>
+                <w:color w:val="auto"/>
+              </w:rPr>
             </w:pPr>
+            <w:r>
+              <w:rPr>
+                <w:i w:val="0"/>
+                <w:iCs/>
+                <w:color w:val="auto"/>
+              </w:rPr>
+              <w:t xml:space="preserve">Navn på linjen </w:t>
+            </w:r>
+            <w:r>
+              <w:rPr>
+                <w:i w:val="0"/>
+                <w:iCs/>
+                <w:color w:val="auto"/>
+              </w:rPr>
+              <w:t>en gitt togavgang kjører på. Henger sammen med destinasjon.</w:t>
+            </w:r>
+          </w:p>
+        </w:tc>
+      </w:tr>
+      <w:tr>
+        <w:trPr>
+          <w:cantSplit/>
+        </w:trPr>
+        <w:tc>
+          <w:tcPr>
+            <w:tcW w:w="1980" w:type="dxa"/>
+          </w:tcPr>
+          <w:p>
+            <w:pPr>
+              <w:pStyle w:val="Comment"/>
+              <w:rPr>
+                <w:i w:val="0"/>
+                <w:iCs/>
+                <w:color w:val="auto"/>
+              </w:rPr>
+            </w:pPr>
+            <w:r>
+              <w:rPr>
+                <w:i w:val="0"/>
+                <w:iCs/>
+                <w:color w:val="auto"/>
+              </w:rPr>
+              <w:t>Destinasjon</w:t>
+            </w:r>
+          </w:p>
+        </w:tc>
+        <w:tc>
+          <w:tcPr>
+            <w:tcW w:w="2126" w:type="dxa"/>
+          </w:tcPr>
+          <w:p>
+            <w:pPr>
+              <w:pStyle w:val="Comment"/>
+              <w:rPr>
+                <w:i w:val="0"/>
+                <w:iCs/>
+                <w:color w:val="auto"/>
+              </w:rPr>
+            </w:pPr>
+            <w:proofErr w:type="spellStart"/>
+            <w:r>
+              <w:rPr>
+                <w:i w:val="0"/>
+                <w:iCs/>
+                <w:color w:val="auto"/>
+              </w:rPr>
+              <w:t>Destination</w:t>
+            </w:r>
+            <w:proofErr w:type="spellEnd"/>
+          </w:p>
+        </w:tc>
+        <w:tc>
+          <w:tcPr>
+            <w:tcW w:w="4954" w:type="dxa"/>
+          </w:tcPr>
+          <w:p>
+            <w:pPr>
+              <w:pStyle w:val="Comment"/>
+              <w:rPr>
+                <w:i w:val="0"/>
+                <w:iCs/>
+                <w:color w:val="auto"/>
+              </w:rPr>
+            </w:pPr>
+            <w:r>
+              <w:rPr>
+                <w:i w:val="0"/>
+                <w:iCs/>
+                <w:color w:val="auto"/>
+              </w:rPr>
+              <w:t>Endestasjonen til en gitt togavgang</w:t>
+            </w:r>
+          </w:p>
+        </w:tc>
+      </w:tr>
+      <w:tr>
+        <w:trPr>
+          <w:cantSplit/>
+        </w:trPr>
+        <w:tc>
+          <w:tcPr>
+            <w:tcW w:w="1980" w:type="dxa"/>
+          </w:tcPr>
+          <w:p>
+            <w:pPr>
+              <w:pStyle w:val="Comment"/>
+              <w:rPr>
+                <w:i w:val="0"/>
+                <w:iCs/>
+                <w:color w:val="auto"/>
+              </w:rPr>
+            </w:pPr>
+            <w:r>
+              <w:rPr>
+                <w:i w:val="0"/>
+                <w:iCs/>
+                <w:color w:val="auto"/>
+              </w:rPr>
+              <w:t>Avgangstid</w:t>
+            </w:r>
+          </w:p>
+        </w:tc>
+        <w:tc>
+          <w:tcPr>
+            <w:tcW w:w="2126" w:type="dxa"/>
+          </w:tcPr>
+          <w:p>
+            <w:pPr>
+              <w:pStyle w:val="Comment"/>
+              <w:rPr>
+                <w:i w:val="0"/>
+                <w:iCs/>
+                <w:color w:val="auto"/>
+              </w:rPr>
+            </w:pPr>
+            <w:proofErr w:type="spellStart"/>
+            <w:r>
+              <w:rPr>
+                <w:i w:val="0"/>
+                <w:iCs/>
+                <w:color w:val="auto"/>
+              </w:rPr>
+              <w:t>Departure</w:t>
+            </w:r>
+            <w:proofErr w:type="spellEnd"/>
+            <w:r>
+              <w:rPr>
+                <w:i w:val="0"/>
+                <w:iCs/>
+                <w:color w:val="auto"/>
+              </w:rPr>
+              <w:t xml:space="preserve"> time</w:t>
+            </w:r>
+          </w:p>
+        </w:tc>
+        <w:tc>
+          <w:tcPr>
+            <w:tcW w:w="4954" w:type="dxa"/>
+          </w:tcPr>
+          <w:p>
+            <w:pPr>
+              <w:pStyle w:val="Comment"/>
+              <w:rPr>
+                <w:i w:val="0"/>
+                <w:iCs/>
+                <w:color w:val="auto"/>
+              </w:rPr>
+            </w:pPr>
+            <w:r>
+              <w:rPr>
+                <w:i w:val="0"/>
+                <w:iCs/>
+                <w:color w:val="auto"/>
+              </w:rPr>
+              <w:t xml:space="preserve">Togets </w:t>
+            </w:r>
+            <w:r>
+              <w:rPr>
+                <w:i w:val="0"/>
+                <w:iCs/>
+                <w:color w:val="auto"/>
+              </w:rPr>
+              <w:t>planlagte avgangstid.</w:t>
+            </w:r>
+          </w:p>
+        </w:tc>
+      </w:tr>
+      <w:tr>
+        <w:trPr>
+          <w:cantSplit/>
+        </w:trPr>
+        <w:tc>
+          <w:tcPr>
+            <w:tcW w:w="1980" w:type="dxa"/>
+          </w:tcPr>
+          <w:p>
+            <w:pPr>
+              <w:pStyle w:val="Comment"/>
+              <w:rPr>
+                <w:i w:val="0"/>
+                <w:iCs/>
+                <w:color w:val="auto"/>
+              </w:rPr>
+            </w:pPr>
+            <w:r>
+              <w:rPr>
+                <w:i w:val="0"/>
+                <w:iCs/>
+                <w:color w:val="auto"/>
+              </w:rPr>
+              <w:t>Forsinkelse</w:t>
+            </w:r>
+          </w:p>
+        </w:tc>
+        <w:tc>
+          <w:tcPr>
+            <w:tcW w:w="2126" w:type="dxa"/>
+          </w:tcPr>
+          <w:p>
+            <w:pPr>
+              <w:pStyle w:val="Comment"/>
+              <w:rPr>
+                <w:i w:val="0"/>
+                <w:iCs/>
+                <w:color w:val="auto"/>
+              </w:rPr>
+            </w:pPr>
+            <w:proofErr w:type="spellStart"/>
+            <w:r>
+              <w:rPr>
+                <w:i w:val="0"/>
+                <w:iCs/>
+                <w:color w:val="auto"/>
+              </w:rPr>
+              <w:t>Delay</w:t>
+            </w:r>
+            <w:proofErr w:type="spellEnd"/>
+          </w:p>
+        </w:tc>
+        <w:tc>
+          <w:tcPr>
+            <w:tcW w:w="4954" w:type="dxa"/>
+          </w:tcPr>
+          <w:p>
+            <w:pPr>
+              <w:pStyle w:val="Comment"/>
+              <w:rPr>
+                <w:i w:val="0"/>
+                <w:iCs/>
+                <w:color w:val="auto"/>
+              </w:rPr>
+            </w:pPr>
+            <w:r>
+              <w:rPr>
+                <w:i w:val="0"/>
+                <w:iCs/>
+                <w:color w:val="auto"/>
+              </w:rPr>
+              <w:t>Togets forsinkelse lagret i formatet «</w:t>
+            </w:r>
+            <w:proofErr w:type="spellStart"/>
+            <w:r>
+              <w:rPr>
+                <w:i w:val="0"/>
+                <w:iCs/>
+                <w:color w:val="auto"/>
+              </w:rPr>
+              <w:t>hh:mm</w:t>
+            </w:r>
+            <w:proofErr w:type="spellEnd"/>
+            <w:r>
+              <w:rPr>
+                <w:i w:val="0"/>
+                <w:iCs/>
+                <w:color w:val="auto"/>
+              </w:rPr>
+              <w:t>».</w:t>
+            </w:r>
+          </w:p>
+        </w:tc>
+      </w:tr>
+      <w:tr>
+        <w:trPr>
+          <w:cantSplit/>
+        </w:trPr>
+        <w:tc>
+          <w:tcPr>
+            <w:tcW w:w="1980" w:type="dxa"/>
+          </w:tcPr>
+          <w:p>
+            <w:pPr>
+              <w:pStyle w:val="Comment"/>
+              <w:rPr>
+                <w:i w:val="0"/>
+                <w:iCs/>
+                <w:color w:val="auto"/>
+              </w:rPr>
+            </w:pPr>
+            <w:r>
+              <w:rPr>
+                <w:i w:val="0"/>
+                <w:iCs/>
+                <w:color w:val="auto"/>
+              </w:rPr>
+              <w:t>Stasjon</w:t>
+            </w:r>
+          </w:p>
+        </w:tc>
+        <w:tc>
+          <w:tcPr>
+            <w:tcW w:w="2126" w:type="dxa"/>
+          </w:tcPr>
+          <w:p>
+            <w:pPr>
+              <w:pStyle w:val="Comment"/>
+              <w:rPr>
+                <w:i w:val="0"/>
+                <w:iCs/>
+                <w:color w:val="auto"/>
+              </w:rPr>
+            </w:pPr>
+            <w:r>
+              <w:rPr>
+                <w:i w:val="0"/>
+                <w:iCs/>
+                <w:color w:val="auto"/>
+              </w:rPr>
+              <w:t>Station</w:t>
+            </w:r>
+          </w:p>
+        </w:tc>
+        <w:tc>
+          <w:tcPr>
+            <w:tcW w:w="4954" w:type="dxa"/>
+          </w:tcPr>
+          <w:p>
+            <w:pPr>
+              <w:pStyle w:val="Comment"/>
+              <w:rPr>
+                <w:i w:val="0"/>
+                <w:iCs/>
+                <w:color w:val="auto"/>
+              </w:rPr>
+            </w:pPr>
+            <w:r>
+              <w:rPr>
+                <w:i w:val="0"/>
+                <w:iCs/>
+                <w:color w:val="auto"/>
+              </w:rPr>
+              <w:t>Stasjonen togene skal gå fra.</w:t>
+            </w:r>
+          </w:p>
+        </w:tc>
+      </w:tr>
+      <w:tr>
+        <w:trPr>
+          <w:cantSplit/>
+        </w:trPr>
+        <w:tc>
+          <w:tcPr>
+            <w:tcW w:w="1980" w:type="dxa"/>
+          </w:tcPr>
+          <w:p>
+            <w:pPr>
+              <w:pStyle w:val="Comment"/>
+              <w:rPr>
+                <w:i w:val="0"/>
+                <w:iCs/>
+                <w:color w:val="auto"/>
+              </w:rPr>
+            </w:pPr>
+            <w:r>
+              <w:rPr>
+                <w:i w:val="0"/>
+                <w:iCs/>
+                <w:color w:val="auto"/>
+              </w:rPr>
+              <w:t>Klokke</w:t>
+            </w:r>
+            <w:r>
+              <w:rPr>
+                <w:i w:val="0"/>
+                <w:iCs/>
+                <w:color w:val="auto"/>
+              </w:rPr>
+              <w:t>/Tiden</w:t>
+            </w:r>
+          </w:p>
+        </w:tc>
+        <w:tc>
+          <w:tcPr>
+            <w:tcW w:w="2126" w:type="dxa"/>
+          </w:tcPr>
+          <w:p>
+            <w:pPr>
+              <w:pStyle w:val="Comment"/>
+              <w:rPr>
+                <w:i w:val="0"/>
+                <w:iCs/>
+                <w:color w:val="auto"/>
+              </w:rPr>
+            </w:pPr>
+            <w:proofErr w:type="spellStart"/>
+            <w:r>
+              <w:rPr>
+                <w:i w:val="0"/>
+                <w:iCs/>
+                <w:color w:val="auto"/>
+              </w:rPr>
+              <w:t>Clock</w:t>
+            </w:r>
+            <w:proofErr w:type="spellEnd"/>
+            <w:r>
+              <w:rPr>
+                <w:i w:val="0"/>
+                <w:iCs/>
+                <w:color w:val="auto"/>
+              </w:rPr>
+              <w:t>/Time</w:t>
+            </w:r>
+          </w:p>
+        </w:tc>
+        <w:tc>
+          <w:tcPr>
+            <w:tcW w:w="4954" w:type="dxa"/>
+          </w:tcPr>
+          <w:p>
+            <w:pPr>
+              <w:pStyle w:val="Comment"/>
+              <w:rPr>
+                <w:i w:val="0"/>
+                <w:iCs/>
+                <w:color w:val="auto"/>
+              </w:rPr>
+            </w:pPr>
+            <w:r>
+              <w:rPr>
+                <w:i w:val="0"/>
+                <w:iCs/>
+                <w:color w:val="auto"/>
+              </w:rPr>
+              <w:t>Tidspunktet på dagen på stasjonen.</w:t>
+            </w:r>
           </w:p>
         </w:tc>
       </w:tr>
@@ -2656,11 +4313,74 @@
     <w:p>
       <w:pPr>
         <w:pStyle w:val="Comment"/>
-      </w:pPr>
-    </w:p>
-    <w:p>
-      <w:pPr>
-        <w:pStyle w:val="Heading2"/>
+        <w:rPr>
+          <w:i w:val="0"/>
+          <w:iCs/>
+          <w:color w:val="auto"/>
+        </w:rPr>
+      </w:pPr>
+    </w:p>
+    <w:p>
+      <w:pPr>
+        <w:pStyle w:val="Comment"/>
+        <w:rPr>
+          <w:i w:val="0"/>
+          <w:iCs/>
+          <w:color w:val="auto"/>
+        </w:rPr>
+      </w:pPr>
+      <w:r>
+        <w:rPr>
+          <w:i w:val="0"/>
+          <w:iCs/>
+          <w:color w:val="auto"/>
+        </w:rPr>
+        <w:t xml:space="preserve">De syv første begrepene i denne tabellen tilhører </w:t>
+      </w:r>
+      <w:r>
+        <w:rPr>
+          <w:i w:val="0"/>
+          <w:iCs/>
+          <w:color w:val="auto"/>
+        </w:rPr>
+        <w:t>togavgangene, mens de to siste tilhører stasjonen.</w:t>
+      </w:r>
+      <w:r>
+        <w:rPr>
+          <w:i w:val="0"/>
+          <w:iCs/>
+          <w:color w:val="auto"/>
+        </w:rPr>
+        <w:t xml:space="preserve"> Det vil si at </w:t>
+      </w:r>
+      <w:r>
+        <w:rPr>
+          <w:i w:val="0"/>
+          <w:iCs/>
+          <w:color w:val="auto"/>
+        </w:rPr>
+        <w:t>enhver</w:t>
+      </w:r>
+      <w:r>
+        <w:rPr>
+          <w:i w:val="0"/>
+          <w:iCs/>
+          <w:color w:val="auto"/>
+        </w:rPr>
+        <w:t xml:space="preserve"> togavgang kan ha e</w:t>
+      </w:r>
+      <w:r>
+        <w:rPr>
+          <w:i w:val="0"/>
+          <w:iCs/>
+          <w:color w:val="auto"/>
+        </w:rPr>
+        <w:t>t unikt spor, tognummer, linje, destinasjon, avgangstid og forsinkelse. Men de opererer på samme stasjon og i samme klokkeslett.</w:t>
+      </w:r>
+    </w:p>
+    <w:p>
+      <w:pPr>
+        <w:pStyle w:val="Overskrift2"/>
       </w:pPr>
       <w:bookmarkStart w:id="17" w:name="_Toc116650253"/>
       <w:r>
@@ -2684,12 +4404,12 @@
     </w:p>
     <w:p>
       <w:pPr>
-        <w:pStyle w:val="BodyText"/>
-      </w:pPr>
-    </w:p>
-    <w:p>
-      <w:pPr>
-        <w:pStyle w:val="Heading1"/>
+        <w:pStyle w:val="Brdtekst"/>
+      </w:pPr>
+    </w:p>
+    <w:p>
+      <w:pPr>
+        <w:pStyle w:val="Overskrift1"/>
       </w:pPr>
       <w:bookmarkStart w:id="18" w:name="_Toc116650254"/>
       <w:r>
@@ -2832,6 +4552,7 @@
         <w:pStyle w:val="Comment"/>
       </w:pPr>
       <w:r>
+        <w:lastRenderedPageBreak/>
         <w:t>Tilsvarende skal det under referanser være et tall som ramser opp forfatter, årstall, tittel på bok eller artikkel osv. (se punktet om referanser).</w:t>
       </w:r>
       <w:r>
@@ -2940,11 +4661,10 @@
     </w:p>
     <w:p>
       <w:pPr>
-        <w:pStyle w:val="Heading1"/>
+        <w:pStyle w:val="Overskrift1"/>
       </w:pPr>
       <w:bookmarkStart w:id="19" w:name="_Toc116650255"/>
       <w:r>
-        <w:lastRenderedPageBreak/>
         <w:t xml:space="preserve">METODE </w:t>
       </w:r>
       <w:r>
@@ -3083,7 +4803,7 @@
     </w:p>
     <w:p>
       <w:pPr>
-        <w:pStyle w:val="Heading1"/>
+        <w:pStyle w:val="Overskrift1"/>
       </w:pPr>
       <w:bookmarkStart w:id="20" w:name="_Toc116650256"/>
       <w:r>
@@ -3208,13 +4928,8 @@
           <w:numId w:val="14"/>
         </w:numPr>
       </w:pPr>
-      <w:proofErr w:type="gramStart"/>
-      <w:r>
-        <w:t>robust</w:t>
-      </w:r>
-      <w:proofErr w:type="gramEnd"/>
-      <w:r>
-        <w:t xml:space="preserve"> programvare (bruk av testing, </w:t>
+      <w:r>
+        <w:t xml:space="preserve">robust programvare (bruk av testing, </w:t>
       </w:r>
       <w:proofErr w:type="spellStart"/>
       <w:r>
@@ -3326,6 +5041,7 @@
         <w:rPr>
           <w:b/>
         </w:rPr>
+        <w:lastRenderedPageBreak/>
         <w:t>Kommentar</w:t>
       </w:r>
       <w:r>
@@ -3419,11 +5135,7 @@
         <w:t xml:space="preserve"> og begreps-kapittelet</w:t>
       </w:r>
       <w:r>
-        <w:t xml:space="preserve">. Beskriv også hvilke funksjonalitet som det er </w:t>
-      </w:r>
-      <w:r>
-        <w:lastRenderedPageBreak/>
-        <w:t>st</w:t>
+        <w:t>. Beskriv også hvilke funksjonalitet som det er st</w:t>
       </w:r>
       <w:r>
         <w:t>i</w:t>
@@ -3455,7 +5167,7 @@
     </w:p>
     <w:p>
       <w:pPr>
-        <w:pStyle w:val="Heading1"/>
+        <w:pStyle w:val="Overskrift1"/>
       </w:pPr>
       <w:bookmarkStart w:id="21" w:name="_Toc116650257"/>
       <w:r>
@@ -3548,32 +5260,16 @@
         <w:t>du/</w:t>
       </w:r>
       <w:r>
-        <w:t xml:space="preserve">dere ikke gjort i forhold til </w:t>
-      </w:r>
-      <w:proofErr w:type="gramStart"/>
-      <w:r>
-        <w:t>oppgaveteksten ?</w:t>
-      </w:r>
-      <w:proofErr w:type="gramEnd"/>
-      <w:r>
-        <w:t xml:space="preserve"> Hva var de store utfordringene/problemene </w:t>
+        <w:t xml:space="preserve">dere ikke gjort i forhold til oppgaveteksten ? Hva var de store utfordringene/problemene </w:t>
       </w:r>
       <w:r>
         <w:t>du/</w:t>
       </w:r>
       <w:r>
-        <w:t xml:space="preserve">dere møtte, </w:t>
-      </w:r>
-      <w:proofErr w:type="gramStart"/>
-      <w:r>
-        <w:t>etc.</w:t>
-      </w:r>
-      <w:r>
-        <w:t>.</w:t>
-      </w:r>
-      <w:proofErr w:type="gramEnd"/>
-      <w:r>
-        <w:t xml:space="preserve"> </w:t>
+        <w:t>dere møtte, etc.</w:t>
+      </w:r>
+      <w:r>
+        <w:t xml:space="preserve">. </w:t>
       </w:r>
     </w:p>
     <w:p>
@@ -3590,15 +5286,7 @@
         <w:t>e</w:t>
       </w:r>
       <w:r>
-        <w:t xml:space="preserve"> din egen løsning i forhold til det du har lært om gode prinsipper for programmering (</w:t>
-      </w:r>
-      <w:proofErr w:type="gramStart"/>
-      <w:r>
-        <w:t>robust</w:t>
-      </w:r>
-      <w:proofErr w:type="gramEnd"/>
-      <w:r>
-        <w:t xml:space="preserve"> kode, kodestil, designprinsipper </w:t>
+        <w:t xml:space="preserve"> din egen løsning i forhold til det du har lært om gode prinsipper for programmering (robust kode, kodestil, designprinsipper </w:t>
       </w:r>
       <w:proofErr w:type="spellStart"/>
       <w:r>
@@ -3614,7 +5302,7 @@
     </w:p>
     <w:p>
       <w:pPr>
-        <w:pStyle w:val="Heading1"/>
+        <w:pStyle w:val="Overskrift1"/>
       </w:pPr>
       <w:bookmarkStart w:id="22" w:name="_Toc116650258"/>
       <w:r>
@@ -3706,10 +5394,11 @@
     </w:p>
     <w:p>
       <w:pPr>
-        <w:pStyle w:val="Heading1"/>
+        <w:pStyle w:val="Overskrift1"/>
       </w:pPr>
       <w:bookmarkStart w:id="23" w:name="_Toc116650259"/>
       <w:r>
+        <w:lastRenderedPageBreak/>
         <w:t>REFERANSER</w:t>
       </w:r>
       <w:bookmarkEnd w:id="23"/>
@@ -3788,7 +5477,7 @@
     </w:p>
     <w:p>
       <w:pPr>
-        <w:pStyle w:val="BodyText"/>
+        <w:pStyle w:val="Brdtekst"/>
       </w:pPr>
     </w:p>
     <w:p>
@@ -3863,16 +5552,15 @@
     </w:p>
     <w:p>
       <w:pPr>
-        <w:pStyle w:val="BodyText"/>
-      </w:pPr>
-    </w:p>
-    <w:p>
-      <w:pPr>
-        <w:pStyle w:val="Heading1"/>
+        <w:pStyle w:val="Brdtekst"/>
+      </w:pPr>
+    </w:p>
+    <w:p>
+      <w:pPr>
+        <w:pStyle w:val="Overskrift1"/>
       </w:pPr>
       <w:bookmarkStart w:id="24" w:name="_Toc116650260"/>
       <w:r>
-        <w:lastRenderedPageBreak/>
         <w:t>VEDLEGG</w:t>
       </w:r>
       <w:bookmarkEnd w:id="24"/>
@@ -3963,7 +5651,7 @@
         </w:tcPr>
         <w:p>
           <w:pPr>
-            <w:pStyle w:val="Footer"/>
+            <w:pStyle w:val="Bunntekst"/>
             <w:rPr>
               <w:sz w:val="16"/>
             </w:rPr>
@@ -3976,7 +5664,7 @@
         </w:tcPr>
         <w:p>
           <w:pPr>
-            <w:pStyle w:val="Footer"/>
+            <w:pStyle w:val="Bunntekst"/>
             <w:rPr>
               <w:sz w:val="16"/>
               <w:lang w:val="de-DE"/>
@@ -3997,7 +5685,7 @@
         </w:tcPr>
         <w:p>
           <w:pPr>
-            <w:pStyle w:val="Footer"/>
+            <w:pStyle w:val="Bunntekst"/>
             <w:jc w:val="right"/>
             <w:rPr>
               <w:sz w:val="16"/>
@@ -4010,7 +5698,7 @@
   </w:tbl>
   <w:p>
     <w:pPr>
-      <w:pStyle w:val="Footer"/>
+      <w:pStyle w:val="Bunntekst"/>
       <w:rPr>
         <w:sz w:val="16"/>
         <w:lang w:val="de-DE"/>
@@ -4046,7 +5734,7 @@
         </w:tcPr>
         <w:p>
           <w:pPr>
-            <w:pStyle w:val="Footer"/>
+            <w:pStyle w:val="Bunntekst"/>
             <w:rPr>
               <w:sz w:val="16"/>
             </w:rPr>
@@ -4059,7 +5747,7 @@
         </w:tcPr>
         <w:p>
           <w:pPr>
-            <w:pStyle w:val="Footer"/>
+            <w:pStyle w:val="Bunntekst"/>
             <w:rPr>
               <w:sz w:val="16"/>
               <w:lang w:val="de-DE"/>
@@ -4073,7 +5761,7 @@
         </w:tcPr>
         <w:p>
           <w:pPr>
-            <w:pStyle w:val="Footer"/>
+            <w:pStyle w:val="Bunntekst"/>
             <w:jc w:val="right"/>
             <w:rPr>
               <w:sz w:val="16"/>
@@ -4086,7 +5774,7 @@
   </w:tbl>
   <w:p>
     <w:pPr>
-      <w:pStyle w:val="Footer"/>
+      <w:pStyle w:val="Bunntekst"/>
     </w:pPr>
   </w:p>
 </w:ftr>
@@ -4118,7 +5806,7 @@
         </w:tcPr>
         <w:p>
           <w:pPr>
-            <w:pStyle w:val="Footer"/>
+            <w:pStyle w:val="Bunntekst"/>
             <w:rPr>
               <w:sz w:val="16"/>
             </w:rPr>
@@ -4131,7 +5819,7 @@
         </w:tcPr>
         <w:p>
           <w:pPr>
-            <w:pStyle w:val="Footer"/>
+            <w:pStyle w:val="Bunntekst"/>
             <w:rPr>
               <w:sz w:val="16"/>
               <w:lang w:val="de-DE"/>
@@ -4146,32 +5834,32 @@
           </w:r>
           <w:r>
             <w:rPr>
-              <w:rStyle w:val="PageNumber"/>
+              <w:rStyle w:val="Sidetall"/>
             </w:rPr>
             <w:fldChar w:fldCharType="begin"/>
           </w:r>
           <w:r>
             <w:rPr>
-              <w:rStyle w:val="PageNumber"/>
+              <w:rStyle w:val="Sidetall"/>
             </w:rPr>
             <w:instrText xml:space="preserve"> PAGE </w:instrText>
           </w:r>
           <w:r>
             <w:rPr>
-              <w:rStyle w:val="PageNumber"/>
+              <w:rStyle w:val="Sidetall"/>
             </w:rPr>
             <w:fldChar w:fldCharType="separate"/>
           </w:r>
           <w:r>
             <w:rPr>
-              <w:rStyle w:val="PageNumber"/>
+              <w:rStyle w:val="Sidetall"/>
               <w:noProof/>
             </w:rPr>
             <w:t>4</w:t>
           </w:r>
           <w:r>
             <w:rPr>
-              <w:rStyle w:val="PageNumber"/>
+              <w:rStyle w:val="Sidetall"/>
             </w:rPr>
             <w:fldChar w:fldCharType="end"/>
           </w:r>
@@ -4183,7 +5871,7 @@
         </w:tcPr>
         <w:p>
           <w:pPr>
-            <w:pStyle w:val="Footer"/>
+            <w:pStyle w:val="Bunntekst"/>
             <w:jc w:val="right"/>
             <w:rPr>
               <w:sz w:val="16"/>
@@ -4196,7 +5884,7 @@
   </w:tbl>
   <w:p>
     <w:pPr>
-      <w:pStyle w:val="Footer"/>
+      <w:pStyle w:val="Bunntekst"/>
       <w:rPr>
         <w:sz w:val="16"/>
         <w:lang w:val="de-DE"/>
@@ -4254,7 +5942,7 @@
         </w:tcPr>
         <w:p>
           <w:pPr>
-            <w:pStyle w:val="Header"/>
+            <w:pStyle w:val="Topptekst"/>
           </w:pPr>
           <w:r>
             <w:t>Student</w:t>
@@ -4377,7 +6065,7 @@
         </w:tcPr>
         <w:p>
           <w:pPr>
-            <w:pStyle w:val="Header"/>
+            <w:pStyle w:val="Topptekst"/>
           </w:pPr>
           <w:r>
             <w:t>Student</w:t>
@@ -4469,7 +6157,7 @@
   </w:tbl>
   <w:p>
     <w:pPr>
-      <w:pStyle w:val="Header"/>
+      <w:pStyle w:val="Topptekst"/>
     </w:pPr>
   </w:p>
 </w:hdr>
@@ -4612,7 +6300,7 @@
     <w:lvl w:ilvl="0">
       <w:start w:val="1"/>
       <w:numFmt w:val="bullet"/>
-      <w:pStyle w:val="ListBullet2"/>
+      <w:pStyle w:val="Punktliste2"/>
       <w:lvlText w:val=""/>
       <w:lvlJc w:val="left"/>
       <w:pPr>
@@ -4664,6 +6352,118 @@
     </w:lvl>
   </w:abstractNum>
   <w:abstractNum w:abstractNumId="10" w15:restartNumberingAfterBreak="0">
+    <w:nsid w:val="09507E55"/>
+    <w:multiLevelType w:val="hybridMultilevel"/>
+    <w:tmpl w:val="72AA3C58"/>
+    <w:lvl w:ilvl="0" w:tplc="04140001">
+      <w:numFmt w:val="bullet"/>
+      <w:lvlText w:val=""/>
+      <w:lvlJc w:val="left"/>
+      <w:pPr>
+        <w:ind w:left="720" w:hanging="360"/>
+      </w:pPr>
+      <w:rPr>
+        <w:rFonts w:ascii="Symbol" w:eastAsia="Times New Roman" w:hAnsi="Symbol" w:cs="Times New Roman" w:hint="default"/>
+      </w:rPr>
+    </w:lvl>
+    <w:lvl w:ilvl="1" w:tplc="04140003" w:tentative="1">
+      <w:start w:val="1"/>
+      <w:numFmt w:val="bullet"/>
+      <w:lvlText w:val="o"/>
+      <w:lvlJc w:val="left"/>
+      <w:pPr>
+        <w:ind w:left="1440" w:hanging="360"/>
+      </w:pPr>
+      <w:rPr>
+        <w:rFonts w:ascii="Courier New" w:hAnsi="Courier New" w:cs="Courier New" w:hint="default"/>
+      </w:rPr>
+    </w:lvl>
+    <w:lvl w:ilvl="2" w:tplc="04140005" w:tentative="1">
+      <w:start w:val="1"/>
+      <w:numFmt w:val="bullet"/>
+      <w:lvlText w:val=""/>
+      <w:lvlJc w:val="left"/>
+      <w:pPr>
+        <w:ind w:left="2160" w:hanging="360"/>
+      </w:pPr>
+      <w:rPr>
+        <w:rFonts w:ascii="Wingdings" w:hAnsi="Wingdings" w:hint="default"/>
+      </w:rPr>
+    </w:lvl>
+    <w:lvl w:ilvl="3" w:tplc="04140001" w:tentative="1">
+      <w:start w:val="1"/>
+      <w:numFmt w:val="bullet"/>
+      <w:lvlText w:val=""/>
+      <w:lvlJc w:val="left"/>
+      <w:pPr>
+        <w:ind w:left="2880" w:hanging="360"/>
+      </w:pPr>
+      <w:rPr>
+        <w:rFonts w:ascii="Symbol" w:hAnsi="Symbol" w:hint="default"/>
+      </w:rPr>
+    </w:lvl>
+    <w:lvl w:ilvl="4" w:tplc="04140003" w:tentative="1">
+      <w:start w:val="1"/>
+      <w:numFmt w:val="bullet"/>
+      <w:lvlText w:val="o"/>
+      <w:lvlJc w:val="left"/>
+      <w:pPr>
+        <w:ind w:left="3600" w:hanging="360"/>
+      </w:pPr>
+      <w:rPr>
+        <w:rFonts w:ascii="Courier New" w:hAnsi="Courier New" w:cs="Courier New" w:hint="default"/>
+      </w:rPr>
+    </w:lvl>
+    <w:lvl w:ilvl="5" w:tplc="04140005" w:tentative="1">
+      <w:start w:val="1"/>
+      <w:numFmt w:val="bullet"/>
+      <w:lvlText w:val=""/>
+      <w:lvlJc w:val="left"/>
+      <w:pPr>
+        <w:ind w:left="4320" w:hanging="360"/>
+      </w:pPr>
+      <w:rPr>
+        <w:rFonts w:ascii="Wingdings" w:hAnsi="Wingdings" w:hint="default"/>
+      </w:rPr>
+    </w:lvl>
+    <w:lvl w:ilvl="6" w:tplc="04140001" w:tentative="1">
+      <w:start w:val="1"/>
+      <w:numFmt w:val="bullet"/>
+      <w:lvlText w:val=""/>
+      <w:lvlJc w:val="left"/>
+      <w:pPr>
+        <w:ind w:left="5040" w:hanging="360"/>
+      </w:pPr>
+      <w:rPr>
+        <w:rFonts w:ascii="Symbol" w:hAnsi="Symbol" w:hint="default"/>
+      </w:rPr>
+    </w:lvl>
+    <w:lvl w:ilvl="7" w:tplc="04140003" w:tentative="1">
+      <w:start w:val="1"/>
+      <w:numFmt w:val="bullet"/>
+      <w:lvlText w:val="o"/>
+      <w:lvlJc w:val="left"/>
+      <w:pPr>
+        <w:ind w:left="5760" w:hanging="360"/>
+      </w:pPr>
+      <w:rPr>
+        <w:rFonts w:ascii="Courier New" w:hAnsi="Courier New" w:cs="Courier New" w:hint="default"/>
+      </w:rPr>
+    </w:lvl>
+    <w:lvl w:ilvl="8" w:tplc="04140005" w:tentative="1">
+      <w:start w:val="1"/>
+      <w:numFmt w:val="bullet"/>
+      <w:lvlText w:val=""/>
+      <w:lvlJc w:val="left"/>
+      <w:pPr>
+        <w:ind w:left="6480" w:hanging="360"/>
+      </w:pPr>
+      <w:rPr>
+        <w:rFonts w:ascii="Wingdings" w:hAnsi="Wingdings" w:hint="default"/>
+      </w:rPr>
+    </w:lvl>
+  </w:abstractNum>
+  <w:abstractNum w:abstractNumId="11" w15:restartNumberingAfterBreak="0">
     <w:nsid w:val="1A224C55"/>
     <w:multiLevelType w:val="hybridMultilevel"/>
     <w:tmpl w:val="496C1284"/>
@@ -4780,7 +6580,7 @@
       </w:pPr>
     </w:lvl>
   </w:abstractNum>
-  <w:abstractNum w:abstractNumId="11" w15:restartNumberingAfterBreak="0">
+  <w:abstractNum w:abstractNumId="12" w15:restartNumberingAfterBreak="0">
     <w:nsid w:val="1F17772E"/>
     <w:multiLevelType w:val="hybridMultilevel"/>
     <w:tmpl w:val="3A6CB292"/>
@@ -4893,7 +6693,119 @@
       </w:rPr>
     </w:lvl>
   </w:abstractNum>
-  <w:abstractNum w:abstractNumId="12" w15:restartNumberingAfterBreak="0">
+  <w:abstractNum w:abstractNumId="13" w15:restartNumberingAfterBreak="0">
+    <w:nsid w:val="2F4B142E"/>
+    <w:multiLevelType w:val="hybridMultilevel"/>
+    <w:tmpl w:val="413279F0"/>
+    <w:lvl w:ilvl="0" w:tplc="04140001">
+      <w:numFmt w:val="bullet"/>
+      <w:lvlText w:val=""/>
+      <w:lvlJc w:val="left"/>
+      <w:pPr>
+        <w:ind w:left="720" w:hanging="360"/>
+      </w:pPr>
+      <w:rPr>
+        <w:rFonts w:ascii="Symbol" w:eastAsia="Times New Roman" w:hAnsi="Symbol" w:cs="Times New Roman" w:hint="default"/>
+      </w:rPr>
+    </w:lvl>
+    <w:lvl w:ilvl="1" w:tplc="04140003" w:tentative="1">
+      <w:start w:val="1"/>
+      <w:numFmt w:val="bullet"/>
+      <w:lvlText w:val="o"/>
+      <w:lvlJc w:val="left"/>
+      <w:pPr>
+        <w:ind w:left="1440" w:hanging="360"/>
+      </w:pPr>
+      <w:rPr>
+        <w:rFonts w:ascii="Courier New" w:hAnsi="Courier New" w:cs="Courier New" w:hint="default"/>
+      </w:rPr>
+    </w:lvl>
+    <w:lvl w:ilvl="2" w:tplc="04140005" w:tentative="1">
+      <w:start w:val="1"/>
+      <w:numFmt w:val="bullet"/>
+      <w:lvlText w:val=""/>
+      <w:lvlJc w:val="left"/>
+      <w:pPr>
+        <w:ind w:left="2160" w:hanging="360"/>
+      </w:pPr>
+      <w:rPr>
+        <w:rFonts w:ascii="Wingdings" w:hAnsi="Wingdings" w:hint="default"/>
+      </w:rPr>
+    </w:lvl>
+    <w:lvl w:ilvl="3" w:tplc="04140001" w:tentative="1">
+      <w:start w:val="1"/>
+      <w:numFmt w:val="bullet"/>
+      <w:lvlText w:val=""/>
+      <w:lvlJc w:val="left"/>
+      <w:pPr>
+        <w:ind w:left="2880" w:hanging="360"/>
+      </w:pPr>
+      <w:rPr>
+        <w:rFonts w:ascii="Symbol" w:hAnsi="Symbol" w:hint="default"/>
+      </w:rPr>
+    </w:lvl>
+    <w:lvl w:ilvl="4" w:tplc="04140003" w:tentative="1">
+      <w:start w:val="1"/>
+      <w:numFmt w:val="bullet"/>
+      <w:lvlText w:val="o"/>
+      <w:lvlJc w:val="left"/>
+      <w:pPr>
+        <w:ind w:left="3600" w:hanging="360"/>
+      </w:pPr>
+      <w:rPr>
+        <w:rFonts w:ascii="Courier New" w:hAnsi="Courier New" w:cs="Courier New" w:hint="default"/>
+      </w:rPr>
+    </w:lvl>
+    <w:lvl w:ilvl="5" w:tplc="04140005" w:tentative="1">
+      <w:start w:val="1"/>
+      <w:numFmt w:val="bullet"/>
+      <w:lvlText w:val=""/>
+      <w:lvlJc w:val="left"/>
+      <w:pPr>
+        <w:ind w:left="4320" w:hanging="360"/>
+      </w:pPr>
+      <w:rPr>
+        <w:rFonts w:ascii="Wingdings" w:hAnsi="Wingdings" w:hint="default"/>
+      </w:rPr>
+    </w:lvl>
+    <w:lvl w:ilvl="6" w:tplc="04140001" w:tentative="1">
+      <w:start w:val="1"/>
+      <w:numFmt w:val="bullet"/>
+      <w:lvlText w:val=""/>
+      <w:lvlJc w:val="left"/>
+      <w:pPr>
+        <w:ind w:left="5040" w:hanging="360"/>
+      </w:pPr>
+      <w:rPr>
+        <w:rFonts w:ascii="Symbol" w:hAnsi="Symbol" w:hint="default"/>
+      </w:rPr>
+    </w:lvl>
+    <w:lvl w:ilvl="7" w:tplc="04140003" w:tentative="1">
+      <w:start w:val="1"/>
+      <w:numFmt w:val="bullet"/>
+      <w:lvlText w:val="o"/>
+      <w:lvlJc w:val="left"/>
+      <w:pPr>
+        <w:ind w:left="5760" w:hanging="360"/>
+      </w:pPr>
+      <w:rPr>
+        <w:rFonts w:ascii="Courier New" w:hAnsi="Courier New" w:cs="Courier New" w:hint="default"/>
+      </w:rPr>
+    </w:lvl>
+    <w:lvl w:ilvl="8" w:tplc="04140005" w:tentative="1">
+      <w:start w:val="1"/>
+      <w:numFmt w:val="bullet"/>
+      <w:lvlText w:val=""/>
+      <w:lvlJc w:val="left"/>
+      <w:pPr>
+        <w:ind w:left="6480" w:hanging="360"/>
+      </w:pPr>
+      <w:rPr>
+        <w:rFonts w:ascii="Wingdings" w:hAnsi="Wingdings" w:hint="default"/>
+      </w:rPr>
+    </w:lvl>
+  </w:abstractNum>
+  <w:abstractNum w:abstractNumId="14" w15:restartNumberingAfterBreak="0">
     <w:nsid w:val="32D5403C"/>
     <w:multiLevelType w:val="hybridMultilevel"/>
     <w:tmpl w:val="1422CDA0"/>
@@ -5006,7 +6918,208 @@
       </w:rPr>
     </w:lvl>
   </w:abstractNum>
-  <w:abstractNum w:abstractNumId="13" w15:restartNumberingAfterBreak="0">
+  <w:abstractNum w:abstractNumId="15" w15:restartNumberingAfterBreak="0">
+    <w:nsid w:val="3545511B"/>
+    <w:multiLevelType w:val="hybridMultilevel"/>
+    <w:tmpl w:val="49605908"/>
+    <w:lvl w:ilvl="0" w:tplc="156058AC">
+      <w:start w:val="1"/>
+      <w:numFmt w:val="decimal"/>
+      <w:lvlText w:val="%1-"/>
+      <w:lvlJc w:val="left"/>
+      <w:pPr>
+        <w:ind w:left="720" w:hanging="360"/>
+      </w:pPr>
+      <w:rPr>
+        <w:rFonts w:hint="default"/>
+      </w:rPr>
+    </w:lvl>
+    <w:lvl w:ilvl="1" w:tplc="04140019" w:tentative="1">
+      <w:start w:val="1"/>
+      <w:numFmt w:val="lowerLetter"/>
+      <w:lvlText w:val="%2."/>
+      <w:lvlJc w:val="left"/>
+      <w:pPr>
+        <w:ind w:left="1440" w:hanging="360"/>
+      </w:pPr>
+    </w:lvl>
+    <w:lvl w:ilvl="2" w:tplc="0414001B" w:tentative="1">
+      <w:start w:val="1"/>
+      <w:numFmt w:val="lowerRoman"/>
+      <w:lvlText w:val="%3."/>
+      <w:lvlJc w:val="right"/>
+      <w:pPr>
+        <w:ind w:left="2160" w:hanging="180"/>
+      </w:pPr>
+    </w:lvl>
+    <w:lvl w:ilvl="3" w:tplc="0414000F" w:tentative="1">
+      <w:start w:val="1"/>
+      <w:numFmt w:val="decimal"/>
+      <w:lvlText w:val="%4."/>
+      <w:lvlJc w:val="left"/>
+      <w:pPr>
+        <w:ind w:left="2880" w:hanging="360"/>
+      </w:pPr>
+    </w:lvl>
+    <w:lvl w:ilvl="4" w:tplc="04140019" w:tentative="1">
+      <w:start w:val="1"/>
+      <w:numFmt w:val="lowerLetter"/>
+      <w:lvlText w:val="%5."/>
+      <w:lvlJc w:val="left"/>
+      <w:pPr>
+        <w:ind w:left="3600" w:hanging="360"/>
+      </w:pPr>
+    </w:lvl>
+    <w:lvl w:ilvl="5" w:tplc="0414001B" w:tentative="1">
+      <w:start w:val="1"/>
+      <w:numFmt w:val="lowerRoman"/>
+      <w:lvlText w:val="%6."/>
+      <w:lvlJc w:val="right"/>
+      <w:pPr>
+        <w:ind w:left="4320" w:hanging="180"/>
+      </w:pPr>
+    </w:lvl>
+    <w:lvl w:ilvl="6" w:tplc="0414000F" w:tentative="1">
+      <w:start w:val="1"/>
+      <w:numFmt w:val="decimal"/>
+      <w:lvlText w:val="%7."/>
+      <w:lvlJc w:val="left"/>
+      <w:pPr>
+        <w:ind w:left="5040" w:hanging="360"/>
+      </w:pPr>
+    </w:lvl>
+    <w:lvl w:ilvl="7" w:tplc="04140019" w:tentative="1">
+      <w:start w:val="1"/>
+      <w:numFmt w:val="lowerLetter"/>
+      <w:lvlText w:val="%8."/>
+      <w:lvlJc w:val="left"/>
+      <w:pPr>
+        <w:ind w:left="5760" w:hanging="360"/>
+      </w:pPr>
+    </w:lvl>
+    <w:lvl w:ilvl="8" w:tplc="0414001B" w:tentative="1">
+      <w:start w:val="1"/>
+      <w:numFmt w:val="lowerRoman"/>
+      <w:lvlText w:val="%9."/>
+      <w:lvlJc w:val="right"/>
+      <w:pPr>
+        <w:ind w:left="6480" w:hanging="180"/>
+      </w:pPr>
+    </w:lvl>
+  </w:abstractNum>
+  <w:abstractNum w:abstractNumId="16" w15:restartNumberingAfterBreak="0">
+    <w:nsid w:val="445838B8"/>
+    <w:multiLevelType w:val="hybridMultilevel"/>
+    <w:tmpl w:val="9C70EDBC"/>
+    <w:lvl w:ilvl="0" w:tplc="04140001">
+      <w:numFmt w:val="bullet"/>
+      <w:lvlText w:val=""/>
+      <w:lvlJc w:val="left"/>
+      <w:pPr>
+        <w:ind w:left="720" w:hanging="360"/>
+      </w:pPr>
+      <w:rPr>
+        <w:rFonts w:ascii="Symbol" w:eastAsia="Times New Roman" w:hAnsi="Symbol" w:cs="Times New Roman" w:hint="default"/>
+      </w:rPr>
+    </w:lvl>
+    <w:lvl w:ilvl="1" w:tplc="04140003" w:tentative="1">
+      <w:start w:val="1"/>
+      <w:numFmt w:val="bullet"/>
+      <w:lvlText w:val="o"/>
+      <w:lvlJc w:val="left"/>
+      <w:pPr>
+        <w:ind w:left="1440" w:hanging="360"/>
+      </w:pPr>
+      <w:rPr>
+        <w:rFonts w:ascii="Courier New" w:hAnsi="Courier New" w:cs="Courier New" w:hint="default"/>
+      </w:rPr>
+    </w:lvl>
+    <w:lvl w:ilvl="2" w:tplc="04140005" w:tentative="1">
+      <w:start w:val="1"/>
+      <w:numFmt w:val="bullet"/>
+      <w:lvlText w:val=""/>
+      <w:lvlJc w:val="left"/>
+      <w:pPr>
+        <w:ind w:left="2160" w:hanging="360"/>
+      </w:pPr>
+      <w:rPr>
+        <w:rFonts w:ascii="Wingdings" w:hAnsi="Wingdings" w:hint="default"/>
+      </w:rPr>
+    </w:lvl>
+    <w:lvl w:ilvl="3" w:tplc="04140001" w:tentative="1">
+      <w:start w:val="1"/>
+      <w:numFmt w:val="bullet"/>
+      <w:lvlText w:val=""/>
+      <w:lvlJc w:val="left"/>
+      <w:pPr>
+        <w:ind w:left="2880" w:hanging="360"/>
+      </w:pPr>
+      <w:rPr>
+        <w:rFonts w:ascii="Symbol" w:hAnsi="Symbol" w:hint="default"/>
+      </w:rPr>
+    </w:lvl>
+    <w:lvl w:ilvl="4" w:tplc="04140003" w:tentative="1">
+      <w:start w:val="1"/>
+      <w:numFmt w:val="bullet"/>
+      <w:lvlText w:val="o"/>
+      <w:lvlJc w:val="left"/>
+      <w:pPr>
+        <w:ind w:left="3600" w:hanging="360"/>
+      </w:pPr>
+      <w:rPr>
+        <w:rFonts w:ascii="Courier New" w:hAnsi="Courier New" w:cs="Courier New" w:hint="default"/>
+      </w:rPr>
+    </w:lvl>
+    <w:lvl w:ilvl="5" w:tplc="04140005" w:tentative="1">
+      <w:start w:val="1"/>
+      <w:numFmt w:val="bullet"/>
+      <w:lvlText w:val=""/>
+      <w:lvlJc w:val="left"/>
+      <w:pPr>
+        <w:ind w:left="4320" w:hanging="360"/>
+      </w:pPr>
+      <w:rPr>
+        <w:rFonts w:ascii="Wingdings" w:hAnsi="Wingdings" w:hint="default"/>
+      </w:rPr>
+    </w:lvl>
+    <w:lvl w:ilvl="6" w:tplc="04140001" w:tentative="1">
+      <w:start w:val="1"/>
+      <w:numFmt w:val="bullet"/>
+      <w:lvlText w:val=""/>
+      <w:lvlJc w:val="left"/>
+      <w:pPr>
+        <w:ind w:left="5040" w:hanging="360"/>
+      </w:pPr>
+      <w:rPr>
+        <w:rFonts w:ascii="Symbol" w:hAnsi="Symbol" w:hint="default"/>
+      </w:rPr>
+    </w:lvl>
+    <w:lvl w:ilvl="7" w:tplc="04140003" w:tentative="1">
+      <w:start w:val="1"/>
+      <w:numFmt w:val="bullet"/>
+      <w:lvlText w:val="o"/>
+      <w:lvlJc w:val="left"/>
+      <w:pPr>
+        <w:ind w:left="5760" w:hanging="360"/>
+      </w:pPr>
+      <w:rPr>
+        <w:rFonts w:ascii="Courier New" w:hAnsi="Courier New" w:cs="Courier New" w:hint="default"/>
+      </w:rPr>
+    </w:lvl>
+    <w:lvl w:ilvl="8" w:tplc="04140005" w:tentative="1">
+      <w:start w:val="1"/>
+      <w:numFmt w:val="bullet"/>
+      <w:lvlText w:val=""/>
+      <w:lvlJc w:val="left"/>
+      <w:pPr>
+        <w:ind w:left="6480" w:hanging="360"/>
+      </w:pPr>
+      <w:rPr>
+        <w:rFonts w:ascii="Wingdings" w:hAnsi="Wingdings" w:hint="default"/>
+      </w:rPr>
+    </w:lvl>
+  </w:abstractNum>
+  <w:abstractNum w:abstractNumId="17" w15:restartNumberingAfterBreak="0">
     <w:nsid w:val="50022350"/>
     <w:multiLevelType w:val="hybridMultilevel"/>
     <w:tmpl w:val="CBFAE7E0"/>
@@ -5119,14 +7232,103 @@
       </w:rPr>
     </w:lvl>
   </w:abstractNum>
-  <w:abstractNum w:abstractNumId="14" w15:restartNumberingAfterBreak="0">
+  <w:abstractNum w:abstractNumId="18" w15:restartNumberingAfterBreak="0">
+    <w:nsid w:val="512F3AE2"/>
+    <w:multiLevelType w:val="hybridMultilevel"/>
+    <w:tmpl w:val="D7D0DFB4"/>
+    <w:lvl w:ilvl="0" w:tplc="0414000F">
+      <w:start w:val="1"/>
+      <w:numFmt w:val="decimal"/>
+      <w:lvlText w:val="%1."/>
+      <w:lvlJc w:val="left"/>
+      <w:pPr>
+        <w:ind w:left="720" w:hanging="360"/>
+      </w:pPr>
+      <w:rPr>
+        <w:rFonts w:hint="default"/>
+      </w:rPr>
+    </w:lvl>
+    <w:lvl w:ilvl="1" w:tplc="04140019" w:tentative="1">
+      <w:start w:val="1"/>
+      <w:numFmt w:val="lowerLetter"/>
+      <w:lvlText w:val="%2."/>
+      <w:lvlJc w:val="left"/>
+      <w:pPr>
+        <w:ind w:left="1440" w:hanging="360"/>
+      </w:pPr>
+    </w:lvl>
+    <w:lvl w:ilvl="2" w:tplc="0414001B" w:tentative="1">
+      <w:start w:val="1"/>
+      <w:numFmt w:val="lowerRoman"/>
+      <w:lvlText w:val="%3."/>
+      <w:lvlJc w:val="right"/>
+      <w:pPr>
+        <w:ind w:left="2160" w:hanging="180"/>
+      </w:pPr>
+    </w:lvl>
+    <w:lvl w:ilvl="3" w:tplc="0414000F" w:tentative="1">
+      <w:start w:val="1"/>
+      <w:numFmt w:val="decimal"/>
+      <w:lvlText w:val="%4."/>
+      <w:lvlJc w:val="left"/>
+      <w:pPr>
+        <w:ind w:left="2880" w:hanging="360"/>
+      </w:pPr>
+    </w:lvl>
+    <w:lvl w:ilvl="4" w:tplc="04140019" w:tentative="1">
+      <w:start w:val="1"/>
+      <w:numFmt w:val="lowerLetter"/>
+      <w:lvlText w:val="%5."/>
+      <w:lvlJc w:val="left"/>
+      <w:pPr>
+        <w:ind w:left="3600" w:hanging="360"/>
+      </w:pPr>
+    </w:lvl>
+    <w:lvl w:ilvl="5" w:tplc="0414001B" w:tentative="1">
+      <w:start w:val="1"/>
+      <w:numFmt w:val="lowerRoman"/>
+      <w:lvlText w:val="%6."/>
+      <w:lvlJc w:val="right"/>
+      <w:pPr>
+        <w:ind w:left="4320" w:hanging="180"/>
+      </w:pPr>
+    </w:lvl>
+    <w:lvl w:ilvl="6" w:tplc="0414000F" w:tentative="1">
+      <w:start w:val="1"/>
+      <w:numFmt w:val="decimal"/>
+      <w:lvlText w:val="%7."/>
+      <w:lvlJc w:val="left"/>
+      <w:pPr>
+        <w:ind w:left="5040" w:hanging="360"/>
+      </w:pPr>
+    </w:lvl>
+    <w:lvl w:ilvl="7" w:tplc="04140019" w:tentative="1">
+      <w:start w:val="1"/>
+      <w:numFmt w:val="lowerLetter"/>
+      <w:lvlText w:val="%8."/>
+      <w:lvlJc w:val="left"/>
+      <w:pPr>
+        <w:ind w:left="5760" w:hanging="360"/>
+      </w:pPr>
+    </w:lvl>
+    <w:lvl w:ilvl="8" w:tplc="0414001B" w:tentative="1">
+      <w:start w:val="1"/>
+      <w:numFmt w:val="lowerRoman"/>
+      <w:lvlText w:val="%9."/>
+      <w:lvlJc w:val="right"/>
+      <w:pPr>
+        <w:ind w:left="6480" w:hanging="180"/>
+      </w:pPr>
+    </w:lvl>
+  </w:abstractNum>
+  <w:abstractNum w:abstractNumId="19" w15:restartNumberingAfterBreak="0">
     <w:nsid w:val="54660CF4"/>
     <w:multiLevelType w:val="multilevel"/>
     <w:tmpl w:val="E1FAECA8"/>
     <w:lvl w:ilvl="0">
       <w:start w:val="1"/>
       <w:numFmt w:val="decimal"/>
-      <w:pStyle w:val="Heading1"/>
+      <w:pStyle w:val="Overskrift1"/>
       <w:lvlText w:val="%1"/>
       <w:lvlJc w:val="left"/>
       <w:pPr>
@@ -5139,7 +7341,7 @@
     <w:lvl w:ilvl="1">
       <w:start w:val="1"/>
       <w:numFmt w:val="decimal"/>
-      <w:pStyle w:val="Heading2"/>
+      <w:pStyle w:val="Overskrift2"/>
       <w:lvlText w:val="%1.%2"/>
       <w:lvlJc w:val="left"/>
       <w:pPr>
@@ -5152,7 +7354,7 @@
     <w:lvl w:ilvl="2">
       <w:start w:val="1"/>
       <w:numFmt w:val="decimal"/>
-      <w:pStyle w:val="Heading3"/>
+      <w:pStyle w:val="Overskrift3"/>
       <w:lvlText w:val="%1.%2.%3"/>
       <w:lvlJc w:val="left"/>
       <w:pPr>
@@ -5165,7 +7367,7 @@
     <w:lvl w:ilvl="3">
       <w:start w:val="1"/>
       <w:numFmt w:val="decimal"/>
-      <w:pStyle w:val="Heading4"/>
+      <w:pStyle w:val="Overskrift4"/>
       <w:lvlText w:val="%1.%2.%3.%4"/>
       <w:lvlJc w:val="left"/>
       <w:pPr>
@@ -5178,7 +7380,7 @@
     <w:lvl w:ilvl="4">
       <w:start w:val="1"/>
       <w:numFmt w:val="decimal"/>
-      <w:pStyle w:val="Heading5"/>
+      <w:pStyle w:val="Overskrift5"/>
       <w:lvlText w:val="%1.%2.%3.%4.%5"/>
       <w:lvlJc w:val="left"/>
       <w:pPr>
@@ -5191,7 +7393,7 @@
     <w:lvl w:ilvl="5">
       <w:start w:val="1"/>
       <w:numFmt w:val="decimal"/>
-      <w:pStyle w:val="Heading6"/>
+      <w:pStyle w:val="Overskrift6"/>
       <w:lvlText w:val="%1.%2.%3.%4.%5.%6"/>
       <w:lvlJc w:val="left"/>
       <w:pPr>
@@ -5204,7 +7406,7 @@
     <w:lvl w:ilvl="6">
       <w:start w:val="1"/>
       <w:numFmt w:val="decimal"/>
-      <w:pStyle w:val="Heading7"/>
+      <w:pStyle w:val="Overskrift7"/>
       <w:lvlText w:val="%1.%2.%3.%4.%5.%6.%7"/>
       <w:lvlJc w:val="left"/>
       <w:pPr>
@@ -5217,7 +7419,7 @@
     <w:lvl w:ilvl="7">
       <w:start w:val="1"/>
       <w:numFmt w:val="decimal"/>
-      <w:pStyle w:val="Heading8"/>
+      <w:pStyle w:val="Overskrift8"/>
       <w:lvlText w:val="%1.%2.%3.%4.%5.%6.%7.%8"/>
       <w:lvlJc w:val="left"/>
       <w:pPr>
@@ -5230,7 +7432,7 @@
     <w:lvl w:ilvl="8">
       <w:start w:val="1"/>
       <w:numFmt w:val="decimal"/>
-      <w:pStyle w:val="Heading9"/>
+      <w:pStyle w:val="Overskrift9"/>
       <w:lvlText w:val="%1.%2.%3.%4.%5.%6.%7.%8.%9"/>
       <w:lvlJc w:val="left"/>
       <w:pPr>
@@ -5239,6 +7441,118 @@
         </w:tabs>
         <w:ind w:left="1584" w:hanging="1584"/>
       </w:pPr>
+    </w:lvl>
+  </w:abstractNum>
+  <w:abstractNum w:abstractNumId="20" w15:restartNumberingAfterBreak="0">
+    <w:nsid w:val="729E6B34"/>
+    <w:multiLevelType w:val="hybridMultilevel"/>
+    <w:tmpl w:val="9DF8B5BE"/>
+    <w:lvl w:ilvl="0" w:tplc="04140001">
+      <w:numFmt w:val="bullet"/>
+      <w:lvlText w:val=""/>
+      <w:lvlJc w:val="left"/>
+      <w:pPr>
+        <w:ind w:left="720" w:hanging="360"/>
+      </w:pPr>
+      <w:rPr>
+        <w:rFonts w:ascii="Symbol" w:eastAsia="Times New Roman" w:hAnsi="Symbol" w:cs="Times New Roman" w:hint="default"/>
+      </w:rPr>
+    </w:lvl>
+    <w:lvl w:ilvl="1" w:tplc="04140003" w:tentative="1">
+      <w:start w:val="1"/>
+      <w:numFmt w:val="bullet"/>
+      <w:lvlText w:val="o"/>
+      <w:lvlJc w:val="left"/>
+      <w:pPr>
+        <w:ind w:left="1440" w:hanging="360"/>
+      </w:pPr>
+      <w:rPr>
+        <w:rFonts w:ascii="Courier New" w:hAnsi="Courier New" w:cs="Courier New" w:hint="default"/>
+      </w:rPr>
+    </w:lvl>
+    <w:lvl w:ilvl="2" w:tplc="04140005" w:tentative="1">
+      <w:start w:val="1"/>
+      <w:numFmt w:val="bullet"/>
+      <w:lvlText w:val=""/>
+      <w:lvlJc w:val="left"/>
+      <w:pPr>
+        <w:ind w:left="2160" w:hanging="360"/>
+      </w:pPr>
+      <w:rPr>
+        <w:rFonts w:ascii="Wingdings" w:hAnsi="Wingdings" w:hint="default"/>
+      </w:rPr>
+    </w:lvl>
+    <w:lvl w:ilvl="3" w:tplc="04140001" w:tentative="1">
+      <w:start w:val="1"/>
+      <w:numFmt w:val="bullet"/>
+      <w:lvlText w:val=""/>
+      <w:lvlJc w:val="left"/>
+      <w:pPr>
+        <w:ind w:left="2880" w:hanging="360"/>
+      </w:pPr>
+      <w:rPr>
+        <w:rFonts w:ascii="Symbol" w:hAnsi="Symbol" w:hint="default"/>
+      </w:rPr>
+    </w:lvl>
+    <w:lvl w:ilvl="4" w:tplc="04140003" w:tentative="1">
+      <w:start w:val="1"/>
+      <w:numFmt w:val="bullet"/>
+      <w:lvlText w:val="o"/>
+      <w:lvlJc w:val="left"/>
+      <w:pPr>
+        <w:ind w:left="3600" w:hanging="360"/>
+      </w:pPr>
+      <w:rPr>
+        <w:rFonts w:ascii="Courier New" w:hAnsi="Courier New" w:cs="Courier New" w:hint="default"/>
+      </w:rPr>
+    </w:lvl>
+    <w:lvl w:ilvl="5" w:tplc="04140005" w:tentative="1">
+      <w:start w:val="1"/>
+      <w:numFmt w:val="bullet"/>
+      <w:lvlText w:val=""/>
+      <w:lvlJc w:val="left"/>
+      <w:pPr>
+        <w:ind w:left="4320" w:hanging="360"/>
+      </w:pPr>
+      <w:rPr>
+        <w:rFonts w:ascii="Wingdings" w:hAnsi="Wingdings" w:hint="default"/>
+      </w:rPr>
+    </w:lvl>
+    <w:lvl w:ilvl="6" w:tplc="04140001" w:tentative="1">
+      <w:start w:val="1"/>
+      <w:numFmt w:val="bullet"/>
+      <w:lvlText w:val=""/>
+      <w:lvlJc w:val="left"/>
+      <w:pPr>
+        <w:ind w:left="5040" w:hanging="360"/>
+      </w:pPr>
+      <w:rPr>
+        <w:rFonts w:ascii="Symbol" w:hAnsi="Symbol" w:hint="default"/>
+      </w:rPr>
+    </w:lvl>
+    <w:lvl w:ilvl="7" w:tplc="04140003" w:tentative="1">
+      <w:start w:val="1"/>
+      <w:numFmt w:val="bullet"/>
+      <w:lvlText w:val="o"/>
+      <w:lvlJc w:val="left"/>
+      <w:pPr>
+        <w:ind w:left="5760" w:hanging="360"/>
+      </w:pPr>
+      <w:rPr>
+        <w:rFonts w:ascii="Courier New" w:hAnsi="Courier New" w:cs="Courier New" w:hint="default"/>
+      </w:rPr>
+    </w:lvl>
+    <w:lvl w:ilvl="8" w:tplc="04140005" w:tentative="1">
+      <w:start w:val="1"/>
+      <w:numFmt w:val="bullet"/>
+      <w:lvlText w:val=""/>
+      <w:lvlJc w:val="left"/>
+      <w:pPr>
+        <w:ind w:left="6480" w:hanging="360"/>
+      </w:pPr>
+      <w:rPr>
+        <w:rFonts w:ascii="Wingdings" w:hAnsi="Wingdings" w:hint="default"/>
+      </w:rPr>
     </w:lvl>
   </w:abstractNum>
   <w:num w:numId="1" w16cid:durableId="965700975">
@@ -5272,19 +7586,37 @@
     <w:abstractNumId w:val="0"/>
   </w:num>
   <w:num w:numId="11" w16cid:durableId="1794907862">
+    <w:abstractNumId w:val="19"/>
+  </w:num>
+  <w:num w:numId="12" w16cid:durableId="109514294">
+    <w:abstractNumId w:val="11"/>
+  </w:num>
+  <w:num w:numId="13" w16cid:durableId="1253780934">
+    <w:abstractNumId w:val="17"/>
+  </w:num>
+  <w:num w:numId="14" w16cid:durableId="1595894671">
+    <w:abstractNumId w:val="12"/>
+  </w:num>
+  <w:num w:numId="15" w16cid:durableId="1515146564">
     <w:abstractNumId w:val="14"/>
   </w:num>
-  <w:num w:numId="12" w16cid:durableId="109514294">
+  <w:num w:numId="16" w16cid:durableId="656497527">
     <w:abstractNumId w:val="10"/>
   </w:num>
-  <w:num w:numId="13" w16cid:durableId="1253780934">
+  <w:num w:numId="17" w16cid:durableId="1822118775">
+    <w:abstractNumId w:val="16"/>
+  </w:num>
+  <w:num w:numId="18" w16cid:durableId="66616443">
+    <w:abstractNumId w:val="20"/>
+  </w:num>
+  <w:num w:numId="19" w16cid:durableId="447234643">
     <w:abstractNumId w:val="13"/>
   </w:num>
-  <w:num w:numId="14" w16cid:durableId="1595894671">
-    <w:abstractNumId w:val="11"/>
+  <w:num w:numId="20" w16cid:durableId="214856841">
+    <w:abstractNumId w:val="15"/>
   </w:num>
-  <w:num w:numId="15" w16cid:durableId="1515146564">
-    <w:abstractNumId w:val="12"/>
+  <w:num w:numId="21" w16cid:durableId="1333725833">
+    <w:abstractNumId w:val="18"/>
   </w:num>
 </w:numbering>
 </file>
@@ -5668,10 +8000,10 @@
       <w:lang w:val="nb-NO" w:eastAsia="nb-NO"/>
     </w:rPr>
   </w:style>
-  <w:style w:type="paragraph" w:styleId="Heading1">
+  <w:style w:type="paragraph" w:styleId="Overskrift1">
     <w:name w:val="heading 1"/>
     <w:basedOn w:val="Normal"/>
-    <w:next w:val="BodyText"/>
+    <w:next w:val="Brdtekst"/>
     <w:qFormat/>
     <w:rsid w:val="00FA69EA"/>
     <w:pPr>
@@ -5691,10 +8023,10 @@
       <w:szCs w:val="32"/>
     </w:rPr>
   </w:style>
-  <w:style w:type="paragraph" w:styleId="Heading2">
+  <w:style w:type="paragraph" w:styleId="Overskrift2">
     <w:name w:val="heading 2"/>
     <w:basedOn w:val="Normal"/>
-    <w:next w:val="BodyText"/>
+    <w:next w:val="Brdtekst"/>
     <w:qFormat/>
     <w:rsid w:val="00FA69EA"/>
     <w:pPr>
@@ -5716,10 +8048,10 @@
       <w:szCs w:val="28"/>
     </w:rPr>
   </w:style>
-  <w:style w:type="paragraph" w:styleId="Heading3">
+  <w:style w:type="paragraph" w:styleId="Overskrift3">
     <w:name w:val="heading 3"/>
     <w:basedOn w:val="Normal"/>
-    <w:next w:val="BodyText"/>
+    <w:next w:val="Brdtekst"/>
     <w:qFormat/>
     <w:rsid w:val="00FA69EA"/>
     <w:pPr>
@@ -5739,7 +8071,7 @@
       <w:szCs w:val="26"/>
     </w:rPr>
   </w:style>
-  <w:style w:type="paragraph" w:styleId="Heading4">
+  <w:style w:type="paragraph" w:styleId="Overskrift4">
     <w:name w:val="heading 4"/>
     <w:basedOn w:val="Normal"/>
     <w:next w:val="Normal"/>
@@ -5762,7 +8094,7 @@
       <w:szCs w:val="28"/>
     </w:rPr>
   </w:style>
-  <w:style w:type="paragraph" w:styleId="Heading5">
+  <w:style w:type="paragraph" w:styleId="Overskrift5">
     <w:name w:val="heading 5"/>
     <w:basedOn w:val="Normal"/>
     <w:next w:val="Normal"/>
@@ -5785,7 +8117,7 @@
       <w:szCs w:val="26"/>
     </w:rPr>
   </w:style>
-  <w:style w:type="paragraph" w:styleId="Heading6">
+  <w:style w:type="paragraph" w:styleId="Overskrift6">
     <w:name w:val="heading 6"/>
     <w:basedOn w:val="Normal"/>
     <w:next w:val="Normal"/>
@@ -5807,7 +8139,7 @@
       <w:szCs w:val="22"/>
     </w:rPr>
   </w:style>
-  <w:style w:type="paragraph" w:styleId="Heading7">
+  <w:style w:type="paragraph" w:styleId="Overskrift7">
     <w:name w:val="heading 7"/>
     <w:basedOn w:val="Normal"/>
     <w:next w:val="Normal"/>
@@ -5827,7 +8159,7 @@
       <w:szCs w:val="24"/>
     </w:rPr>
   </w:style>
-  <w:style w:type="paragraph" w:styleId="Heading8">
+  <w:style w:type="paragraph" w:styleId="Overskrift8">
     <w:name w:val="heading 8"/>
     <w:basedOn w:val="Normal"/>
     <w:next w:val="Normal"/>
@@ -5849,7 +8181,7 @@
       <w:szCs w:val="24"/>
     </w:rPr>
   </w:style>
-  <w:style w:type="paragraph" w:styleId="Heading9">
+  <w:style w:type="paragraph" w:styleId="Overskrift9">
     <w:name w:val="heading 9"/>
     <w:basedOn w:val="Normal"/>
     <w:next w:val="Normal"/>
@@ -5869,13 +8201,12 @@
       <w:szCs w:val="22"/>
     </w:rPr>
   </w:style>
-  <w:style w:type="character" w:default="1" w:styleId="DefaultParagraphFont">
+  <w:style w:type="character" w:default="1" w:styleId="Standardskriftforavsnitt">
     <w:name w:val="Default Paragraph Font"/>
     <w:uiPriority w:val="1"/>
-    <w:semiHidden/>
     <w:unhideWhenUsed/>
   </w:style>
-  <w:style w:type="table" w:default="1" w:styleId="TableNormal">
+  <w:style w:type="table" w:default="1" w:styleId="Vanligtabell">
     <w:name w:val="Normal Table"/>
     <w:uiPriority w:val="99"/>
     <w:semiHidden/>
@@ -5890,7 +8221,7 @@
       </w:tblCellMar>
     </w:tblPr>
   </w:style>
-  <w:style w:type="numbering" w:default="1" w:styleId="NoList">
+  <w:style w:type="numbering" w:default="1" w:styleId="Ingenliste">
     <w:name w:val="No List"/>
     <w:uiPriority w:val="99"/>
     <w:semiHidden/>
@@ -5908,7 +8239,7 @@
       <w:smallCaps/>
     </w:rPr>
   </w:style>
-  <w:style w:type="paragraph" w:styleId="Header">
+  <w:style w:type="paragraph" w:styleId="Topptekst">
     <w:name w:val="header"/>
     <w:basedOn w:val="Normal"/>
     <w:next w:val="Normal"/>
@@ -5923,7 +8254,7 @@
       <w:sz w:val="40"/>
     </w:rPr>
   </w:style>
-  <w:style w:type="paragraph" w:styleId="Footer">
+  <w:style w:type="paragraph" w:styleId="Bunntekst">
     <w:name w:val="footer"/>
     <w:basedOn w:val="Normal"/>
     <w:pPr>
@@ -5933,29 +8264,29 @@
       </w:tabs>
     </w:pPr>
   </w:style>
-  <w:style w:type="character" w:styleId="Hyperlink">
+  <w:style w:type="character" w:styleId="Hyperkobling">
     <w:name w:val="Hyperlink"/>
-    <w:basedOn w:val="DefaultParagraphFont"/>
+    <w:basedOn w:val="Standardskriftforavsnitt"/>
     <w:uiPriority w:val="99"/>
     <w:rPr>
       <w:color w:val="0000FF"/>
       <w:u w:val="single"/>
     </w:rPr>
   </w:style>
-  <w:style w:type="character" w:styleId="FollowedHyperlink">
+  <w:style w:type="character" w:styleId="Fulgthyperkobling">
     <w:name w:val="FollowedHyperlink"/>
-    <w:basedOn w:val="DefaultParagraphFont"/>
+    <w:basedOn w:val="Standardskriftforavsnitt"/>
     <w:rPr>
       <w:color w:val="800080"/>
       <w:u w:val="single"/>
     </w:rPr>
   </w:style>
-  <w:style w:type="character" w:styleId="PageNumber">
+  <w:style w:type="character" w:styleId="Sidetall">
     <w:name w:val="page number"/>
-    <w:basedOn w:val="DefaultParagraphFont"/>
+    <w:basedOn w:val="Standardskriftforavsnitt"/>
     <w:rsid w:val="001D6F9B"/>
   </w:style>
-  <w:style w:type="paragraph" w:styleId="Title">
+  <w:style w:type="paragraph" w:styleId="Tittel">
     <w:name w:val="Title"/>
     <w:basedOn w:val="Normal"/>
     <w:qFormat/>
@@ -5973,7 +8304,7 @@
       <w:szCs w:val="32"/>
     </w:rPr>
   </w:style>
-  <w:style w:type="paragraph" w:styleId="TOC1">
+  <w:style w:type="paragraph" w:styleId="INNH1">
     <w:name w:val="toc 1"/>
     <w:basedOn w:val="Normal"/>
     <w:next w:val="Normal"/>
@@ -5981,7 +8312,7 @@
     <w:uiPriority w:val="39"/>
     <w:rsid w:val="00FA69EA"/>
   </w:style>
-  <w:style w:type="paragraph" w:styleId="TOC3">
+  <w:style w:type="paragraph" w:styleId="INNH3">
     <w:name w:val="toc 3"/>
     <w:basedOn w:val="Normal"/>
     <w:next w:val="Normal"/>
@@ -5992,10 +8323,10 @@
       <w:ind w:left="400"/>
     </w:pPr>
   </w:style>
-  <w:style w:type="paragraph" w:styleId="BodyText">
+  <w:style w:type="paragraph" w:styleId="Brdtekst">
     <w:name w:val="Body Text"/>
     <w:basedOn w:val="Normal"/>
-    <w:link w:val="BodyTextChar"/>
+    <w:link w:val="BrdtekstTegn"/>
     <w:rsid w:val="00FA69EA"/>
     <w:pPr>
       <w:spacing w:after="120"/>
@@ -6003,7 +8334,7 @@
   </w:style>
   <w:style w:type="paragraph" w:customStyle="1" w:styleId="Comment">
     <w:name w:val="Comment"/>
-    <w:basedOn w:val="BodyText"/>
+    <w:basedOn w:val="Brdtekst"/>
     <w:rsid w:val="00703F69"/>
     <w:rPr>
       <w:i/>
@@ -6020,7 +8351,7 @@
   </w:style>
   <w:style w:type="paragraph" w:customStyle="1" w:styleId="References">
     <w:name w:val="References"/>
-    <w:basedOn w:val="BodyText"/>
+    <w:basedOn w:val="Brdtekst"/>
     <w:rsid w:val="00753D26"/>
     <w:pPr>
       <w:numPr>
@@ -6028,10 +8359,10 @@
       </w:numPr>
     </w:pPr>
   </w:style>
-  <w:style w:type="paragraph" w:styleId="BalloonText">
+  <w:style w:type="paragraph" w:styleId="Bobletekst">
     <w:name w:val="Balloon Text"/>
     <w:basedOn w:val="Normal"/>
-    <w:link w:val="BalloonTextChar"/>
+    <w:link w:val="BobletekstTegn"/>
     <w:rsid w:val="0068569A"/>
     <w:rPr>
       <w:rFonts w:ascii="Lucida Grande" w:hAnsi="Lucida Grande"/>
@@ -6039,10 +8370,10 @@
       <w:szCs w:val="18"/>
     </w:rPr>
   </w:style>
-  <w:style w:type="character" w:customStyle="1" w:styleId="BalloonTextChar">
-    <w:name w:val="Balloon Text Char"/>
-    <w:basedOn w:val="DefaultParagraphFont"/>
-    <w:link w:val="BalloonText"/>
+  <w:style w:type="character" w:customStyle="1" w:styleId="BobletekstTegn">
+    <w:name w:val="Bobletekst Tegn"/>
+    <w:basedOn w:val="Standardskriftforavsnitt"/>
+    <w:link w:val="Bobletekst"/>
     <w:rsid w:val="0068569A"/>
     <w:rPr>
       <w:rFonts w:ascii="Lucida Grande" w:hAnsi="Lucida Grande"/>
@@ -6051,19 +8382,19 @@
       <w:lang w:val="nb-NO" w:eastAsia="nb-NO"/>
     </w:rPr>
   </w:style>
-  <w:style w:type="character" w:customStyle="1" w:styleId="BodyTextChar">
-    <w:name w:val="Body Text Char"/>
-    <w:basedOn w:val="DefaultParagraphFont"/>
-    <w:link w:val="BodyText"/>
+  <w:style w:type="character" w:customStyle="1" w:styleId="BrdtekstTegn">
+    <w:name w:val="Brødtekst Tegn"/>
+    <w:basedOn w:val="Standardskriftforavsnitt"/>
+    <w:link w:val="Brdtekst"/>
     <w:rsid w:val="0068569A"/>
     <w:rPr>
       <w:rFonts w:ascii="Verdana" w:hAnsi="Verdana"/>
       <w:lang w:val="nb-NO" w:eastAsia="nb-NO"/>
     </w:rPr>
   </w:style>
-  <w:style w:type="table" w:styleId="TableGrid">
+  <w:style w:type="table" w:styleId="Tabellrutenett">
     <w:name w:val="Table Grid"/>
-    <w:basedOn w:val="TableNormal"/>
+    <w:basedOn w:val="Vanligtabell"/>
     <w:rsid w:val="00552AAF"/>
     <w:tblPr>
       <w:tblBorders>
@@ -6091,7 +8422,7 @@
       <w:b/>
     </w:rPr>
   </w:style>
-  <w:style w:type="paragraph" w:styleId="ListBullet2">
+  <w:style w:type="paragraph" w:styleId="Punktliste2">
     <w:name w:val="List Bullet 2"/>
     <w:basedOn w:val="Normal"/>
     <w:rsid w:val="005C3B91"/>
@@ -6102,7 +8433,7 @@
       <w:contextualSpacing/>
     </w:pPr>
   </w:style>
-  <w:style w:type="paragraph" w:styleId="TOC2">
+  <w:style w:type="paragraph" w:styleId="INNH2">
     <w:name w:val="toc 2"/>
     <w:basedOn w:val="Normal"/>
     <w:next w:val="Normal"/>

</xml_diff>

<commit_message>
Changed some errors in Rapport and added a TODO to the getTrack in UI class.
</commit_message>
<xml_diff>
--- a/Rapport.docx
+++ b/Rapport.docx
@@ -255,8 +255,13 @@
               <w:t>Faglærer</w:t>
             </w:r>
             <w:r>
-              <w:t>(e) :</w:t>
+              <w:t>(e</w:t>
             </w:r>
+            <w:proofErr w:type="gramStart"/>
+            <w:r>
+              <w:t>) :</w:t>
+            </w:r>
+            <w:proofErr w:type="gramEnd"/>
           </w:p>
         </w:tc>
       </w:tr>
@@ -315,9 +320,11 @@
             <w:pPr>
               <w:pStyle w:val="Tabellovsk"/>
             </w:pPr>
+            <w:proofErr w:type="gramStart"/>
             <w:r>
               <w:t>Tittel :</w:t>
             </w:r>
+            <w:proofErr w:type="gramEnd"/>
           </w:p>
         </w:tc>
       </w:tr>
@@ -340,7 +347,24 @@
           </w:p>
           <w:p>
             <w:r>
-              <w:t>Train Dispatch System</w:t>
+              <w:t>Rapport for mappevurdering «</w:t>
+            </w:r>
+            <w:r>
+              <w:t xml:space="preserve">Train </w:t>
+            </w:r>
+            <w:proofErr w:type="spellStart"/>
+            <w:r>
+              <w:t>Dispatch</w:t>
+            </w:r>
+            <w:proofErr w:type="spellEnd"/>
+            <w:r>
+              <w:t xml:space="preserve"> System</w:t>
+            </w:r>
+            <w:r>
+              <w:t>»</w:t>
+            </w:r>
+            <w:r>
+              <w:t xml:space="preserve"> i IDATG1003</w:t>
             </w:r>
           </w:p>
         </w:tc>
@@ -442,7 +466,25 @@
                 <w:iCs/>
                 <w:color w:val="000000" w:themeColor="text1"/>
               </w:rPr>
-              <w:t xml:space="preserve">Train Dispatch System er et program som lagrer og håndterer togavganger på en enkelt stasjon. Programmet holder orden på tognummer, avgangstid, forsinkelser, spor, linjenavn og destinasjon. </w:t>
+              <w:t xml:space="preserve">Train </w:t>
+            </w:r>
+            <w:proofErr w:type="spellStart"/>
+            <w:r>
+              <w:rPr>
+                <w:i w:val="0"/>
+                <w:iCs/>
+                <w:color w:val="000000" w:themeColor="text1"/>
+              </w:rPr>
+              <w:t>Dispatch</w:t>
+            </w:r>
+            <w:proofErr w:type="spellEnd"/>
+            <w:r>
+              <w:rPr>
+                <w:i w:val="0"/>
+                <w:iCs/>
+                <w:color w:val="000000" w:themeColor="text1"/>
+              </w:rPr>
+              <w:t xml:space="preserve"> System er et program som lagrer og håndterer togavganger på en enkelt stasjon. Programmet holder orden på tognummer, avgangstid, forsinkelser, spor, linjenavn og destinasjon. </w:t>
             </w:r>
           </w:p>
         </w:tc>
@@ -515,7 +557,7 @@
     </w:p>
     <w:p>
       <w:pPr>
-        <w:pStyle w:val="Tittel"/>
+        <w:pStyle w:val="Title"/>
       </w:pPr>
       <w:r>
         <w:br w:type="page"/>
@@ -527,12 +569,12 @@
     </w:p>
     <w:p>
       <w:pPr>
-        <w:pStyle w:val="Tittel"/>
-      </w:pPr>
-    </w:p>
-    <w:p>
-      <w:pPr>
-        <w:pStyle w:val="INNH1"/>
+        <w:pStyle w:val="Title"/>
+      </w:pPr>
+    </w:p>
+    <w:p>
+      <w:pPr>
+        <w:pStyle w:val="TOC1"/>
         <w:tabs>
           <w:tab w:val="left" w:pos="400"/>
           <w:tab w:val="right" w:leader="dot" w:pos="9060"/>
@@ -540,8 +582,11 @@
         <w:rPr>
           <w:rFonts w:asciiTheme="minorHAnsi" w:eastAsiaTheme="minorEastAsia" w:hAnsiTheme="minorHAnsi" w:cstheme="minorBidi"/>
           <w:noProof/>
+          <w:kern w:val="2"/>
           <w:sz w:val="24"/>
           <w:szCs w:val="24"/>
+          <w:lang w:val="en-NO" w:eastAsia="en-GB"/>
+          <w14:ligatures w14:val="standardContextual"/>
         </w:rPr>
       </w:pPr>
       <w:r>
@@ -553,10 +598,10 @@
       <w:r>
         <w:fldChar w:fldCharType="separate"/>
       </w:r>
-      <w:hyperlink w:anchor="_Toc116650246" w:history="1">
-        <w:r>
-          <w:rPr>
-            <w:rStyle w:val="Hyperkobling"/>
+      <w:hyperlink w:anchor="_Toc149558631" w:history="1">
+        <w:r>
+          <w:rPr>
+            <w:rStyle w:val="Hyperlink"/>
             <w:noProof/>
           </w:rPr>
           <w:t>1</w:t>
@@ -565,14 +610,17 @@
           <w:rPr>
             <w:rFonts w:asciiTheme="minorHAnsi" w:eastAsiaTheme="minorEastAsia" w:hAnsiTheme="minorHAnsi" w:cstheme="minorBidi"/>
             <w:noProof/>
+            <w:kern w:val="2"/>
             <w:sz w:val="24"/>
             <w:szCs w:val="24"/>
+            <w:lang w:val="en-NO" w:eastAsia="en-GB"/>
+            <w14:ligatures w14:val="standardContextual"/>
           </w:rPr>
           <w:tab/>
         </w:r>
         <w:r>
           <w:rPr>
-            <w:rStyle w:val="Hyperkobling"/>
+            <w:rStyle w:val="Hyperlink"/>
             <w:noProof/>
           </w:rPr>
           <w:t>SAMMENDRAG</w:t>
@@ -596,7 +644,7 @@
             <w:noProof/>
             <w:webHidden/>
           </w:rPr>
-          <w:instrText xml:space="preserve"> PAGEREF _Toc116650246 \h </w:instrText>
+          <w:instrText xml:space="preserve"> PAGEREF _Toc149558631 \h </w:instrText>
         </w:r>
         <w:r>
           <w:rPr>
@@ -629,7 +677,7 @@
     </w:p>
     <w:p>
       <w:pPr>
-        <w:pStyle w:val="INNH1"/>
+        <w:pStyle w:val="TOC1"/>
         <w:tabs>
           <w:tab w:val="left" w:pos="400"/>
           <w:tab w:val="right" w:leader="dot" w:pos="9060"/>
@@ -637,14 +685,17 @@
         <w:rPr>
           <w:rFonts w:asciiTheme="minorHAnsi" w:eastAsiaTheme="minorEastAsia" w:hAnsiTheme="minorHAnsi" w:cstheme="minorBidi"/>
           <w:noProof/>
+          <w:kern w:val="2"/>
           <w:sz w:val="24"/>
           <w:szCs w:val="24"/>
-        </w:rPr>
-      </w:pPr>
-      <w:hyperlink w:anchor="_Toc116650247" w:history="1">
-        <w:r>
-          <w:rPr>
-            <w:rStyle w:val="Hyperkobling"/>
+          <w:lang w:val="en-NO" w:eastAsia="en-GB"/>
+          <w14:ligatures w14:val="standardContextual"/>
+        </w:rPr>
+      </w:pPr>
+      <w:hyperlink w:anchor="_Toc149558632" w:history="1">
+        <w:r>
+          <w:rPr>
+            <w:rStyle w:val="Hyperlink"/>
             <w:noProof/>
           </w:rPr>
           <w:t>2</w:t>
@@ -653,14 +704,17 @@
           <w:rPr>
             <w:rFonts w:asciiTheme="minorHAnsi" w:eastAsiaTheme="minorEastAsia" w:hAnsiTheme="minorHAnsi" w:cstheme="minorBidi"/>
             <w:noProof/>
+            <w:kern w:val="2"/>
             <w:sz w:val="24"/>
             <w:szCs w:val="24"/>
+            <w:lang w:val="en-NO" w:eastAsia="en-GB"/>
+            <w14:ligatures w14:val="standardContextual"/>
           </w:rPr>
           <w:tab/>
         </w:r>
         <w:r>
           <w:rPr>
-            <w:rStyle w:val="Hyperkobling"/>
+            <w:rStyle w:val="Hyperlink"/>
             <w:noProof/>
           </w:rPr>
           <w:t>TERMINOLOGI</w:t>
@@ -684,7 +738,7 @@
             <w:noProof/>
             <w:webHidden/>
           </w:rPr>
-          <w:instrText xml:space="preserve"> PAGEREF _Toc116650247 \h </w:instrText>
+          <w:instrText xml:space="preserve"> PAGEREF _Toc149558632 \h </w:instrText>
         </w:r>
         <w:r>
           <w:rPr>
@@ -717,7 +771,7 @@
     </w:p>
     <w:p>
       <w:pPr>
-        <w:pStyle w:val="INNH1"/>
+        <w:pStyle w:val="TOC1"/>
         <w:tabs>
           <w:tab w:val="left" w:pos="400"/>
           <w:tab w:val="right" w:leader="dot" w:pos="9060"/>
@@ -725,14 +779,17 @@
         <w:rPr>
           <w:rFonts w:asciiTheme="minorHAnsi" w:eastAsiaTheme="minorEastAsia" w:hAnsiTheme="minorHAnsi" w:cstheme="minorBidi"/>
           <w:noProof/>
+          <w:kern w:val="2"/>
           <w:sz w:val="24"/>
           <w:szCs w:val="24"/>
-        </w:rPr>
-      </w:pPr>
-      <w:hyperlink w:anchor="_Toc116650248" w:history="1">
-        <w:r>
-          <w:rPr>
-            <w:rStyle w:val="Hyperkobling"/>
+          <w:lang w:val="en-NO" w:eastAsia="en-GB"/>
+          <w14:ligatures w14:val="standardContextual"/>
+        </w:rPr>
+      </w:pPr>
+      <w:hyperlink w:anchor="_Toc149558633" w:history="1">
+        <w:r>
+          <w:rPr>
+            <w:rStyle w:val="Hyperlink"/>
             <w:noProof/>
           </w:rPr>
           <w:t>3</w:t>
@@ -741,14 +798,17 @@
           <w:rPr>
             <w:rFonts w:asciiTheme="minorHAnsi" w:eastAsiaTheme="minorEastAsia" w:hAnsiTheme="minorHAnsi" w:cstheme="minorBidi"/>
             <w:noProof/>
+            <w:kern w:val="2"/>
             <w:sz w:val="24"/>
             <w:szCs w:val="24"/>
+            <w:lang w:val="en-NO" w:eastAsia="en-GB"/>
+            <w14:ligatures w14:val="standardContextual"/>
           </w:rPr>
           <w:tab/>
         </w:r>
         <w:r>
           <w:rPr>
-            <w:rStyle w:val="Hyperkobling"/>
+            <w:rStyle w:val="Hyperlink"/>
             <w:noProof/>
           </w:rPr>
           <w:t>INNLEDNING – PROBLEMSTILLING</w:t>
@@ -772,7 +832,7 @@
             <w:noProof/>
             <w:webHidden/>
           </w:rPr>
-          <w:instrText xml:space="preserve"> PAGEREF _Toc116650248 \h </w:instrText>
+          <w:instrText xml:space="preserve"> PAGEREF _Toc149558633 \h </w:instrText>
         </w:r>
         <w:r>
           <w:rPr>
@@ -805,7 +865,7 @@
     </w:p>
     <w:p>
       <w:pPr>
-        <w:pStyle w:val="INNH2"/>
+        <w:pStyle w:val="TOC2"/>
         <w:tabs>
           <w:tab w:val="left" w:pos="960"/>
           <w:tab w:val="right" w:leader="dot" w:pos="9060"/>
@@ -813,14 +873,17 @@
         <w:rPr>
           <w:rFonts w:asciiTheme="minorHAnsi" w:eastAsiaTheme="minorEastAsia" w:hAnsiTheme="minorHAnsi" w:cstheme="minorBidi"/>
           <w:noProof/>
+          <w:kern w:val="2"/>
           <w:sz w:val="24"/>
           <w:szCs w:val="24"/>
-        </w:rPr>
-      </w:pPr>
-      <w:hyperlink w:anchor="_Toc116650249" w:history="1">
-        <w:r>
-          <w:rPr>
-            <w:rStyle w:val="Hyperkobling"/>
+          <w:lang w:val="en-NO" w:eastAsia="en-GB"/>
+          <w14:ligatures w14:val="standardContextual"/>
+        </w:rPr>
+      </w:pPr>
+      <w:hyperlink w:anchor="_Toc149558634" w:history="1">
+        <w:r>
+          <w:rPr>
+            <w:rStyle w:val="Hyperlink"/>
             <w:noProof/>
           </w:rPr>
           <w:t>3.1</w:t>
@@ -829,17 +892,20 @@
           <w:rPr>
             <w:rFonts w:asciiTheme="minorHAnsi" w:eastAsiaTheme="minorEastAsia" w:hAnsiTheme="minorHAnsi" w:cstheme="minorBidi"/>
             <w:noProof/>
+            <w:kern w:val="2"/>
             <w:sz w:val="24"/>
             <w:szCs w:val="24"/>
+            <w:lang w:val="en-NO" w:eastAsia="en-GB"/>
+            <w14:ligatures w14:val="standardContextual"/>
           </w:rPr>
           <w:tab/>
         </w:r>
         <w:r>
           <w:rPr>
-            <w:rStyle w:val="Hyperkobling"/>
-            <w:noProof/>
-          </w:rPr>
-          <w:t>Bakgrunn</w:t>
+            <w:rStyle w:val="Hyperlink"/>
+            <w:noProof/>
+          </w:rPr>
+          <w:t>Bakgrunn/Formål og problemstilling</w:t>
         </w:r>
         <w:r>
           <w:rPr>
@@ -860,7 +926,7 @@
             <w:noProof/>
             <w:webHidden/>
           </w:rPr>
-          <w:instrText xml:space="preserve"> PAGEREF _Toc116650249 \h </w:instrText>
+          <w:instrText xml:space="preserve"> PAGEREF _Toc149558634 \h </w:instrText>
         </w:r>
         <w:r>
           <w:rPr>
@@ -893,7 +959,7 @@
     </w:p>
     <w:p>
       <w:pPr>
-        <w:pStyle w:val="INNH2"/>
+        <w:pStyle w:val="TOC2"/>
         <w:tabs>
           <w:tab w:val="left" w:pos="960"/>
           <w:tab w:val="right" w:leader="dot" w:pos="9060"/>
@@ -901,14 +967,17 @@
         <w:rPr>
           <w:rFonts w:asciiTheme="minorHAnsi" w:eastAsiaTheme="minorEastAsia" w:hAnsiTheme="minorHAnsi" w:cstheme="minorBidi"/>
           <w:noProof/>
+          <w:kern w:val="2"/>
           <w:sz w:val="24"/>
           <w:szCs w:val="24"/>
-        </w:rPr>
-      </w:pPr>
-      <w:hyperlink w:anchor="_Toc116650250" w:history="1">
-        <w:r>
-          <w:rPr>
-            <w:rStyle w:val="Hyperkobling"/>
+          <w:lang w:val="en-NO" w:eastAsia="en-GB"/>
+          <w14:ligatures w14:val="standardContextual"/>
+        </w:rPr>
+      </w:pPr>
+      <w:hyperlink w:anchor="_Toc149558635" w:history="1">
+        <w:r>
+          <w:rPr>
+            <w:rStyle w:val="Hyperlink"/>
             <w:noProof/>
           </w:rPr>
           <w:t>3.2</w:t>
@@ -917,17 +986,20 @@
           <w:rPr>
             <w:rFonts w:asciiTheme="minorHAnsi" w:eastAsiaTheme="minorEastAsia" w:hAnsiTheme="minorHAnsi" w:cstheme="minorBidi"/>
             <w:noProof/>
+            <w:kern w:val="2"/>
             <w:sz w:val="24"/>
             <w:szCs w:val="24"/>
+            <w:lang w:val="en-NO" w:eastAsia="en-GB"/>
+            <w14:ligatures w14:val="standardContextual"/>
           </w:rPr>
           <w:tab/>
         </w:r>
         <w:r>
           <w:rPr>
-            <w:rStyle w:val="Hyperkobling"/>
-            <w:noProof/>
-          </w:rPr>
-          <w:t>Formål og problemstilling</w:t>
+            <w:rStyle w:val="Hyperlink"/>
+            <w:noProof/>
+          </w:rPr>
+          <w:t>Avgrensninger</w:t>
         </w:r>
         <w:r>
           <w:rPr>
@@ -948,7 +1020,7 @@
             <w:noProof/>
             <w:webHidden/>
           </w:rPr>
-          <w:instrText xml:space="preserve"> PAGEREF _Toc116650250 \h </w:instrText>
+          <w:instrText xml:space="preserve"> PAGEREF _Toc149558635 \h </w:instrText>
         </w:r>
         <w:r>
           <w:rPr>
@@ -968,7 +1040,7 @@
             <w:noProof/>
             <w:webHidden/>
           </w:rPr>
-          <w:t>1</w:t>
+          <w:t>2</w:t>
         </w:r>
         <w:r>
           <w:rPr>
@@ -981,7 +1053,7 @@
     </w:p>
     <w:p>
       <w:pPr>
-        <w:pStyle w:val="INNH2"/>
+        <w:pStyle w:val="TOC2"/>
         <w:tabs>
           <w:tab w:val="left" w:pos="960"/>
           <w:tab w:val="right" w:leader="dot" w:pos="9060"/>
@@ -989,14 +1061,17 @@
         <w:rPr>
           <w:rFonts w:asciiTheme="minorHAnsi" w:eastAsiaTheme="minorEastAsia" w:hAnsiTheme="minorHAnsi" w:cstheme="minorBidi"/>
           <w:noProof/>
+          <w:kern w:val="2"/>
           <w:sz w:val="24"/>
           <w:szCs w:val="24"/>
-        </w:rPr>
-      </w:pPr>
-      <w:hyperlink w:anchor="_Toc116650251" w:history="1">
-        <w:r>
-          <w:rPr>
-            <w:rStyle w:val="Hyperkobling"/>
+          <w:lang w:val="en-NO" w:eastAsia="en-GB"/>
+          <w14:ligatures w14:val="standardContextual"/>
+        </w:rPr>
+      </w:pPr>
+      <w:hyperlink w:anchor="_Toc149558636" w:history="1">
+        <w:r>
+          <w:rPr>
+            <w:rStyle w:val="Hyperlink"/>
             <w:noProof/>
           </w:rPr>
           <w:t>3.3</w:t>
@@ -1005,17 +1080,20 @@
           <w:rPr>
             <w:rFonts w:asciiTheme="minorHAnsi" w:eastAsiaTheme="minorEastAsia" w:hAnsiTheme="minorHAnsi" w:cstheme="minorBidi"/>
             <w:noProof/>
+            <w:kern w:val="2"/>
             <w:sz w:val="24"/>
             <w:szCs w:val="24"/>
+            <w:lang w:val="en-NO" w:eastAsia="en-GB"/>
+            <w14:ligatures w14:val="standardContextual"/>
           </w:rPr>
           <w:tab/>
         </w:r>
         <w:r>
           <w:rPr>
-            <w:rStyle w:val="Hyperkobling"/>
-            <w:noProof/>
-          </w:rPr>
-          <w:t>Avgrensninger</w:t>
+            <w:rStyle w:val="Hyperlink"/>
+            <w:noProof/>
+          </w:rPr>
+          <w:t>Begreper/Ordliste</w:t>
         </w:r>
         <w:r>
           <w:rPr>
@@ -1036,7 +1114,7 @@
             <w:noProof/>
             <w:webHidden/>
           </w:rPr>
-          <w:instrText xml:space="preserve"> PAGEREF _Toc116650251 \h </w:instrText>
+          <w:instrText xml:space="preserve"> PAGEREF _Toc149558636 \h </w:instrText>
         </w:r>
         <w:r>
           <w:rPr>
@@ -1056,7 +1134,7 @@
             <w:noProof/>
             <w:webHidden/>
           </w:rPr>
-          <w:t>1</w:t>
+          <w:t>2</w:t>
         </w:r>
         <w:r>
           <w:rPr>
@@ -1069,7 +1147,7 @@
     </w:p>
     <w:p>
       <w:pPr>
-        <w:pStyle w:val="INNH2"/>
+        <w:pStyle w:val="TOC2"/>
         <w:tabs>
           <w:tab w:val="left" w:pos="960"/>
           <w:tab w:val="right" w:leader="dot" w:pos="9060"/>
@@ -1077,14 +1155,17 @@
         <w:rPr>
           <w:rFonts w:asciiTheme="minorHAnsi" w:eastAsiaTheme="minorEastAsia" w:hAnsiTheme="minorHAnsi" w:cstheme="minorBidi"/>
           <w:noProof/>
+          <w:kern w:val="2"/>
           <w:sz w:val="24"/>
           <w:szCs w:val="24"/>
-        </w:rPr>
-      </w:pPr>
-      <w:hyperlink w:anchor="_Toc116650252" w:history="1">
-        <w:r>
-          <w:rPr>
-            <w:rStyle w:val="Hyperkobling"/>
+          <w:lang w:val="en-NO" w:eastAsia="en-GB"/>
+          <w14:ligatures w14:val="standardContextual"/>
+        </w:rPr>
+      </w:pPr>
+      <w:hyperlink w:anchor="_Toc149558637" w:history="1">
+        <w:r>
+          <w:rPr>
+            <w:rStyle w:val="Hyperlink"/>
             <w:noProof/>
           </w:rPr>
           <w:t>3.4</w:t>
@@ -1093,17 +1174,20 @@
           <w:rPr>
             <w:rFonts w:asciiTheme="minorHAnsi" w:eastAsiaTheme="minorEastAsia" w:hAnsiTheme="minorHAnsi" w:cstheme="minorBidi"/>
             <w:noProof/>
+            <w:kern w:val="2"/>
             <w:sz w:val="24"/>
             <w:szCs w:val="24"/>
+            <w:lang w:val="en-NO" w:eastAsia="en-GB"/>
+            <w14:ligatures w14:val="standardContextual"/>
           </w:rPr>
           <w:tab/>
         </w:r>
         <w:r>
           <w:rPr>
-            <w:rStyle w:val="Hyperkobling"/>
-            <w:noProof/>
-          </w:rPr>
-          <w:t>Begreper/Ordliste</w:t>
+            <w:rStyle w:val="Hyperlink"/>
+            <w:noProof/>
+          </w:rPr>
+          <w:t>Rapportens oppbygning</w:t>
         </w:r>
         <w:r>
           <w:rPr>
@@ -1124,7 +1208,7 @@
             <w:noProof/>
             <w:webHidden/>
           </w:rPr>
-          <w:instrText xml:space="preserve"> PAGEREF _Toc116650252 \h </w:instrText>
+          <w:instrText xml:space="preserve"> PAGEREF _Toc149558637 \h </w:instrText>
         </w:r>
         <w:r>
           <w:rPr>
@@ -1144,7 +1228,7 @@
             <w:noProof/>
             <w:webHidden/>
           </w:rPr>
-          <w:t>1</w:t>
+          <w:t>3</w:t>
         </w:r>
         <w:r>
           <w:rPr>
@@ -1157,7 +1241,101 @@
     </w:p>
     <w:p>
       <w:pPr>
-        <w:pStyle w:val="INNH2"/>
+        <w:pStyle w:val="TOC1"/>
+        <w:tabs>
+          <w:tab w:val="left" w:pos="400"/>
+          <w:tab w:val="right" w:leader="dot" w:pos="9060"/>
+        </w:tabs>
+        <w:rPr>
+          <w:rFonts w:asciiTheme="minorHAnsi" w:eastAsiaTheme="minorEastAsia" w:hAnsiTheme="minorHAnsi" w:cstheme="minorBidi"/>
+          <w:noProof/>
+          <w:kern w:val="2"/>
+          <w:sz w:val="24"/>
+          <w:szCs w:val="24"/>
+          <w:lang w:val="en-NO" w:eastAsia="en-GB"/>
+          <w14:ligatures w14:val="standardContextual"/>
+        </w:rPr>
+      </w:pPr>
+      <w:hyperlink w:anchor="_Toc149558638" w:history="1">
+        <w:r>
+          <w:rPr>
+            <w:rStyle w:val="Hyperlink"/>
+            <w:noProof/>
+          </w:rPr>
+          <w:t>4</w:t>
+        </w:r>
+        <w:r>
+          <w:rPr>
+            <w:rFonts w:asciiTheme="minorHAnsi" w:eastAsiaTheme="minorEastAsia" w:hAnsiTheme="minorHAnsi" w:cstheme="minorBidi"/>
+            <w:noProof/>
+            <w:kern w:val="2"/>
+            <w:sz w:val="24"/>
+            <w:szCs w:val="24"/>
+            <w:lang w:val="en-NO" w:eastAsia="en-GB"/>
+            <w14:ligatures w14:val="standardContextual"/>
+          </w:rPr>
+          <w:tab/>
+        </w:r>
+        <w:r>
+          <w:rPr>
+            <w:rStyle w:val="Hyperlink"/>
+            <w:noProof/>
+          </w:rPr>
+          <w:t>BAKGRUNN - TEORETISK GRUNNLAG</w:t>
+        </w:r>
+        <w:r>
+          <w:rPr>
+            <w:noProof/>
+            <w:webHidden/>
+          </w:rPr>
+          <w:tab/>
+        </w:r>
+        <w:r>
+          <w:rPr>
+            <w:noProof/>
+            <w:webHidden/>
+          </w:rPr>
+          <w:fldChar w:fldCharType="begin"/>
+        </w:r>
+        <w:r>
+          <w:rPr>
+            <w:noProof/>
+            <w:webHidden/>
+          </w:rPr>
+          <w:instrText xml:space="preserve"> PAGEREF _Toc149558638 \h </w:instrText>
+        </w:r>
+        <w:r>
+          <w:rPr>
+            <w:noProof/>
+            <w:webHidden/>
+          </w:rPr>
+        </w:r>
+        <w:r>
+          <w:rPr>
+            <w:noProof/>
+            <w:webHidden/>
+          </w:rPr>
+          <w:fldChar w:fldCharType="separate"/>
+        </w:r>
+        <w:r>
+          <w:rPr>
+            <w:noProof/>
+            <w:webHidden/>
+          </w:rPr>
+          <w:t>3</w:t>
+        </w:r>
+        <w:r>
+          <w:rPr>
+            <w:noProof/>
+            <w:webHidden/>
+          </w:rPr>
+          <w:fldChar w:fldCharType="end"/>
+        </w:r>
+      </w:hyperlink>
+    </w:p>
+    <w:p>
+      <w:pPr>
+        <w:pStyle w:val="TOC2"/>
         <w:tabs>
           <w:tab w:val="left" w:pos="960"/>
           <w:tab w:val="right" w:leader="dot" w:pos="9060"/>
@@ -1165,33 +1343,39 @@
         <w:rPr>
           <w:rFonts w:asciiTheme="minorHAnsi" w:eastAsiaTheme="minorEastAsia" w:hAnsiTheme="minorHAnsi" w:cstheme="minorBidi"/>
           <w:noProof/>
+          <w:kern w:val="2"/>
           <w:sz w:val="24"/>
           <w:szCs w:val="24"/>
-        </w:rPr>
-      </w:pPr>
-      <w:hyperlink w:anchor="_Toc116650253" w:history="1">
-        <w:r>
-          <w:rPr>
-            <w:rStyle w:val="Hyperkobling"/>
-            <w:noProof/>
-          </w:rPr>
-          <w:t>3.5</w:t>
+          <w:lang w:val="en-NO" w:eastAsia="en-GB"/>
+          <w14:ligatures w14:val="standardContextual"/>
+        </w:rPr>
+      </w:pPr>
+      <w:hyperlink w:anchor="_Toc149558639" w:history="1">
+        <w:r>
+          <w:rPr>
+            <w:rStyle w:val="Hyperlink"/>
+            <w:noProof/>
+          </w:rPr>
+          <w:t>4.1</w:t>
         </w:r>
         <w:r>
           <w:rPr>
             <w:rFonts w:asciiTheme="minorHAnsi" w:eastAsiaTheme="minorEastAsia" w:hAnsiTheme="minorHAnsi" w:cstheme="minorBidi"/>
             <w:noProof/>
+            <w:kern w:val="2"/>
             <w:sz w:val="24"/>
             <w:szCs w:val="24"/>
+            <w:lang w:val="en-NO" w:eastAsia="en-GB"/>
+            <w14:ligatures w14:val="standardContextual"/>
           </w:rPr>
           <w:tab/>
         </w:r>
         <w:r>
           <w:rPr>
-            <w:rStyle w:val="Hyperkobling"/>
-            <w:noProof/>
-          </w:rPr>
-          <w:t>Rapportens oppbyggning</w:t>
+            <w:rStyle w:val="Hyperlink"/>
+            <w:noProof/>
+          </w:rPr>
+          <w:t>Abstrahering</w:t>
         </w:r>
         <w:r>
           <w:rPr>
@@ -1212,7 +1396,7 @@
             <w:noProof/>
             <w:webHidden/>
           </w:rPr>
-          <w:instrText xml:space="preserve"> PAGEREF _Toc116650253 \h </w:instrText>
+          <w:instrText xml:space="preserve"> PAGEREF _Toc149558639 \h </w:instrText>
         </w:r>
         <w:r>
           <w:rPr>
@@ -1232,7 +1416,7 @@
             <w:noProof/>
             <w:webHidden/>
           </w:rPr>
-          <w:t>2</w:t>
+          <w:t>4</w:t>
         </w:r>
         <w:r>
           <w:rPr>
@@ -1245,7 +1429,571 @@
     </w:p>
     <w:p>
       <w:pPr>
-        <w:pStyle w:val="INNH1"/>
+        <w:pStyle w:val="TOC2"/>
+        <w:tabs>
+          <w:tab w:val="left" w:pos="960"/>
+          <w:tab w:val="right" w:leader="dot" w:pos="9060"/>
+        </w:tabs>
+        <w:rPr>
+          <w:rFonts w:asciiTheme="minorHAnsi" w:eastAsiaTheme="minorEastAsia" w:hAnsiTheme="minorHAnsi" w:cstheme="minorBidi"/>
+          <w:noProof/>
+          <w:kern w:val="2"/>
+          <w:sz w:val="24"/>
+          <w:szCs w:val="24"/>
+          <w:lang w:val="en-NO" w:eastAsia="en-GB"/>
+          <w14:ligatures w14:val="standardContextual"/>
+        </w:rPr>
+      </w:pPr>
+      <w:hyperlink w:anchor="_Toc149558640" w:history="1">
+        <w:r>
+          <w:rPr>
+            <w:rStyle w:val="Hyperlink"/>
+            <w:noProof/>
+          </w:rPr>
+          <w:t>4.2</w:t>
+        </w:r>
+        <w:r>
+          <w:rPr>
+            <w:rFonts w:asciiTheme="minorHAnsi" w:eastAsiaTheme="minorEastAsia" w:hAnsiTheme="minorHAnsi" w:cstheme="minorBidi"/>
+            <w:noProof/>
+            <w:kern w:val="2"/>
+            <w:sz w:val="24"/>
+            <w:szCs w:val="24"/>
+            <w:lang w:val="en-NO" w:eastAsia="en-GB"/>
+            <w14:ligatures w14:val="standardContextual"/>
+          </w:rPr>
+          <w:tab/>
+        </w:r>
+        <w:r>
+          <w:rPr>
+            <w:rStyle w:val="Hyperlink"/>
+            <w:noProof/>
+          </w:rPr>
+          <w:t>Modularisering</w:t>
+        </w:r>
+        <w:r>
+          <w:rPr>
+            <w:noProof/>
+            <w:webHidden/>
+          </w:rPr>
+          <w:tab/>
+        </w:r>
+        <w:r>
+          <w:rPr>
+            <w:noProof/>
+            <w:webHidden/>
+          </w:rPr>
+          <w:fldChar w:fldCharType="begin"/>
+        </w:r>
+        <w:r>
+          <w:rPr>
+            <w:noProof/>
+            <w:webHidden/>
+          </w:rPr>
+          <w:instrText xml:space="preserve"> PAGEREF _Toc149558640 \h </w:instrText>
+        </w:r>
+        <w:r>
+          <w:rPr>
+            <w:noProof/>
+            <w:webHidden/>
+          </w:rPr>
+        </w:r>
+        <w:r>
+          <w:rPr>
+            <w:noProof/>
+            <w:webHidden/>
+          </w:rPr>
+          <w:fldChar w:fldCharType="separate"/>
+        </w:r>
+        <w:r>
+          <w:rPr>
+            <w:noProof/>
+            <w:webHidden/>
+          </w:rPr>
+          <w:t>4</w:t>
+        </w:r>
+        <w:r>
+          <w:rPr>
+            <w:noProof/>
+            <w:webHidden/>
+          </w:rPr>
+          <w:fldChar w:fldCharType="end"/>
+        </w:r>
+      </w:hyperlink>
+    </w:p>
+    <w:p>
+      <w:pPr>
+        <w:pStyle w:val="TOC2"/>
+        <w:tabs>
+          <w:tab w:val="left" w:pos="960"/>
+          <w:tab w:val="right" w:leader="dot" w:pos="9060"/>
+        </w:tabs>
+        <w:rPr>
+          <w:rFonts w:asciiTheme="minorHAnsi" w:eastAsiaTheme="minorEastAsia" w:hAnsiTheme="minorHAnsi" w:cstheme="minorBidi"/>
+          <w:noProof/>
+          <w:kern w:val="2"/>
+          <w:sz w:val="24"/>
+          <w:szCs w:val="24"/>
+          <w:lang w:val="en-NO" w:eastAsia="en-GB"/>
+          <w14:ligatures w14:val="standardContextual"/>
+        </w:rPr>
+      </w:pPr>
+      <w:hyperlink w:anchor="_Toc149558641" w:history="1">
+        <w:r>
+          <w:rPr>
+            <w:rStyle w:val="Hyperlink"/>
+            <w:noProof/>
+          </w:rPr>
+          <w:t>4.3</w:t>
+        </w:r>
+        <w:r>
+          <w:rPr>
+            <w:rFonts w:asciiTheme="minorHAnsi" w:eastAsiaTheme="minorEastAsia" w:hAnsiTheme="minorHAnsi" w:cstheme="minorBidi"/>
+            <w:noProof/>
+            <w:kern w:val="2"/>
+            <w:sz w:val="24"/>
+            <w:szCs w:val="24"/>
+            <w:lang w:val="en-NO" w:eastAsia="en-GB"/>
+            <w14:ligatures w14:val="standardContextual"/>
+          </w:rPr>
+          <w:tab/>
+        </w:r>
+        <w:r>
+          <w:rPr>
+            <w:rStyle w:val="Hyperlink"/>
+            <w:noProof/>
+          </w:rPr>
+          <w:t>Coupling</w:t>
+        </w:r>
+        <w:r>
+          <w:rPr>
+            <w:noProof/>
+            <w:webHidden/>
+          </w:rPr>
+          <w:tab/>
+        </w:r>
+        <w:r>
+          <w:rPr>
+            <w:noProof/>
+            <w:webHidden/>
+          </w:rPr>
+          <w:fldChar w:fldCharType="begin"/>
+        </w:r>
+        <w:r>
+          <w:rPr>
+            <w:noProof/>
+            <w:webHidden/>
+          </w:rPr>
+          <w:instrText xml:space="preserve"> PAGEREF _Toc149558641 \h </w:instrText>
+        </w:r>
+        <w:r>
+          <w:rPr>
+            <w:noProof/>
+            <w:webHidden/>
+          </w:rPr>
+        </w:r>
+        <w:r>
+          <w:rPr>
+            <w:noProof/>
+            <w:webHidden/>
+          </w:rPr>
+          <w:fldChar w:fldCharType="separate"/>
+        </w:r>
+        <w:r>
+          <w:rPr>
+            <w:noProof/>
+            <w:webHidden/>
+          </w:rPr>
+          <w:t>4</w:t>
+        </w:r>
+        <w:r>
+          <w:rPr>
+            <w:noProof/>
+            <w:webHidden/>
+          </w:rPr>
+          <w:fldChar w:fldCharType="end"/>
+        </w:r>
+      </w:hyperlink>
+    </w:p>
+    <w:p>
+      <w:pPr>
+        <w:pStyle w:val="TOC2"/>
+        <w:tabs>
+          <w:tab w:val="left" w:pos="960"/>
+          <w:tab w:val="right" w:leader="dot" w:pos="9060"/>
+        </w:tabs>
+        <w:rPr>
+          <w:rFonts w:asciiTheme="minorHAnsi" w:eastAsiaTheme="minorEastAsia" w:hAnsiTheme="minorHAnsi" w:cstheme="minorBidi"/>
+          <w:noProof/>
+          <w:kern w:val="2"/>
+          <w:sz w:val="24"/>
+          <w:szCs w:val="24"/>
+          <w:lang w:val="en-NO" w:eastAsia="en-GB"/>
+          <w14:ligatures w14:val="standardContextual"/>
+        </w:rPr>
+      </w:pPr>
+      <w:hyperlink w:anchor="_Toc149558642" w:history="1">
+        <w:r>
+          <w:rPr>
+            <w:rStyle w:val="Hyperlink"/>
+            <w:noProof/>
+          </w:rPr>
+          <w:t>4.4</w:t>
+        </w:r>
+        <w:r>
+          <w:rPr>
+            <w:rFonts w:asciiTheme="minorHAnsi" w:eastAsiaTheme="minorEastAsia" w:hAnsiTheme="minorHAnsi" w:cstheme="minorBidi"/>
+            <w:noProof/>
+            <w:kern w:val="2"/>
+            <w:sz w:val="24"/>
+            <w:szCs w:val="24"/>
+            <w:lang w:val="en-NO" w:eastAsia="en-GB"/>
+            <w14:ligatures w14:val="standardContextual"/>
+          </w:rPr>
+          <w:tab/>
+        </w:r>
+        <w:r>
+          <w:rPr>
+            <w:rStyle w:val="Hyperlink"/>
+            <w:noProof/>
+          </w:rPr>
+          <w:t>Cohesion</w:t>
+        </w:r>
+        <w:r>
+          <w:rPr>
+            <w:noProof/>
+            <w:webHidden/>
+          </w:rPr>
+          <w:tab/>
+        </w:r>
+        <w:r>
+          <w:rPr>
+            <w:noProof/>
+            <w:webHidden/>
+          </w:rPr>
+          <w:fldChar w:fldCharType="begin"/>
+        </w:r>
+        <w:r>
+          <w:rPr>
+            <w:noProof/>
+            <w:webHidden/>
+          </w:rPr>
+          <w:instrText xml:space="preserve"> PAGEREF _Toc149558642 \h </w:instrText>
+        </w:r>
+        <w:r>
+          <w:rPr>
+            <w:noProof/>
+            <w:webHidden/>
+          </w:rPr>
+        </w:r>
+        <w:r>
+          <w:rPr>
+            <w:noProof/>
+            <w:webHidden/>
+          </w:rPr>
+          <w:fldChar w:fldCharType="separate"/>
+        </w:r>
+        <w:r>
+          <w:rPr>
+            <w:noProof/>
+            <w:webHidden/>
+          </w:rPr>
+          <w:t>4</w:t>
+        </w:r>
+        <w:r>
+          <w:rPr>
+            <w:noProof/>
+            <w:webHidden/>
+          </w:rPr>
+          <w:fldChar w:fldCharType="end"/>
+        </w:r>
+      </w:hyperlink>
+    </w:p>
+    <w:p>
+      <w:pPr>
+        <w:pStyle w:val="TOC2"/>
+        <w:tabs>
+          <w:tab w:val="left" w:pos="960"/>
+          <w:tab w:val="right" w:leader="dot" w:pos="9060"/>
+        </w:tabs>
+        <w:rPr>
+          <w:rFonts w:asciiTheme="minorHAnsi" w:eastAsiaTheme="minorEastAsia" w:hAnsiTheme="minorHAnsi" w:cstheme="minorBidi"/>
+          <w:noProof/>
+          <w:kern w:val="2"/>
+          <w:sz w:val="24"/>
+          <w:szCs w:val="24"/>
+          <w:lang w:val="en-NO" w:eastAsia="en-GB"/>
+          <w14:ligatures w14:val="standardContextual"/>
+        </w:rPr>
+      </w:pPr>
+      <w:hyperlink w:anchor="_Toc149558643" w:history="1">
+        <w:r>
+          <w:rPr>
+            <w:rStyle w:val="Hyperlink"/>
+            <w:noProof/>
+          </w:rPr>
+          <w:t>4.5</w:t>
+        </w:r>
+        <w:r>
+          <w:rPr>
+            <w:rFonts w:asciiTheme="minorHAnsi" w:eastAsiaTheme="minorEastAsia" w:hAnsiTheme="minorHAnsi" w:cstheme="minorBidi"/>
+            <w:noProof/>
+            <w:kern w:val="2"/>
+            <w:sz w:val="24"/>
+            <w:szCs w:val="24"/>
+            <w:lang w:val="en-NO" w:eastAsia="en-GB"/>
+            <w14:ligatures w14:val="standardContextual"/>
+          </w:rPr>
+          <w:tab/>
+        </w:r>
+        <w:r>
+          <w:rPr>
+            <w:rStyle w:val="Hyperlink"/>
+            <w:noProof/>
+          </w:rPr>
+          <w:t>Refaktorering</w:t>
+        </w:r>
+        <w:r>
+          <w:rPr>
+            <w:noProof/>
+            <w:webHidden/>
+          </w:rPr>
+          <w:tab/>
+        </w:r>
+        <w:r>
+          <w:rPr>
+            <w:noProof/>
+            <w:webHidden/>
+          </w:rPr>
+          <w:fldChar w:fldCharType="begin"/>
+        </w:r>
+        <w:r>
+          <w:rPr>
+            <w:noProof/>
+            <w:webHidden/>
+          </w:rPr>
+          <w:instrText xml:space="preserve"> PAGEREF _Toc149558643 \h </w:instrText>
+        </w:r>
+        <w:r>
+          <w:rPr>
+            <w:noProof/>
+            <w:webHidden/>
+          </w:rPr>
+        </w:r>
+        <w:r>
+          <w:rPr>
+            <w:noProof/>
+            <w:webHidden/>
+          </w:rPr>
+          <w:fldChar w:fldCharType="separate"/>
+        </w:r>
+        <w:r>
+          <w:rPr>
+            <w:noProof/>
+            <w:webHidden/>
+          </w:rPr>
+          <w:t>5</w:t>
+        </w:r>
+        <w:r>
+          <w:rPr>
+            <w:noProof/>
+            <w:webHidden/>
+          </w:rPr>
+          <w:fldChar w:fldCharType="end"/>
+        </w:r>
+      </w:hyperlink>
+    </w:p>
+    <w:p>
+      <w:pPr>
+        <w:pStyle w:val="TOC2"/>
+        <w:tabs>
+          <w:tab w:val="left" w:pos="960"/>
+          <w:tab w:val="right" w:leader="dot" w:pos="9060"/>
+        </w:tabs>
+        <w:rPr>
+          <w:rFonts w:asciiTheme="minorHAnsi" w:eastAsiaTheme="minorEastAsia" w:hAnsiTheme="minorHAnsi" w:cstheme="minorBidi"/>
+          <w:noProof/>
+          <w:kern w:val="2"/>
+          <w:sz w:val="24"/>
+          <w:szCs w:val="24"/>
+          <w:lang w:val="en-NO" w:eastAsia="en-GB"/>
+          <w14:ligatures w14:val="standardContextual"/>
+        </w:rPr>
+      </w:pPr>
+      <w:hyperlink w:anchor="_Toc149558644" w:history="1">
+        <w:r>
+          <w:rPr>
+            <w:rStyle w:val="Hyperlink"/>
+            <w:noProof/>
+          </w:rPr>
+          <w:t>4.6</w:t>
+        </w:r>
+        <w:r>
+          <w:rPr>
+            <w:rFonts w:asciiTheme="minorHAnsi" w:eastAsiaTheme="minorEastAsia" w:hAnsiTheme="minorHAnsi" w:cstheme="minorBidi"/>
+            <w:noProof/>
+            <w:kern w:val="2"/>
+            <w:sz w:val="24"/>
+            <w:szCs w:val="24"/>
+            <w:lang w:val="en-NO" w:eastAsia="en-GB"/>
+            <w14:ligatures w14:val="standardContextual"/>
+          </w:rPr>
+          <w:tab/>
+        </w:r>
+        <w:r>
+          <w:rPr>
+            <w:rStyle w:val="Hyperlink"/>
+            <w:noProof/>
+          </w:rPr>
+          <w:t>Defensiv programmering</w:t>
+        </w:r>
+        <w:r>
+          <w:rPr>
+            <w:noProof/>
+            <w:webHidden/>
+          </w:rPr>
+          <w:tab/>
+        </w:r>
+        <w:r>
+          <w:rPr>
+            <w:noProof/>
+            <w:webHidden/>
+          </w:rPr>
+          <w:fldChar w:fldCharType="begin"/>
+        </w:r>
+        <w:r>
+          <w:rPr>
+            <w:noProof/>
+            <w:webHidden/>
+          </w:rPr>
+          <w:instrText xml:space="preserve"> PAGEREF _Toc149558644 \h </w:instrText>
+        </w:r>
+        <w:r>
+          <w:rPr>
+            <w:noProof/>
+            <w:webHidden/>
+          </w:rPr>
+        </w:r>
+        <w:r>
+          <w:rPr>
+            <w:noProof/>
+            <w:webHidden/>
+          </w:rPr>
+          <w:fldChar w:fldCharType="separate"/>
+        </w:r>
+        <w:r>
+          <w:rPr>
+            <w:noProof/>
+            <w:webHidden/>
+          </w:rPr>
+          <w:t>5</w:t>
+        </w:r>
+        <w:r>
+          <w:rPr>
+            <w:noProof/>
+            <w:webHidden/>
+          </w:rPr>
+          <w:fldChar w:fldCharType="end"/>
+        </w:r>
+      </w:hyperlink>
+    </w:p>
+    <w:p>
+      <w:pPr>
+        <w:pStyle w:val="TOC2"/>
+        <w:tabs>
+          <w:tab w:val="left" w:pos="960"/>
+          <w:tab w:val="right" w:leader="dot" w:pos="9060"/>
+        </w:tabs>
+        <w:rPr>
+          <w:rFonts w:asciiTheme="minorHAnsi" w:eastAsiaTheme="minorEastAsia" w:hAnsiTheme="minorHAnsi" w:cstheme="minorBidi"/>
+          <w:noProof/>
+          <w:kern w:val="2"/>
+          <w:sz w:val="24"/>
+          <w:szCs w:val="24"/>
+          <w:lang w:val="en-NO" w:eastAsia="en-GB"/>
+          <w14:ligatures w14:val="standardContextual"/>
+        </w:rPr>
+      </w:pPr>
+      <w:hyperlink w:anchor="_Toc149558645" w:history="1">
+        <w:r>
+          <w:rPr>
+            <w:rStyle w:val="Hyperlink"/>
+            <w:noProof/>
+          </w:rPr>
+          <w:t>4.7</w:t>
+        </w:r>
+        <w:r>
+          <w:rPr>
+            <w:rFonts w:asciiTheme="minorHAnsi" w:eastAsiaTheme="minorEastAsia" w:hAnsiTheme="minorHAnsi" w:cstheme="minorBidi"/>
+            <w:noProof/>
+            <w:kern w:val="2"/>
+            <w:sz w:val="24"/>
+            <w:szCs w:val="24"/>
+            <w:lang w:val="en-NO" w:eastAsia="en-GB"/>
+            <w14:ligatures w14:val="standardContextual"/>
+          </w:rPr>
+          <w:tab/>
+        </w:r>
+        <w:r>
+          <w:rPr>
+            <w:rStyle w:val="Hyperlink"/>
+            <w:noProof/>
+          </w:rPr>
+          <w:t>Lambda uttrykk</w:t>
+        </w:r>
+        <w:r>
+          <w:rPr>
+            <w:noProof/>
+            <w:webHidden/>
+          </w:rPr>
+          <w:tab/>
+        </w:r>
+        <w:r>
+          <w:rPr>
+            <w:noProof/>
+            <w:webHidden/>
+          </w:rPr>
+          <w:fldChar w:fldCharType="begin"/>
+        </w:r>
+        <w:r>
+          <w:rPr>
+            <w:noProof/>
+            <w:webHidden/>
+          </w:rPr>
+          <w:instrText xml:space="preserve"> PAGEREF _Toc149558645 \h </w:instrText>
+        </w:r>
+        <w:r>
+          <w:rPr>
+            <w:noProof/>
+            <w:webHidden/>
+          </w:rPr>
+        </w:r>
+        <w:r>
+          <w:rPr>
+            <w:noProof/>
+            <w:webHidden/>
+          </w:rPr>
+          <w:fldChar w:fldCharType="separate"/>
+        </w:r>
+        <w:r>
+          <w:rPr>
+            <w:noProof/>
+            <w:webHidden/>
+          </w:rPr>
+          <w:t>5</w:t>
+        </w:r>
+        <w:r>
+          <w:rPr>
+            <w:noProof/>
+            <w:webHidden/>
+          </w:rPr>
+          <w:fldChar w:fldCharType="end"/>
+        </w:r>
+      </w:hyperlink>
+    </w:p>
+    <w:p>
+      <w:pPr>
+        <w:pStyle w:val="TOC1"/>
         <w:tabs>
           <w:tab w:val="left" w:pos="400"/>
           <w:tab w:val="right" w:leader="dot" w:pos="9060"/>
@@ -1253,33 +2001,39 @@
         <w:rPr>
           <w:rFonts w:asciiTheme="minorHAnsi" w:eastAsiaTheme="minorEastAsia" w:hAnsiTheme="minorHAnsi" w:cstheme="minorBidi"/>
           <w:noProof/>
+          <w:kern w:val="2"/>
           <w:sz w:val="24"/>
           <w:szCs w:val="24"/>
-        </w:rPr>
-      </w:pPr>
-      <w:hyperlink w:anchor="_Toc116650254" w:history="1">
-        <w:r>
-          <w:rPr>
-            <w:rStyle w:val="Hyperkobling"/>
-            <w:noProof/>
-          </w:rPr>
-          <w:t>4</w:t>
+          <w:lang w:val="en-NO" w:eastAsia="en-GB"/>
+          <w14:ligatures w14:val="standardContextual"/>
+        </w:rPr>
+      </w:pPr>
+      <w:hyperlink w:anchor="_Toc149558646" w:history="1">
+        <w:r>
+          <w:rPr>
+            <w:rStyle w:val="Hyperlink"/>
+            <w:noProof/>
+          </w:rPr>
+          <w:t>5</w:t>
         </w:r>
         <w:r>
           <w:rPr>
             <w:rFonts w:asciiTheme="minorHAnsi" w:eastAsiaTheme="minorEastAsia" w:hAnsiTheme="minorHAnsi" w:cstheme="minorBidi"/>
             <w:noProof/>
+            <w:kern w:val="2"/>
             <w:sz w:val="24"/>
             <w:szCs w:val="24"/>
+            <w:lang w:val="en-NO" w:eastAsia="en-GB"/>
+            <w14:ligatures w14:val="standardContextual"/>
           </w:rPr>
           <w:tab/>
         </w:r>
         <w:r>
           <w:rPr>
-            <w:rStyle w:val="Hyperkobling"/>
-            <w:noProof/>
-          </w:rPr>
-          <w:t>BAKGRUNN - TEORETISK GRUNNLAG</w:t>
+            <w:rStyle w:val="Hyperlink"/>
+            <w:noProof/>
+          </w:rPr>
+          <w:t>METODE – DESIGN</w:t>
         </w:r>
         <w:r>
           <w:rPr>
@@ -1300,7 +2054,7 @@
             <w:noProof/>
             <w:webHidden/>
           </w:rPr>
-          <w:instrText xml:space="preserve"> PAGEREF _Toc116650254 \h </w:instrText>
+          <w:instrText xml:space="preserve"> PAGEREF _Toc149558646 \h </w:instrText>
         </w:r>
         <w:r>
           <w:rPr>
@@ -1320,7 +2074,7 @@
             <w:noProof/>
             <w:webHidden/>
           </w:rPr>
-          <w:t>2</w:t>
+          <w:t>5</w:t>
         </w:r>
         <w:r>
           <w:rPr>
@@ -1333,7 +2087,7 @@
     </w:p>
     <w:p>
       <w:pPr>
-        <w:pStyle w:val="INNH1"/>
+        <w:pStyle w:val="TOC1"/>
         <w:tabs>
           <w:tab w:val="left" w:pos="400"/>
           <w:tab w:val="right" w:leader="dot" w:pos="9060"/>
@@ -1341,33 +2095,39 @@
         <w:rPr>
           <w:rFonts w:asciiTheme="minorHAnsi" w:eastAsiaTheme="minorEastAsia" w:hAnsiTheme="minorHAnsi" w:cstheme="minorBidi"/>
           <w:noProof/>
+          <w:kern w:val="2"/>
           <w:sz w:val="24"/>
           <w:szCs w:val="24"/>
-        </w:rPr>
-      </w:pPr>
-      <w:hyperlink w:anchor="_Toc116650255" w:history="1">
-        <w:r>
-          <w:rPr>
-            <w:rStyle w:val="Hyperkobling"/>
-            <w:noProof/>
-          </w:rPr>
-          <w:t>5</w:t>
+          <w:lang w:val="en-NO" w:eastAsia="en-GB"/>
+          <w14:ligatures w14:val="standardContextual"/>
+        </w:rPr>
+      </w:pPr>
+      <w:hyperlink w:anchor="_Toc149558647" w:history="1">
+        <w:r>
+          <w:rPr>
+            <w:rStyle w:val="Hyperlink"/>
+            <w:noProof/>
+          </w:rPr>
+          <w:t>6</w:t>
         </w:r>
         <w:r>
           <w:rPr>
             <w:rFonts w:asciiTheme="minorHAnsi" w:eastAsiaTheme="minorEastAsia" w:hAnsiTheme="minorHAnsi" w:cstheme="minorBidi"/>
             <w:noProof/>
+            <w:kern w:val="2"/>
             <w:sz w:val="24"/>
             <w:szCs w:val="24"/>
+            <w:lang w:val="en-NO" w:eastAsia="en-GB"/>
+            <w14:ligatures w14:val="standardContextual"/>
           </w:rPr>
           <w:tab/>
         </w:r>
         <w:r>
           <w:rPr>
-            <w:rStyle w:val="Hyperkobling"/>
-            <w:noProof/>
-          </w:rPr>
-          <w:t>METODE – DESIGN</w:t>
+            <w:rStyle w:val="Hyperlink"/>
+            <w:noProof/>
+          </w:rPr>
+          <w:t>RESULTATER</w:t>
         </w:r>
         <w:r>
           <w:rPr>
@@ -1388,7 +2148,7 @@
             <w:noProof/>
             <w:webHidden/>
           </w:rPr>
-          <w:instrText xml:space="preserve"> PAGEREF _Toc116650255 \h </w:instrText>
+          <w:instrText xml:space="preserve"> PAGEREF _Toc149558647 \h </w:instrText>
         </w:r>
         <w:r>
           <w:rPr>
@@ -1408,7 +2168,7 @@
             <w:noProof/>
             <w:webHidden/>
           </w:rPr>
-          <w:t>3</w:t>
+          <w:t>6</w:t>
         </w:r>
         <w:r>
           <w:rPr>
@@ -1421,7 +2181,7 @@
     </w:p>
     <w:p>
       <w:pPr>
-        <w:pStyle w:val="INNH1"/>
+        <w:pStyle w:val="TOC1"/>
         <w:tabs>
           <w:tab w:val="left" w:pos="400"/>
           <w:tab w:val="right" w:leader="dot" w:pos="9060"/>
@@ -1429,33 +2189,39 @@
         <w:rPr>
           <w:rFonts w:asciiTheme="minorHAnsi" w:eastAsiaTheme="minorEastAsia" w:hAnsiTheme="minorHAnsi" w:cstheme="minorBidi"/>
           <w:noProof/>
+          <w:kern w:val="2"/>
           <w:sz w:val="24"/>
           <w:szCs w:val="24"/>
-        </w:rPr>
-      </w:pPr>
-      <w:hyperlink w:anchor="_Toc116650256" w:history="1">
-        <w:r>
-          <w:rPr>
-            <w:rStyle w:val="Hyperkobling"/>
-            <w:noProof/>
-          </w:rPr>
-          <w:t>6</w:t>
+          <w:lang w:val="en-NO" w:eastAsia="en-GB"/>
+          <w14:ligatures w14:val="standardContextual"/>
+        </w:rPr>
+      </w:pPr>
+      <w:hyperlink w:anchor="_Toc149558648" w:history="1">
+        <w:r>
+          <w:rPr>
+            <w:rStyle w:val="Hyperlink"/>
+            <w:noProof/>
+          </w:rPr>
+          <w:t>7</w:t>
         </w:r>
         <w:r>
           <w:rPr>
             <w:rFonts w:asciiTheme="minorHAnsi" w:eastAsiaTheme="minorEastAsia" w:hAnsiTheme="minorHAnsi" w:cstheme="minorBidi"/>
             <w:noProof/>
+            <w:kern w:val="2"/>
             <w:sz w:val="24"/>
             <w:szCs w:val="24"/>
+            <w:lang w:val="en-NO" w:eastAsia="en-GB"/>
+            <w14:ligatures w14:val="standardContextual"/>
           </w:rPr>
           <w:tab/>
         </w:r>
         <w:r>
           <w:rPr>
-            <w:rStyle w:val="Hyperkobling"/>
-            <w:noProof/>
-          </w:rPr>
-          <w:t>RESULTATER</w:t>
+            <w:rStyle w:val="Hyperlink"/>
+            <w:noProof/>
+          </w:rPr>
+          <w:t>DRØFTING</w:t>
         </w:r>
         <w:r>
           <w:rPr>
@@ -1476,7 +2242,7 @@
             <w:noProof/>
             <w:webHidden/>
           </w:rPr>
-          <w:instrText xml:space="preserve"> PAGEREF _Toc116650256 \h </w:instrText>
+          <w:instrText xml:space="preserve"> PAGEREF _Toc149558648 \h </w:instrText>
         </w:r>
         <w:r>
           <w:rPr>
@@ -1496,7 +2262,7 @@
             <w:noProof/>
             <w:webHidden/>
           </w:rPr>
-          <w:t>3</w:t>
+          <w:t>7</w:t>
         </w:r>
         <w:r>
           <w:rPr>
@@ -1509,7 +2275,7 @@
     </w:p>
     <w:p>
       <w:pPr>
-        <w:pStyle w:val="INNH1"/>
+        <w:pStyle w:val="TOC1"/>
         <w:tabs>
           <w:tab w:val="left" w:pos="400"/>
           <w:tab w:val="right" w:leader="dot" w:pos="9060"/>
@@ -1517,33 +2283,39 @@
         <w:rPr>
           <w:rFonts w:asciiTheme="minorHAnsi" w:eastAsiaTheme="minorEastAsia" w:hAnsiTheme="minorHAnsi" w:cstheme="minorBidi"/>
           <w:noProof/>
+          <w:kern w:val="2"/>
           <w:sz w:val="24"/>
           <w:szCs w:val="24"/>
-        </w:rPr>
-      </w:pPr>
-      <w:hyperlink w:anchor="_Toc116650257" w:history="1">
-        <w:r>
-          <w:rPr>
-            <w:rStyle w:val="Hyperkobling"/>
-            <w:noProof/>
-          </w:rPr>
-          <w:t>7</w:t>
+          <w:lang w:val="en-NO" w:eastAsia="en-GB"/>
+          <w14:ligatures w14:val="standardContextual"/>
+        </w:rPr>
+      </w:pPr>
+      <w:hyperlink w:anchor="_Toc149558649" w:history="1">
+        <w:r>
+          <w:rPr>
+            <w:rStyle w:val="Hyperlink"/>
+            <w:noProof/>
+          </w:rPr>
+          <w:t>8</w:t>
         </w:r>
         <w:r>
           <w:rPr>
             <w:rFonts w:asciiTheme="minorHAnsi" w:eastAsiaTheme="minorEastAsia" w:hAnsiTheme="minorHAnsi" w:cstheme="minorBidi"/>
             <w:noProof/>
+            <w:kern w:val="2"/>
             <w:sz w:val="24"/>
             <w:szCs w:val="24"/>
+            <w:lang w:val="en-NO" w:eastAsia="en-GB"/>
+            <w14:ligatures w14:val="standardContextual"/>
           </w:rPr>
           <w:tab/>
         </w:r>
         <w:r>
           <w:rPr>
-            <w:rStyle w:val="Hyperkobling"/>
-            <w:noProof/>
-          </w:rPr>
-          <w:t>DRØFTING</w:t>
+            <w:rStyle w:val="Hyperlink"/>
+            <w:noProof/>
+          </w:rPr>
+          <w:t>KONKLUSJON - ERFARING</w:t>
         </w:r>
         <w:r>
           <w:rPr>
@@ -1564,7 +2336,7 @@
             <w:noProof/>
             <w:webHidden/>
           </w:rPr>
-          <w:instrText xml:space="preserve"> PAGEREF _Toc116650257 \h </w:instrText>
+          <w:instrText xml:space="preserve"> PAGEREF _Toc149558649 \h </w:instrText>
         </w:r>
         <w:r>
           <w:rPr>
@@ -1584,7 +2356,7 @@
             <w:noProof/>
             <w:webHidden/>
           </w:rPr>
-          <w:t>4</w:t>
+          <w:t>8</w:t>
         </w:r>
         <w:r>
           <w:rPr>
@@ -1597,7 +2369,7 @@
     </w:p>
     <w:p>
       <w:pPr>
-        <w:pStyle w:val="INNH1"/>
+        <w:pStyle w:val="TOC1"/>
         <w:tabs>
           <w:tab w:val="left" w:pos="400"/>
           <w:tab w:val="right" w:leader="dot" w:pos="9060"/>
@@ -1605,33 +2377,39 @@
         <w:rPr>
           <w:rFonts w:asciiTheme="minorHAnsi" w:eastAsiaTheme="minorEastAsia" w:hAnsiTheme="minorHAnsi" w:cstheme="minorBidi"/>
           <w:noProof/>
+          <w:kern w:val="2"/>
           <w:sz w:val="24"/>
           <w:szCs w:val="24"/>
-        </w:rPr>
-      </w:pPr>
-      <w:hyperlink w:anchor="_Toc116650258" w:history="1">
-        <w:r>
-          <w:rPr>
-            <w:rStyle w:val="Hyperkobling"/>
-            <w:noProof/>
-          </w:rPr>
-          <w:t>8</w:t>
+          <w:lang w:val="en-NO" w:eastAsia="en-GB"/>
+          <w14:ligatures w14:val="standardContextual"/>
+        </w:rPr>
+      </w:pPr>
+      <w:hyperlink w:anchor="_Toc149558650" w:history="1">
+        <w:r>
+          <w:rPr>
+            <w:rStyle w:val="Hyperlink"/>
+            <w:noProof/>
+          </w:rPr>
+          <w:t>9</w:t>
         </w:r>
         <w:r>
           <w:rPr>
             <w:rFonts w:asciiTheme="minorHAnsi" w:eastAsiaTheme="minorEastAsia" w:hAnsiTheme="minorHAnsi" w:cstheme="minorBidi"/>
             <w:noProof/>
+            <w:kern w:val="2"/>
             <w:sz w:val="24"/>
             <w:szCs w:val="24"/>
+            <w:lang w:val="en-NO" w:eastAsia="en-GB"/>
+            <w14:ligatures w14:val="standardContextual"/>
           </w:rPr>
           <w:tab/>
         </w:r>
         <w:r>
           <w:rPr>
-            <w:rStyle w:val="Hyperkobling"/>
-            <w:noProof/>
-          </w:rPr>
-          <w:t>KONKLUSJON - ERFARING</w:t>
+            <w:rStyle w:val="Hyperlink"/>
+            <w:noProof/>
+          </w:rPr>
+          <w:t>REFERANSER</w:t>
         </w:r>
         <w:r>
           <w:rPr>
@@ -1652,7 +2430,7 @@
             <w:noProof/>
             <w:webHidden/>
           </w:rPr>
-          <w:instrText xml:space="preserve"> PAGEREF _Toc116650258 \h </w:instrText>
+          <w:instrText xml:space="preserve"> PAGEREF _Toc149558650 \h </w:instrText>
         </w:r>
         <w:r>
           <w:rPr>
@@ -1672,7 +2450,7 @@
             <w:noProof/>
             <w:webHidden/>
           </w:rPr>
-          <w:t>4</w:t>
+          <w:t>8</w:t>
         </w:r>
         <w:r>
           <w:rPr>
@@ -1685,95 +2463,7 @@
     </w:p>
     <w:p>
       <w:pPr>
-        <w:pStyle w:val="INNH1"/>
-        <w:tabs>
-          <w:tab w:val="left" w:pos="400"/>
-          <w:tab w:val="right" w:leader="dot" w:pos="9060"/>
-        </w:tabs>
-        <w:rPr>
-          <w:rFonts w:asciiTheme="minorHAnsi" w:eastAsiaTheme="minorEastAsia" w:hAnsiTheme="minorHAnsi" w:cstheme="minorBidi"/>
-          <w:noProof/>
-          <w:sz w:val="24"/>
-          <w:szCs w:val="24"/>
-        </w:rPr>
-      </w:pPr>
-      <w:hyperlink w:anchor="_Toc116650259" w:history="1">
-        <w:r>
-          <w:rPr>
-            <w:rStyle w:val="Hyperkobling"/>
-            <w:noProof/>
-          </w:rPr>
-          <w:t>9</w:t>
-        </w:r>
-        <w:r>
-          <w:rPr>
-            <w:rFonts w:asciiTheme="minorHAnsi" w:eastAsiaTheme="minorEastAsia" w:hAnsiTheme="minorHAnsi" w:cstheme="minorBidi"/>
-            <w:noProof/>
-            <w:sz w:val="24"/>
-            <w:szCs w:val="24"/>
-          </w:rPr>
-          <w:tab/>
-        </w:r>
-        <w:r>
-          <w:rPr>
-            <w:rStyle w:val="Hyperkobling"/>
-            <w:noProof/>
-          </w:rPr>
-          <w:t>REFERANSER</w:t>
-        </w:r>
-        <w:r>
-          <w:rPr>
-            <w:noProof/>
-            <w:webHidden/>
-          </w:rPr>
-          <w:tab/>
-        </w:r>
-        <w:r>
-          <w:rPr>
-            <w:noProof/>
-            <w:webHidden/>
-          </w:rPr>
-          <w:fldChar w:fldCharType="begin"/>
-        </w:r>
-        <w:r>
-          <w:rPr>
-            <w:noProof/>
-            <w:webHidden/>
-          </w:rPr>
-          <w:instrText xml:space="preserve"> PAGEREF _Toc116650259 \h </w:instrText>
-        </w:r>
-        <w:r>
-          <w:rPr>
-            <w:noProof/>
-            <w:webHidden/>
-          </w:rPr>
-        </w:r>
-        <w:r>
-          <w:rPr>
-            <w:noProof/>
-            <w:webHidden/>
-          </w:rPr>
-          <w:fldChar w:fldCharType="separate"/>
-        </w:r>
-        <w:r>
-          <w:rPr>
-            <w:noProof/>
-            <w:webHidden/>
-          </w:rPr>
-          <w:t>4</w:t>
-        </w:r>
-        <w:r>
-          <w:rPr>
-            <w:noProof/>
-            <w:webHidden/>
-          </w:rPr>
-          <w:fldChar w:fldCharType="end"/>
-        </w:r>
-      </w:hyperlink>
-    </w:p>
-    <w:p>
-      <w:pPr>
-        <w:pStyle w:val="INNH1"/>
+        <w:pStyle w:val="TOC1"/>
         <w:tabs>
           <w:tab w:val="left" w:pos="720"/>
           <w:tab w:val="right" w:leader="dot" w:pos="9060"/>
@@ -1781,14 +2471,17 @@
         <w:rPr>
           <w:rFonts w:asciiTheme="minorHAnsi" w:eastAsiaTheme="minorEastAsia" w:hAnsiTheme="minorHAnsi" w:cstheme="minorBidi"/>
           <w:noProof/>
+          <w:kern w:val="2"/>
           <w:sz w:val="24"/>
           <w:szCs w:val="24"/>
-        </w:rPr>
-      </w:pPr>
-      <w:hyperlink w:anchor="_Toc116650260" w:history="1">
-        <w:r>
-          <w:rPr>
-            <w:rStyle w:val="Hyperkobling"/>
+          <w:lang w:val="en-NO" w:eastAsia="en-GB"/>
+          <w14:ligatures w14:val="standardContextual"/>
+        </w:rPr>
+      </w:pPr>
+      <w:hyperlink w:anchor="_Toc149558651" w:history="1">
+        <w:r>
+          <w:rPr>
+            <w:rStyle w:val="Hyperlink"/>
             <w:noProof/>
           </w:rPr>
           <w:t>10</w:t>
@@ -1797,14 +2490,17 @@
           <w:rPr>
             <w:rFonts w:asciiTheme="minorHAnsi" w:eastAsiaTheme="minorEastAsia" w:hAnsiTheme="minorHAnsi" w:cstheme="minorBidi"/>
             <w:noProof/>
+            <w:kern w:val="2"/>
             <w:sz w:val="24"/>
             <w:szCs w:val="24"/>
+            <w:lang w:val="en-NO" w:eastAsia="en-GB"/>
+            <w14:ligatures w14:val="standardContextual"/>
           </w:rPr>
           <w:tab/>
         </w:r>
         <w:r>
           <w:rPr>
-            <w:rStyle w:val="Hyperkobling"/>
+            <w:rStyle w:val="Hyperlink"/>
             <w:noProof/>
           </w:rPr>
           <w:t>VEDLEGG</w:t>
@@ -1828,7 +2524,7 @@
             <w:noProof/>
             <w:webHidden/>
           </w:rPr>
-          <w:instrText xml:space="preserve"> PAGEREF _Toc116650260 \h </w:instrText>
+          <w:instrText xml:space="preserve"> PAGEREF _Toc149558651 \h </w:instrText>
         </w:r>
         <w:r>
           <w:rPr>
@@ -1848,7 +2544,7 @@
             <w:noProof/>
             <w:webHidden/>
           </w:rPr>
-          <w:t>5</w:t>
+          <w:t>8</w:t>
         </w:r>
         <w:r>
           <w:rPr>
@@ -1861,7 +2557,7 @@
     </w:p>
     <w:p>
       <w:pPr>
-        <w:pStyle w:val="Tittel"/>
+        <w:pStyle w:val="Title"/>
       </w:pPr>
       <w:r>
         <w:fldChar w:fldCharType="end"/>
@@ -1936,7 +2632,15 @@
       </w:r>
       <w:r>
         <w:tab/>
-        <w:t>Standard tekst i et avsnitt. Benytt denne for all ”vanlig” tekst</w:t>
+        <w:t xml:space="preserve">Standard tekst i et avsnitt. Benytt denne for </w:t>
+      </w:r>
+      <w:proofErr w:type="gramStart"/>
+      <w:r>
+        <w:t>all ”vanlig</w:t>
+      </w:r>
+      <w:proofErr w:type="gramEnd"/>
+      <w:r>
+        <w:t>” tekst</w:t>
       </w:r>
     </w:p>
     <w:p>
@@ -1948,7 +2652,15 @@
       </w:r>
       <w:r>
         <w:tab/>
-        <w:t>Benyttes hovedsakelig i avsnittet ”TERMINOLOGI”</w:t>
+        <w:t xml:space="preserve">Benyttes hovedsakelig i </w:t>
+      </w:r>
+      <w:proofErr w:type="gramStart"/>
+      <w:r>
+        <w:t>avsnittet ”TERMINOLOGI</w:t>
+      </w:r>
+      <w:proofErr w:type="gramEnd"/>
+      <w:r>
+        <w:t>”</w:t>
       </w:r>
     </w:p>
     <w:p>
@@ -1967,9 +2679,11 @@
       <w:pPr>
         <w:pStyle w:val="Comment"/>
       </w:pPr>
+      <w:proofErr w:type="spellStart"/>
       <w:r>
         <w:t>Comment</w:t>
       </w:r>
+      <w:proofErr w:type="spellEnd"/>
       <w:r>
         <w:tab/>
         <w:t>Denne grønne teksten. Fjern all tekst av denne typen i rapporten.</w:t>
@@ -1980,22 +2694,22 @@
     </w:p>
     <w:p>
       <w:pPr>
-        <w:pStyle w:val="Brdtekst"/>
-      </w:pPr>
-    </w:p>
-    <w:p>
-      <w:pPr>
-        <w:pStyle w:val="Brdtekst"/>
-      </w:pPr>
-    </w:p>
-    <w:p>
-      <w:pPr>
-        <w:pStyle w:val="Brdtekst"/>
-      </w:pPr>
-    </w:p>
-    <w:p>
-      <w:pPr>
-        <w:pStyle w:val="Brdtekst"/>
+        <w:pStyle w:val="BodyText"/>
+      </w:pPr>
+    </w:p>
+    <w:p>
+      <w:pPr>
+        <w:pStyle w:val="BodyText"/>
+      </w:pPr>
+    </w:p>
+    <w:p>
+      <w:pPr>
+        <w:pStyle w:val="BodyText"/>
+      </w:pPr>
+    </w:p>
+    <w:p>
+      <w:pPr>
+        <w:pStyle w:val="BodyText"/>
         <w:sectPr>
           <w:headerReference w:type="default" r:id="rId8"/>
           <w:footerReference w:type="default" r:id="rId9"/>
@@ -2010,9 +2724,9 @@
     </w:p>
     <w:p>
       <w:pPr>
-        <w:pStyle w:val="Overskrift1"/>
-      </w:pPr>
-      <w:bookmarkStart w:id="10" w:name="_Toc116650246"/>
+        <w:pStyle w:val="Heading1"/>
+      </w:pPr>
+      <w:bookmarkStart w:id="10" w:name="_Toc149558631"/>
       <w:r>
         <w:lastRenderedPageBreak/>
         <w:t>SAMMENDRAG</w:t>
@@ -2021,7 +2735,7 @@
     </w:p>
     <w:p>
       <w:pPr>
-        <w:pStyle w:val="Brdtekst"/>
+        <w:pStyle w:val="BodyText"/>
       </w:pPr>
     </w:p>
     <w:p>
@@ -2049,7 +2763,15 @@
         <w:t>: Et sammendrag er som regel lurest å skrive til slutt.</w:t>
       </w:r>
       <w:r>
-        <w:t xml:space="preserve"> Gi her en kort oppsummering av hva rapporten inneholder. For eksempel : Denne rapporten er besvarelsen til obligator</w:t>
+        <w:t xml:space="preserve"> Gi her en kort oppsummering av hva rapporten inneholder. For </w:t>
+      </w:r>
+      <w:proofErr w:type="gramStart"/>
+      <w:r>
+        <w:t>eksempel :</w:t>
+      </w:r>
+      <w:proofErr w:type="gramEnd"/>
+      <w:r>
+        <w:t xml:space="preserve"> Denne rapporten er besvarelsen til obligator</w:t>
       </w:r>
       <w:r>
         <w:t>isk innlevering</w:t>
@@ -2196,13 +2918,23 @@
           <w:iCs/>
           <w:color w:val="auto"/>
         </w:rPr>
-        <w:t xml:space="preserve"> (Kort beskrivelse av tekniske utfordringer???)</w:t>
-      </w:r>
-      <w:r>
-        <w:rPr>
-          <w:i w:val="0"/>
-          <w:iCs/>
-          <w:color w:val="auto"/>
+        <w:t xml:space="preserve"> (</w:t>
+      </w:r>
+      <w:r>
+        <w:rPr>
+          <w:i w:val="0"/>
+          <w:iCs/>
+          <w:color w:val="auto"/>
+          <w:highlight w:val="yellow"/>
+        </w:rPr>
+        <w:t>Kort beskrivelse av tekniske utfordringer???)</w:t>
+      </w:r>
+      <w:r>
+        <w:rPr>
+          <w:i w:val="0"/>
+          <w:iCs/>
+          <w:color w:val="auto"/>
+          <w:highlight w:val="yellow"/>
         </w:rPr>
         <w:t>.</w:t>
       </w:r>
@@ -2302,7 +3034,25 @@
           <w:iCs/>
           <w:color w:val="auto"/>
         </w:rPr>
-        <w:t xml:space="preserve"> Git (GitHub) ble brukt til å lagre</w:t>
+        <w:t xml:space="preserve"> </w:t>
+      </w:r>
+      <w:proofErr w:type="spellStart"/>
+      <w:r>
+        <w:rPr>
+          <w:i w:val="0"/>
+          <w:iCs/>
+          <w:color w:val="auto"/>
+        </w:rPr>
+        <w:t>Git</w:t>
+      </w:r>
+      <w:proofErr w:type="spellEnd"/>
+      <w:r>
+        <w:rPr>
+          <w:i w:val="0"/>
+          <w:iCs/>
+          <w:color w:val="auto"/>
+        </w:rPr>
+        <w:t xml:space="preserve"> (GitHub) ble brukt til å lagre</w:t>
       </w:r>
       <w:r>
         <w:rPr>
@@ -2359,6 +3109,7 @@
           <w:i w:val="0"/>
           <w:iCs/>
           <w:color w:val="auto"/>
+          <w:highlight w:val="yellow"/>
         </w:rPr>
         <w:t>SKRIV OM RESULATER OG KONKLUSJON HER</w:t>
       </w:r>
@@ -2367,6 +3118,7 @@
           <w:i w:val="0"/>
           <w:iCs/>
           <w:color w:val="auto"/>
+          <w:highlight w:val="yellow"/>
         </w:rPr>
         <w:t>!!!</w:t>
       </w:r>
@@ -2383,9 +3135,9 @@
     </w:p>
     <w:p>
       <w:pPr>
-        <w:pStyle w:val="Overskrift1"/>
-      </w:pPr>
-      <w:bookmarkStart w:id="11" w:name="_Toc116650247"/>
+        <w:pStyle w:val="Heading1"/>
+      </w:pPr>
+      <w:bookmarkStart w:id="11" w:name="_Toc149558632"/>
       <w:r>
         <w:t>TERMINOLOGI</w:t>
       </w:r>
@@ -2393,7 +3145,7 @@
     </w:p>
     <w:p>
       <w:pPr>
-        <w:pStyle w:val="Brdtekst"/>
+        <w:pStyle w:val="BodyText"/>
       </w:pPr>
     </w:p>
     <w:p>
@@ -2407,7 +3159,15 @@
         <w:t>Definisjoner, begreper og symboler som kan være ukjente for leseren.</w:t>
       </w:r>
       <w:r>
-        <w:t xml:space="preserve"> (Bruk stilen ”Definition”, som vist nedenfor)</w:t>
+        <w:t xml:space="preserve"> (Bruk </w:t>
+      </w:r>
+      <w:proofErr w:type="gramStart"/>
+      <w:r>
+        <w:t>stilen ”Definition</w:t>
+      </w:r>
+      <w:proofErr w:type="gramEnd"/>
+      <w:r>
+        <w:t>”, som vist nedenfor)</w:t>
       </w:r>
       <w:r>
         <w:t>. Utelat dette kapittelet dersom du ikke anvender begreper og symboler som det er behov for å definere.</w:t>
@@ -2419,72 +3179,58 @@
     <w:p>
       <w:pPr>
         <w:pStyle w:val="Definition"/>
-        <w:rPr>
-          <w:lang w:val="en-US"/>
-        </w:rPr>
-      </w:pPr>
-      <w:r>
-        <w:rPr>
-          <w:lang w:val="en-US"/>
-        </w:rPr>
+      </w:pPr>
+      <w:r>
         <w:t>UI</w:t>
       </w:r>
       <w:r>
-        <w:rPr>
-          <w:lang w:val="en-US"/>
-        </w:rPr>
         <w:tab/>
       </w:r>
       <w:r>
-        <w:rPr>
-          <w:lang w:val="en-US"/>
-        </w:rPr>
         <w:t>User Interface (Brukergrensesnitt)</w:t>
       </w:r>
       <w:r>
-        <w:rPr>
-          <w:lang w:val="en-US"/>
-        </w:rPr>
         <w:t xml:space="preserve"> </w:t>
       </w:r>
     </w:p>
     <w:p>
       <w:pPr>
         <w:pStyle w:val="Definition"/>
-        <w:rPr>
-          <w:lang w:val="en-US"/>
-        </w:rPr>
-      </w:pPr>
-      <w:r>
-        <w:rPr>
-          <w:lang w:val="en-US"/>
-        </w:rPr>
+      </w:pPr>
+      <w:r>
         <w:t>AI</w:t>
       </w:r>
       <w:r>
-        <w:rPr>
-          <w:lang w:val="en-US"/>
-        </w:rPr>
         <w:tab/>
       </w:r>
-      <w:r>
-        <w:rPr>
-          <w:lang w:val="en-US"/>
-        </w:rPr>
-        <w:t>Artificial Intelligence</w:t>
-      </w:r>
-      <w:r>
-        <w:rPr>
-          <w:lang w:val="en-US"/>
-        </w:rPr>
-        <w:t xml:space="preserve"> (Kunstig Intellegens)</w:t>
-      </w:r>
-    </w:p>
-    <w:p>
-      <w:pPr>
-        <w:pStyle w:val="Overskrift1"/>
-      </w:pPr>
-      <w:bookmarkStart w:id="12" w:name="_Toc116650248"/>
+      <w:proofErr w:type="spellStart"/>
+      <w:r>
+        <w:t>Artificial</w:t>
+      </w:r>
+      <w:proofErr w:type="spellEnd"/>
+      <w:r>
+        <w:t xml:space="preserve"> </w:t>
+      </w:r>
+      <w:proofErr w:type="spellStart"/>
+      <w:r>
+        <w:t>Intelligence</w:t>
+      </w:r>
+      <w:proofErr w:type="spellEnd"/>
+      <w:r>
+        <w:t xml:space="preserve"> (Kunstig </w:t>
+      </w:r>
+      <w:r>
+        <w:t>Intelligens</w:t>
+      </w:r>
+      <w:r>
+        <w:t>)</w:t>
+      </w:r>
+    </w:p>
+    <w:p>
+      <w:pPr>
+        <w:pStyle w:val="Heading1"/>
+      </w:pPr>
+      <w:bookmarkStart w:id="12" w:name="_Toc149558633"/>
       <w:r>
         <w:t xml:space="preserve">INNLEDNING </w:t>
       </w:r>
@@ -2498,21 +3244,13 @@
     </w:p>
     <w:p>
       <w:pPr>
-        <w:pStyle w:val="Overskrift2"/>
-      </w:pPr>
-      <w:bookmarkStart w:id="13" w:name="_Toc116650249"/>
-      <w:r>
-        <w:t>Bakgrunn</w:t>
+        <w:pStyle w:val="Heading2"/>
+      </w:pPr>
+      <w:bookmarkStart w:id="13" w:name="_Toc149558634"/>
+      <w:r>
+        <w:t>Bakgrunn/Formål og problemstilling</w:t>
       </w:r>
       <w:bookmarkEnd w:id="13"/>
-      <w:r>
-        <w:t>/</w:t>
-      </w:r>
-      <w:bookmarkStart w:id="14" w:name="_Toc116650250"/>
-      <w:r>
-        <w:t>Formål og problemstilling</w:t>
-      </w:r>
-      <w:bookmarkEnd w:id="14"/>
     </w:p>
     <w:p>
       <w:pPr>
@@ -2596,25 +3334,42 @@
       <w:r>
         <w:t xml:space="preserve"> som </w:t>
       </w:r>
+      <w:proofErr w:type="spellStart"/>
       <w:r>
         <w:rPr>
           <w:b/>
           <w:bCs/>
         </w:rPr>
-        <w:t>Use-Case</w:t>
-      </w:r>
-      <w:r>
-        <w:t xml:space="preserve">, </w:t>
-      </w:r>
+        <w:t>Use</w:t>
+      </w:r>
+      <w:proofErr w:type="spellEnd"/>
       <w:r>
         <w:rPr>
           <w:b/>
           <w:bCs/>
         </w:rPr>
+        <w:t>-Case</w:t>
+      </w:r>
+      <w:r>
+        <w:t xml:space="preserve">, </w:t>
+      </w:r>
+      <w:r>
+        <w:rPr>
+          <w:b/>
+          <w:bCs/>
+        </w:rPr>
         <w:t>Aktivitetsdiagram</w:t>
       </w:r>
       <w:r>
-        <w:t xml:space="preserve"> osv for å beskrive krav til funksjonalitet (NB! Uten å dra inn hvordan </w:t>
+        <w:t xml:space="preserve"> </w:t>
+      </w:r>
+      <w:proofErr w:type="spellStart"/>
+      <w:r>
+        <w:t>osv</w:t>
+      </w:r>
+      <w:proofErr w:type="spellEnd"/>
+      <w:r>
+        <w:t xml:space="preserve"> for å beskrive krav til funksjonalitet (NB! Uten å dra inn hvordan </w:t>
       </w:r>
       <w:r>
         <w:t>du/</w:t>
@@ -3070,7 +3825,25 @@
           <w:iCs/>
           <w:color w:val="auto"/>
         </w:rPr>
-        <w:t>Avgangstid på formatet «hh:mm»</w:t>
+        <w:t>Avgangstid på formatet «</w:t>
+      </w:r>
+      <w:proofErr w:type="spellStart"/>
+      <w:r>
+        <w:rPr>
+          <w:i w:val="0"/>
+          <w:iCs/>
+          <w:color w:val="auto"/>
+        </w:rPr>
+        <w:t>hh:mm</w:t>
+      </w:r>
+      <w:proofErr w:type="spellEnd"/>
+      <w:r>
+        <w:rPr>
+          <w:i w:val="0"/>
+          <w:iCs/>
+          <w:color w:val="auto"/>
+        </w:rPr>
+        <w:t>»</w:t>
       </w:r>
       <w:r>
         <w:rPr>
@@ -3206,18 +3979,69 @@
           <w:iCs/>
           <w:color w:val="auto"/>
         </w:rPr>
-        <w:t>Forsinkelse og spor skal kun vises om de har en tildelt verdi.</w:t>
-      </w:r>
-    </w:p>
-    <w:p>
-      <w:pPr>
-        <w:pStyle w:val="Overskrift2"/>
-      </w:pPr>
-      <w:bookmarkStart w:id="15" w:name="_Toc116650251"/>
+        <w:t xml:space="preserve">Forsinkelse og spor skal kun vises </w:t>
+      </w:r>
+      <w:r>
+        <w:rPr>
+          <w:i w:val="0"/>
+          <w:iCs/>
+          <w:color w:val="auto"/>
+        </w:rPr>
+        <w:t xml:space="preserve">i </w:t>
+      </w:r>
+      <w:r>
+        <w:rPr>
+          <w:i w:val="0"/>
+          <w:iCs/>
+          <w:color w:val="auto"/>
+        </w:rPr>
+        <w:t>informasjons</w:t>
+      </w:r>
+      <w:r>
+        <w:rPr>
+          <w:i w:val="0"/>
+          <w:iCs/>
+          <w:color w:val="auto"/>
+        </w:rPr>
+        <w:t xml:space="preserve">tavlen </w:t>
+      </w:r>
+      <w:r>
+        <w:rPr>
+          <w:i w:val="0"/>
+          <w:iCs/>
+          <w:color w:val="auto"/>
+        </w:rPr>
+        <w:t>om de har en tildelt verdi.</w:t>
+      </w:r>
+    </w:p>
+    <w:p>
+      <w:pPr>
+        <w:pStyle w:val="Comment"/>
+        <w:rPr>
+          <w:i w:val="0"/>
+          <w:iCs/>
+          <w:color w:val="auto"/>
+        </w:rPr>
+      </w:pPr>
+      <w:r>
+        <w:rPr>
+          <w:i w:val="0"/>
+          <w:iCs/>
+          <w:color w:val="auto"/>
+          <w:highlight w:val="yellow"/>
+        </w:rPr>
+        <w:t>Benytte UML Diagrammer for å beskrive krav/oppgave?</w:t>
+      </w:r>
+    </w:p>
+    <w:p>
+      <w:pPr>
+        <w:pStyle w:val="Heading2"/>
+      </w:pPr>
+      <w:bookmarkStart w:id="14" w:name="_Toc149558635"/>
       <w:r>
         <w:t>Avgrensninger</w:t>
       </w:r>
-      <w:bookmarkEnd w:id="15"/>
+      <w:bookmarkEnd w:id="14"/>
     </w:p>
     <w:p>
       <w:pPr>
@@ -3372,13 +4196,13 @@
     </w:p>
     <w:p>
       <w:pPr>
-        <w:pStyle w:val="Overskrift2"/>
-      </w:pPr>
-      <w:bookmarkStart w:id="16" w:name="_Toc116650252"/>
+        <w:pStyle w:val="Heading2"/>
+      </w:pPr>
+      <w:bookmarkStart w:id="15" w:name="_Toc149558636"/>
       <w:r>
         <w:t>Begreper/Ordliste</w:t>
       </w:r>
-      <w:bookmarkEnd w:id="16"/>
+      <w:bookmarkEnd w:id="15"/>
     </w:p>
     <w:p>
       <w:pPr>
@@ -3400,9 +4224,14 @@
       <w:r>
         <w:t xml:space="preserve"> det kan være aktuelt å </w:t>
       </w:r>
+      <w:proofErr w:type="gramStart"/>
       <w:r>
         <w:lastRenderedPageBreak/>
-        <w:t>implementere i løsningen. Bruk tid på denne slik at du har en god forståelse for begrepene.]</w:t>
+        <w:t>implementere</w:t>
+      </w:r>
+      <w:proofErr w:type="gramEnd"/>
+      <w:r>
+        <w:t xml:space="preserve"> i løsningen. Bruk tid på denne slik at du har en god forståelse for begrepene.]</w:t>
       </w:r>
     </w:p>
     <w:p>
@@ -3433,7 +4262,7 @@
     </w:p>
     <w:tbl>
       <w:tblPr>
-        <w:tblStyle w:val="Tabellrutenett"/>
+        <w:tblStyle w:val="TableGrid"/>
         <w:tblW w:w="0" w:type="auto"/>
         <w:tblLook w:val="04A0" w:firstRow="1" w:lastRow="0" w:firstColumn="1" w:lastColumn="0" w:noHBand="0" w:noVBand="1"/>
       </w:tblPr>
@@ -3490,7 +4319,10 @@
               <w:pStyle w:val="TabellTittel"/>
             </w:pPr>
             <w:r>
-              <w:t>Betyding/beskrivelse</w:t>
+              <w:t>Betydning</w:t>
+            </w:r>
+            <w:r>
+              <w:t>/beskrivelse</w:t>
             </w:r>
           </w:p>
         </w:tc>
@@ -3548,6 +4380,7 @@
               </w:rPr>
               <w:t xml:space="preserve"> </w:t>
             </w:r>
+            <w:proofErr w:type="spellStart"/>
             <w:r>
               <w:rPr>
                 <w:b w:val="0"/>
@@ -3555,6 +4388,7 @@
               </w:rPr>
               <w:t>departure</w:t>
             </w:r>
+            <w:proofErr w:type="spellEnd"/>
           </w:p>
         </w:tc>
         <w:tc>
@@ -3631,6 +4465,7 @@
                 <w:iCs/>
               </w:rPr>
             </w:pPr>
+            <w:proofErr w:type="spellStart"/>
             <w:r>
               <w:rPr>
                 <w:i w:val="0"/>
@@ -3639,6 +4474,7 @@
               </w:rPr>
               <w:t>Track</w:t>
             </w:r>
+            <w:proofErr w:type="spellEnd"/>
           </w:p>
         </w:tc>
         <w:tc>
@@ -3726,7 +4562,16 @@
                 <w:iCs/>
                 <w:color w:val="auto"/>
               </w:rPr>
-              <w:t xml:space="preserve"> n</w:t>
+              <w:t xml:space="preserve"> </w:t>
+            </w:r>
+            <w:proofErr w:type="spellStart"/>
+            <w:r>
+              <w:rPr>
+                <w:i w:val="0"/>
+                <w:iCs/>
+                <w:color w:val="auto"/>
+              </w:rPr>
+              <w:t>n</w:t>
             </w:r>
             <w:r>
               <w:rPr>
@@ -3736,6 +4581,7 @@
               </w:rPr>
               <w:t>umber</w:t>
             </w:r>
+            <w:proofErr w:type="spellEnd"/>
           </w:p>
         </w:tc>
         <w:tc>
@@ -3908,6 +4754,7 @@
                 <w:color w:val="auto"/>
               </w:rPr>
             </w:pPr>
+            <w:proofErr w:type="spellStart"/>
             <w:r>
               <w:rPr>
                 <w:i w:val="0"/>
@@ -3916,6 +4763,7 @@
               </w:rPr>
               <w:t>Destination</w:t>
             </w:r>
+            <w:proofErr w:type="spellEnd"/>
           </w:p>
         </w:tc>
         <w:tc>
@@ -4006,13 +4854,23 @@
                 <w:color w:val="auto"/>
               </w:rPr>
             </w:pPr>
+            <w:proofErr w:type="spellStart"/>
             <w:r>
               <w:rPr>
                 <w:i w:val="0"/>
                 <w:iCs/>
                 <w:color w:val="auto"/>
               </w:rPr>
-              <w:t>Departure time</w:t>
+              <w:t>Departure</w:t>
+            </w:r>
+            <w:proofErr w:type="spellEnd"/>
+            <w:r>
+              <w:rPr>
+                <w:i w:val="0"/>
+                <w:iCs/>
+                <w:color w:val="auto"/>
+              </w:rPr>
+              <w:t xml:space="preserve"> time</w:t>
             </w:r>
           </w:p>
         </w:tc>
@@ -4088,6 +4946,7 @@
                 <w:color w:val="auto"/>
               </w:rPr>
             </w:pPr>
+            <w:proofErr w:type="spellStart"/>
             <w:r>
               <w:rPr>
                 <w:i w:val="0"/>
@@ -4096,6 +4955,7 @@
               </w:rPr>
               <w:t>Delay</w:t>
             </w:r>
+            <w:proofErr w:type="spellEnd"/>
           </w:p>
         </w:tc>
         <w:tc>
@@ -4125,7 +4985,25 @@
                 <w:iCs/>
                 <w:color w:val="auto"/>
               </w:rPr>
-              <w:t>i formatet «hh:mm».</w:t>
+              <w:t>i formatet «</w:t>
+            </w:r>
+            <w:proofErr w:type="spellStart"/>
+            <w:r>
+              <w:rPr>
+                <w:i w:val="0"/>
+                <w:iCs/>
+                <w:color w:val="auto"/>
+              </w:rPr>
+              <w:t>hh:mm</w:t>
+            </w:r>
+            <w:proofErr w:type="spellEnd"/>
+            <w:r>
+              <w:rPr>
+                <w:i w:val="0"/>
+                <w:iCs/>
+                <w:color w:val="auto"/>
+              </w:rPr>
+              <w:t>».</w:t>
             </w:r>
           </w:p>
         </w:tc>
@@ -4260,6 +5138,7 @@
                 <w:color w:val="auto"/>
               </w:rPr>
             </w:pPr>
+            <w:proofErr w:type="spellStart"/>
             <w:r>
               <w:rPr>
                 <w:i w:val="0"/>
@@ -4268,6 +5147,7 @@
               </w:rPr>
               <w:t>Clock</w:t>
             </w:r>
+            <w:proofErr w:type="spellEnd"/>
             <w:r>
               <w:rPr>
                 <w:i w:val="0"/>
@@ -4389,52 +5269,114 @@
     </w:p>
     <w:p>
       <w:pPr>
-        <w:pStyle w:val="Overskrift2"/>
-      </w:pPr>
-      <w:bookmarkStart w:id="17" w:name="_Toc116650253"/>
+        <w:pStyle w:val="Heading2"/>
+      </w:pPr>
+      <w:bookmarkStart w:id="16" w:name="_Toc149558637"/>
       <w:r>
         <w:t xml:space="preserve">Rapportens </w:t>
       </w:r>
+      <w:r>
+        <w:t>oppbygning</w:t>
+      </w:r>
+      <w:bookmarkEnd w:id="16"/>
+    </w:p>
+    <w:p>
+      <w:pPr>
+        <w:pStyle w:val="Comment"/>
+      </w:pPr>
+      <w:r>
+        <w:t>[I vitenskapelige rapporter er det svært vanlig å gi et sammendrag her om hvordan rapporten er bygget opp. Typisk "</w:t>
+      </w:r>
+      <w:r>
+        <w:t>]</w:t>
+      </w:r>
+    </w:p>
+    <w:p>
+      <w:pPr>
+        <w:pStyle w:val="BodyText"/>
+      </w:pPr>
+    </w:p>
+    <w:p>
+      <w:pPr>
+        <w:pStyle w:val="Heading1"/>
+      </w:pPr>
+      <w:bookmarkStart w:id="17" w:name="_Toc149558638"/>
+      <w:r>
+        <w:t>BAKGRUNN - TEORETISK GRUNNLAG</w:t>
+      </w:r>
       <w:bookmarkEnd w:id="17"/>
-      <w:r>
-        <w:t>oppbygning</w:t>
-      </w:r>
     </w:p>
     <w:p>
       <w:pPr>
         <w:pStyle w:val="Comment"/>
       </w:pPr>
       <w:r>
-        <w:t>[I vitenskapelige rapporter er det svært vanlig å gi et sammendrag her om hvordan rapporten er bygget opp. Typisk "</w:t>
-      </w:r>
-      <w:r>
-        <w:t>]</w:t>
-      </w:r>
-    </w:p>
-    <w:p>
-      <w:pPr>
-        <w:pStyle w:val="Brdtekst"/>
-      </w:pPr>
-    </w:p>
-    <w:p>
-      <w:pPr>
-        <w:pStyle w:val="Overskrift1"/>
-      </w:pPr>
-      <w:bookmarkStart w:id="18" w:name="_Toc116650254"/>
-      <w:r>
-        <w:t>BAKGRUNN - TEORETISK GRUNNLAG</w:t>
-      </w:r>
-      <w:bookmarkEnd w:id="18"/>
+        <w:t>[</w:t>
+      </w:r>
+      <w:r>
+        <w:t>Oppgaver og problemstillinger står i en sammenheng. Denne delen skal vise at en har oversikt over denne sammenhengen, at en er eller har gjort seg kjent med tidligere resultater og andres forslag til eller forsøk på løsninger. Det er altså tale om å gi et faglig underlag for ens eget arbeid, evt. en beskrivelse av teoretiske forutsetninger, med referanse til litteratur og andre kilder en støtter seg til.</w:t>
+      </w:r>
     </w:p>
     <w:p>
       <w:pPr>
         <w:pStyle w:val="Comment"/>
       </w:pPr>
       <w:r>
-        <w:t>[</w:t>
-      </w:r>
-      <w:r>
-        <w:t>Oppgaver og problemstillinger står i en sammenheng. Denne delen skal vise at en har oversikt over denne sammenhengen, at en er eller har gjort seg kjent med tidligere resultater og andres forslag til eller forsøk på løsninger. Det er altså tale om å gi et faglig underlag for ens eget arbeid, evt. en beskrivelse av teoretiske forutsetninger, med referanse til litteratur og andre kilder en støtter seg til.</w:t>
+        <w:rPr>
+          <w:b/>
+        </w:rPr>
+        <w:t>Kommentar:</w:t>
+      </w:r>
+      <w:r>
+        <w:t xml:space="preserve"> </w:t>
+      </w:r>
+      <w:r>
+        <w:t>Presenter</w:t>
+      </w:r>
+      <w:r>
+        <w:t xml:space="preserve"> den teori</w:t>
+      </w:r>
+      <w:r>
+        <w:t>en</w:t>
+      </w:r>
+      <w:r>
+        <w:t xml:space="preserve"> som er relevant for de vurderinger som skal gi en </w:t>
+      </w:r>
+      <w:r>
+        <w:t xml:space="preserve">god </w:t>
+      </w:r>
+      <w:r>
+        <w:t xml:space="preserve">løsning på problemstillingen, </w:t>
+      </w:r>
+      <w:r>
+        <w:t>som for eksempel t</w:t>
+      </w:r>
+      <w:r>
+        <w:t xml:space="preserve">eori rundt hvilke metoder som benyttes for å analysere kravspesifikasjon og identifisere gode kandidater til klasser og objekter. Det viktige her er å få fram det teoretiske grunnlaget </w:t>
+      </w:r>
+      <w:r>
+        <w:t>du/</w:t>
+      </w:r>
+      <w:r>
+        <w:t xml:space="preserve">dere senere skal bruke til å vurdere og argumentere for </w:t>
+      </w:r>
+      <w:r>
+        <w:t>at din</w:t>
+      </w:r>
+      <w:r>
+        <w:t xml:space="preserve"> foreslått</w:t>
+      </w:r>
+      <w:r>
+        <w:t>e</w:t>
+      </w:r>
+      <w:r>
+        <w:t xml:space="preserve"> løsning</w:t>
+      </w:r>
+      <w:r>
+        <w:t xml:space="preserve"> er utviklet etter gode designprinsipper og kvalitetskriterier</w:t>
+      </w:r>
+      <w:r>
+        <w:t xml:space="preserve">. </w:t>
       </w:r>
     </w:p>
     <w:p>
@@ -4442,119 +5384,67 @@
         <w:pStyle w:val="Comment"/>
       </w:pPr>
       <w:r>
+        <w:t xml:space="preserve">Alle vurderinger </w:t>
+      </w:r>
+      <w:r>
+        <w:t>du/</w:t>
+      </w:r>
+      <w:r>
+        <w:t xml:space="preserve">dere gjør senere i besvarelsen skal ha referanse til dette kapittelet. Det er særdeles viktig å ha tydelige referanser til de kildene </w:t>
+      </w:r>
+      <w:r>
+        <w:t>du/</w:t>
+      </w:r>
+      <w:r>
+        <w:t xml:space="preserve">dere bruker når </w:t>
+      </w:r>
+      <w:r>
+        <w:t>du/</w:t>
+      </w:r>
+      <w:r>
+        <w:t xml:space="preserve">dere skriver dette kapittelet. All teori </w:t>
+      </w:r>
+      <w:r>
+        <w:t>du/</w:t>
+      </w:r>
+      <w:r>
+        <w:t xml:space="preserve">dere beskriver her skal altså ha en referanse, og denne skal skrives inn i teksten. </w:t>
+      </w:r>
+    </w:p>
+    <w:p>
+      <w:pPr>
+        <w:pStyle w:val="Comment"/>
         <w:rPr>
           <w:b/>
         </w:rPr>
-        <w:t>Kommentar:</w:t>
-      </w:r>
-      <w:r>
-        <w:t xml:space="preserve"> </w:t>
-      </w:r>
-      <w:r>
-        <w:t>Presenter</w:t>
-      </w:r>
-      <w:r>
-        <w:t xml:space="preserve"> den teori</w:t>
-      </w:r>
-      <w:r>
-        <w:t>en</w:t>
-      </w:r>
-      <w:r>
-        <w:t xml:space="preserve"> som er relevant for de vurderinger som skal gi en </w:t>
-      </w:r>
-      <w:r>
-        <w:t xml:space="preserve">god </w:t>
-      </w:r>
-      <w:r>
-        <w:t xml:space="preserve">løsning på problemstillingen, </w:t>
-      </w:r>
-      <w:r>
-        <w:t>som for eksempel t</w:t>
-      </w:r>
-      <w:r>
-        <w:t xml:space="preserve">eori rundt hvilke metoder som benyttes for å analysere kravspesifikasjon og identifisere gode kandidater til klasser og objekter. Det viktige her er å få fram det teoretiske grunnlaget </w:t>
-      </w:r>
-      <w:r>
-        <w:t>du/</w:t>
-      </w:r>
-      <w:r>
-        <w:t xml:space="preserve">dere senere skal bruke til å vurdere og argumentere for </w:t>
-      </w:r>
-      <w:r>
-        <w:t>at din</w:t>
-      </w:r>
-      <w:r>
-        <w:t xml:space="preserve"> foreslått</w:t>
-      </w:r>
-      <w:r>
-        <w:t>e</w:t>
-      </w:r>
-      <w:r>
-        <w:t xml:space="preserve"> løsning</w:t>
-      </w:r>
-      <w:r>
-        <w:t xml:space="preserve"> er utviklet etter gode designprinsipper og kvalitetskriterier</w:t>
-      </w:r>
-      <w:r>
-        <w:t xml:space="preserve">. </w:t>
+      </w:pPr>
+      <w:r>
+        <w:rPr>
+          <w:b/>
+        </w:rPr>
+        <w:t>Eksempel:</w:t>
       </w:r>
     </w:p>
     <w:p>
       <w:pPr>
         <w:pStyle w:val="Comment"/>
       </w:pPr>
-      <w:r>
-        <w:t xml:space="preserve">Alle vurderinger </w:t>
-      </w:r>
-      <w:r>
-        <w:t>du/</w:t>
-      </w:r>
-      <w:r>
-        <w:t xml:space="preserve">dere gjør senere i besvarelsen skal ha referanse til dette kapittelet. Det er særdeles viktig å ha tydelige referanser til de kildene </w:t>
-      </w:r>
-      <w:r>
-        <w:t>du/</w:t>
-      </w:r>
-      <w:r>
-        <w:t xml:space="preserve">dere bruker når </w:t>
-      </w:r>
-      <w:r>
-        <w:t>du/</w:t>
-      </w:r>
-      <w:r>
-        <w:t xml:space="preserve">dere skriver dette kapittelet. All teori </w:t>
-      </w:r>
-      <w:r>
-        <w:t>du/</w:t>
-      </w:r>
-      <w:r>
-        <w:t xml:space="preserve">dere beskriver her skal altså ha en referanse, og denne skal skrives inn i teksten. </w:t>
-      </w:r>
-    </w:p>
-    <w:p>
-      <w:pPr>
-        <w:pStyle w:val="Comment"/>
-        <w:rPr>
-          <w:b/>
-        </w:rPr>
-      </w:pPr>
-      <w:r>
-        <w:rPr>
-          <w:b/>
-        </w:rPr>
-        <w:t>Eksempel:</w:t>
-      </w:r>
-    </w:p>
-    <w:p>
-      <w:pPr>
-        <w:pStyle w:val="Comment"/>
-      </w:pPr>
+      <w:proofErr w:type="gramStart"/>
       <w:r>
         <w:lastRenderedPageBreak/>
         <w:t>”…</w:t>
       </w:r>
-      <w:r>
-        <w:t>et viktig moment ved analysen av problemstillingen er å identifisere kandidater til objekter som senere danner grunnlag for klassene. En mye benyttet metode i følge læreboka [1]…..etc.”</w:t>
+      <w:proofErr w:type="gramEnd"/>
+      <w:r>
+        <w:t>et viktig moment ved analysen av problemstillingen er å identifisere kandidater til objekter som senere danner grunnlag for klassene. En mye benyttet metode i følge læreboka [1</w:t>
+      </w:r>
+      <w:proofErr w:type="gramStart"/>
+      <w:r>
+        <w:t>]….</w:t>
+      </w:r>
+      <w:proofErr w:type="gramEnd"/>
+      <w:r>
+        <w:t>.etc.”</w:t>
       </w:r>
     </w:p>
     <w:p>
@@ -4647,8 +5537,13 @@
           <w:numId w:val="13"/>
         </w:numPr>
       </w:pPr>
-      <w:r>
-        <w:t>Modularisering og abstrahering</w:t>
+      <w:proofErr w:type="spellStart"/>
+      <w:r>
+        <w:t>Modularisering</w:t>
+      </w:r>
+      <w:proofErr w:type="spellEnd"/>
+      <w:r>
+        <w:t xml:space="preserve"> og abstrahering</w:t>
       </w:r>
     </w:p>
     <w:p>
@@ -4711,15 +5606,17 @@
     </w:p>
     <w:p>
       <w:pPr>
-        <w:pStyle w:val="Overskrift2"/>
-      </w:pPr>
+        <w:pStyle w:val="Heading2"/>
+      </w:pPr>
+      <w:bookmarkStart w:id="18" w:name="_Toc149558639"/>
       <w:r>
         <w:t>Abstrahering</w:t>
       </w:r>
-    </w:p>
-    <w:p>
-      <w:pPr>
-        <w:pStyle w:val="Brdtekst"/>
+      <w:bookmarkEnd w:id="18"/>
+    </w:p>
+    <w:p>
+      <w:pPr>
+        <w:pStyle w:val="BodyText"/>
       </w:pPr>
       <w:r>
         <w:t>Abstraksjon er evnen til å ignorere detaljer om deler, for å rette oppmerksomheten mot et høyere nivå av et problem</w:t>
@@ -4745,18 +5642,27 @@
     </w:p>
     <w:p>
       <w:pPr>
-        <w:pStyle w:val="Overskrift2"/>
-      </w:pPr>
+        <w:pStyle w:val="Heading2"/>
+      </w:pPr>
+      <w:bookmarkStart w:id="19" w:name="_Toc149558640"/>
+      <w:proofErr w:type="spellStart"/>
       <w:r>
         <w:t>Modularisering</w:t>
       </w:r>
-    </w:p>
-    <w:p>
-      <w:pPr>
-        <w:pStyle w:val="Brdtekst"/>
-      </w:pPr>
-      <w:r>
-        <w:t>Modularisering er prosessen med å dele et helt system inn i mindre og godt definerte deler som kan bygges og utforskes separat, samtidig som de samhandler på forhåndsdefinerte måter</w:t>
+      <w:bookmarkEnd w:id="19"/>
+      <w:proofErr w:type="spellEnd"/>
+    </w:p>
+    <w:p>
+      <w:pPr>
+        <w:pStyle w:val="BodyText"/>
+      </w:pPr>
+      <w:proofErr w:type="spellStart"/>
+      <w:r>
+        <w:t>Modularisering</w:t>
+      </w:r>
+      <w:proofErr w:type="spellEnd"/>
+      <w:r>
+        <w:t xml:space="preserve"> er prosessen med å dele et helt system inn i mindre og godt definerte deler som kan bygges og utforskes separat, samtidig som de samhandler på forhåndsdefinerte måter</w:t>
       </w:r>
       <w:r>
         <w:t xml:space="preserve"> [1]</w:t>
@@ -4767,41 +5673,64 @@
     </w:p>
     <w:p>
       <w:pPr>
-        <w:pStyle w:val="Overskrift2"/>
-      </w:pPr>
+        <w:pStyle w:val="Heading2"/>
+      </w:pPr>
+      <w:bookmarkStart w:id="20" w:name="_Toc149558641"/>
+      <w:proofErr w:type="spellStart"/>
       <w:r>
         <w:t>Coupling</w:t>
       </w:r>
-    </w:p>
-    <w:p>
-      <w:pPr>
-        <w:pStyle w:val="Brdtekst"/>
-      </w:pPr>
-      <w:r>
-        <w:t>Coupling refererer til forholdet eller koblingen mellom ulike klasser eller komponenter i et program. Dette konseptet dreier seg om hvor tett eller løst disse komponentene er knyttet til hverandre. Målet er å oppnå løse koblinger mellom klassene, noe som betyr at de primært er uavhengige av hverandre og kun kommuniserer via et begrenset og godt definert grensesnitt.</w:t>
-      </w:r>
-    </w:p>
-    <w:p>
-      <w:pPr>
-        <w:pStyle w:val="Overskrift2"/>
-      </w:pPr>
+      <w:bookmarkEnd w:id="20"/>
+      <w:proofErr w:type="spellEnd"/>
+    </w:p>
+    <w:p>
+      <w:pPr>
+        <w:pStyle w:val="BodyText"/>
+      </w:pPr>
+      <w:proofErr w:type="spellStart"/>
+      <w:r>
+        <w:t>Coupling</w:t>
+      </w:r>
+      <w:proofErr w:type="spellEnd"/>
+      <w:r>
+        <w:t xml:space="preserve"> refererer til forholdet eller koblingen mellom ulike klasser eller komponenter i et program. Dette konseptet dreier seg om hvor tett eller løst disse komponentene er knyttet til hverandre. Målet er å oppnå løse koblinger mellom klassene, noe som betyr at de primært er uavhengige av hverandre og kun kommuniserer via et begrenset og godt definert grensesnitt.</w:t>
+      </w:r>
+    </w:p>
+    <w:p>
+      <w:pPr>
+        <w:pStyle w:val="Heading2"/>
+      </w:pPr>
+      <w:bookmarkStart w:id="21" w:name="_Toc149558642"/>
+      <w:proofErr w:type="spellStart"/>
       <w:r>
         <w:t>Cohesion</w:t>
       </w:r>
-    </w:p>
-    <w:p>
-      <w:pPr>
-        <w:pStyle w:val="Brdtekst"/>
-      </w:pPr>
-      <w:r>
-        <w:t xml:space="preserve">Cohesion </w:t>
+      <w:bookmarkEnd w:id="21"/>
+      <w:proofErr w:type="spellEnd"/>
+    </w:p>
+    <w:p>
+      <w:pPr>
+        <w:pStyle w:val="BodyText"/>
+      </w:pPr>
+      <w:proofErr w:type="spellStart"/>
+      <w:r>
+        <w:t>Cohesion</w:t>
+      </w:r>
+      <w:proofErr w:type="spellEnd"/>
+      <w:r>
+        <w:t xml:space="preserve"> </w:t>
       </w:r>
       <w:r>
         <w:t xml:space="preserve">beskriver hvor godt en kode er knyttet til en spesifikk oppgave. I et </w:t>
       </w:r>
       <w:r>
-        <w:t>program med høy cohesion</w:t>
-      </w:r>
+        <w:t xml:space="preserve">program med høy </w:t>
+      </w:r>
+      <w:proofErr w:type="spellStart"/>
+      <w:r>
+        <w:t>cohesion</w:t>
+      </w:r>
+      <w:proofErr w:type="spellEnd"/>
       <w:r>
         <w:t xml:space="preserve"> vil hver kodeenhet (metode, klasse eller modul)</w:t>
       </w:r>
@@ -4817,35 +5746,62 @@
       <w:r>
         <w:t xml:space="preserve"> </w:t>
       </w:r>
-      <w:r>
-        <w:t>Cohesion gir oss huskeregelen «en klasse, ett ansvar» og «en metode, en oppgave».</w:t>
+      <w:proofErr w:type="spellStart"/>
+      <w:r>
+        <w:t>Cohesion</w:t>
+      </w:r>
+      <w:proofErr w:type="spellEnd"/>
+      <w:r>
+        <w:t xml:space="preserve"> gir oss huskeregelen «en klasse, ett ansvar» og «en metode, en oppgave».</w:t>
       </w:r>
       <w:r>
         <w:t xml:space="preserve"> Godt klasse</w:t>
       </w:r>
       <w:r>
-        <w:t>design inneholder en høy grad av cohesion.</w:t>
-      </w:r>
-    </w:p>
-    <w:p>
-      <w:pPr>
-        <w:pStyle w:val="Overskrift2"/>
-      </w:pPr>
+        <w:t xml:space="preserve">design inneholder en høy grad av </w:t>
+      </w:r>
+      <w:proofErr w:type="spellStart"/>
+      <w:r>
+        <w:t>cohesion</w:t>
+      </w:r>
+      <w:proofErr w:type="spellEnd"/>
+      <w:r>
+        <w:t>.</w:t>
+      </w:r>
+    </w:p>
+    <w:p>
+      <w:pPr>
+        <w:pStyle w:val="Heading2"/>
+      </w:pPr>
+      <w:bookmarkStart w:id="22" w:name="_Toc149558643"/>
+      <w:proofErr w:type="spellStart"/>
       <w:r>
         <w:lastRenderedPageBreak/>
         <w:t>Refaktorering</w:t>
       </w:r>
-    </w:p>
-    <w:p>
-      <w:pPr>
-        <w:pStyle w:val="Brdtekst"/>
-      </w:pPr>
-      <w:r>
-        <w:t xml:space="preserve">Refaktorering er prosessen </w:t>
-      </w:r>
-      <w:r>
-        <w:t>med å reorganisere og endre eksisterende kode for å forbedre dens struktur, lesbarhet, ytelse og vedlikeholdsevne</w:t>
-      </w:r>
+      <w:bookmarkEnd w:id="22"/>
+      <w:proofErr w:type="spellEnd"/>
+    </w:p>
+    <w:p>
+      <w:pPr>
+        <w:pStyle w:val="BodyText"/>
+      </w:pPr>
+      <w:proofErr w:type="spellStart"/>
+      <w:r>
+        <w:t>Refaktorering</w:t>
+      </w:r>
+      <w:proofErr w:type="spellEnd"/>
+      <w:r>
+        <w:t xml:space="preserve"> er prosessen </w:t>
+      </w:r>
+      <w:r>
+        <w:t xml:space="preserve">med å reorganisere og endre eksisterende kode for å forbedre dens struktur, lesbarhet, ytelse og </w:t>
+      </w:r>
+      <w:proofErr w:type="spellStart"/>
+      <w:r>
+        <w:t>vedlikeholdsevne</w:t>
+      </w:r>
+      <w:proofErr w:type="spellEnd"/>
       <w:r>
         <w:t>.</w:t>
       </w:r>
@@ -4853,23 +5809,33 @@
         <w:t xml:space="preserve"> Dette gjøres ofte ved å dele klasser eller metoder i flere deler</w:t>
       </w:r>
       <w:r>
-        <w:t xml:space="preserve"> for å øke dens cohesion.</w:t>
-      </w:r>
-    </w:p>
-    <w:p>
-      <w:pPr>
-        <w:pStyle w:val="Overskrift2"/>
-      </w:pPr>
+        <w:t xml:space="preserve"> for å øke dens </w:t>
+      </w:r>
+      <w:proofErr w:type="spellStart"/>
+      <w:r>
+        <w:t>cohesion</w:t>
+      </w:r>
+      <w:proofErr w:type="spellEnd"/>
+      <w:r>
+        <w:t>.</w:t>
+      </w:r>
+    </w:p>
+    <w:p>
+      <w:pPr>
+        <w:pStyle w:val="Heading2"/>
+      </w:pPr>
+      <w:bookmarkStart w:id="23" w:name="_Toc149558644"/>
       <w:r>
         <w:t>Defensiv</w:t>
       </w:r>
       <w:r>
         <w:t xml:space="preserve"> programmering</w:t>
       </w:r>
-    </w:p>
-    <w:p>
-      <w:pPr>
-        <w:pStyle w:val="Brdtekst"/>
+      <w:bookmarkEnd w:id="23"/>
+    </w:p>
+    <w:p>
+      <w:pPr>
+        <w:pStyle w:val="BodyText"/>
       </w:pPr>
       <w:r>
         <w:t xml:space="preserve">Defensiv programmering </w:t>
@@ -4893,7 +5859,15 @@
         <w:t xml:space="preserve"> </w:t>
       </w:r>
       <w:r>
-        <w:t>Noen måter å skrive defensiv kode er med error handling</w:t>
+        <w:t xml:space="preserve">Noen måter å skrive defensiv kode er med </w:t>
+      </w:r>
+      <w:proofErr w:type="spellStart"/>
+      <w:r>
+        <w:t>error</w:t>
+      </w:r>
+      <w:proofErr w:type="spellEnd"/>
+      <w:r>
+        <w:t xml:space="preserve"> handling</w:t>
       </w:r>
       <w:r>
         <w:t xml:space="preserve"> (</w:t>
@@ -4911,23 +5885,30 @@
         <w:t>)</w:t>
       </w:r>
       <w:r>
-        <w:t xml:space="preserve"> og input validation</w:t>
-      </w:r>
+        <w:t xml:space="preserve"> og input </w:t>
+      </w:r>
+      <w:proofErr w:type="spellStart"/>
+      <w:r>
+        <w:t>validation</w:t>
+      </w:r>
+      <w:proofErr w:type="spellEnd"/>
       <w:r>
         <w:t xml:space="preserve"> (sjekke at gitt parameter stemmer med det som forventes).</w:t>
       </w:r>
     </w:p>
     <w:p>
       <w:pPr>
-        <w:pStyle w:val="Overskrift2"/>
-      </w:pPr>
+        <w:pStyle w:val="Heading2"/>
+      </w:pPr>
+      <w:bookmarkStart w:id="24" w:name="_Toc149558645"/>
       <w:r>
         <w:t>Lambda uttrykk</w:t>
       </w:r>
-    </w:p>
-    <w:p>
-      <w:pPr>
-        <w:pStyle w:val="Brdtekst"/>
+      <w:bookmarkEnd w:id="24"/>
+    </w:p>
+    <w:p>
+      <w:pPr>
+        <w:pStyle w:val="BodyText"/>
       </w:pPr>
       <w:r>
         <w:t xml:space="preserve">Lambda uttrykk/funksjoner </w:t>
@@ -4956,9 +5937,9 @@
     </w:p>
     <w:p>
       <w:pPr>
-        <w:pStyle w:val="Overskrift1"/>
-      </w:pPr>
-      <w:bookmarkStart w:id="19" w:name="_Toc116650255"/>
+        <w:pStyle w:val="Heading1"/>
+      </w:pPr>
+      <w:bookmarkStart w:id="25" w:name="_Toc149558646"/>
       <w:r>
         <w:t xml:space="preserve">METODE </w:t>
       </w:r>
@@ -4971,7 +5952,7 @@
       <w:r>
         <w:t>DESIGN</w:t>
       </w:r>
-      <w:bookmarkEnd w:id="19"/>
+      <w:bookmarkEnd w:id="25"/>
     </w:p>
     <w:p>
       <w:pPr>
@@ -5010,13 +5991,90 @@
         <w:t xml:space="preserve"> du/dere </w:t>
       </w:r>
       <w:r>
-        <w:t>har jobbet i (BlueJ, Netbeans, Eclipse, IntelliJ,</w:t>
-      </w:r>
-      <w:r>
-        <w:t xml:space="preserve"> CheckStyle, SonarLint</w:t>
-      </w:r>
-      <w:r>
-        <w:t xml:space="preserve"> Bitbucket, Git, Wiki, Issue-tracking som JIRA el.l. osv.]</w:t>
+        <w:t>har jobbet i (</w:t>
+      </w:r>
+      <w:proofErr w:type="spellStart"/>
+      <w:r>
+        <w:t>BlueJ</w:t>
+      </w:r>
+      <w:proofErr w:type="spellEnd"/>
+      <w:r>
+        <w:t xml:space="preserve">, </w:t>
+      </w:r>
+      <w:proofErr w:type="spellStart"/>
+      <w:r>
+        <w:t>Netbeans</w:t>
+      </w:r>
+      <w:proofErr w:type="spellEnd"/>
+      <w:r>
+        <w:t xml:space="preserve">, </w:t>
+      </w:r>
+      <w:proofErr w:type="spellStart"/>
+      <w:r>
+        <w:t>Eclipse</w:t>
+      </w:r>
+      <w:proofErr w:type="spellEnd"/>
+      <w:r>
+        <w:t xml:space="preserve">, </w:t>
+      </w:r>
+      <w:proofErr w:type="spellStart"/>
+      <w:r>
+        <w:t>IntelliJ</w:t>
+      </w:r>
+      <w:proofErr w:type="spellEnd"/>
+      <w:r>
+        <w:t>,</w:t>
+      </w:r>
+      <w:r>
+        <w:t xml:space="preserve"> </w:t>
+      </w:r>
+      <w:proofErr w:type="spellStart"/>
+      <w:r>
+        <w:t>CheckStyle</w:t>
+      </w:r>
+      <w:proofErr w:type="spellEnd"/>
+      <w:r>
+        <w:t xml:space="preserve">, </w:t>
+      </w:r>
+      <w:proofErr w:type="spellStart"/>
+      <w:r>
+        <w:t>SonarLint</w:t>
+      </w:r>
+      <w:proofErr w:type="spellEnd"/>
+      <w:r>
+        <w:t xml:space="preserve"> </w:t>
+      </w:r>
+      <w:proofErr w:type="spellStart"/>
+      <w:r>
+        <w:t>Bitbucket</w:t>
+      </w:r>
+      <w:proofErr w:type="spellEnd"/>
+      <w:r>
+        <w:t xml:space="preserve">, </w:t>
+      </w:r>
+      <w:proofErr w:type="spellStart"/>
+      <w:r>
+        <w:t>Git</w:t>
+      </w:r>
+      <w:proofErr w:type="spellEnd"/>
+      <w:r>
+        <w:t xml:space="preserve">, Wiki, </w:t>
+      </w:r>
+      <w:proofErr w:type="spellStart"/>
+      <w:r>
+        <w:t>Issue-tracking</w:t>
+      </w:r>
+      <w:proofErr w:type="spellEnd"/>
+      <w:r>
+        <w:t xml:space="preserve"> som JIRA </w:t>
+      </w:r>
+      <w:proofErr w:type="spellStart"/>
+      <w:r>
+        <w:t>el.l</w:t>
+      </w:r>
+      <w:proofErr w:type="spellEnd"/>
+      <w:r>
+        <w:t>. osv.]</w:t>
       </w:r>
     </w:p>
     <w:p>
@@ -5130,8 +6188,18 @@
           <w:iCs/>
           <w:color w:val="auto"/>
         </w:rPr>
-        <w:t xml:space="preserve"> navnet TrainDeparture</w:t>
-      </w:r>
+        <w:t xml:space="preserve"> navnet </w:t>
+      </w:r>
+      <w:proofErr w:type="spellStart"/>
+      <w:r>
+        <w:rPr>
+          <w:i w:val="0"/>
+          <w:iCs/>
+          <w:color w:val="auto"/>
+        </w:rPr>
+        <w:t>TrainDeparture</w:t>
+      </w:r>
+      <w:proofErr w:type="spellEnd"/>
       <w:r>
         <w:rPr>
           <w:i w:val="0"/>
@@ -5233,7 +6301,7 @@
                         <w:txbxContent>
                           <w:p>
                             <w:pPr>
-                              <w:pStyle w:val="Bildetekst"/>
+                              <w:pStyle w:val="Caption"/>
                               <w:rPr>
                                 <w:noProof/>
                                 <w:color w:val="auto"/>
@@ -5323,12 +6391,12 @@
                 <v:stroke joinstyle="miter"/>
                 <v:path gradientshapeok="t" o:connecttype="rect"/>
               </v:shapetype>
-              <v:shape id="Tekstboks 1" o:spid="_x0000_s1026" type="#_x0000_t202" style="position:absolute;margin-left:251.6pt;margin-top:579.1pt;width:242.55pt;height:.05pt;z-index:-251656192;visibility:visible;mso-wrap-style:square;mso-wrap-distance-left:9pt;mso-wrap-distance-top:0;mso-wrap-distance-right:9pt;mso-wrap-distance-bottom:0;mso-position-horizontal:absolute;mso-position-horizontal-relative:text;mso-position-vertical:absolute;mso-position-vertical-relative:text;v-text-anchor:top" o:gfxdata="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" stroked="f">
+              <v:shape id="Tekstboks 1" o:spid="_x0000_s1026" type="#_x0000_t202" style="position:absolute;margin-left:251.6pt;margin-top:579.1pt;width:242.55pt;height:.05pt;z-index:-251656192;visibility:visible;mso-wrap-style:square;mso-wrap-distance-left:9pt;mso-wrap-distance-top:0;mso-wrap-distance-right:9pt;mso-wrap-distance-bottom:0;mso-position-horizontal:absolute;mso-position-horizontal-relative:text;mso-position-vertical:absolute;mso-position-vertical-relative:text;v-text-anchor:top" o:gfxdata="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" stroked="f">
                 <v:textbox style="mso-fit-shape-to-text:t" inset="0,0,0,0">
                   <w:txbxContent>
                     <w:p>
                       <w:pPr>
-                        <w:pStyle w:val="Bildetekst"/>
+                        <w:pStyle w:val="Caption"/>
                         <w:rPr>
                           <w:noProof/>
                           <w:color w:val="auto"/>
@@ -5471,7 +6539,43 @@
           <w:iCs/>
           <w:color w:val="auto"/>
         </w:rPr>
-        <w:t xml:space="preserve">Det ble også opprettet en ny klasse - Station - som skulle lagre instansene av TrainDeparture i et HashMap </w:t>
+        <w:t xml:space="preserve">Det ble også opprettet en ny klasse - Station - som skulle lagre instansene av </w:t>
+      </w:r>
+      <w:proofErr w:type="spellStart"/>
+      <w:r>
+        <w:rPr>
+          <w:i w:val="0"/>
+          <w:iCs/>
+          <w:color w:val="auto"/>
+        </w:rPr>
+        <w:t>TrainDeparture</w:t>
+      </w:r>
+      <w:proofErr w:type="spellEnd"/>
+      <w:r>
+        <w:rPr>
+          <w:i w:val="0"/>
+          <w:iCs/>
+          <w:color w:val="auto"/>
+        </w:rPr>
+        <w:t xml:space="preserve"> i et </w:t>
+      </w:r>
+      <w:proofErr w:type="spellStart"/>
+      <w:r>
+        <w:rPr>
+          <w:i w:val="0"/>
+          <w:iCs/>
+          <w:color w:val="auto"/>
+        </w:rPr>
+        <w:t>HashMap</w:t>
+      </w:r>
+      <w:proofErr w:type="spellEnd"/>
+      <w:r>
+        <w:rPr>
+          <w:i w:val="0"/>
+          <w:iCs/>
+          <w:color w:val="auto"/>
+        </w:rPr>
+        <w:t xml:space="preserve"> </w:t>
       </w:r>
       <w:r>
         <w:rPr>
@@ -5503,7 +6607,25 @@
           <w:iCs/>
           <w:color w:val="auto"/>
         </w:rPr>
-        <w:t>nye instanser av TrainDeparture og endre eksisterende.</w:t>
+        <w:t xml:space="preserve">nye instanser av </w:t>
+      </w:r>
+      <w:proofErr w:type="spellStart"/>
+      <w:r>
+        <w:rPr>
+          <w:i w:val="0"/>
+          <w:iCs/>
+          <w:color w:val="auto"/>
+        </w:rPr>
+        <w:t>TrainDeparture</w:t>
+      </w:r>
+      <w:proofErr w:type="spellEnd"/>
+      <w:r>
+        <w:rPr>
+          <w:i w:val="0"/>
+          <w:iCs/>
+          <w:color w:val="auto"/>
+        </w:rPr>
+        <w:t xml:space="preserve"> og endre eksisterende.</w:t>
       </w:r>
       <w:r>
         <w:rPr>
@@ -5553,15 +6675,79 @@
           <w:iCs/>
           <w:color w:val="auto"/>
         </w:rPr>
-        <w:t xml:space="preserve">UI-klassen (UserInterface) </w:t>
-      </w:r>
-      <w:r>
-        <w:rPr>
-          <w:i w:val="0"/>
-          <w:iCs/>
-          <w:color w:val="auto"/>
-        </w:rPr>
-        <w:t xml:space="preserve">lages og kjøres ved start av programmet. Den har to funksjoner; Init() kjøres først og initialiserer programmet ved å opprette et instans av Station og </w:t>
+        <w:t>UI-klassen (</w:t>
+      </w:r>
+      <w:proofErr w:type="spellStart"/>
+      <w:r>
+        <w:rPr>
+          <w:i w:val="0"/>
+          <w:iCs/>
+          <w:color w:val="auto"/>
+        </w:rPr>
+        <w:t>UserInterface</w:t>
+      </w:r>
+      <w:proofErr w:type="spellEnd"/>
+      <w:r>
+        <w:rPr>
+          <w:i w:val="0"/>
+          <w:iCs/>
+          <w:color w:val="auto"/>
+        </w:rPr>
+        <w:t xml:space="preserve">) </w:t>
+      </w:r>
+      <w:r>
+        <w:rPr>
+          <w:i w:val="0"/>
+          <w:iCs/>
+          <w:color w:val="auto"/>
+        </w:rPr>
+        <w:t xml:space="preserve">lages og kjøres ved start av programmet. Den har to funksjoner; </w:t>
+      </w:r>
+      <w:proofErr w:type="spellStart"/>
+      <w:proofErr w:type="gramStart"/>
+      <w:r>
+        <w:rPr>
+          <w:i w:val="0"/>
+          <w:iCs/>
+          <w:color w:val="auto"/>
+        </w:rPr>
+        <w:t>Init</w:t>
+      </w:r>
+      <w:proofErr w:type="spellEnd"/>
+      <w:r>
+        <w:rPr>
+          <w:i w:val="0"/>
+          <w:iCs/>
+          <w:color w:val="auto"/>
+        </w:rPr>
+        <w:t>(</w:t>
+      </w:r>
+      <w:proofErr w:type="gramEnd"/>
+      <w:r>
+        <w:rPr>
+          <w:i w:val="0"/>
+          <w:iCs/>
+          <w:color w:val="auto"/>
+        </w:rPr>
+        <w:t xml:space="preserve">) kjøres først og </w:t>
+      </w:r>
+      <w:proofErr w:type="spellStart"/>
+      <w:r>
+        <w:rPr>
+          <w:i w:val="0"/>
+          <w:iCs/>
+          <w:color w:val="auto"/>
+        </w:rPr>
+        <w:t>initialiserer</w:t>
+      </w:r>
+      <w:proofErr w:type="spellEnd"/>
+      <w:r>
+        <w:rPr>
+          <w:i w:val="0"/>
+          <w:iCs/>
+          <w:color w:val="auto"/>
+        </w:rPr>
+        <w:t xml:space="preserve"> programmet ved å opprette et instans av Station og </w:t>
       </w:r>
       <w:r>
         <w:rPr>
@@ -5571,13 +6757,23 @@
         </w:rPr>
         <w:t xml:space="preserve">andre nødvendige prosedyrer. Etter dette kjøres </w:t>
       </w:r>
-      <w:r>
-        <w:rPr>
-          <w:i w:val="0"/>
-          <w:iCs/>
-          <w:color w:val="auto"/>
-        </w:rPr>
-        <w:t xml:space="preserve">start() som </w:t>
+      <w:proofErr w:type="gramStart"/>
+      <w:r>
+        <w:rPr>
+          <w:i w:val="0"/>
+          <w:iCs/>
+          <w:color w:val="auto"/>
+        </w:rPr>
+        <w:t>start(</w:t>
+      </w:r>
+      <w:proofErr w:type="gramEnd"/>
+      <w:r>
+        <w:rPr>
+          <w:i w:val="0"/>
+          <w:iCs/>
+          <w:color w:val="auto"/>
+        </w:rPr>
+        <w:t xml:space="preserve">) som </w:t>
       </w:r>
       <w:r>
         <w:rPr>
@@ -5603,15 +6799,51 @@
           <w:iCs/>
           <w:color w:val="auto"/>
         </w:rPr>
-        <w:t xml:space="preserve">Hovedgrunnen til at disse klasse ble valgt er fordi det gir en høy grad av cohesion, ettersom </w:t>
-      </w:r>
-      <w:r>
-        <w:rPr>
-          <w:i w:val="0"/>
-          <w:iCs/>
-          <w:color w:val="auto"/>
-        </w:rPr>
-        <w:t>klassene kun har ett ansvar. UserInterface, tolke</w:t>
+        <w:t xml:space="preserve">Hovedgrunnen til at disse klasse ble valgt er fordi det gir en høy grad av </w:t>
+      </w:r>
+      <w:proofErr w:type="spellStart"/>
+      <w:r>
+        <w:rPr>
+          <w:i w:val="0"/>
+          <w:iCs/>
+          <w:color w:val="auto"/>
+        </w:rPr>
+        <w:t>cohesion</w:t>
+      </w:r>
+      <w:proofErr w:type="spellEnd"/>
+      <w:r>
+        <w:rPr>
+          <w:i w:val="0"/>
+          <w:iCs/>
+          <w:color w:val="auto"/>
+        </w:rPr>
+        <w:t xml:space="preserve">, ettersom </w:t>
+      </w:r>
+      <w:r>
+        <w:rPr>
+          <w:i w:val="0"/>
+          <w:iCs/>
+          <w:color w:val="auto"/>
+        </w:rPr>
+        <w:t xml:space="preserve">klassene kun har ett ansvar. </w:t>
+      </w:r>
+      <w:proofErr w:type="spellStart"/>
+      <w:r>
+        <w:rPr>
+          <w:i w:val="0"/>
+          <w:iCs/>
+          <w:color w:val="auto"/>
+        </w:rPr>
+        <w:t>UserInterface</w:t>
+      </w:r>
+      <w:proofErr w:type="spellEnd"/>
+      <w:r>
+        <w:rPr>
+          <w:i w:val="0"/>
+          <w:iCs/>
+          <w:color w:val="auto"/>
+        </w:rPr>
+        <w:t>, tolke</w:t>
       </w:r>
       <w:r>
         <w:rPr>
@@ -5627,7 +6859,43 @@
           <w:iCs/>
           <w:color w:val="auto"/>
         </w:rPr>
-        <w:t xml:space="preserve">behandle instansene av TrainDeparture og klokken. Mens TrainDeparture </w:t>
+        <w:t xml:space="preserve">behandle instansene av </w:t>
+      </w:r>
+      <w:proofErr w:type="spellStart"/>
+      <w:r>
+        <w:rPr>
+          <w:i w:val="0"/>
+          <w:iCs/>
+          <w:color w:val="auto"/>
+        </w:rPr>
+        <w:t>TrainDeparture</w:t>
+      </w:r>
+      <w:proofErr w:type="spellEnd"/>
+      <w:r>
+        <w:rPr>
+          <w:i w:val="0"/>
+          <w:iCs/>
+          <w:color w:val="auto"/>
+        </w:rPr>
+        <w:t xml:space="preserve"> og klokken. Mens </w:t>
+      </w:r>
+      <w:proofErr w:type="spellStart"/>
+      <w:r>
+        <w:rPr>
+          <w:i w:val="0"/>
+          <w:iCs/>
+          <w:color w:val="auto"/>
+        </w:rPr>
+        <w:t>TrainDeparture</w:t>
+      </w:r>
+      <w:proofErr w:type="spellEnd"/>
+      <w:r>
+        <w:rPr>
+          <w:i w:val="0"/>
+          <w:iCs/>
+          <w:color w:val="auto"/>
+        </w:rPr>
+        <w:t xml:space="preserve"> </w:t>
       </w:r>
       <w:r>
         <w:rPr>
@@ -5655,6 +6923,7 @@
         </w:rPr>
         <w:t xml:space="preserve">Systemet har blitt utviklet i </w:t>
       </w:r>
+      <w:proofErr w:type="spellStart"/>
       <w:r>
         <w:rPr>
           <w:i w:val="0"/>
@@ -5663,6 +6932,7 @@
         </w:rPr>
         <w:t>IntelliJ</w:t>
       </w:r>
+      <w:proofErr w:type="spellEnd"/>
       <w:r>
         <w:rPr>
           <w:i w:val="0"/>
@@ -5685,7 +6955,25 @@
           <w:iCs/>
           <w:color w:val="auto"/>
         </w:rPr>
-        <w:t>tilleggsprogram (plugins) har vært brukt:</w:t>
+        <w:t>tilleggsprogram (</w:t>
+      </w:r>
+      <w:proofErr w:type="spellStart"/>
+      <w:r>
+        <w:rPr>
+          <w:i w:val="0"/>
+          <w:iCs/>
+          <w:color w:val="auto"/>
+        </w:rPr>
+        <w:t>plugins</w:t>
+      </w:r>
+      <w:proofErr w:type="spellEnd"/>
+      <w:r>
+        <w:rPr>
+          <w:i w:val="0"/>
+          <w:iCs/>
+          <w:color w:val="auto"/>
+        </w:rPr>
+        <w:t>) har vært brukt:</w:t>
       </w:r>
     </w:p>
     <w:p>
@@ -5701,13 +6989,23 @@
           <w:color w:val="auto"/>
         </w:rPr>
       </w:pPr>
-      <w:r>
-        <w:rPr>
-          <w:i w:val="0"/>
-          <w:iCs/>
-          <w:color w:val="auto"/>
-        </w:rPr>
-        <w:t xml:space="preserve">SonarLint </w:t>
+      <w:proofErr w:type="spellStart"/>
+      <w:r>
+        <w:rPr>
+          <w:i w:val="0"/>
+          <w:iCs/>
+          <w:color w:val="auto"/>
+        </w:rPr>
+        <w:t>SonarLint</w:t>
+      </w:r>
+      <w:proofErr w:type="spellEnd"/>
+      <w:r>
+        <w:rPr>
+          <w:i w:val="0"/>
+          <w:iCs/>
+          <w:color w:val="auto"/>
+        </w:rPr>
+        <w:t xml:space="preserve"> </w:t>
       </w:r>
       <w:r>
         <w:rPr>
@@ -5747,6 +7045,7 @@
           <w:color w:val="auto"/>
         </w:rPr>
       </w:pPr>
+      <w:proofErr w:type="spellStart"/>
       <w:r>
         <w:rPr>
           <w:i w:val="0"/>
@@ -5755,6 +7054,7 @@
         </w:rPr>
         <w:t>CheckStyle</w:t>
       </w:r>
+      <w:proofErr w:type="spellEnd"/>
       <w:r>
         <w:rPr>
           <w:i w:val="0"/>
@@ -5807,7 +7107,25 @@
           <w:iCs/>
           <w:color w:val="auto"/>
         </w:rPr>
-        <w:t xml:space="preserve">GitHub CoPilot </w:t>
+        <w:t xml:space="preserve">GitHub </w:t>
+      </w:r>
+      <w:proofErr w:type="spellStart"/>
+      <w:r>
+        <w:rPr>
+          <w:i w:val="0"/>
+          <w:iCs/>
+          <w:color w:val="auto"/>
+        </w:rPr>
+        <w:t>CoPilot</w:t>
+      </w:r>
+      <w:proofErr w:type="spellEnd"/>
+      <w:r>
+        <w:rPr>
+          <w:i w:val="0"/>
+          <w:iCs/>
+          <w:color w:val="auto"/>
+        </w:rPr>
+        <w:t xml:space="preserve"> </w:t>
       </w:r>
       <w:r>
         <w:rPr>
@@ -5881,8 +7199,18 @@
           <w:iCs/>
           <w:color w:val="auto"/>
         </w:rPr>
-        <w:t xml:space="preserve"> ved bruk av Git</w:t>
-      </w:r>
+        <w:t xml:space="preserve"> ved bruk av </w:t>
+      </w:r>
+      <w:proofErr w:type="spellStart"/>
+      <w:r>
+        <w:rPr>
+          <w:i w:val="0"/>
+          <w:iCs/>
+          <w:color w:val="auto"/>
+        </w:rPr>
+        <w:t>Git</w:t>
+      </w:r>
+      <w:proofErr w:type="spellEnd"/>
       <w:r>
         <w:rPr>
           <w:i w:val="0"/>
@@ -5912,13 +7240,13 @@
     </w:p>
     <w:p>
       <w:pPr>
-        <w:pStyle w:val="Overskrift1"/>
-      </w:pPr>
-      <w:bookmarkStart w:id="20" w:name="_Toc116650256"/>
+        <w:pStyle w:val="Heading1"/>
+      </w:pPr>
+      <w:bookmarkStart w:id="26" w:name="_Toc149558647"/>
       <w:r>
         <w:t>RESULTATER</w:t>
       </w:r>
-      <w:bookmarkEnd w:id="20"/>
+      <w:bookmarkEnd w:id="26"/>
     </w:p>
     <w:p>
       <w:pPr>
@@ -5942,11 +7270,16 @@
         <w:t>klassediagrammer</w:t>
       </w:r>
       <w:r>
-        <w:t>, sekvensdiagrammer o</w:t>
+        <w:t xml:space="preserve">, sekvensdiagrammer </w:t>
+      </w:r>
+      <w:proofErr w:type="spellStart"/>
+      <w:r>
+        <w:t>o</w:t>
       </w:r>
       <w:r>
         <w:t>sv</w:t>
       </w:r>
+      <w:proofErr w:type="spellEnd"/>
       <w:r>
         <w:t xml:space="preserve"> med tilhørende forklaringer/begrunnelser for valg </w:t>
       </w:r>
@@ -5990,6 +7323,7 @@
       <w:r>
         <w:t>Hva ble endret i forhold til opprinnelige design contra det siste designet som ble innlevert (</w:t>
       </w:r>
+      <w:proofErr w:type="spellStart"/>
       <w:r>
         <w:rPr>
           <w:b/>
@@ -5997,8 +7331,17 @@
         </w:rPr>
         <w:t>refaktorering</w:t>
       </w:r>
-      <w:r>
-        <w:t>)? Her kan dere benytte klassediagram, sekvensdiagram, osv for å illustrere endringer underveis.</w:t>
+      <w:proofErr w:type="spellEnd"/>
+      <w:r>
+        <w:t xml:space="preserve">)? Her kan dere benytte klassediagram, sekvensdiagram, </w:t>
+      </w:r>
+      <w:proofErr w:type="spellStart"/>
+      <w:r>
+        <w:t>osv</w:t>
+      </w:r>
+      <w:proofErr w:type="spellEnd"/>
+      <w:r>
+        <w:t xml:space="preserve"> for å illustrere endringer underveis.</w:t>
       </w:r>
     </w:p>
     <w:p>
@@ -6023,12 +7366,35 @@
           <w:numId w:val="14"/>
         </w:numPr>
       </w:pPr>
-      <w:r>
-        <w:t>robust programvare (bruk av testing, debugging osv</w:t>
-      </w:r>
-      <w:r>
-        <w:t>, SonarLint</w:t>
-      </w:r>
+      <w:proofErr w:type="gramStart"/>
+      <w:r>
+        <w:t>robust</w:t>
+      </w:r>
+      <w:proofErr w:type="gramEnd"/>
+      <w:r>
+        <w:t xml:space="preserve"> programvare (bruk av testing, </w:t>
+      </w:r>
+      <w:proofErr w:type="spellStart"/>
+      <w:r>
+        <w:t>debugging</w:t>
+      </w:r>
+      <w:proofErr w:type="spellEnd"/>
+      <w:r>
+        <w:t xml:space="preserve"> </w:t>
+      </w:r>
+      <w:proofErr w:type="spellStart"/>
+      <w:r>
+        <w:t>osv</w:t>
+      </w:r>
+      <w:proofErr w:type="spellEnd"/>
+      <w:r>
+        <w:t xml:space="preserve">, </w:t>
+      </w:r>
+      <w:proofErr w:type="spellStart"/>
+      <w:r>
+        <w:t>SonarLint</w:t>
+      </w:r>
+      <w:proofErr w:type="spellEnd"/>
       <w:r>
         <w:t>)</w:t>
       </w:r>
@@ -6042,7 +7408,15 @@
         </w:numPr>
       </w:pPr>
       <w:r>
-        <w:t>godt dokumentert kode (CheckStyle)</w:t>
+        <w:t>godt dokumentert kode (</w:t>
+      </w:r>
+      <w:proofErr w:type="spellStart"/>
+      <w:r>
+        <w:t>CheckStyle</w:t>
+      </w:r>
+      <w:proofErr w:type="spellEnd"/>
+      <w:r>
+        <w:t>)</w:t>
       </w:r>
     </w:p>
     <w:p>
@@ -6063,7 +7437,15 @@
         <w:t>»</w:t>
       </w:r>
       <w:r>
-        <w:t xml:space="preserve"> programvare (fail-safe)</w:t>
+        <w:t xml:space="preserve"> programvare (</w:t>
+      </w:r>
+      <w:proofErr w:type="spellStart"/>
+      <w:r>
+        <w:t>fail</w:t>
+      </w:r>
+      <w:proofErr w:type="spellEnd"/>
+      <w:r>
+        <w:t>-safe)</w:t>
       </w:r>
     </w:p>
     <w:p>
@@ -6075,7 +7457,23 @@
         </w:numPr>
       </w:pPr>
       <w:r>
-        <w:t>bruker-vennlig design og graceful termination for å ikke krasje program tilfeldig</w:t>
+        <w:t xml:space="preserve">bruker-vennlig design og </w:t>
+      </w:r>
+      <w:proofErr w:type="spellStart"/>
+      <w:r>
+        <w:t>graceful</w:t>
+      </w:r>
+      <w:proofErr w:type="spellEnd"/>
+      <w:r>
+        <w:t xml:space="preserve"> </w:t>
+      </w:r>
+      <w:proofErr w:type="spellStart"/>
+      <w:r>
+        <w:t>termination</w:t>
+      </w:r>
+      <w:proofErr w:type="spellEnd"/>
+      <w:r>
+        <w:t xml:space="preserve"> for å ikke krasje program tilfeldig</w:t>
       </w:r>
     </w:p>
     <w:p>
@@ -6211,13 +7609,13 @@
     </w:p>
     <w:p>
       <w:pPr>
-        <w:pStyle w:val="Overskrift1"/>
-      </w:pPr>
-      <w:bookmarkStart w:id="21" w:name="_Toc116650257"/>
+        <w:pStyle w:val="Heading1"/>
+      </w:pPr>
+      <w:bookmarkStart w:id="27" w:name="_Toc149558648"/>
       <w:r>
         <w:t>DRØFTING</w:t>
       </w:r>
-      <w:bookmarkEnd w:id="21"/>
+      <w:bookmarkEnd w:id="27"/>
     </w:p>
     <w:p>
       <w:pPr>
@@ -6304,16 +7702,32 @@
         <w:t>du/</w:t>
       </w:r>
       <w:r>
-        <w:t xml:space="preserve">dere ikke gjort i forhold til oppgaveteksten ? Hva var de store utfordringene/problemene </w:t>
+        <w:t xml:space="preserve">dere ikke gjort i forhold til </w:t>
+      </w:r>
+      <w:proofErr w:type="gramStart"/>
+      <w:r>
+        <w:t>oppgaveteksten ?</w:t>
+      </w:r>
+      <w:proofErr w:type="gramEnd"/>
+      <w:r>
+        <w:t xml:space="preserve"> Hva var de store utfordringene/problemene </w:t>
       </w:r>
       <w:r>
         <w:t>du/</w:t>
       </w:r>
       <w:r>
-        <w:t>dere møtte, etc.</w:t>
-      </w:r>
-      <w:r>
-        <w:t xml:space="preserve">. </w:t>
+        <w:t xml:space="preserve">dere møtte, </w:t>
+      </w:r>
+      <w:proofErr w:type="gramStart"/>
+      <w:r>
+        <w:t>etc.</w:t>
+      </w:r>
+      <w:r>
+        <w:t>.</w:t>
+      </w:r>
+      <w:proofErr w:type="gramEnd"/>
+      <w:r>
+        <w:t xml:space="preserve"> </w:t>
       </w:r>
     </w:p>
     <w:p>
@@ -6330,7 +7744,23 @@
         <w:t>e</w:t>
       </w:r>
       <w:r>
-        <w:t xml:space="preserve"> din egen løsning i forhold til det du har lært om gode prinsipper for programmering (robust kode, kodestil, designprinsipper osv) som beskrevet i teori-kapittelet</w:t>
+        <w:t xml:space="preserve"> din egen løsning i forhold til det du har lært om gode prinsipper for programmering (</w:t>
+      </w:r>
+      <w:proofErr w:type="gramStart"/>
+      <w:r>
+        <w:t>robust</w:t>
+      </w:r>
+      <w:proofErr w:type="gramEnd"/>
+      <w:r>
+        <w:t xml:space="preserve"> kode, kodestil, designprinsipper </w:t>
+      </w:r>
+      <w:proofErr w:type="spellStart"/>
+      <w:r>
+        <w:t>osv</w:t>
+      </w:r>
+      <w:proofErr w:type="spellEnd"/>
+      <w:r>
+        <w:t>) som beskrevet i teori-kapittelet</w:t>
       </w:r>
       <w:r>
         <w:t>]</w:t>
@@ -6338,14 +7768,14 @@
     </w:p>
     <w:p>
       <w:pPr>
-        <w:pStyle w:val="Overskrift1"/>
-      </w:pPr>
-      <w:bookmarkStart w:id="22" w:name="_Toc116650258"/>
+        <w:pStyle w:val="Heading1"/>
+      </w:pPr>
+      <w:bookmarkStart w:id="28" w:name="_Toc149558649"/>
       <w:r>
         <w:lastRenderedPageBreak/>
         <w:t>KONKLUSJON - ERFARING</w:t>
       </w:r>
-      <w:bookmarkEnd w:id="22"/>
+      <w:bookmarkEnd w:id="28"/>
     </w:p>
     <w:p>
       <w:pPr>
@@ -6431,13 +7861,13 @@
     </w:p>
     <w:p>
       <w:pPr>
-        <w:pStyle w:val="Overskrift1"/>
-      </w:pPr>
-      <w:bookmarkStart w:id="23" w:name="_Toc116650259"/>
+        <w:pStyle w:val="Heading1"/>
+      </w:pPr>
+      <w:bookmarkStart w:id="29" w:name="_Toc149558650"/>
       <w:r>
         <w:t>REFERANSER</w:t>
       </w:r>
-      <w:bookmarkEnd w:id="23"/>
+      <w:bookmarkEnd w:id="29"/>
     </w:p>
     <w:p>
       <w:pPr>
@@ -6494,7 +7924,15 @@
         <w:t>du/</w:t>
       </w:r>
       <w:r>
-        <w:t>dere i tillegg benytter internett, så list URL’er til sidene</w:t>
+        <w:t xml:space="preserve">dere i tillegg benytter internett, så list </w:t>
+      </w:r>
+      <w:proofErr w:type="spellStart"/>
+      <w:r>
+        <w:t>URL’er</w:t>
+      </w:r>
+      <w:proofErr w:type="spellEnd"/>
+      <w:r>
+        <w:t xml:space="preserve"> til sidene</w:t>
       </w:r>
       <w:r>
         <w:t xml:space="preserve"> du/dere </w:t>
@@ -6505,30 +7943,66 @@
     </w:p>
     <w:p>
       <w:pPr>
-        <w:pStyle w:val="Brdtekst"/>
+        <w:pStyle w:val="BodyText"/>
       </w:pPr>
     </w:p>
     <w:p>
       <w:pPr>
         <w:pStyle w:val="References"/>
       </w:pPr>
+      <w:proofErr w:type="gramStart"/>
       <w:r>
         <w:rPr>
           <w:lang w:val="en-US"/>
         </w:rPr>
-        <w:t xml:space="preserve">”Objects First With Java”, </w:t>
-      </w:r>
+        <w:t>”Objects</w:t>
+      </w:r>
+      <w:proofErr w:type="gramEnd"/>
       <w:r>
         <w:rPr>
           <w:lang w:val="en-US"/>
         </w:rPr>
+        <w:t xml:space="preserve"> First With Java”, </w:t>
+      </w:r>
+      <w:r>
+        <w:rPr>
+          <w:lang w:val="en-US"/>
+        </w:rPr>
         <w:t>Sixth</w:t>
       </w:r>
       <w:r>
         <w:rPr>
           <w:lang w:val="en-US"/>
         </w:rPr>
-        <w:t xml:space="preserve"> edition, av Barnes og Kölling. </w:t>
+        <w:t xml:space="preserve"> edition, av Barnes </w:t>
+      </w:r>
+      <w:proofErr w:type="spellStart"/>
+      <w:r>
+        <w:rPr>
+          <w:lang w:val="en-US"/>
+        </w:rPr>
+        <w:t>og</w:t>
+      </w:r>
+      <w:proofErr w:type="spellEnd"/>
+      <w:r>
+        <w:rPr>
+          <w:lang w:val="en-US"/>
+        </w:rPr>
+        <w:t xml:space="preserve"> </w:t>
+      </w:r>
+      <w:proofErr w:type="spellStart"/>
+      <w:r>
+        <w:rPr>
+          <w:lang w:val="en-US"/>
+        </w:rPr>
+        <w:t>Kölling</w:t>
+      </w:r>
+      <w:proofErr w:type="spellEnd"/>
+      <w:r>
+        <w:rPr>
+          <w:lang w:val="en-US"/>
+        </w:rPr>
+        <w:t xml:space="preserve">. </w:t>
       </w:r>
       <w:r>
         <w:t>ISBN ….</w:t>
@@ -6539,7 +8013,15 @@
         <w:pStyle w:val="References"/>
       </w:pPr>
       <w:r>
-        <w:t>http://.....</w:t>
+        <w:t>http:/</w:t>
+      </w:r>
+      <w:proofErr w:type="gramStart"/>
+      <w:r>
+        <w:t>/....</w:t>
+      </w:r>
+      <w:proofErr w:type="gramEnd"/>
+      <w:r>
+        <w:t>.</w:t>
       </w:r>
     </w:p>
     <w:p>
@@ -6552,18 +8034,18 @@
     </w:p>
     <w:p>
       <w:pPr>
-        <w:pStyle w:val="Brdtekst"/>
-      </w:pPr>
-    </w:p>
-    <w:p>
-      <w:pPr>
-        <w:pStyle w:val="Overskrift1"/>
-      </w:pPr>
-      <w:bookmarkStart w:id="24" w:name="_Toc116650260"/>
+        <w:pStyle w:val="BodyText"/>
+      </w:pPr>
+    </w:p>
+    <w:p>
+      <w:pPr>
+        <w:pStyle w:val="Heading1"/>
+      </w:pPr>
+      <w:bookmarkStart w:id="30" w:name="_Toc149558651"/>
       <w:r>
         <w:t>VEDLEGG</w:t>
       </w:r>
-      <w:bookmarkEnd w:id="24"/>
+      <w:bookmarkEnd w:id="30"/>
     </w:p>
     <w:p>
       <w:pPr>
@@ -6651,7 +8133,7 @@
         </w:tcPr>
         <w:p>
           <w:pPr>
-            <w:pStyle w:val="Bunntekst"/>
+            <w:pStyle w:val="Footer"/>
             <w:rPr>
               <w:sz w:val="16"/>
             </w:rPr>
@@ -6664,7 +8146,7 @@
         </w:tcPr>
         <w:p>
           <w:pPr>
-            <w:pStyle w:val="Bunntekst"/>
+            <w:pStyle w:val="Footer"/>
             <w:rPr>
               <w:sz w:val="16"/>
               <w:lang w:val="de-DE"/>
@@ -6685,7 +8167,7 @@
         </w:tcPr>
         <w:p>
           <w:pPr>
-            <w:pStyle w:val="Bunntekst"/>
+            <w:pStyle w:val="Footer"/>
             <w:jc w:val="right"/>
             <w:rPr>
               <w:sz w:val="16"/>
@@ -6698,7 +8180,7 @@
   </w:tbl>
   <w:p>
     <w:pPr>
-      <w:pStyle w:val="Bunntekst"/>
+      <w:pStyle w:val="Footer"/>
       <w:rPr>
         <w:sz w:val="16"/>
         <w:lang w:val="de-DE"/>
@@ -6734,7 +8216,7 @@
         </w:tcPr>
         <w:p>
           <w:pPr>
-            <w:pStyle w:val="Bunntekst"/>
+            <w:pStyle w:val="Footer"/>
             <w:rPr>
               <w:sz w:val="16"/>
             </w:rPr>
@@ -6747,7 +8229,7 @@
         </w:tcPr>
         <w:p>
           <w:pPr>
-            <w:pStyle w:val="Bunntekst"/>
+            <w:pStyle w:val="Footer"/>
             <w:rPr>
               <w:sz w:val="16"/>
               <w:lang w:val="de-DE"/>
@@ -6761,7 +8243,7 @@
         </w:tcPr>
         <w:p>
           <w:pPr>
-            <w:pStyle w:val="Bunntekst"/>
+            <w:pStyle w:val="Footer"/>
             <w:jc w:val="right"/>
             <w:rPr>
               <w:sz w:val="16"/>
@@ -6774,7 +8256,7 @@
   </w:tbl>
   <w:p>
     <w:pPr>
-      <w:pStyle w:val="Bunntekst"/>
+      <w:pStyle w:val="Footer"/>
     </w:pPr>
   </w:p>
 </w:ftr>
@@ -6806,7 +8288,7 @@
         </w:tcPr>
         <w:p>
           <w:pPr>
-            <w:pStyle w:val="Bunntekst"/>
+            <w:pStyle w:val="Footer"/>
             <w:rPr>
               <w:sz w:val="16"/>
             </w:rPr>
@@ -6819,7 +8301,7 @@
         </w:tcPr>
         <w:p>
           <w:pPr>
-            <w:pStyle w:val="Bunntekst"/>
+            <w:pStyle w:val="Footer"/>
             <w:rPr>
               <w:sz w:val="16"/>
               <w:lang w:val="de-DE"/>
@@ -6834,32 +8316,32 @@
           </w:r>
           <w:r>
             <w:rPr>
-              <w:rStyle w:val="Sidetall"/>
+              <w:rStyle w:val="PageNumber"/>
             </w:rPr>
             <w:fldChar w:fldCharType="begin"/>
           </w:r>
           <w:r>
             <w:rPr>
-              <w:rStyle w:val="Sidetall"/>
+              <w:rStyle w:val="PageNumber"/>
             </w:rPr>
             <w:instrText xml:space="preserve"> PAGE </w:instrText>
           </w:r>
           <w:r>
             <w:rPr>
-              <w:rStyle w:val="Sidetall"/>
+              <w:rStyle w:val="PageNumber"/>
             </w:rPr>
             <w:fldChar w:fldCharType="separate"/>
           </w:r>
           <w:r>
             <w:rPr>
-              <w:rStyle w:val="Sidetall"/>
+              <w:rStyle w:val="PageNumber"/>
               <w:noProof/>
             </w:rPr>
             <w:t>4</w:t>
           </w:r>
           <w:r>
             <w:rPr>
-              <w:rStyle w:val="Sidetall"/>
+              <w:rStyle w:val="PageNumber"/>
             </w:rPr>
             <w:fldChar w:fldCharType="end"/>
           </w:r>
@@ -6871,7 +8353,7 @@
         </w:tcPr>
         <w:p>
           <w:pPr>
-            <w:pStyle w:val="Bunntekst"/>
+            <w:pStyle w:val="Footer"/>
             <w:jc w:val="right"/>
             <w:rPr>
               <w:sz w:val="16"/>
@@ -6884,7 +8366,7 @@
   </w:tbl>
   <w:p>
     <w:pPr>
-      <w:pStyle w:val="Bunntekst"/>
+      <w:pStyle w:val="Footer"/>
       <w:rPr>
         <w:sz w:val="16"/>
         <w:lang w:val="de-DE"/>
@@ -6942,7 +8424,7 @@
         </w:tcPr>
         <w:p>
           <w:pPr>
-            <w:pStyle w:val="Topptekst"/>
+            <w:pStyle w:val="Header"/>
           </w:pPr>
           <w:r>
             <w:t>Student</w:t>
@@ -7065,7 +8547,7 @@
         </w:tcPr>
         <w:p>
           <w:pPr>
-            <w:pStyle w:val="Topptekst"/>
+            <w:pStyle w:val="Header"/>
           </w:pPr>
           <w:r>
             <w:t>Student</w:t>
@@ -7157,7 +8639,7 @@
   </w:tbl>
   <w:p>
     <w:pPr>
-      <w:pStyle w:val="Topptekst"/>
+      <w:pStyle w:val="Header"/>
     </w:pPr>
   </w:p>
 </w:hdr>
@@ -7300,7 +8782,7 @@
     <w:lvl w:ilvl="0">
       <w:start w:val="1"/>
       <w:numFmt w:val="bullet"/>
-      <w:pStyle w:val="Punktliste2"/>
+      <w:pStyle w:val="ListBullet2"/>
       <w:lvlText w:val=""/>
       <w:lvlJc w:val="left"/>
       <w:pPr>
@@ -8328,7 +9810,7 @@
     <w:lvl w:ilvl="0">
       <w:start w:val="1"/>
       <w:numFmt w:val="decimal"/>
-      <w:pStyle w:val="Overskrift1"/>
+      <w:pStyle w:val="Heading1"/>
       <w:lvlText w:val="%1"/>
       <w:lvlJc w:val="left"/>
       <w:pPr>
@@ -8341,7 +9823,7 @@
     <w:lvl w:ilvl="1">
       <w:start w:val="1"/>
       <w:numFmt w:val="decimal"/>
-      <w:pStyle w:val="Overskrift2"/>
+      <w:pStyle w:val="Heading2"/>
       <w:lvlText w:val="%1.%2"/>
       <w:lvlJc w:val="left"/>
       <w:pPr>
@@ -8354,7 +9836,7 @@
     <w:lvl w:ilvl="2">
       <w:start w:val="1"/>
       <w:numFmt w:val="decimal"/>
-      <w:pStyle w:val="Overskrift3"/>
+      <w:pStyle w:val="Heading3"/>
       <w:lvlText w:val="%1.%2.%3"/>
       <w:lvlJc w:val="left"/>
       <w:pPr>
@@ -8367,7 +9849,7 @@
     <w:lvl w:ilvl="3">
       <w:start w:val="1"/>
       <w:numFmt w:val="decimal"/>
-      <w:pStyle w:val="Overskrift4"/>
+      <w:pStyle w:val="Heading4"/>
       <w:lvlText w:val="%1.%2.%3.%4"/>
       <w:lvlJc w:val="left"/>
       <w:pPr>
@@ -8380,7 +9862,7 @@
     <w:lvl w:ilvl="4">
       <w:start w:val="1"/>
       <w:numFmt w:val="decimal"/>
-      <w:pStyle w:val="Overskrift5"/>
+      <w:pStyle w:val="Heading5"/>
       <w:lvlText w:val="%1.%2.%3.%4.%5"/>
       <w:lvlJc w:val="left"/>
       <w:pPr>
@@ -8393,7 +9875,7 @@
     <w:lvl w:ilvl="5">
       <w:start w:val="1"/>
       <w:numFmt w:val="decimal"/>
-      <w:pStyle w:val="Overskrift6"/>
+      <w:pStyle w:val="Heading6"/>
       <w:lvlText w:val="%1.%2.%3.%4.%5.%6"/>
       <w:lvlJc w:val="left"/>
       <w:pPr>
@@ -8406,7 +9888,7 @@
     <w:lvl w:ilvl="6">
       <w:start w:val="1"/>
       <w:numFmt w:val="decimal"/>
-      <w:pStyle w:val="Overskrift7"/>
+      <w:pStyle w:val="Heading7"/>
       <w:lvlText w:val="%1.%2.%3.%4.%5.%6.%7"/>
       <w:lvlJc w:val="left"/>
       <w:pPr>
@@ -8419,7 +9901,7 @@
     <w:lvl w:ilvl="7">
       <w:start w:val="1"/>
       <w:numFmt w:val="decimal"/>
-      <w:pStyle w:val="Overskrift8"/>
+      <w:pStyle w:val="Heading8"/>
       <w:lvlText w:val="%1.%2.%3.%4.%5.%6.%7.%8"/>
       <w:lvlJc w:val="left"/>
       <w:pPr>
@@ -8432,7 +9914,7 @@
     <w:lvl w:ilvl="8">
       <w:start w:val="1"/>
       <w:numFmt w:val="decimal"/>
-      <w:pStyle w:val="Overskrift9"/>
+      <w:pStyle w:val="Heading9"/>
       <w:lvlText w:val="%1.%2.%3.%4.%5.%6.%7.%8.%9"/>
       <w:lvlJc w:val="left"/>
       <w:pPr>
@@ -9000,10 +10482,10 @@
       <w:lang w:val="nb-NO" w:eastAsia="nb-NO"/>
     </w:rPr>
   </w:style>
-  <w:style w:type="paragraph" w:styleId="Overskrift1">
+  <w:style w:type="paragraph" w:styleId="Heading1">
     <w:name w:val="heading 1"/>
     <w:basedOn w:val="Normal"/>
-    <w:next w:val="Brdtekst"/>
+    <w:next w:val="BodyText"/>
     <w:qFormat/>
     <w:rsid w:val="00FA69EA"/>
     <w:pPr>
@@ -9023,10 +10505,10 @@
       <w:szCs w:val="32"/>
     </w:rPr>
   </w:style>
-  <w:style w:type="paragraph" w:styleId="Overskrift2">
+  <w:style w:type="paragraph" w:styleId="Heading2">
     <w:name w:val="heading 2"/>
     <w:basedOn w:val="Normal"/>
-    <w:next w:val="Brdtekst"/>
+    <w:next w:val="BodyText"/>
     <w:qFormat/>
     <w:rsid w:val="00FA69EA"/>
     <w:pPr>
@@ -9048,10 +10530,10 @@
       <w:szCs w:val="28"/>
     </w:rPr>
   </w:style>
-  <w:style w:type="paragraph" w:styleId="Overskrift3">
+  <w:style w:type="paragraph" w:styleId="Heading3">
     <w:name w:val="heading 3"/>
     <w:basedOn w:val="Normal"/>
-    <w:next w:val="Brdtekst"/>
+    <w:next w:val="BodyText"/>
     <w:qFormat/>
     <w:rsid w:val="00FA69EA"/>
     <w:pPr>
@@ -9071,7 +10553,7 @@
       <w:szCs w:val="26"/>
     </w:rPr>
   </w:style>
-  <w:style w:type="paragraph" w:styleId="Overskrift4">
+  <w:style w:type="paragraph" w:styleId="Heading4">
     <w:name w:val="heading 4"/>
     <w:basedOn w:val="Normal"/>
     <w:next w:val="Normal"/>
@@ -9094,7 +10576,7 @@
       <w:szCs w:val="28"/>
     </w:rPr>
   </w:style>
-  <w:style w:type="paragraph" w:styleId="Overskrift5">
+  <w:style w:type="paragraph" w:styleId="Heading5">
     <w:name w:val="heading 5"/>
     <w:basedOn w:val="Normal"/>
     <w:next w:val="Normal"/>
@@ -9117,7 +10599,7 @@
       <w:szCs w:val="26"/>
     </w:rPr>
   </w:style>
-  <w:style w:type="paragraph" w:styleId="Overskrift6">
+  <w:style w:type="paragraph" w:styleId="Heading6">
     <w:name w:val="heading 6"/>
     <w:basedOn w:val="Normal"/>
     <w:next w:val="Normal"/>
@@ -9139,7 +10621,7 @@
       <w:szCs w:val="22"/>
     </w:rPr>
   </w:style>
-  <w:style w:type="paragraph" w:styleId="Overskrift7">
+  <w:style w:type="paragraph" w:styleId="Heading7">
     <w:name w:val="heading 7"/>
     <w:basedOn w:val="Normal"/>
     <w:next w:val="Normal"/>
@@ -9159,7 +10641,7 @@
       <w:szCs w:val="24"/>
     </w:rPr>
   </w:style>
-  <w:style w:type="paragraph" w:styleId="Overskrift8">
+  <w:style w:type="paragraph" w:styleId="Heading8">
     <w:name w:val="heading 8"/>
     <w:basedOn w:val="Normal"/>
     <w:next w:val="Normal"/>
@@ -9181,7 +10663,7 @@
       <w:szCs w:val="24"/>
     </w:rPr>
   </w:style>
-  <w:style w:type="paragraph" w:styleId="Overskrift9">
+  <w:style w:type="paragraph" w:styleId="Heading9">
     <w:name w:val="heading 9"/>
     <w:basedOn w:val="Normal"/>
     <w:next w:val="Normal"/>
@@ -9201,12 +10683,13 @@
       <w:szCs w:val="22"/>
     </w:rPr>
   </w:style>
-  <w:style w:type="character" w:default="1" w:styleId="Standardskriftforavsnitt">
+  <w:style w:type="character" w:default="1" w:styleId="DefaultParagraphFont">
     <w:name w:val="Default Paragraph Font"/>
     <w:uiPriority w:val="1"/>
+    <w:semiHidden/>
     <w:unhideWhenUsed/>
   </w:style>
-  <w:style w:type="table" w:default="1" w:styleId="Vanligtabell">
+  <w:style w:type="table" w:default="1" w:styleId="TableNormal">
     <w:name w:val="Normal Table"/>
     <w:uiPriority w:val="99"/>
     <w:semiHidden/>
@@ -9221,7 +10704,7 @@
       </w:tblCellMar>
     </w:tblPr>
   </w:style>
-  <w:style w:type="numbering" w:default="1" w:styleId="Ingenliste">
+  <w:style w:type="numbering" w:default="1" w:styleId="NoList">
     <w:name w:val="No List"/>
     <w:uiPriority w:val="99"/>
     <w:semiHidden/>
@@ -9239,7 +10722,7 @@
       <w:smallCaps/>
     </w:rPr>
   </w:style>
-  <w:style w:type="paragraph" w:styleId="Topptekst">
+  <w:style w:type="paragraph" w:styleId="Header">
     <w:name w:val="header"/>
     <w:basedOn w:val="Normal"/>
     <w:next w:val="Normal"/>
@@ -9254,7 +10737,7 @@
       <w:sz w:val="40"/>
     </w:rPr>
   </w:style>
-  <w:style w:type="paragraph" w:styleId="Bunntekst">
+  <w:style w:type="paragraph" w:styleId="Footer">
     <w:name w:val="footer"/>
     <w:basedOn w:val="Normal"/>
     <w:pPr>
@@ -9264,29 +10747,29 @@
       </w:tabs>
     </w:pPr>
   </w:style>
-  <w:style w:type="character" w:styleId="Hyperkobling">
+  <w:style w:type="character" w:styleId="Hyperlink">
     <w:name w:val="Hyperlink"/>
-    <w:basedOn w:val="Standardskriftforavsnitt"/>
+    <w:basedOn w:val="DefaultParagraphFont"/>
     <w:uiPriority w:val="99"/>
     <w:rPr>
       <w:color w:val="0000FF"/>
       <w:u w:val="single"/>
     </w:rPr>
   </w:style>
-  <w:style w:type="character" w:styleId="Fulgthyperkobling">
+  <w:style w:type="character" w:styleId="FollowedHyperlink">
     <w:name w:val="FollowedHyperlink"/>
-    <w:basedOn w:val="Standardskriftforavsnitt"/>
+    <w:basedOn w:val="DefaultParagraphFont"/>
     <w:rPr>
       <w:color w:val="800080"/>
       <w:u w:val="single"/>
     </w:rPr>
   </w:style>
-  <w:style w:type="character" w:styleId="Sidetall">
+  <w:style w:type="character" w:styleId="PageNumber">
     <w:name w:val="page number"/>
-    <w:basedOn w:val="Standardskriftforavsnitt"/>
+    <w:basedOn w:val="DefaultParagraphFont"/>
     <w:rsid w:val="001D6F9B"/>
   </w:style>
-  <w:style w:type="paragraph" w:styleId="Tittel">
+  <w:style w:type="paragraph" w:styleId="Title">
     <w:name w:val="Title"/>
     <w:basedOn w:val="Normal"/>
     <w:qFormat/>
@@ -9304,7 +10787,7 @@
       <w:szCs w:val="32"/>
     </w:rPr>
   </w:style>
-  <w:style w:type="paragraph" w:styleId="INNH1">
+  <w:style w:type="paragraph" w:styleId="TOC1">
     <w:name w:val="toc 1"/>
     <w:basedOn w:val="Normal"/>
     <w:next w:val="Normal"/>
@@ -9312,7 +10795,7 @@
     <w:uiPriority w:val="39"/>
     <w:rsid w:val="00FA69EA"/>
   </w:style>
-  <w:style w:type="paragraph" w:styleId="INNH3">
+  <w:style w:type="paragraph" w:styleId="TOC3">
     <w:name w:val="toc 3"/>
     <w:basedOn w:val="Normal"/>
     <w:next w:val="Normal"/>
@@ -9323,10 +10806,10 @@
       <w:ind w:left="400"/>
     </w:pPr>
   </w:style>
-  <w:style w:type="paragraph" w:styleId="Brdtekst">
+  <w:style w:type="paragraph" w:styleId="BodyText">
     <w:name w:val="Body Text"/>
     <w:basedOn w:val="Normal"/>
-    <w:link w:val="BrdtekstTegn"/>
+    <w:link w:val="BodyTextChar"/>
     <w:rsid w:val="00FA69EA"/>
     <w:pPr>
       <w:spacing w:after="120"/>
@@ -9334,7 +10817,7 @@
   </w:style>
   <w:style w:type="paragraph" w:customStyle="1" w:styleId="Comment">
     <w:name w:val="Comment"/>
-    <w:basedOn w:val="Brdtekst"/>
+    <w:basedOn w:val="BodyText"/>
     <w:rsid w:val="00703F69"/>
     <w:rPr>
       <w:i/>
@@ -9351,7 +10834,7 @@
   </w:style>
   <w:style w:type="paragraph" w:customStyle="1" w:styleId="References">
     <w:name w:val="References"/>
-    <w:basedOn w:val="Brdtekst"/>
+    <w:basedOn w:val="BodyText"/>
     <w:rsid w:val="00753D26"/>
     <w:pPr>
       <w:numPr>
@@ -9359,10 +10842,10 @@
       </w:numPr>
     </w:pPr>
   </w:style>
-  <w:style w:type="paragraph" w:styleId="Bobletekst">
+  <w:style w:type="paragraph" w:styleId="BalloonText">
     <w:name w:val="Balloon Text"/>
     <w:basedOn w:val="Normal"/>
-    <w:link w:val="BobletekstTegn"/>
+    <w:link w:val="BalloonTextChar"/>
     <w:rsid w:val="0068569A"/>
     <w:rPr>
       <w:rFonts w:ascii="Lucida Grande" w:hAnsi="Lucida Grande"/>
@@ -9370,10 +10853,10 @@
       <w:szCs w:val="18"/>
     </w:rPr>
   </w:style>
-  <w:style w:type="character" w:customStyle="1" w:styleId="BobletekstTegn">
-    <w:name w:val="Bobletekst Tegn"/>
-    <w:basedOn w:val="Standardskriftforavsnitt"/>
-    <w:link w:val="Bobletekst"/>
+  <w:style w:type="character" w:customStyle="1" w:styleId="BalloonTextChar">
+    <w:name w:val="Balloon Text Char"/>
+    <w:basedOn w:val="DefaultParagraphFont"/>
+    <w:link w:val="BalloonText"/>
     <w:rsid w:val="0068569A"/>
     <w:rPr>
       <w:rFonts w:ascii="Lucida Grande" w:hAnsi="Lucida Grande"/>
@@ -9382,19 +10865,19 @@
       <w:lang w:val="nb-NO" w:eastAsia="nb-NO"/>
     </w:rPr>
   </w:style>
-  <w:style w:type="character" w:customStyle="1" w:styleId="BrdtekstTegn">
-    <w:name w:val="Brødtekst Tegn"/>
-    <w:basedOn w:val="Standardskriftforavsnitt"/>
-    <w:link w:val="Brdtekst"/>
+  <w:style w:type="character" w:customStyle="1" w:styleId="BodyTextChar">
+    <w:name w:val="Body Text Char"/>
+    <w:basedOn w:val="DefaultParagraphFont"/>
+    <w:link w:val="BodyText"/>
     <w:rsid w:val="0068569A"/>
     <w:rPr>
       <w:rFonts w:ascii="Verdana" w:hAnsi="Verdana"/>
       <w:lang w:val="nb-NO" w:eastAsia="nb-NO"/>
     </w:rPr>
   </w:style>
-  <w:style w:type="table" w:styleId="Tabellrutenett">
+  <w:style w:type="table" w:styleId="TableGrid">
     <w:name w:val="Table Grid"/>
-    <w:basedOn w:val="Vanligtabell"/>
+    <w:basedOn w:val="TableNormal"/>
     <w:rsid w:val="00552AAF"/>
     <w:tblPr>
       <w:tblBorders>
@@ -9422,7 +10905,7 @@
       <w:b/>
     </w:rPr>
   </w:style>
-  <w:style w:type="paragraph" w:styleId="Punktliste2">
+  <w:style w:type="paragraph" w:styleId="ListBullet2">
     <w:name w:val="List Bullet 2"/>
     <w:basedOn w:val="Normal"/>
     <w:rsid w:val="005C3B91"/>
@@ -9433,7 +10916,7 @@
       <w:contextualSpacing/>
     </w:pPr>
   </w:style>
-  <w:style w:type="paragraph" w:styleId="INNH2">
+  <w:style w:type="paragraph" w:styleId="TOC2">
     <w:name w:val="toc 2"/>
     <w:basedOn w:val="Normal"/>
     <w:next w:val="Normal"/>
@@ -9446,18 +10929,18 @@
       <w:ind w:left="200"/>
     </w:pPr>
   </w:style>
-  <w:style w:type="paragraph" w:styleId="Sluttnotetekst">
+  <w:style w:type="paragraph" w:styleId="EndnoteText">
     <w:name w:val="endnote text"/>
     <w:basedOn w:val="Normal"/>
-    <w:link w:val="SluttnotetekstTegn"/>
+    <w:link w:val="EndnoteTextChar"/>
     <w:semiHidden/>
     <w:unhideWhenUsed/>
     <w:rsid w:val="00BA36AE"/>
   </w:style>
-  <w:style w:type="character" w:customStyle="1" w:styleId="SluttnotetekstTegn">
-    <w:name w:val="Sluttnotetekst Tegn"/>
-    <w:basedOn w:val="Standardskriftforavsnitt"/>
-    <w:link w:val="Sluttnotetekst"/>
+  <w:style w:type="character" w:customStyle="1" w:styleId="EndnoteTextChar">
+    <w:name w:val="Endnote Text Char"/>
+    <w:basedOn w:val="DefaultParagraphFont"/>
+    <w:link w:val="EndnoteText"/>
     <w:semiHidden/>
     <w:rsid w:val="00BA36AE"/>
     <w:rPr>
@@ -9465,9 +10948,9 @@
       <w:lang w:val="nb-NO" w:eastAsia="nb-NO"/>
     </w:rPr>
   </w:style>
-  <w:style w:type="character" w:styleId="Sluttnotereferanse">
+  <w:style w:type="character" w:styleId="EndnoteReference">
     <w:name w:val="endnote reference"/>
-    <w:basedOn w:val="Standardskriftforavsnitt"/>
+    <w:basedOn w:val="DefaultParagraphFont"/>
     <w:semiHidden/>
     <w:unhideWhenUsed/>
     <w:rsid w:val="00BA36AE"/>
@@ -9475,7 +10958,7 @@
       <w:vertAlign w:val="superscript"/>
     </w:rPr>
   </w:style>
-  <w:style w:type="paragraph" w:styleId="Bildetekst">
+  <w:style w:type="paragraph" w:styleId="Caption">
     <w:name w:val="caption"/>
     <w:basedOn w:val="Normal"/>
     <w:next w:val="Normal"/>
@@ -9816,6 +11299,24 @@
 </a:theme>
 </file>
 
+<file path=word/webextensions/taskpanes.xml><?xml version="1.0" encoding="utf-8"?>
+<wetp:taskpanes xmlns:wetp="http://schemas.microsoft.com/office/webextensions/taskpanes/2010/11">
+  <wetp:taskpane dockstate="right" visibility="0" width="350" row="0">
+    <wetp:webextensionref xmlns:r="http://schemas.openxmlformats.org/officeDocument/2006/relationships" r:id="rId1"/>
+  </wetp:taskpane>
+</wetp:taskpanes>
+</file>
+
+<file path=word/webextensions/webextension1.xml><?xml version="1.0" encoding="utf-8"?>
+<we:webextension xmlns:we="http://schemas.microsoft.com/office/webextensions/webextension/2010/11" id="{F1F37577-6350-F647-91FD-C5E292F94724}">
+  <we:reference id="wa104099688" version="1.3.0.0" store="en-GB" storeType="OMEX"/>
+  <we:alternateReferences/>
+  <we:properties/>
+  <we:bindings/>
+  <we:snapshot xmlns:r="http://schemas.openxmlformats.org/officeDocument/2006/relationships"/>
+</we:webextension>
+</file>
+
 <file path=customXml/item1.xml><?xml version="1.0" encoding="utf-8"?>
 <b:Sources xmlns:b="http://schemas.openxmlformats.org/officeDocument/2006/bibliography" xmlns="http://schemas.openxmlformats.org/officeDocument/2006/bibliography" SelectedStyle="/APASixthEditionOfficeOnline.xsl" StyleName="APA" Version="6"/>
 </file>

</xml_diff>

<commit_message>
Added Innkapsling to the report.
</commit_message>
<xml_diff>
--- a/Rapport.docx
+++ b/Rapport.docx
@@ -5602,6 +5602,31 @@
           <w:color w:val="auto"/>
         </w:rPr>
         <w:t>I kjernen av objektorientert programmering finnes to sentrale konsepter: objekter og klasser [1]. En klasse gir en abstrakt definisjon av alle objekter av samme type [1]. Objekter opprettes basert på disse klassene og inkluderer feltene og metodene definert i klassen [1]. Det er denne bruk av objekter fra klasser som skiller objektorientert programmering fra funksjonell programmering. Objektorientert programmering tilbyr en tilnærming som generelt letter utviklingen av prosjekter (med noen unntak, spesielt innenfor matematikk). I dette avsnittet vil jeg presentere relevant teori som har blitt dekket i løpet av kurset.</w:t>
+      </w:r>
+    </w:p>
+    <w:p>
+      <w:pPr>
+        <w:pStyle w:val="Heading2"/>
+      </w:pPr>
+      <w:r>
+        <w:t>Innkapsling</w:t>
+      </w:r>
+    </w:p>
+    <w:p>
+      <w:pPr>
+        <w:pStyle w:val="BodyText"/>
+      </w:pPr>
+      <w:r>
+        <w:t>Innkapsling handler om sikkerhet.</w:t>
+      </w:r>
+      <w:r>
+        <w:t xml:space="preserve"> Private </w:t>
+      </w:r>
+      <w:r>
+        <w:t>Public</w:t>
+      </w:r>
+      <w:r>
+        <w:t xml:space="preserve"> osv.</w:t>
       </w:r>
     </w:p>
     <w:p>

</xml_diff>

<commit_message>
Added some notes to the rapport. And chagned the way the departures were created in the application.
</commit_message>
<xml_diff>
--- a/Rapport.docx
+++ b/Rapport.docx
@@ -7265,6 +7265,203 @@
     </w:p>
     <w:p>
       <w:pPr>
+        <w:pStyle w:val="Comment"/>
+        <w:rPr>
+          <w:i w:val="0"/>
+          <w:iCs/>
+          <w:color w:val="auto"/>
+        </w:rPr>
+      </w:pPr>
+    </w:p>
+    <w:p>
+      <w:pPr>
+        <w:pStyle w:val="Comment"/>
+        <w:rPr>
+          <w:i w:val="0"/>
+          <w:iCs/>
+          <w:color w:val="auto"/>
+        </w:rPr>
+      </w:pPr>
+      <w:r>
+        <w:rPr>
+          <w:i w:val="0"/>
+          <w:iCs/>
+          <w:color w:val="auto"/>
+        </w:rPr>
+        <w:t>LA TIL PRINTER KLASSE FORDI DET GJØR ENDRINGER I FREMTAIDEN LETTERE. TRENGER BARE ENDRE PRINTER KLASSEN FOR Å FÅ DET PÅ ANNET SPRÅK ELLER HVIS DU NESTE GANG SKAL PRINTE UT PÅ EN XBOX OG IKKE TREMINALEN.</w:t>
+      </w:r>
+    </w:p>
+    <w:p>
+      <w:pPr>
+        <w:pStyle w:val="Comment"/>
+        <w:rPr>
+          <w:i w:val="0"/>
+          <w:iCs/>
+          <w:color w:val="auto"/>
+        </w:rPr>
+      </w:pPr>
+    </w:p>
+    <w:p>
+      <w:pPr>
+        <w:pStyle w:val="Comment"/>
+        <w:rPr>
+          <w:i w:val="0"/>
+          <w:iCs/>
+          <w:color w:val="auto"/>
+        </w:rPr>
+      </w:pPr>
+      <w:r>
+        <w:rPr>
+          <w:i w:val="0"/>
+          <w:iCs/>
+          <w:color w:val="auto"/>
+        </w:rPr>
+        <w:t>NÅR DU OPPRETTER EN NY TRAINDEPARTURE LAG DEN I ADDTRAINDEPARTURE TO HASHMAP.</w:t>
+      </w:r>
+    </w:p>
+    <w:p>
+      <w:pPr>
+        <w:pStyle w:val="Comment"/>
+        <w:rPr>
+          <w:i w:val="0"/>
+          <w:iCs/>
+          <w:color w:val="auto"/>
+          <w:lang w:val="en-US"/>
+        </w:rPr>
+      </w:pPr>
+      <w:proofErr w:type="spellStart"/>
+      <w:r>
+        <w:rPr>
+          <w:i w:val="0"/>
+          <w:iCs/>
+          <w:color w:val="auto"/>
+          <w:lang w:val="en-US"/>
+        </w:rPr>
+        <w:lastRenderedPageBreak/>
+        <w:t>Telefonregister.addContact</w:t>
+      </w:r>
+      <w:proofErr w:type="spellEnd"/>
+      <w:r>
+        <w:rPr>
+          <w:i w:val="0"/>
+          <w:iCs/>
+          <w:color w:val="auto"/>
+          <w:lang w:val="en-US"/>
+        </w:rPr>
+        <w:t>(new Contact(</w:t>
+      </w:r>
+      <w:proofErr w:type="spellStart"/>
+      <w:r>
+        <w:rPr>
+          <w:i w:val="0"/>
+          <w:iCs/>
+          <w:color w:val="auto"/>
+          <w:lang w:val="en-US"/>
+        </w:rPr>
+        <w:t>firstName</w:t>
+      </w:r>
+      <w:proofErr w:type="spellEnd"/>
+      <w:r>
+        <w:rPr>
+          <w:i w:val="0"/>
+          <w:iCs/>
+          <w:color w:val="auto"/>
+          <w:lang w:val="en-US"/>
+        </w:rPr>
+        <w:t xml:space="preserve">, </w:t>
+      </w:r>
+      <w:proofErr w:type="spellStart"/>
+      <w:r>
+        <w:rPr>
+          <w:i w:val="0"/>
+          <w:iCs/>
+          <w:color w:val="auto"/>
+          <w:lang w:val="en-US"/>
+        </w:rPr>
+        <w:t>lastName</w:t>
+      </w:r>
+      <w:proofErr w:type="spellEnd"/>
+      <w:r>
+        <w:rPr>
+          <w:i w:val="0"/>
+          <w:iCs/>
+          <w:color w:val="auto"/>
+          <w:lang w:val="en-US"/>
+        </w:rPr>
+        <w:t xml:space="preserve">, </w:t>
+      </w:r>
+      <w:proofErr w:type="spellStart"/>
+      <w:r>
+        <w:rPr>
+          <w:i w:val="0"/>
+          <w:iCs/>
+          <w:color w:val="auto"/>
+          <w:lang w:val="en-US"/>
+        </w:rPr>
+        <w:t>phone</w:t>
+      </w:r>
+      <w:r>
+        <w:rPr>
+          <w:i w:val="0"/>
+          <w:iCs/>
+          <w:color w:val="auto"/>
+          <w:lang w:val="en-US"/>
+        </w:rPr>
+        <w:t>Number</w:t>
+      </w:r>
+      <w:proofErr w:type="spellEnd"/>
+      <w:r>
+        <w:rPr>
+          <w:i w:val="0"/>
+          <w:iCs/>
+          <w:color w:val="auto"/>
+          <w:lang w:val="en-US"/>
+        </w:rPr>
+        <w:t>))</w:t>
+      </w:r>
+      <w:r>
+        <w:rPr>
+          <w:i w:val="0"/>
+          <w:iCs/>
+          <w:color w:val="auto"/>
+          <w:lang w:val="en-US"/>
+        </w:rPr>
+        <w:t xml:space="preserve">; </w:t>
+      </w:r>
+      <w:proofErr w:type="spellStart"/>
+      <w:r>
+        <w:rPr>
+          <w:i w:val="0"/>
+          <w:iCs/>
+          <w:color w:val="auto"/>
+          <w:lang w:val="en-US"/>
+        </w:rPr>
+        <w:t>anonymt</w:t>
+      </w:r>
+      <w:proofErr w:type="spellEnd"/>
+      <w:r>
+        <w:rPr>
+          <w:i w:val="0"/>
+          <w:iCs/>
+          <w:color w:val="auto"/>
+          <w:lang w:val="en-US"/>
+        </w:rPr>
+        <w:t xml:space="preserve"> object.</w:t>
+      </w:r>
+    </w:p>
+    <w:p>
+      <w:pPr>
+        <w:pStyle w:val="Comment"/>
+        <w:rPr>
+          <w:i w:val="0"/>
+          <w:iCs/>
+          <w:color w:val="auto"/>
+          <w:lang w:val="en-US"/>
+        </w:rPr>
+      </w:pPr>
+    </w:p>
+    <w:p>
+      <w:pPr>
         <w:pStyle w:val="Heading1"/>
       </w:pPr>
       <w:bookmarkStart w:id="26" w:name="_Toc149558647"/>
@@ -7320,7 +7517,6 @@
         <w:pStyle w:val="Comment"/>
       </w:pPr>
       <w:r>
-        <w:lastRenderedPageBreak/>
         <w:t>Det er også her vik</w:t>
       </w:r>
       <w:r>
@@ -7638,6 +7834,7 @@
       </w:pPr>
       <w:bookmarkStart w:id="27" w:name="_Toc149558648"/>
       <w:r>
+        <w:lastRenderedPageBreak/>
         <w:t>DRØFTING</w:t>
       </w:r>
       <w:bookmarkEnd w:id="27"/>
@@ -7797,7 +7994,6 @@
       </w:pPr>
       <w:bookmarkStart w:id="28" w:name="_Toc149558649"/>
       <w:r>
-        <w:lastRenderedPageBreak/>
         <w:t>KONKLUSJON - ERFARING</w:t>
       </w:r>
       <w:bookmarkEnd w:id="28"/>
@@ -8088,6 +8284,7 @@
         <w:pStyle w:val="Comment"/>
       </w:pPr>
       <w:r>
+        <w:lastRenderedPageBreak/>
         <w:t>Vedleggene skal være nummererte og ha en overskrift.</w:t>
       </w:r>
     </w:p>

</xml_diff>

<commit_message>
Added javaDoc comments to the code and made some small changes to the report.
</commit_message>
<xml_diff>
--- a/Rapport.docx
+++ b/Rapport.docx
@@ -485,6 +485,24 @@
                 <w:color w:val="000000" w:themeColor="text1"/>
               </w:rPr>
               <w:t xml:space="preserve"> System er et program som lagrer og håndterer togavganger på en enkelt stasjon. Programmet holder orden på tognummer, avgangstid, forsinkelser, spor, linjenavn og destinasjon. </w:t>
+            </w:r>
+          </w:p>
+          <w:p>
+            <w:pPr>
+              <w:pStyle w:val="Comment"/>
+              <w:rPr>
+                <w:i w:val="0"/>
+                <w:iCs/>
+                <w:color w:val="000000" w:themeColor="text1"/>
+              </w:rPr>
+            </w:pPr>
+            <w:r>
+              <w:rPr>
+                <w:i w:val="0"/>
+                <w:iCs/>
+                <w:color w:val="000000" w:themeColor="text1"/>
+              </w:rPr>
+              <w:t>Rapporten beskriver utviklingsprosessen, sluttresultatet og hvorfor valgte løsninger ble brukt.</w:t>
             </w:r>
           </w:p>
         </w:tc>
@@ -7868,11 +7886,364 @@
     </w:p>
     <w:p>
       <w:pPr>
+        <w:pStyle w:val="Comment"/>
+        <w:rPr>
+          <w:i w:val="0"/>
+          <w:iCs/>
+          <w:color w:val="000000" w:themeColor="text1"/>
+        </w:rPr>
+      </w:pPr>
+      <w:r>
+        <w:rPr>
+          <w:i w:val="0"/>
+          <w:iCs/>
+          <w:color w:val="000000" w:themeColor="text1"/>
+        </w:rPr>
+        <w:t>Klasser og deres ansvar:</w:t>
+      </w:r>
+    </w:p>
+    <w:tbl>
+      <w:tblPr>
+        <w:tblStyle w:val="TableGrid"/>
+        <w:tblW w:w="0" w:type="auto"/>
+        <w:tblLook w:val="04A0" w:firstRow="1" w:lastRow="0" w:firstColumn="1" w:lastColumn="0" w:noHBand="0" w:noVBand="1"/>
+      </w:tblPr>
+      <w:tblGrid>
+        <w:gridCol w:w="1689"/>
+        <w:gridCol w:w="1489"/>
+        <w:gridCol w:w="1618"/>
+        <w:gridCol w:w="1499"/>
+        <w:gridCol w:w="1320"/>
+        <w:gridCol w:w="1445"/>
+      </w:tblGrid>
+      <w:tr>
+        <w:tc>
+          <w:tcPr>
+            <w:tcW w:w="1510" w:type="dxa"/>
+          </w:tcPr>
+          <w:p>
+            <w:pPr>
+              <w:pStyle w:val="Comment"/>
+              <w:rPr>
+                <w:i w:val="0"/>
+                <w:iCs/>
+                <w:color w:val="000000" w:themeColor="text1"/>
+              </w:rPr>
+            </w:pPr>
+            <w:proofErr w:type="spellStart"/>
+            <w:r>
+              <w:rPr>
+                <w:i w:val="0"/>
+                <w:iCs/>
+                <w:color w:val="000000" w:themeColor="text1"/>
+              </w:rPr>
+              <w:t>TrainDispatchApp</w:t>
+            </w:r>
+            <w:proofErr w:type="spellEnd"/>
+          </w:p>
+        </w:tc>
+        <w:tc>
+          <w:tcPr>
+            <w:tcW w:w="1510" w:type="dxa"/>
+          </w:tcPr>
+          <w:p>
+            <w:pPr>
+              <w:pStyle w:val="Comment"/>
+              <w:rPr>
+                <w:i w:val="0"/>
+                <w:iCs/>
+                <w:color w:val="000000" w:themeColor="text1"/>
+              </w:rPr>
+            </w:pPr>
+            <w:proofErr w:type="spellStart"/>
+            <w:r>
+              <w:rPr>
+                <w:i w:val="0"/>
+                <w:iCs/>
+                <w:color w:val="000000" w:themeColor="text1"/>
+              </w:rPr>
+              <w:t>TrainDeparture</w:t>
+            </w:r>
+            <w:proofErr w:type="spellEnd"/>
+          </w:p>
+        </w:tc>
+        <w:tc>
+          <w:tcPr>
+            <w:tcW w:w="1510" w:type="dxa"/>
+          </w:tcPr>
+          <w:p>
+            <w:pPr>
+              <w:pStyle w:val="Comment"/>
+              <w:rPr>
+                <w:i w:val="0"/>
+                <w:iCs/>
+                <w:color w:val="000000" w:themeColor="text1"/>
+              </w:rPr>
+            </w:pPr>
+            <w:r>
+              <w:rPr>
+                <w:i w:val="0"/>
+                <w:iCs/>
+                <w:color w:val="000000" w:themeColor="text1"/>
+              </w:rPr>
+              <w:t>Station</w:t>
+            </w:r>
+          </w:p>
+        </w:tc>
+        <w:tc>
+          <w:tcPr>
+            <w:tcW w:w="1510" w:type="dxa"/>
+          </w:tcPr>
+          <w:p>
+            <w:pPr>
+              <w:pStyle w:val="Comment"/>
+              <w:rPr>
+                <w:i w:val="0"/>
+                <w:iCs/>
+                <w:color w:val="000000" w:themeColor="text1"/>
+              </w:rPr>
+            </w:pPr>
+            <w:proofErr w:type="spellStart"/>
+            <w:r>
+              <w:rPr>
+                <w:i w:val="0"/>
+                <w:iCs/>
+                <w:color w:val="000000" w:themeColor="text1"/>
+              </w:rPr>
+              <w:t>UserInterface</w:t>
+            </w:r>
+            <w:proofErr w:type="spellEnd"/>
+          </w:p>
+        </w:tc>
+        <w:tc>
+          <w:tcPr>
+            <w:tcW w:w="1510" w:type="dxa"/>
+          </w:tcPr>
+          <w:p>
+            <w:pPr>
+              <w:pStyle w:val="Comment"/>
+              <w:rPr>
+                <w:i w:val="0"/>
+                <w:iCs/>
+                <w:color w:val="000000" w:themeColor="text1"/>
+              </w:rPr>
+            </w:pPr>
+            <w:proofErr w:type="spellStart"/>
+            <w:r>
+              <w:rPr>
+                <w:i w:val="0"/>
+                <w:iCs/>
+                <w:color w:val="000000" w:themeColor="text1"/>
+              </w:rPr>
+              <w:t>InputHandler</w:t>
+            </w:r>
+            <w:proofErr w:type="spellEnd"/>
+          </w:p>
+        </w:tc>
+        <w:tc>
+          <w:tcPr>
+            <w:tcW w:w="1510" w:type="dxa"/>
+          </w:tcPr>
+          <w:p>
+            <w:pPr>
+              <w:pStyle w:val="Comment"/>
+              <w:rPr>
+                <w:i w:val="0"/>
+                <w:iCs/>
+                <w:color w:val="000000" w:themeColor="text1"/>
+              </w:rPr>
+            </w:pPr>
+            <w:proofErr w:type="spellStart"/>
+            <w:r>
+              <w:rPr>
+                <w:i w:val="0"/>
+                <w:iCs/>
+                <w:color w:val="000000" w:themeColor="text1"/>
+              </w:rPr>
+              <w:t>StringManager</w:t>
+            </w:r>
+            <w:proofErr w:type="spellEnd"/>
+          </w:p>
+        </w:tc>
+      </w:tr>
+      <w:tr>
+        <w:tc>
+          <w:tcPr>
+            <w:tcW w:w="1510" w:type="dxa"/>
+          </w:tcPr>
+          <w:p>
+            <w:pPr>
+              <w:pStyle w:val="Comment"/>
+              <w:rPr>
+                <w:i w:val="0"/>
+                <w:iCs/>
+                <w:color w:val="000000" w:themeColor="text1"/>
+              </w:rPr>
+            </w:pPr>
+            <w:r>
+              <w:rPr>
+                <w:i w:val="0"/>
+                <w:iCs/>
+                <w:color w:val="000000" w:themeColor="text1"/>
+              </w:rPr>
+              <w:lastRenderedPageBreak/>
+              <w:t>Opprette UI-klassen og starte programmet.</w:t>
+            </w:r>
+          </w:p>
+        </w:tc>
+        <w:tc>
+          <w:tcPr>
+            <w:tcW w:w="1510" w:type="dxa"/>
+          </w:tcPr>
+          <w:p>
+            <w:pPr>
+              <w:pStyle w:val="Comment"/>
+              <w:rPr>
+                <w:i w:val="0"/>
+                <w:iCs/>
+                <w:color w:val="000000" w:themeColor="text1"/>
+              </w:rPr>
+            </w:pPr>
+            <w:r>
+              <w:rPr>
+                <w:i w:val="0"/>
+                <w:iCs/>
+                <w:color w:val="000000" w:themeColor="text1"/>
+              </w:rPr>
+              <w:t>Lagre egenskapene til én enkelt togavgang.</w:t>
+            </w:r>
+          </w:p>
+        </w:tc>
+        <w:tc>
+          <w:tcPr>
+            <w:tcW w:w="1510" w:type="dxa"/>
+          </w:tcPr>
+          <w:p>
+            <w:pPr>
+              <w:pStyle w:val="Comment"/>
+              <w:rPr>
+                <w:i w:val="0"/>
+                <w:iCs/>
+                <w:color w:val="000000" w:themeColor="text1"/>
+              </w:rPr>
+            </w:pPr>
+            <w:r>
+              <w:rPr>
+                <w:i w:val="0"/>
+                <w:iCs/>
+                <w:color w:val="000000" w:themeColor="text1"/>
+              </w:rPr>
+              <w:t>Behandle liste av togavganger og stasjonsklokken.</w:t>
+            </w:r>
+          </w:p>
+        </w:tc>
+        <w:tc>
+          <w:tcPr>
+            <w:tcW w:w="1510" w:type="dxa"/>
+          </w:tcPr>
+          <w:p>
+            <w:pPr>
+              <w:pStyle w:val="Comment"/>
+              <w:rPr>
+                <w:i w:val="0"/>
+                <w:iCs/>
+                <w:color w:val="000000" w:themeColor="text1"/>
+              </w:rPr>
+            </w:pPr>
+            <w:proofErr w:type="spellStart"/>
+            <w:r>
+              <w:rPr>
+                <w:i w:val="0"/>
+                <w:iCs/>
+                <w:color w:val="000000" w:themeColor="text1"/>
+              </w:rPr>
+              <w:t>Initialisere</w:t>
+            </w:r>
+            <w:proofErr w:type="spellEnd"/>
+            <w:r>
+              <w:rPr>
+                <w:i w:val="0"/>
+                <w:iCs/>
+                <w:color w:val="000000" w:themeColor="text1"/>
+              </w:rPr>
+              <w:t xml:space="preserve"> programmet og kjøre brukermenyen.</w:t>
+            </w:r>
+          </w:p>
+        </w:tc>
+        <w:tc>
+          <w:tcPr>
+            <w:tcW w:w="1510" w:type="dxa"/>
+          </w:tcPr>
+          <w:p>
+            <w:pPr>
+              <w:pStyle w:val="Comment"/>
+              <w:rPr>
+                <w:i w:val="0"/>
+                <w:iCs/>
+                <w:color w:val="000000" w:themeColor="text1"/>
+              </w:rPr>
+            </w:pPr>
+            <w:r>
+              <w:rPr>
+                <w:i w:val="0"/>
+                <w:iCs/>
+                <w:color w:val="000000" w:themeColor="text1"/>
+              </w:rPr>
+              <w:t xml:space="preserve">Etterspørre og tolke brukers input. </w:t>
+            </w:r>
+          </w:p>
+        </w:tc>
+        <w:tc>
+          <w:tcPr>
+            <w:tcW w:w="1510" w:type="dxa"/>
+          </w:tcPr>
+          <w:p>
+            <w:pPr>
+              <w:pStyle w:val="Comment"/>
+              <w:rPr>
+                <w:i w:val="0"/>
+                <w:iCs/>
+                <w:color w:val="000000" w:themeColor="text1"/>
+              </w:rPr>
+            </w:pPr>
+            <w:proofErr w:type="spellStart"/>
+            <w:r>
+              <w:rPr>
+                <w:i w:val="0"/>
+                <w:iCs/>
+                <w:color w:val="000000" w:themeColor="text1"/>
+              </w:rPr>
+              <w:t>Printe</w:t>
+            </w:r>
+            <w:proofErr w:type="spellEnd"/>
+            <w:r>
+              <w:rPr>
+                <w:i w:val="0"/>
+                <w:iCs/>
+                <w:color w:val="000000" w:themeColor="text1"/>
+              </w:rPr>
+              <w:t xml:space="preserve"> til terminalen/ brukeren.</w:t>
+            </w:r>
+          </w:p>
+        </w:tc>
+      </w:tr>
+    </w:tbl>
+    <w:p>
+      <w:pPr>
+        <w:pStyle w:val="Comment"/>
+        <w:rPr>
+          <w:i w:val="0"/>
+          <w:iCs/>
+          <w:color w:val="000000" w:themeColor="text1"/>
+        </w:rPr>
+      </w:pPr>
+    </w:p>
+    <w:p>
+      <w:pPr>
         <w:pStyle w:val="Heading1"/>
       </w:pPr>
       <w:bookmarkStart w:id="27" w:name="_Toc149558648"/>
       <w:r>
-        <w:lastRenderedPageBreak/>
         <w:t>DRØFTING</w:t>
       </w:r>
       <w:bookmarkEnd w:id="27"/>
@@ -8288,6 +8659,7 @@
         <w:pStyle w:val="References"/>
       </w:pPr>
       <w:r>
+        <w:lastRenderedPageBreak/>
         <w:t>Osv.</w:t>
       </w:r>
     </w:p>
@@ -8322,7 +8694,6 @@
         <w:pStyle w:val="Comment"/>
       </w:pPr>
       <w:r>
-        <w:lastRenderedPageBreak/>
         <w:t>Vedleggene skal være nummererte og ha en overskrift.</w:t>
       </w:r>
     </w:p>
@@ -11236,6 +11607,273 @@
       <w:szCs w:val="18"/>
     </w:rPr>
   </w:style>
+  <w:style w:type="table" w:styleId="PlainTable2">
+    <w:name w:val="Plain Table 2"/>
+    <w:basedOn w:val="TableNormal"/>
+    <w:uiPriority w:val="42"/>
+    <w:rsid w:val="001D70AA"/>
+    <w:tblPr>
+      <w:tblStyleRowBandSize w:val="1"/>
+      <w:tblStyleColBandSize w:val="1"/>
+      <w:tblBorders>
+        <w:top w:val="single" w:sz="4" w:space="0" w:color="7F7F7F" w:themeColor="text1" w:themeTint="80"/>
+        <w:bottom w:val="single" w:sz="4" w:space="0" w:color="7F7F7F" w:themeColor="text1" w:themeTint="80"/>
+      </w:tblBorders>
+    </w:tblPr>
+    <w:tblStylePr w:type="firstRow">
+      <w:rPr>
+        <w:b/>
+        <w:bCs/>
+      </w:rPr>
+      <w:tblPr/>
+      <w:tcPr>
+        <w:tcBorders>
+          <w:bottom w:val="single" w:sz="4" w:space="0" w:color="7F7F7F" w:themeColor="text1" w:themeTint="80"/>
+        </w:tcBorders>
+      </w:tcPr>
+    </w:tblStylePr>
+    <w:tblStylePr w:type="lastRow">
+      <w:rPr>
+        <w:b/>
+        <w:bCs/>
+      </w:rPr>
+      <w:tblPr/>
+      <w:tcPr>
+        <w:tcBorders>
+          <w:top w:val="single" w:sz="4" w:space="0" w:color="7F7F7F" w:themeColor="text1" w:themeTint="80"/>
+        </w:tcBorders>
+      </w:tcPr>
+    </w:tblStylePr>
+    <w:tblStylePr w:type="firstCol">
+      <w:rPr>
+        <w:b/>
+        <w:bCs/>
+      </w:rPr>
+    </w:tblStylePr>
+    <w:tblStylePr w:type="lastCol">
+      <w:rPr>
+        <w:b/>
+        <w:bCs/>
+      </w:rPr>
+    </w:tblStylePr>
+    <w:tblStylePr w:type="band1Vert">
+      <w:tblPr/>
+      <w:tcPr>
+        <w:tcBorders>
+          <w:left w:val="single" w:sz="4" w:space="0" w:color="7F7F7F" w:themeColor="text1" w:themeTint="80"/>
+          <w:right w:val="single" w:sz="4" w:space="0" w:color="7F7F7F" w:themeColor="text1" w:themeTint="80"/>
+        </w:tcBorders>
+      </w:tcPr>
+    </w:tblStylePr>
+    <w:tblStylePr w:type="band2Vert">
+      <w:tblPr/>
+      <w:tcPr>
+        <w:tcBorders>
+          <w:left w:val="single" w:sz="4" w:space="0" w:color="7F7F7F" w:themeColor="text1" w:themeTint="80"/>
+          <w:right w:val="single" w:sz="4" w:space="0" w:color="7F7F7F" w:themeColor="text1" w:themeTint="80"/>
+        </w:tcBorders>
+      </w:tcPr>
+    </w:tblStylePr>
+    <w:tblStylePr w:type="band1Horz">
+      <w:tblPr/>
+      <w:tcPr>
+        <w:tcBorders>
+          <w:top w:val="single" w:sz="4" w:space="0" w:color="7F7F7F" w:themeColor="text1" w:themeTint="80"/>
+          <w:bottom w:val="single" w:sz="4" w:space="0" w:color="7F7F7F" w:themeColor="text1" w:themeTint="80"/>
+        </w:tcBorders>
+      </w:tcPr>
+    </w:tblStylePr>
+  </w:style>
+  <w:style w:type="table" w:styleId="PlainTable3">
+    <w:name w:val="Plain Table 3"/>
+    <w:basedOn w:val="TableNormal"/>
+    <w:uiPriority w:val="43"/>
+    <w:rsid w:val="001D70AA"/>
+    <w:tblPr>
+      <w:tblStyleRowBandSize w:val="1"/>
+      <w:tblStyleColBandSize w:val="1"/>
+    </w:tblPr>
+    <w:tblStylePr w:type="firstRow">
+      <w:rPr>
+        <w:b/>
+        <w:bCs/>
+        <w:caps/>
+      </w:rPr>
+      <w:tblPr/>
+      <w:tcPr>
+        <w:tcBorders>
+          <w:bottom w:val="single" w:sz="4" w:space="0" w:color="7F7F7F" w:themeColor="text1" w:themeTint="80"/>
+        </w:tcBorders>
+      </w:tcPr>
+    </w:tblStylePr>
+    <w:tblStylePr w:type="lastRow">
+      <w:rPr>
+        <w:b/>
+        <w:bCs/>
+        <w:caps/>
+      </w:rPr>
+      <w:tblPr/>
+      <w:tcPr>
+        <w:tcBorders>
+          <w:top w:val="nil"/>
+        </w:tcBorders>
+      </w:tcPr>
+    </w:tblStylePr>
+    <w:tblStylePr w:type="firstCol">
+      <w:rPr>
+        <w:b/>
+        <w:bCs/>
+        <w:caps/>
+      </w:rPr>
+      <w:tblPr/>
+      <w:tcPr>
+        <w:tcBorders>
+          <w:right w:val="single" w:sz="4" w:space="0" w:color="7F7F7F" w:themeColor="text1" w:themeTint="80"/>
+        </w:tcBorders>
+      </w:tcPr>
+    </w:tblStylePr>
+    <w:tblStylePr w:type="lastCol">
+      <w:rPr>
+        <w:b/>
+        <w:bCs/>
+        <w:caps/>
+      </w:rPr>
+      <w:tblPr/>
+      <w:tcPr>
+        <w:tcBorders>
+          <w:left w:val="nil"/>
+        </w:tcBorders>
+      </w:tcPr>
+    </w:tblStylePr>
+    <w:tblStylePr w:type="band1Vert">
+      <w:tblPr/>
+      <w:tcPr>
+        <w:shd w:val="clear" w:color="auto" w:fill="F2F2F2" w:themeFill="background1" w:themeFillShade="F2"/>
+      </w:tcPr>
+    </w:tblStylePr>
+    <w:tblStylePr w:type="band1Horz">
+      <w:tblPr/>
+      <w:tcPr>
+        <w:shd w:val="clear" w:color="auto" w:fill="F2F2F2" w:themeFill="background1" w:themeFillShade="F2"/>
+      </w:tcPr>
+    </w:tblStylePr>
+    <w:tblStylePr w:type="neCell">
+      <w:tblPr/>
+      <w:tcPr>
+        <w:tcBorders>
+          <w:left w:val="nil"/>
+        </w:tcBorders>
+      </w:tcPr>
+    </w:tblStylePr>
+    <w:tblStylePr w:type="nwCell">
+      <w:tblPr/>
+      <w:tcPr>
+        <w:tcBorders>
+          <w:right w:val="nil"/>
+        </w:tcBorders>
+      </w:tcPr>
+    </w:tblStylePr>
+  </w:style>
+  <w:style w:type="table" w:styleId="PlainTable4">
+    <w:name w:val="Plain Table 4"/>
+    <w:basedOn w:val="TableNormal"/>
+    <w:uiPriority w:val="44"/>
+    <w:rsid w:val="001D70AA"/>
+    <w:tblPr>
+      <w:tblStyleRowBandSize w:val="1"/>
+      <w:tblStyleColBandSize w:val="1"/>
+    </w:tblPr>
+    <w:tblStylePr w:type="firstRow">
+      <w:rPr>
+        <w:b/>
+        <w:bCs/>
+      </w:rPr>
+    </w:tblStylePr>
+    <w:tblStylePr w:type="lastRow">
+      <w:rPr>
+        <w:b/>
+        <w:bCs/>
+      </w:rPr>
+    </w:tblStylePr>
+    <w:tblStylePr w:type="firstCol">
+      <w:rPr>
+        <w:b/>
+        <w:bCs/>
+      </w:rPr>
+    </w:tblStylePr>
+    <w:tblStylePr w:type="lastCol">
+      <w:rPr>
+        <w:b/>
+        <w:bCs/>
+      </w:rPr>
+    </w:tblStylePr>
+    <w:tblStylePr w:type="band1Vert">
+      <w:tblPr/>
+      <w:tcPr>
+        <w:shd w:val="clear" w:color="auto" w:fill="F2F2F2" w:themeFill="background1" w:themeFillShade="F2"/>
+      </w:tcPr>
+    </w:tblStylePr>
+    <w:tblStylePr w:type="band1Horz">
+      <w:tblPr/>
+      <w:tcPr>
+        <w:shd w:val="clear" w:color="auto" w:fill="F2F2F2" w:themeFill="background1" w:themeFillShade="F2"/>
+      </w:tcPr>
+    </w:tblStylePr>
+  </w:style>
+  <w:style w:type="table" w:styleId="GridTable1Light">
+    <w:name w:val="Grid Table 1 Light"/>
+    <w:basedOn w:val="TableNormal"/>
+    <w:uiPriority w:val="46"/>
+    <w:rsid w:val="001D70AA"/>
+    <w:tblPr>
+      <w:tblStyleRowBandSize w:val="1"/>
+      <w:tblStyleColBandSize w:val="1"/>
+      <w:tblBorders>
+        <w:top w:val="single" w:sz="4" w:space="0" w:color="999999" w:themeColor="text1" w:themeTint="66"/>
+        <w:left w:val="single" w:sz="4" w:space="0" w:color="999999" w:themeColor="text1" w:themeTint="66"/>
+        <w:bottom w:val="single" w:sz="4" w:space="0" w:color="999999" w:themeColor="text1" w:themeTint="66"/>
+        <w:right w:val="single" w:sz="4" w:space="0" w:color="999999" w:themeColor="text1" w:themeTint="66"/>
+        <w:insideH w:val="single" w:sz="4" w:space="0" w:color="999999" w:themeColor="text1" w:themeTint="66"/>
+        <w:insideV w:val="single" w:sz="4" w:space="0" w:color="999999" w:themeColor="text1" w:themeTint="66"/>
+      </w:tblBorders>
+    </w:tblPr>
+    <w:tblStylePr w:type="firstRow">
+      <w:rPr>
+        <w:b/>
+        <w:bCs/>
+      </w:rPr>
+      <w:tblPr/>
+      <w:tcPr>
+        <w:tcBorders>
+          <w:bottom w:val="single" w:sz="12" w:space="0" w:color="666666" w:themeColor="text1" w:themeTint="99"/>
+        </w:tcBorders>
+      </w:tcPr>
+    </w:tblStylePr>
+    <w:tblStylePr w:type="lastRow">
+      <w:rPr>
+        <w:b/>
+        <w:bCs/>
+      </w:rPr>
+      <w:tblPr/>
+      <w:tcPr>
+        <w:tcBorders>
+          <w:top w:val="double" w:sz="2" w:space="0" w:color="666666" w:themeColor="text1" w:themeTint="99"/>
+        </w:tcBorders>
+      </w:tcPr>
+    </w:tblStylePr>
+    <w:tblStylePr w:type="firstCol">
+      <w:rPr>
+        <w:b/>
+        <w:bCs/>
+      </w:rPr>
+    </w:tblStylePr>
+    <w:tblStylePr w:type="lastCol">
+      <w:rPr>
+        <w:b/>
+        <w:bCs/>
+      </w:rPr>
+    </w:tblStylePr>
+  </w:style>
 </w:styles>
 </file>
 

</xml_diff>

<commit_message>
Cleaned up some methods in the printer class.
</commit_message>
<xml_diff>
--- a/Rapport.docx
+++ b/Rapport.docx
@@ -3410,11 +3410,235 @@
       </w:pPr>
       <w:r>
         <w:rPr>
-          <w:i w:val="0"/>
-          <w:iCs/>
-          <w:color w:val="auto"/>
+          <w:noProof/>
         </w:rPr>
         <w:lastRenderedPageBreak/>
+        <mc:AlternateContent>
+          <mc:Choice Requires="wps">
+            <w:drawing>
+              <wp:anchor distT="0" distB="0" distL="114300" distR="114300" simplePos="0" relativeHeight="251663360" behindDoc="0" locked="0" layoutInCell="1" allowOverlap="1" wp14:anchorId="326654F6" wp14:editId="3F5EA2B7">
+                <wp:simplePos x="0" y="0"/>
+                <wp:positionH relativeFrom="column">
+                  <wp:posOffset>2279650</wp:posOffset>
+                </wp:positionH>
+                <wp:positionV relativeFrom="paragraph">
+                  <wp:posOffset>2622550</wp:posOffset>
+                </wp:positionV>
+                <wp:extent cx="3469640" cy="635"/>
+                <wp:effectExtent l="0" t="0" r="0" b="12065"/>
+                <wp:wrapSquare wrapText="bothSides"/>
+                <wp:docPr id="97537291" name="Text Box 1"/>
+                <wp:cNvGraphicFramePr/>
+                <a:graphic xmlns:a="http://schemas.openxmlformats.org/drawingml/2006/main">
+                  <a:graphicData uri="http://schemas.microsoft.com/office/word/2010/wordprocessingShape">
+                    <wps:wsp>
+                      <wps:cNvSpPr txBox="1"/>
+                      <wps:spPr>
+                        <a:xfrm>
+                          <a:off x="0" y="0"/>
+                          <a:ext cx="3469640" cy="635"/>
+                        </a:xfrm>
+                        <a:prstGeom prst="rect">
+                          <a:avLst/>
+                        </a:prstGeom>
+                        <a:solidFill>
+                          <a:prstClr val="white"/>
+                        </a:solidFill>
+                        <a:ln>
+                          <a:noFill/>
+                        </a:ln>
+                      </wps:spPr>
+                      <wps:txbx>
+                        <w:txbxContent>
+                          <w:p>
+                            <w:pPr>
+                              <w:pStyle w:val="Caption"/>
+                              <w:rPr>
+                                <w:noProof/>
+                                <w:sz w:val="20"/>
+                                <w:szCs w:val="20"/>
+                              </w:rPr>
+                            </w:pPr>
+                            <w:r>
+                              <w:t xml:space="preserve">Figur </w:t>
+                            </w:r>
+                            <w:r>
+                              <w:fldChar w:fldCharType="begin"/>
+                            </w:r>
+                            <w:r>
+                              <w:instrText xml:space="preserve"> SEQ Figur \* ARABIC </w:instrText>
+                            </w:r>
+                            <w:r>
+                              <w:fldChar w:fldCharType="separate"/>
+                            </w:r>
+                            <w:r>
+                              <w:rPr>
+                                <w:noProof/>
+                              </w:rPr>
+                              <w:t>1</w:t>
+                            </w:r>
+                            <w:r>
+                              <w:fldChar w:fldCharType="end"/>
+                            </w:r>
+                            <w:r>
+                              <w:t xml:space="preserve"> </w:t>
+                            </w:r>
+                            <w:proofErr w:type="spellStart"/>
+                            <w:r>
+                              <w:t>Use</w:t>
+                            </w:r>
+                            <w:proofErr w:type="spellEnd"/>
+                            <w:r>
+                              <w:t>-</w:t>
+                            </w:r>
+                            <w:r>
+                              <w:t>Case Diagram</w:t>
+                            </w:r>
+                          </w:p>
+                        </w:txbxContent>
+                      </wps:txbx>
+                      <wps:bodyPr rot="0" spcFirstLastPara="0" vertOverflow="overflow" horzOverflow="overflow" vert="horz" wrap="square" lIns="0" tIns="0" rIns="0" bIns="0" numCol="1" spcCol="0" rtlCol="0" fromWordArt="0" anchor="t" anchorCtr="0" forceAA="0" compatLnSpc="1">
+                        <a:prstTxWarp prst="textNoShape">
+                          <a:avLst/>
+                        </a:prstTxWarp>
+                        <a:spAutoFit/>
+                      </wps:bodyPr>
+                    </wps:wsp>
+                  </a:graphicData>
+                </a:graphic>
+              </wp:anchor>
+            </w:drawing>
+          </mc:Choice>
+          <mc:Fallback>
+            <w:pict>
+              <v:shapetype w14:anchorId="326654F6" id="_x0000_t202" coordsize="21600,21600" o:spt="202" path="m,l,21600r21600,l21600,xe">
+                <v:stroke joinstyle="miter"/>
+                <v:path gradientshapeok="t" o:connecttype="rect"/>
+              </v:shapetype>
+              <v:shape id="Text Box 1" o:spid="_x0000_s1026" type="#_x0000_t202" style="position:absolute;margin-left:179.5pt;margin-top:206.5pt;width:273.2pt;height:.05pt;z-index:251663360;visibility:visible;mso-wrap-style:square;mso-wrap-distance-left:9pt;mso-wrap-distance-top:0;mso-wrap-distance-right:9pt;mso-wrap-distance-bottom:0;mso-position-horizontal:absolute;mso-position-horizontal-relative:text;mso-position-vertical:absolute;mso-position-vertical-relative:text;v-text-anchor:top" o:gfxdata="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" stroked="f">
+                <v:textbox style="mso-fit-shape-to-text:t" inset="0,0,0,0">
+                  <w:txbxContent>
+                    <w:p>
+                      <w:pPr>
+                        <w:pStyle w:val="Caption"/>
+                        <w:rPr>
+                          <w:noProof/>
+                          <w:sz w:val="20"/>
+                          <w:szCs w:val="20"/>
+                        </w:rPr>
+                      </w:pPr>
+                      <w:r>
+                        <w:t xml:space="preserve">Figur </w:t>
+                      </w:r>
+                      <w:r>
+                        <w:fldChar w:fldCharType="begin"/>
+                      </w:r>
+                      <w:r>
+                        <w:instrText xml:space="preserve"> SEQ Figur \* ARABIC </w:instrText>
+                      </w:r>
+                      <w:r>
+                        <w:fldChar w:fldCharType="separate"/>
+                      </w:r>
+                      <w:r>
+                        <w:rPr>
+                          <w:noProof/>
+                        </w:rPr>
+                        <w:t>1</w:t>
+                      </w:r>
+                      <w:r>
+                        <w:fldChar w:fldCharType="end"/>
+                      </w:r>
+                      <w:r>
+                        <w:t xml:space="preserve"> </w:t>
+                      </w:r>
+                      <w:proofErr w:type="spellStart"/>
+                      <w:r>
+                        <w:t>Use</w:t>
+                      </w:r>
+                      <w:proofErr w:type="spellEnd"/>
+                      <w:r>
+                        <w:t>-</w:t>
+                      </w:r>
+                      <w:r>
+                        <w:t>Case Diagram</w:t>
+                      </w:r>
+                    </w:p>
+                  </w:txbxContent>
+                </v:textbox>
+                <w10:wrap type="square"/>
+              </v:shape>
+            </w:pict>
+          </mc:Fallback>
+        </mc:AlternateContent>
+      </w:r>
+      <w:r>
+        <w:rPr>
+          <w:i w:val="0"/>
+          <w:iCs/>
+          <w:noProof/>
+          <w:color w:val="auto"/>
+        </w:rPr>
+        <w:drawing>
+          <wp:anchor distT="0" distB="0" distL="114300" distR="114300" simplePos="0" relativeHeight="251661312" behindDoc="0" locked="0" layoutInCell="1" allowOverlap="1" wp14:anchorId="1205F466" wp14:editId="2E976E6E">
+            <wp:simplePos x="0" y="0"/>
+            <wp:positionH relativeFrom="margin">
+              <wp:align>right</wp:align>
+            </wp:positionH>
+            <wp:positionV relativeFrom="margin">
+              <wp:align>top</wp:align>
+            </wp:positionV>
+            <wp:extent cx="3469640" cy="2552700"/>
+            <wp:effectExtent l="12700" t="12700" r="10160" b="12700"/>
+            <wp:wrapSquare wrapText="bothSides"/>
+            <wp:docPr id="845285670" name="Picture 3" descr="Diagram of system requirements."/>
+            <wp:cNvGraphicFramePr>
+              <a:graphicFrameLocks xmlns:a="http://schemas.openxmlformats.org/drawingml/2006/main" noChangeAspect="1"/>
+            </wp:cNvGraphicFramePr>
+            <a:graphic xmlns:a="http://schemas.openxmlformats.org/drawingml/2006/main">
+              <a:graphicData uri="http://schemas.openxmlformats.org/drawingml/2006/picture">
+                <pic:pic xmlns:pic="http://schemas.openxmlformats.org/drawingml/2006/picture">
+                  <pic:nvPicPr>
+                    <pic:cNvPr id="845285670" name="Picture 3" descr="Diagram of system requirements."/>
+                    <pic:cNvPicPr/>
+                  </pic:nvPicPr>
+                  <pic:blipFill>
+                    <a:blip r:embed="rId12"/>
+                    <a:stretch>
+                      <a:fillRect/>
+                    </a:stretch>
+                  </pic:blipFill>
+                  <pic:spPr>
+                    <a:xfrm>
+                      <a:off x="0" y="0"/>
+                      <a:ext cx="3469640" cy="2552700"/>
+                    </a:xfrm>
+                    <a:prstGeom prst="rect">
+                      <a:avLst/>
+                    </a:prstGeom>
+                    <a:ln>
+                      <a:solidFill>
+                        <a:schemeClr val="tx1"/>
+                      </a:solidFill>
+                    </a:ln>
+                  </pic:spPr>
+                </pic:pic>
+              </a:graphicData>
+            </a:graphic>
+            <wp14:sizeRelH relativeFrom="margin">
+              <wp14:pctWidth>0</wp14:pctWidth>
+            </wp14:sizeRelH>
+            <wp14:sizeRelV relativeFrom="margin">
+              <wp14:pctHeight>0</wp14:pctHeight>
+            </wp14:sizeRelV>
+          </wp:anchor>
+        </w:drawing>
+      </w:r>
+      <w:r>
+        <w:rPr>
+          <w:i w:val="0"/>
+          <w:iCs/>
+          <w:color w:val="auto"/>
+        </w:rPr>
         <w:t>Prosjektoppgaven ble gitt i tre deler</w:t>
       </w:r>
       <w:r>
@@ -4117,6 +4341,7 @@
           <w:iCs/>
           <w:color w:val="auto"/>
         </w:rPr>
+        <w:lastRenderedPageBreak/>
         <w:t>Systemet skal støtte kun en stasjon (</w:t>
       </w:r>
       <w:r>
@@ -4244,7 +4469,6 @@
       </w:r>
       <w:proofErr w:type="gramStart"/>
       <w:r>
-        <w:lastRenderedPageBreak/>
         <w:t>implementere</w:t>
       </w:r>
       <w:proofErr w:type="gramEnd"/>
@@ -5370,7 +5594,11 @@
         <w:t>som for eksempel t</w:t>
       </w:r>
       <w:r>
-        <w:t xml:space="preserve">eori rundt hvilke metoder som benyttes for å analysere kravspesifikasjon og identifisere gode kandidater til klasser og objekter. Det viktige her er å få fram det teoretiske grunnlaget </w:t>
+        <w:t xml:space="preserve">eori rundt hvilke metoder som benyttes for å analysere kravspesifikasjon og identifisere gode kandidater til klasser og </w:t>
+      </w:r>
+      <w:r>
+        <w:lastRenderedPageBreak/>
+        <w:t xml:space="preserve">objekter. Det viktige her er å få fram det teoretiske grunnlaget </w:t>
       </w:r>
       <w:r>
         <w:t>du/</w:t>
@@ -5449,7 +5677,6 @@
       </w:pPr>
       <w:proofErr w:type="gramStart"/>
       <w:r>
-        <w:lastRenderedPageBreak/>
         <w:t>”…</w:t>
       </w:r>
       <w:proofErr w:type="gramEnd"/>
@@ -5627,16 +5854,16 @@
         <w:pStyle w:val="BodyText"/>
       </w:pPr>
       <w:r>
-        <w:t>Innkapsling handler om sikkerhet.</w:t>
-      </w:r>
-      <w:r>
-        <w:t xml:space="preserve"> Private </w:t>
-      </w:r>
-      <w:r>
-        <w:t>Public</w:t>
-      </w:r>
-      <w:r>
-        <w:t xml:space="preserve"> osv.</w:t>
+        <w:t xml:space="preserve">Java </w:t>
+      </w:r>
+      <w:r>
+        <w:t>innkapsling</w:t>
+      </w:r>
+      <w:r>
+        <w:t xml:space="preserve"> er en måte å skjule implementeringsdetaljene til en klasse fra ekstern tilgang og bare eksponere et offentlig grensesnitt som kan brukes for å samhandle med klassen.</w:t>
+      </w:r>
+      <w:r>
+        <w:t xml:space="preserve"> Innkapsling blir oppnådd ved å deklarere felter i klassen som private, og håndtere tilgang utenifra igjennom getter og setter metoder. [2]</w:t>
       </w:r>
     </w:p>
     <w:p>
@@ -5697,11 +5924,89 @@
       </w:r>
       <w:proofErr w:type="spellEnd"/>
       <w:r>
-        <w:t xml:space="preserve"> er prosessen med å dele et helt system inn i mindre og godt definerte deler som kan bygges og utforskes separat, samtidig som de samhandler på forhåndsdefinerte måter</w:t>
+        <w:t xml:space="preserve"> er prosessen med å dele et helt system inn i mindre og godt definerte deler som kan bygges og utforskes separat, samtidig som de samhandler på forhåndsdefinerte måter.</w:t>
       </w:r>
       <w:r>
         <w:t xml:space="preserve"> [1]</w:t>
       </w:r>
+    </w:p>
+    <w:p>
+      <w:pPr>
+        <w:pStyle w:val="Heading2"/>
+      </w:pPr>
+      <w:r>
+        <w:lastRenderedPageBreak/>
+        <w:t>Kobling</w:t>
+      </w:r>
+    </w:p>
+    <w:p>
+      <w:pPr>
+        <w:pStyle w:val="BodyText"/>
+      </w:pPr>
+      <w:r>
+        <w:t>Kobling</w:t>
+      </w:r>
+      <w:r>
+        <w:t xml:space="preserve"> refererer til forholdet mellom ulike klasser eller komponenter i et program. Dette konseptet dreier seg om hvor tett eller løst disse komponentene er knyttet til hverandre. Målet er å oppnå løse koblinger mellom klassene, noe som betyr at de primært er uavhengige av hverandre og kun kommuniserer via et begrenset og godt definert grensesnitt.</w:t>
+      </w:r>
+    </w:p>
+    <w:p>
+      <w:pPr>
+        <w:pStyle w:val="Heading2"/>
+      </w:pPr>
+      <w:r>
+        <w:t>Kohesjon</w:t>
+      </w:r>
+    </w:p>
+    <w:p>
+      <w:pPr>
+        <w:pStyle w:val="BodyText"/>
+      </w:pPr>
+      <w:r>
+        <w:t>Kohesjon</w:t>
+      </w:r>
+      <w:r>
+        <w:t xml:space="preserve"> </w:t>
+      </w:r>
+      <w:r>
+        <w:t xml:space="preserve">beskriver hvor godt en kode er knyttet til en spesifikk oppgave. I et </w:t>
+      </w:r>
+      <w:r>
+        <w:t xml:space="preserve">program med høy </w:t>
+      </w:r>
+      <w:r>
+        <w:t>kohesjon</w:t>
+      </w:r>
+      <w:r>
+        <w:t xml:space="preserve"> vil hver kodeenhet (metode, klasse eller modul)</w:t>
+      </w:r>
+      <w:r>
+        <w:t xml:space="preserve"> </w:t>
+      </w:r>
+      <w:r>
+        <w:t xml:space="preserve">være ansvarlig </w:t>
+      </w:r>
+      <w:r>
+        <w:t>for en veldefinert oppgave eller entitet.</w:t>
+      </w:r>
+      <w:r>
+        <w:t xml:space="preserve"> </w:t>
+      </w:r>
+      <w:r>
+        <w:t>Kohesjon</w:t>
+      </w:r>
+      <w:r>
+        <w:t xml:space="preserve"> gir oss huskeregelen «en klasse, ett ansvar» og «en metode, en oppgave».</w:t>
+      </w:r>
+      <w:r>
+        <w:t xml:space="preserve"> Godt klasse</w:t>
+      </w:r>
+      <w:r>
+        <w:t xml:space="preserve">design inneholder en høy grad av </w:t>
+      </w:r>
+      <w:r>
+        <w:t>kohesjon</w:t>
+      </w:r>
       <w:r>
         <w:t>.</w:t>
       </w:r>
@@ -5710,10 +6015,10 @@
       <w:pPr>
         <w:pStyle w:val="Heading2"/>
       </w:pPr>
-      <w:bookmarkStart w:id="20" w:name="_Toc149558641"/>
+      <w:bookmarkStart w:id="20" w:name="_Toc149558643"/>
       <w:proofErr w:type="spellStart"/>
       <w:r>
-        <w:t>Coupling</w:t>
+        <w:t>Refaktorering</w:t>
       </w:r>
       <w:bookmarkEnd w:id="20"/>
       <w:proofErr w:type="spellEnd"/>
@@ -5724,992 +6029,641 @@
       </w:pPr>
       <w:proofErr w:type="spellStart"/>
       <w:r>
-        <w:t>Coupling</w:t>
+        <w:t>Refaktorering</w:t>
       </w:r>
       <w:proofErr w:type="spellEnd"/>
       <w:r>
-        <w:t xml:space="preserve"> refererer til forholdet eller koblingen mellom ulike klasser eller komponenter i et program. Dette konseptet dreier seg om hvor tett eller løst disse komponentene er knyttet til hverandre. Målet er å oppnå løse koblinger mellom klassene, noe som betyr at de primært er uavhengige av hverandre og kun kommuniserer via et begrenset og godt definert grensesnitt.</w:t>
+        <w:t xml:space="preserve"> er prosessen </w:t>
+      </w:r>
+      <w:r>
+        <w:t xml:space="preserve">med å reorganisere og endre eksisterende kode for å forbedre dens struktur, lesbarhet, ytelse og </w:t>
+      </w:r>
+      <w:proofErr w:type="spellStart"/>
+      <w:r>
+        <w:t>vedlikeholdsevne</w:t>
+      </w:r>
+      <w:proofErr w:type="spellEnd"/>
+      <w:r>
+        <w:t>.</w:t>
+      </w:r>
+      <w:r>
+        <w:t xml:space="preserve"> Dette gjøres ofte ved å dele klasser eller metoder i flere deler</w:t>
+      </w:r>
+      <w:r>
+        <w:t xml:space="preserve"> for å øke dens </w:t>
+      </w:r>
+      <w:r>
+        <w:t>kohesjon</w:t>
+      </w:r>
+      <w:r>
+        <w:t>.</w:t>
       </w:r>
     </w:p>
     <w:p>
       <w:pPr>
         <w:pStyle w:val="Heading2"/>
       </w:pPr>
-      <w:bookmarkStart w:id="21" w:name="_Toc149558642"/>
+      <w:bookmarkStart w:id="21" w:name="_Toc149558644"/>
+      <w:r>
+        <w:t>Defensiv</w:t>
+      </w:r>
+      <w:r>
+        <w:t xml:space="preserve"> programmering</w:t>
+      </w:r>
+      <w:bookmarkEnd w:id="21"/>
+    </w:p>
+    <w:p>
+      <w:pPr>
+        <w:pStyle w:val="BodyText"/>
+      </w:pPr>
+      <w:r>
+        <w:t xml:space="preserve">Defensiv programmering </w:t>
+      </w:r>
+      <w:r>
+        <w:t xml:space="preserve">er å produsere kode som beskytter seg selv mot </w:t>
+      </w:r>
+      <w:r>
+        <w:t>mulige</w:t>
+      </w:r>
+      <w:r>
+        <w:t xml:space="preserve"> feil og unntak. </w:t>
+      </w:r>
+      <w:r>
+        <w:t>Hovedmålet med defensiv programmering er å gjøre systemet m</w:t>
+      </w:r>
+      <w:r>
+        <w:t>indre åpent for feil.</w:t>
+      </w:r>
+      <w:r>
+        <w:t xml:space="preserve"> </w:t>
+      </w:r>
+      <w:r>
+        <w:t xml:space="preserve">Noen måter å skrive defensiv kode er med </w:t>
+      </w:r>
       <w:proofErr w:type="spellStart"/>
       <w:r>
-        <w:t>Cohesion</w:t>
-      </w:r>
-      <w:bookmarkEnd w:id="21"/>
+        <w:t>error</w:t>
+      </w:r>
       <w:proofErr w:type="spellEnd"/>
+      <w:r>
+        <w:t xml:space="preserve"> handling</w:t>
+      </w:r>
+      <w:r>
+        <w:t xml:space="preserve"> (</w:t>
+      </w:r>
+      <w:r>
+        <w:t xml:space="preserve">håndtere feil på en måte som sikrer mot </w:t>
+      </w:r>
+      <w:r>
+        <w:t>sammenbrudd</w:t>
+      </w:r>
+      <w:r>
+        <w:t xml:space="preserve"> og data korrupsjon</w:t>
+      </w:r>
+      <w:r>
+        <w:t>)</w:t>
+      </w:r>
+      <w:r>
+        <w:t xml:space="preserve"> og input </w:t>
+      </w:r>
+      <w:proofErr w:type="spellStart"/>
+      <w:r>
+        <w:t>validation</w:t>
+      </w:r>
+      <w:proofErr w:type="spellEnd"/>
+      <w:r>
+        <w:t xml:space="preserve"> (sjekke at gitt parameter stemmer med det som forventes).</w:t>
+      </w:r>
+    </w:p>
+    <w:p>
+      <w:pPr>
+        <w:pStyle w:val="Heading2"/>
+      </w:pPr>
+      <w:bookmarkStart w:id="22" w:name="_Toc149558645"/>
+      <w:r>
+        <w:t>Lambda uttrykk</w:t>
+      </w:r>
+      <w:bookmarkEnd w:id="22"/>
     </w:p>
     <w:p>
       <w:pPr>
         <w:pStyle w:val="BodyText"/>
       </w:pPr>
+      <w:r>
+        <w:t xml:space="preserve">Lambda uttrykk/funksjoner </w:t>
+      </w:r>
+      <w:r>
+        <w:t xml:space="preserve">er korte </w:t>
+      </w:r>
+      <w:r>
+        <w:t>funksjoner</w:t>
+      </w:r>
+      <w:r>
+        <w:t xml:space="preserve"> som vanligvis </w:t>
+      </w:r>
+      <w:r>
+        <w:t xml:space="preserve">brukes for enkle operasjoner og kan defineres i en </w:t>
+      </w:r>
+      <w:r>
+        <w:t xml:space="preserve">enkelt linje. </w:t>
+      </w:r>
+      <w:r>
+        <w:t>Lambda-funksjoner er ikke ment for kompleks logikk eller operasjoner som må gjenbrukes på flere steder i koden din. De brukes vanligvis for kortvarige, spesifikke oppgaver</w:t>
+      </w:r>
+      <w:r>
+        <w:t>.</w:t>
+      </w:r>
+    </w:p>
+    <w:p>
+      <w:pPr>
+        <w:pStyle w:val="Heading1"/>
+      </w:pPr>
+      <w:bookmarkStart w:id="23" w:name="_Toc149558646"/>
+      <w:r>
+        <w:t xml:space="preserve">METODE </w:t>
+      </w:r>
+      <w:r>
+        <w:t>–</w:t>
+      </w:r>
+      <w:r>
+        <w:t xml:space="preserve"> </w:t>
+      </w:r>
+      <w:r>
+        <w:t>DESIGN</w:t>
+      </w:r>
+      <w:bookmarkEnd w:id="23"/>
+    </w:p>
+    <w:p>
+      <w:pPr>
+        <w:pStyle w:val="Comment"/>
+      </w:pPr>
+      <w:r>
+        <w:t>[</w:t>
+      </w:r>
+      <w:r>
+        <w:t xml:space="preserve">Denne delen skal redegjøre for hvordan man planla å gå fram / har gått fram for å løse oppgaven og sannsynliggjøre framgangsmåten. Framgangsmåten kan være en utviklingsoppgave, for eksempel utvikling av et </w:t>
+      </w:r>
+      <w:r>
+        <w:t xml:space="preserve">datasystem, </w:t>
+      </w:r>
+      <w:r>
+        <w:t>databasesystem, en grafikkrutine, et kontrollprogram osv. Ta da også med valg av utviklingsmetode, framdriftsplan, organisering og rapportering, hvordan arbeidet utprøves, kontrolleres og korrigeres, om systemdokumentasjon og brukerveiledning, om overlevering til oppdragsgiver og avtalte kriterier for fullført oppgave osv.</w:t>
+      </w:r>
+      <w:r>
+        <w:t>]</w:t>
+      </w:r>
+    </w:p>
+    <w:p>
+      <w:pPr>
+        <w:pStyle w:val="Comment"/>
+      </w:pPr>
+      <w:r>
+        <w:t xml:space="preserve">[Beskriv også hvilke verktøy </w:t>
+      </w:r>
+      <w:r>
+        <w:t>du/</w:t>
+      </w:r>
+      <w:r>
+        <w:t>dere har benyttet for å løse oppgaven, hvilket utviklingsmiljø</w:t>
+      </w:r>
+      <w:r>
+        <w:t xml:space="preserve"> du/dere </w:t>
+      </w:r>
+      <w:r>
+        <w:t>har jobbet i (</w:t>
+      </w:r>
       <w:proofErr w:type="spellStart"/>
       <w:r>
-        <w:t>Cohesion</w:t>
+        <w:t>BlueJ</w:t>
       </w:r>
       <w:proofErr w:type="spellEnd"/>
       <w:r>
+        <w:t xml:space="preserve">, </w:t>
+      </w:r>
+      <w:proofErr w:type="spellStart"/>
+      <w:r>
+        <w:t>Netbeans</w:t>
+      </w:r>
+      <w:proofErr w:type="spellEnd"/>
+      <w:r>
+        <w:t xml:space="preserve">, </w:t>
+      </w:r>
+      <w:proofErr w:type="spellStart"/>
+      <w:r>
+        <w:t>Eclipse</w:t>
+      </w:r>
+      <w:proofErr w:type="spellEnd"/>
+      <w:r>
+        <w:t xml:space="preserve">, </w:t>
+      </w:r>
+      <w:proofErr w:type="spellStart"/>
+      <w:r>
+        <w:t>IntelliJ</w:t>
+      </w:r>
+      <w:proofErr w:type="spellEnd"/>
+      <w:r>
+        <w:t>,</w:t>
+      </w:r>
+      <w:r>
         <w:t xml:space="preserve"> </w:t>
       </w:r>
-      <w:r>
-        <w:t xml:space="preserve">beskriver hvor godt en kode er knyttet til en spesifikk oppgave. I et </w:t>
-      </w:r>
-      <w:r>
-        <w:t xml:space="preserve">program med høy </w:t>
-      </w:r>
       <w:proofErr w:type="spellStart"/>
       <w:r>
-        <w:t>cohesion</w:t>
+        <w:t>CheckStyle</w:t>
       </w:r>
       <w:proofErr w:type="spellEnd"/>
       <w:r>
-        <w:t xml:space="preserve"> vil hver kodeenhet (metode, klasse eller modul)</w:t>
-      </w:r>
+        <w:t xml:space="preserve">, </w:t>
+      </w:r>
+      <w:proofErr w:type="spellStart"/>
+      <w:r>
+        <w:t>SonarLint</w:t>
+      </w:r>
+      <w:proofErr w:type="spellEnd"/>
       <w:r>
         <w:t xml:space="preserve"> </w:t>
       </w:r>
-      <w:r>
-        <w:t xml:space="preserve">være ansvarlig </w:t>
-      </w:r>
-      <w:r>
-        <w:t>for en veldefinert oppgave eller entitet.</w:t>
-      </w:r>
-      <w:r>
+      <w:proofErr w:type="spellStart"/>
+      <w:r>
+        <w:t>Bitbucket</w:t>
+      </w:r>
+      <w:proofErr w:type="spellEnd"/>
+      <w:r>
+        <w:t xml:space="preserve">, </w:t>
+      </w:r>
+      <w:proofErr w:type="spellStart"/>
+      <w:r>
+        <w:t>Git</w:t>
+      </w:r>
+      <w:proofErr w:type="spellEnd"/>
+      <w:r>
+        <w:t xml:space="preserve">, Wiki, </w:t>
+      </w:r>
+      <w:proofErr w:type="spellStart"/>
+      <w:r>
+        <w:t>Issue-tracking</w:t>
+      </w:r>
+      <w:proofErr w:type="spellEnd"/>
+      <w:r>
+        <w:t xml:space="preserve"> som JIRA </w:t>
+      </w:r>
+      <w:proofErr w:type="spellStart"/>
+      <w:r>
+        <w:t>el.l</w:t>
+      </w:r>
+      <w:proofErr w:type="spellEnd"/>
+      <w:r>
+        <w:t>. osv.]</w:t>
+      </w:r>
+    </w:p>
+    <w:p>
+      <w:pPr>
+        <w:pStyle w:val="Comment"/>
+        <w:rPr>
+          <w:i w:val="0"/>
+          <w:iCs/>
+          <w:color w:val="auto"/>
+        </w:rPr>
+      </w:pPr>
+      <w:r>
+        <w:rPr>
+          <w:i w:val="0"/>
+          <w:iCs/>
+          <w:color w:val="auto"/>
+        </w:rPr>
+        <w:t xml:space="preserve">Første løsning </w:t>
+      </w:r>
+      <w:r>
+        <w:rPr>
+          <w:i w:val="0"/>
+          <w:iCs/>
+          <w:color w:val="auto"/>
+        </w:rPr>
+        <w:t>ble</w:t>
+      </w:r>
+      <w:r>
+        <w:rPr>
+          <w:i w:val="0"/>
+          <w:iCs/>
+          <w:color w:val="auto"/>
+        </w:rPr>
+        <w:t xml:space="preserve"> å </w:t>
+      </w:r>
+      <w:r>
+        <w:rPr>
+          <w:i w:val="0"/>
+          <w:iCs/>
+          <w:color w:val="auto"/>
+        </w:rPr>
+        <w:t>opprette</w:t>
+      </w:r>
+      <w:r>
+        <w:rPr>
+          <w:i w:val="0"/>
+          <w:iCs/>
+          <w:color w:val="auto"/>
+        </w:rPr>
+        <w:t xml:space="preserve"> en klasse for </w:t>
+      </w:r>
+      <w:r>
+        <w:rPr>
+          <w:i w:val="0"/>
+          <w:iCs/>
+          <w:color w:val="auto"/>
+        </w:rPr>
+        <w:t>togavganger som skulle holde på feltene</w:t>
+      </w:r>
+      <w:r>
+        <w:rPr>
+          <w:i w:val="0"/>
+          <w:iCs/>
+          <w:color w:val="auto"/>
+        </w:rPr>
+        <w:t xml:space="preserve"> spor, tognummer, linje, destinasjon, avgangstid og </w:t>
+      </w:r>
+      <w:r>
+        <w:rPr>
+          <w:i w:val="0"/>
+          <w:iCs/>
+          <w:color w:val="auto"/>
+        </w:rPr>
+        <w:t xml:space="preserve">forsinkelse. </w:t>
+      </w:r>
+      <w:r>
+        <w:rPr>
+          <w:i w:val="0"/>
+          <w:iCs/>
+          <w:color w:val="auto"/>
+        </w:rPr>
+        <w:t xml:space="preserve">Denne klassen skulle ha enkle </w:t>
+      </w:r>
+      <w:r>
+        <w:rPr>
+          <w:i w:val="0"/>
+          <w:iCs/>
+          <w:color w:val="auto"/>
+        </w:rPr>
+        <w:t xml:space="preserve">(getter og setter) </w:t>
+      </w:r>
+      <w:r>
+        <w:rPr>
+          <w:i w:val="0"/>
+          <w:iCs/>
+          <w:color w:val="auto"/>
+        </w:rPr>
+        <w:t xml:space="preserve">metoder for å endre </w:t>
+      </w:r>
+      <w:r>
+        <w:rPr>
+          <w:i w:val="0"/>
+          <w:iCs/>
+          <w:color w:val="auto"/>
+        </w:rPr>
+        <w:t>feltene og få de returnert.</w:t>
+      </w:r>
+      <w:r>
+        <w:rPr>
+          <w:i w:val="0"/>
+          <w:iCs/>
+          <w:color w:val="auto"/>
+        </w:rPr>
+        <w:t xml:space="preserve"> Klassen </w:t>
+      </w:r>
+      <w:r>
+        <w:rPr>
+          <w:i w:val="0"/>
+          <w:iCs/>
+          <w:color w:val="auto"/>
+        </w:rPr>
+        <w:t>fikk</w:t>
+      </w:r>
+      <w:r>
+        <w:rPr>
+          <w:i w:val="0"/>
+          <w:iCs/>
+          <w:color w:val="auto"/>
+        </w:rPr>
+        <w:t xml:space="preserve"> navnet </w:t>
+      </w:r>
+      <w:proofErr w:type="spellStart"/>
+      <w:r>
+        <w:rPr>
+          <w:i w:val="0"/>
+          <w:iCs/>
+          <w:color w:val="auto"/>
+        </w:rPr>
+        <w:t>TrainDeparture</w:t>
+      </w:r>
+      <w:proofErr w:type="spellEnd"/>
+      <w:r>
+        <w:rPr>
+          <w:i w:val="0"/>
+          <w:iCs/>
+          <w:color w:val="auto"/>
+        </w:rPr>
+        <w:t xml:space="preserve"> og </w:t>
+      </w:r>
+      <w:r>
+        <w:rPr>
+          <w:i w:val="0"/>
+          <w:iCs/>
+          <w:color w:val="auto"/>
+        </w:rPr>
+        <w:t>har</w:t>
+      </w:r>
+      <w:r>
+        <w:rPr>
+          <w:i w:val="0"/>
+          <w:iCs/>
+          <w:color w:val="auto"/>
+        </w:rPr>
+        <w:t xml:space="preserve"> som ansvar å lagre</w:t>
+      </w:r>
+      <w:r>
+        <w:rPr>
+          <w:i w:val="0"/>
+          <w:iCs/>
+          <w:color w:val="auto"/>
+        </w:rPr>
+        <w:t xml:space="preserve"> hver enkelt togavgang</w:t>
+      </w:r>
+      <w:r>
+        <w:rPr>
+          <w:i w:val="0"/>
+          <w:iCs/>
+          <w:color w:val="auto"/>
+        </w:rPr>
+        <w:t>.</w:t>
+      </w:r>
+    </w:p>
+    <w:p>
+      <w:pPr>
+        <w:pStyle w:val="Comment"/>
+        <w:rPr>
+          <w:i w:val="0"/>
+          <w:iCs/>
+          <w:color w:val="auto"/>
+        </w:rPr>
+      </w:pPr>
+      <w:r>
+        <w:rPr>
+          <w:i w:val="0"/>
+          <w:iCs/>
+          <w:color w:val="auto"/>
+        </w:rPr>
+        <w:t xml:space="preserve">Det ble også opprettet en ny klasse - Station - som skulle lagre instansene av </w:t>
+      </w:r>
+      <w:proofErr w:type="spellStart"/>
+      <w:r>
+        <w:rPr>
+          <w:i w:val="0"/>
+          <w:iCs/>
+          <w:color w:val="auto"/>
+        </w:rPr>
+        <w:t>TrainDeparture</w:t>
+      </w:r>
+      <w:proofErr w:type="spellEnd"/>
+      <w:r>
+        <w:rPr>
+          <w:i w:val="0"/>
+          <w:iCs/>
+          <w:color w:val="auto"/>
+        </w:rPr>
+        <w:t xml:space="preserve"> i et </w:t>
+      </w:r>
+      <w:proofErr w:type="spellStart"/>
+      <w:r>
+        <w:rPr>
+          <w:i w:val="0"/>
+          <w:iCs/>
+          <w:color w:val="auto"/>
+        </w:rPr>
+        <w:t>HashMap</w:t>
+      </w:r>
+      <w:proofErr w:type="spellEnd"/>
+      <w:r>
+        <w:rPr>
+          <w:i w:val="0"/>
+          <w:iCs/>
+          <w:color w:val="auto"/>
+        </w:rPr>
         <w:t xml:space="preserve"> </w:t>
       </w:r>
+      <w:r>
+        <w:rPr>
+          <w:i w:val="0"/>
+          <w:iCs/>
+          <w:color w:val="auto"/>
+        </w:rPr>
+        <w:t xml:space="preserve">og ha kontroll på klokkeslettet på stasjonen. </w:t>
+      </w:r>
+      <w:r>
+        <w:rPr>
+          <w:i w:val="0"/>
+          <w:iCs/>
+          <w:color w:val="auto"/>
+        </w:rPr>
+        <w:t xml:space="preserve">Denne klassen brukes også til å </w:t>
+      </w:r>
+      <w:r>
+        <w:rPr>
+          <w:i w:val="0"/>
+          <w:iCs/>
+          <w:color w:val="auto"/>
+        </w:rPr>
+        <w:t xml:space="preserve">opprette </w:t>
+      </w:r>
+      <w:r>
+        <w:rPr>
+          <w:i w:val="0"/>
+          <w:iCs/>
+          <w:color w:val="auto"/>
+        </w:rPr>
+        <w:t xml:space="preserve">nye instanser av </w:t>
+      </w:r>
       <w:proofErr w:type="spellStart"/>
       <w:r>
-        <w:t>Cohesion</w:t>
+        <w:rPr>
+          <w:i w:val="0"/>
+          <w:iCs/>
+          <w:color w:val="auto"/>
+        </w:rPr>
+        <w:t>TrainDeparture</w:t>
       </w:r>
       <w:proofErr w:type="spellEnd"/>
       <w:r>
-        <w:t xml:space="preserve"> gir oss huskeregelen «en klasse, ett ansvar» og «en metode, en oppgave».</w:t>
-      </w:r>
-      <w:r>
-        <w:t xml:space="preserve"> Godt klasse</w:t>
-      </w:r>
-      <w:r>
-        <w:t xml:space="preserve">design inneholder en høy grad av </w:t>
-      </w:r>
-      <w:proofErr w:type="spellStart"/>
-      <w:r>
-        <w:t>cohesion</w:t>
-      </w:r>
-      <w:proofErr w:type="spellEnd"/>
-      <w:r>
-        <w:t>.</w:t>
-      </w:r>
-    </w:p>
-    <w:p>
-      <w:pPr>
-        <w:pStyle w:val="Heading2"/>
-      </w:pPr>
-      <w:bookmarkStart w:id="22" w:name="_Toc149558643"/>
-      <w:proofErr w:type="spellStart"/>
-      <w:r>
+        <w:rPr>
+          <w:i w:val="0"/>
+          <w:iCs/>
+          <w:color w:val="auto"/>
+        </w:rPr>
+        <w:t xml:space="preserve"> og endre eksisterende.</w:t>
+      </w:r>
+      <w:r>
+        <w:rPr>
+          <w:i w:val="0"/>
+          <w:iCs/>
+          <w:color w:val="auto"/>
+        </w:rPr>
+        <w:t xml:space="preserve"> All </w:t>
+      </w:r>
+      <w:r>
+        <w:rPr>
+          <w:i w:val="0"/>
+          <w:iCs/>
+          <w:color w:val="auto"/>
+        </w:rPr>
+        <w:t>kommunikasjon</w:t>
+      </w:r>
+      <w:r>
+        <w:rPr>
+          <w:i w:val="0"/>
+          <w:iCs/>
+          <w:color w:val="auto"/>
+        </w:rPr>
+        <w:t xml:space="preserve"> mellom UI-klassen</w:t>
+      </w:r>
+      <w:r>
+        <w:rPr>
+          <w:i w:val="0"/>
+          <w:iCs/>
+          <w:color w:val="auto"/>
+        </w:rPr>
+        <w:t>e</w:t>
+      </w:r>
+      <w:r>
+        <w:rPr>
+          <w:i w:val="0"/>
+          <w:iCs/>
+          <w:color w:val="auto"/>
+        </w:rPr>
+        <w:t xml:space="preserve"> og </w:t>
+      </w:r>
+      <w:r>
+        <w:rPr>
+          <w:i w:val="0"/>
+          <w:iCs/>
+          <w:color w:val="auto"/>
+        </w:rPr>
+        <w:t>resten av systemet skjer igjennom Station.</w:t>
+      </w:r>
+    </w:p>
+    <w:p>
+      <w:pPr>
+        <w:pStyle w:val="Comment"/>
+        <w:rPr>
+          <w:i w:val="0"/>
+          <w:iCs/>
+          <w:color w:val="auto"/>
+        </w:rPr>
+      </w:pPr>
+      <w:r>
+        <w:rPr>
+          <w:i w:val="0"/>
+          <w:iCs/>
+          <w:color w:val="auto"/>
+        </w:rPr>
         <w:lastRenderedPageBreak/>
-        <w:t>Refaktorering</w:t>
-      </w:r>
-      <w:bookmarkEnd w:id="22"/>
-      <w:proofErr w:type="spellEnd"/>
-    </w:p>
-    <w:p>
-      <w:pPr>
-        <w:pStyle w:val="BodyText"/>
-      </w:pPr>
-      <w:proofErr w:type="spellStart"/>
-      <w:r>
-        <w:t>Refaktorering</w:t>
-      </w:r>
-      <w:proofErr w:type="spellEnd"/>
-      <w:r>
-        <w:t xml:space="preserve"> er prosessen </w:t>
-      </w:r>
-      <w:r>
-        <w:t xml:space="preserve">med å reorganisere og endre eksisterende kode for å forbedre dens struktur, lesbarhet, ytelse og </w:t>
-      </w:r>
-      <w:proofErr w:type="spellStart"/>
-      <w:r>
-        <w:t>vedlikeholdsevne</w:t>
-      </w:r>
-      <w:proofErr w:type="spellEnd"/>
-      <w:r>
-        <w:t>.</w:t>
-      </w:r>
-      <w:r>
-        <w:t xml:space="preserve"> Dette gjøres ofte ved å dele klasser eller metoder i flere deler</w:t>
-      </w:r>
-      <w:r>
-        <w:t xml:space="preserve"> for å øke dens </w:t>
-      </w:r>
-      <w:proofErr w:type="spellStart"/>
-      <w:r>
-        <w:t>cohesion</w:t>
-      </w:r>
-      <w:proofErr w:type="spellEnd"/>
-      <w:r>
-        <w:t>.</w:t>
-      </w:r>
-    </w:p>
-    <w:p>
-      <w:pPr>
-        <w:pStyle w:val="Heading2"/>
-      </w:pPr>
-      <w:bookmarkStart w:id="23" w:name="_Toc149558644"/>
-      <w:r>
-        <w:t>Defensiv</w:t>
-      </w:r>
-      <w:r>
-        <w:t xml:space="preserve"> programmering</w:t>
-      </w:r>
-      <w:bookmarkEnd w:id="23"/>
-    </w:p>
-    <w:p>
-      <w:pPr>
-        <w:pStyle w:val="BodyText"/>
-      </w:pPr>
-      <w:r>
-        <w:t xml:space="preserve">Defensiv programmering </w:t>
-      </w:r>
-      <w:r>
-        <w:t xml:space="preserve">er å produsere kode som beskytter seg selv mot </w:t>
-      </w:r>
-      <w:r>
-        <w:t>mulige</w:t>
-      </w:r>
-      <w:r>
-        <w:t xml:space="preserve"> feil og unntak. </w:t>
-      </w:r>
-      <w:r>
-        <w:t>Hovedmålet med defensiv programmering er å gjøre systemet m</w:t>
-      </w:r>
-      <w:r>
-        <w:t>indre åpent for feil.</w:t>
-      </w:r>
-      <w:r>
-        <w:t xml:space="preserve"> </w:t>
-      </w:r>
-      <w:r>
-        <w:t xml:space="preserve">Noen måter å skrive defensiv kode er med </w:t>
-      </w:r>
-      <w:proofErr w:type="spellStart"/>
-      <w:r>
-        <w:t>error</w:t>
-      </w:r>
-      <w:proofErr w:type="spellEnd"/>
-      <w:r>
-        <w:t xml:space="preserve"> handling</w:t>
-      </w:r>
-      <w:r>
-        <w:t xml:space="preserve"> (</w:t>
-      </w:r>
-      <w:r>
-        <w:t xml:space="preserve">håndtere feil på en måte som sikrer mot </w:t>
-      </w:r>
-      <w:r>
-        <w:t>sammenbrudd</w:t>
-      </w:r>
-      <w:r>
-        <w:t xml:space="preserve"> og data korrupsjon</w:t>
-      </w:r>
-      <w:r>
-        <w:t>)</w:t>
-      </w:r>
-      <w:r>
-        <w:t xml:space="preserve"> og input </w:t>
-      </w:r>
-      <w:proofErr w:type="spellStart"/>
-      <w:r>
-        <w:t>validation</w:t>
-      </w:r>
-      <w:proofErr w:type="spellEnd"/>
-      <w:r>
-        <w:t xml:space="preserve"> (sjekke at gitt parameter stemmer med det som forventes).</w:t>
-      </w:r>
-    </w:p>
-    <w:p>
-      <w:pPr>
-        <w:pStyle w:val="Heading2"/>
-      </w:pPr>
-      <w:bookmarkStart w:id="24" w:name="_Toc149558645"/>
-      <w:r>
-        <w:t>Lambda uttrykk</w:t>
-      </w:r>
-      <w:bookmarkEnd w:id="24"/>
-    </w:p>
-    <w:p>
-      <w:pPr>
-        <w:pStyle w:val="BodyText"/>
-      </w:pPr>
-      <w:r>
-        <w:t xml:space="preserve">Lambda uttrykk/funksjoner </w:t>
-      </w:r>
-      <w:r>
-        <w:t xml:space="preserve">er korte </w:t>
-      </w:r>
-      <w:r>
-        <w:t>funksjoner</w:t>
-      </w:r>
-      <w:r>
-        <w:t xml:space="preserve"> som vanligvis </w:t>
-      </w:r>
-      <w:r>
-        <w:t xml:space="preserve">brukes for enkle operasjoner og kan defineres i en </w:t>
-      </w:r>
-      <w:r>
-        <w:t xml:space="preserve">enkelt linje. </w:t>
-      </w:r>
-      <w:r>
-        <w:t>Lambda-funksjoner er ikke ment for kompleks logikk eller operasjoner som må gjenbrukes på flere steder i koden din. De brukes vanligvis for kortvarige, spesifikke oppgaver</w:t>
-      </w:r>
-      <w:r>
-        <w:t>.</w:t>
-      </w:r>
-    </w:p>
-    <w:p>
-      <w:pPr>
-        <w:pStyle w:val="Heading1"/>
-      </w:pPr>
-      <w:bookmarkStart w:id="25" w:name="_Toc149558646"/>
-      <w:r>
-        <w:t xml:space="preserve">METODE </w:t>
-      </w:r>
-      <w:r>
-        <w:t>–</w:t>
-      </w:r>
-      <w:r>
-        <w:t xml:space="preserve"> </w:t>
-      </w:r>
-      <w:r>
-        <w:t>DESIGN</w:t>
-      </w:r>
-      <w:bookmarkEnd w:id="25"/>
-    </w:p>
-    <w:p>
-      <w:pPr>
-        <w:pStyle w:val="Comment"/>
-      </w:pPr>
-      <w:r>
-        <w:t>[</w:t>
-      </w:r>
-      <w:r>
-        <w:t xml:space="preserve">Denne delen skal redegjøre for hvordan man planla å gå fram / har gått fram for å løse oppgaven og sannsynliggjøre framgangsmåten. Framgangsmåten kan være en utviklingsoppgave, for eksempel utvikling av et </w:t>
-      </w:r>
-      <w:r>
-        <w:t xml:space="preserve">datasystem, </w:t>
-      </w:r>
-      <w:r>
-        <w:t>databasesystem, en grafikkrutine, et kontrollprogram osv. Ta da også med valg av utviklingsmetode, framdriftsplan, organisering og rapportering, hvordan arbeidet utprøves, kontrolleres og korrigeres, om systemdokumentasjon og brukerveiledning, om overlevering til oppdragsgiver og avtalte kriterier for fullført oppgave osv.</w:t>
-      </w:r>
-      <w:r>
-        <w:t>]</w:t>
-      </w:r>
-    </w:p>
-    <w:p>
-      <w:pPr>
-        <w:pStyle w:val="Comment"/>
-      </w:pPr>
-      <w:r>
-        <w:t xml:space="preserve">[Beskriv også hvilke verktøy </w:t>
-      </w:r>
-      <w:r>
-        <w:t>du/</w:t>
-      </w:r>
-      <w:r>
-        <w:t>dere har benyttet for å løse oppgaven, hvilket utviklingsmiljø</w:t>
-      </w:r>
-      <w:r>
-        <w:t xml:space="preserve"> du/dere </w:t>
-      </w:r>
-      <w:r>
-        <w:t>har jobbet i (</w:t>
-      </w:r>
-      <w:proofErr w:type="spellStart"/>
-      <w:r>
-        <w:t>BlueJ</w:t>
-      </w:r>
-      <w:proofErr w:type="spellEnd"/>
-      <w:r>
-        <w:t xml:space="preserve">, </w:t>
-      </w:r>
-      <w:proofErr w:type="spellStart"/>
-      <w:r>
-        <w:t>Netbeans</w:t>
-      </w:r>
-      <w:proofErr w:type="spellEnd"/>
-      <w:r>
-        <w:t xml:space="preserve">, </w:t>
-      </w:r>
-      <w:proofErr w:type="spellStart"/>
-      <w:r>
-        <w:t>Eclipse</w:t>
-      </w:r>
-      <w:proofErr w:type="spellEnd"/>
-      <w:r>
-        <w:t xml:space="preserve">, </w:t>
-      </w:r>
-      <w:proofErr w:type="spellStart"/>
-      <w:r>
-        <w:t>IntelliJ</w:t>
-      </w:r>
-      <w:proofErr w:type="spellEnd"/>
-      <w:r>
-        <w:t>,</w:t>
-      </w:r>
-      <w:r>
-        <w:t xml:space="preserve"> </w:t>
-      </w:r>
-      <w:proofErr w:type="spellStart"/>
-      <w:r>
-        <w:t>CheckStyle</w:t>
-      </w:r>
-      <w:proofErr w:type="spellEnd"/>
-      <w:r>
-        <w:t xml:space="preserve">, </w:t>
-      </w:r>
-      <w:proofErr w:type="spellStart"/>
-      <w:r>
-        <w:t>SonarLint</w:t>
-      </w:r>
-      <w:proofErr w:type="spellEnd"/>
-      <w:r>
-        <w:t xml:space="preserve"> </w:t>
-      </w:r>
-      <w:proofErr w:type="spellStart"/>
-      <w:r>
-        <w:t>Bitbucket</w:t>
-      </w:r>
-      <w:proofErr w:type="spellEnd"/>
-      <w:r>
-        <w:t xml:space="preserve">, </w:t>
-      </w:r>
-      <w:proofErr w:type="spellStart"/>
-      <w:r>
-        <w:t>Git</w:t>
-      </w:r>
-      <w:proofErr w:type="spellEnd"/>
-      <w:r>
-        <w:t xml:space="preserve">, Wiki, </w:t>
-      </w:r>
-      <w:proofErr w:type="spellStart"/>
-      <w:r>
-        <w:t>Issue-tracking</w:t>
-      </w:r>
-      <w:proofErr w:type="spellEnd"/>
-      <w:r>
-        <w:t xml:space="preserve"> som JIRA </w:t>
-      </w:r>
-      <w:proofErr w:type="spellStart"/>
-      <w:r>
-        <w:t>el.l</w:t>
-      </w:r>
-      <w:proofErr w:type="spellEnd"/>
-      <w:r>
-        <w:t>. osv.]</w:t>
-      </w:r>
-    </w:p>
-    <w:p>
-      <w:pPr>
-        <w:pStyle w:val="Comment"/>
-        <w:rPr>
-          <w:i w:val="0"/>
-          <w:iCs/>
-          <w:color w:val="auto"/>
-        </w:rPr>
-      </w:pPr>
-      <w:r>
-        <w:rPr>
-          <w:i w:val="0"/>
-          <w:iCs/>
-          <w:color w:val="auto"/>
-        </w:rPr>
-        <w:t xml:space="preserve">Første løsning </w:t>
-      </w:r>
-      <w:r>
-        <w:rPr>
-          <w:i w:val="0"/>
-          <w:iCs/>
-          <w:color w:val="auto"/>
-        </w:rPr>
-        <w:t>ble</w:t>
-      </w:r>
-      <w:r>
-        <w:rPr>
-          <w:i w:val="0"/>
-          <w:iCs/>
-          <w:color w:val="auto"/>
-        </w:rPr>
-        <w:t xml:space="preserve"> å </w:t>
-      </w:r>
-      <w:r>
-        <w:rPr>
-          <w:i w:val="0"/>
-          <w:iCs/>
-          <w:color w:val="auto"/>
-        </w:rPr>
-        <w:t>opprette</w:t>
-      </w:r>
-      <w:r>
-        <w:rPr>
-          <w:i w:val="0"/>
-          <w:iCs/>
-          <w:color w:val="auto"/>
-        </w:rPr>
-        <w:t xml:space="preserve"> en klasse for </w:t>
-      </w:r>
-      <w:r>
-        <w:rPr>
-          <w:i w:val="0"/>
-          <w:iCs/>
-          <w:color w:val="auto"/>
-        </w:rPr>
-        <w:t>togavganger som skulle holde på feltene</w:t>
-      </w:r>
-      <w:r>
-        <w:rPr>
-          <w:i w:val="0"/>
-          <w:iCs/>
-          <w:color w:val="auto"/>
-        </w:rPr>
-        <w:t xml:space="preserve"> spor, tognummer, linje, destinasjon, avgangstid og </w:t>
-      </w:r>
-      <w:r>
-        <w:rPr>
-          <w:i w:val="0"/>
-          <w:iCs/>
-          <w:color w:val="auto"/>
-        </w:rPr>
-        <w:t xml:space="preserve">forsinkelse. </w:t>
-      </w:r>
-      <w:r>
-        <w:rPr>
-          <w:i w:val="0"/>
-          <w:iCs/>
-          <w:color w:val="auto"/>
-        </w:rPr>
-        <w:t xml:space="preserve">Denne klassen skulle ha enkle metoder for å endre </w:t>
-      </w:r>
-      <w:r>
-        <w:rPr>
-          <w:i w:val="0"/>
-          <w:iCs/>
-          <w:color w:val="auto"/>
-        </w:rPr>
-        <w:t>feltene og få de returnert.</w:t>
-      </w:r>
-      <w:r>
-        <w:rPr>
-          <w:i w:val="0"/>
-          <w:iCs/>
-          <w:color w:val="auto"/>
-        </w:rPr>
-        <w:t xml:space="preserve"> Klassen </w:t>
-      </w:r>
-      <w:r>
-        <w:rPr>
-          <w:i w:val="0"/>
-          <w:iCs/>
-          <w:color w:val="auto"/>
-        </w:rPr>
-        <w:t>fikk</w:t>
-      </w:r>
-      <w:r>
-        <w:rPr>
-          <w:i w:val="0"/>
-          <w:iCs/>
-          <w:color w:val="auto"/>
-        </w:rPr>
-        <w:t xml:space="preserve"> navnet </w:t>
-      </w:r>
-      <w:proofErr w:type="spellStart"/>
-      <w:r>
-        <w:rPr>
-          <w:i w:val="0"/>
-          <w:iCs/>
-          <w:color w:val="auto"/>
-        </w:rPr>
-        <w:t>TrainDeparture</w:t>
-      </w:r>
-      <w:proofErr w:type="spellEnd"/>
-      <w:r>
-        <w:rPr>
-          <w:i w:val="0"/>
-          <w:iCs/>
-          <w:color w:val="auto"/>
-        </w:rPr>
-        <w:t xml:space="preserve"> og </w:t>
-      </w:r>
-      <w:r>
-        <w:rPr>
-          <w:i w:val="0"/>
-          <w:iCs/>
-          <w:color w:val="auto"/>
-        </w:rPr>
-        <w:t>har</w:t>
-      </w:r>
-      <w:r>
-        <w:rPr>
-          <w:i w:val="0"/>
-          <w:iCs/>
-          <w:color w:val="auto"/>
-        </w:rPr>
-        <w:t xml:space="preserve"> som ansvar å lagre</w:t>
-      </w:r>
-      <w:r>
-        <w:rPr>
-          <w:i w:val="0"/>
-          <w:iCs/>
-          <w:color w:val="auto"/>
-        </w:rPr>
-        <w:t xml:space="preserve"> hver enkelt togavgang</w:t>
-      </w:r>
-      <w:r>
-        <w:rPr>
-          <w:i w:val="0"/>
-          <w:iCs/>
-          <w:color w:val="auto"/>
-        </w:rPr>
-        <w:t>.</w:t>
-      </w:r>
-    </w:p>
-    <w:p>
-      <w:pPr>
-        <w:pStyle w:val="Comment"/>
-        <w:rPr>
-          <w:i w:val="0"/>
-          <w:iCs/>
-          <w:color w:val="auto"/>
-        </w:rPr>
-      </w:pPr>
-      <w:r>
-        <w:rPr>
-          <w:noProof/>
-        </w:rPr>
-        <w:lastRenderedPageBreak/>
-        <mc:AlternateContent>
-          <mc:Choice Requires="wps">
-            <w:drawing>
-              <wp:anchor distT="0" distB="0" distL="114300" distR="114300" simplePos="0" relativeHeight="251660288" behindDoc="1" locked="0" layoutInCell="1" allowOverlap="1" wp14:anchorId="076FC360" wp14:editId="1BA4CEC4">
-                <wp:simplePos x="0" y="0"/>
-                <wp:positionH relativeFrom="column">
-                  <wp:posOffset>3195320</wp:posOffset>
-                </wp:positionH>
-                <wp:positionV relativeFrom="paragraph">
-                  <wp:posOffset>7354570</wp:posOffset>
-                </wp:positionV>
-                <wp:extent cx="3080385" cy="635"/>
-                <wp:effectExtent l="0" t="0" r="0" b="0"/>
-                <wp:wrapTight wrapText="bothSides">
-                  <wp:wrapPolygon edited="0">
-                    <wp:start x="0" y="0"/>
-                    <wp:lineTo x="0" y="21600"/>
-                    <wp:lineTo x="21600" y="21600"/>
-                    <wp:lineTo x="21600" y="0"/>
-                  </wp:wrapPolygon>
-                </wp:wrapTight>
-                <wp:docPr id="497339189" name="Tekstboks 1"/>
-                <wp:cNvGraphicFramePr/>
-                <a:graphic xmlns:a="http://schemas.openxmlformats.org/drawingml/2006/main">
-                  <a:graphicData uri="http://schemas.microsoft.com/office/word/2010/wordprocessingShape">
-                    <wps:wsp>
-                      <wps:cNvSpPr txBox="1"/>
-                      <wps:spPr>
-                        <a:xfrm>
-                          <a:off x="0" y="0"/>
-                          <a:ext cx="3080385" cy="635"/>
-                        </a:xfrm>
-                        <a:prstGeom prst="rect">
-                          <a:avLst/>
-                        </a:prstGeom>
-                        <a:solidFill>
-                          <a:prstClr val="white"/>
-                        </a:solidFill>
-                        <a:ln>
-                          <a:noFill/>
-                        </a:ln>
-                      </wps:spPr>
-                      <wps:txbx>
-                        <w:txbxContent>
-                          <w:p>
-                            <w:pPr>
-                              <w:pStyle w:val="Caption"/>
-                              <w:rPr>
-                                <w:noProof/>
-                                <w:color w:val="auto"/>
-                                <w:sz w:val="20"/>
-                                <w:szCs w:val="20"/>
-                              </w:rPr>
-                            </w:pPr>
-                            <w:r>
-                              <w:rPr>
-                                <w:color w:val="auto"/>
-                              </w:rPr>
-                              <w:t xml:space="preserve">Figur </w:t>
-                            </w:r>
-                            <w:r>
-                              <w:rPr>
-                                <w:color w:val="auto"/>
-                              </w:rPr>
-                              <w:fldChar w:fldCharType="begin"/>
-                            </w:r>
-                            <w:r>
-                              <w:rPr>
-                                <w:color w:val="auto"/>
-                              </w:rPr>
-                              <w:instrText xml:space="preserve"> SEQ Figur \* ARABIC </w:instrText>
-                            </w:r>
-                            <w:r>
-                              <w:rPr>
-                                <w:color w:val="auto"/>
-                              </w:rPr>
-                              <w:fldChar w:fldCharType="separate"/>
-                            </w:r>
-                            <w:r>
-                              <w:rPr>
-                                <w:noProof/>
-                                <w:color w:val="auto"/>
-                              </w:rPr>
-                              <w:t>1</w:t>
-                            </w:r>
-                            <w:r>
-                              <w:rPr>
-                                <w:color w:val="auto"/>
-                              </w:rPr>
-                              <w:fldChar w:fldCharType="end"/>
-                            </w:r>
-                            <w:r>
-                              <w:rPr>
-                                <w:color w:val="auto"/>
-                              </w:rPr>
-                              <w:t xml:space="preserve"> Klassediagram </w:t>
-                            </w:r>
-                            <w:r>
-                              <w:rPr>
-                                <w:color w:val="auto"/>
-                              </w:rPr>
-                              <w:t>–</w:t>
-                            </w:r>
-                            <w:r>
-                              <w:rPr>
-                                <w:color w:val="auto"/>
-                              </w:rPr>
-                              <w:t xml:space="preserve"> </w:t>
-                            </w:r>
-                            <w:r>
-                              <w:rPr>
-                                <w:color w:val="auto"/>
-                              </w:rPr>
-                              <w:t>Original løsning</w:t>
-                            </w:r>
-                          </w:p>
-                        </w:txbxContent>
-                      </wps:txbx>
-                      <wps:bodyPr rot="0" spcFirstLastPara="0" vertOverflow="overflow" horzOverflow="overflow" vert="horz" wrap="square" lIns="0" tIns="0" rIns="0" bIns="0" numCol="1" spcCol="0" rtlCol="0" fromWordArt="0" anchor="t" anchorCtr="0" forceAA="0" compatLnSpc="1">
-                        <a:prstTxWarp prst="textNoShape">
-                          <a:avLst/>
-                        </a:prstTxWarp>
-                        <a:spAutoFit/>
-                      </wps:bodyPr>
-                    </wps:wsp>
-                  </a:graphicData>
-                </a:graphic>
-              </wp:anchor>
-            </w:drawing>
-          </mc:Choice>
-          <mc:Fallback>
-            <w:pict>
-              <v:shapetype w14:anchorId="076FC360" id="_x0000_t202" coordsize="21600,21600" o:spt="202" path="m,l,21600r21600,l21600,xe">
-                <v:stroke joinstyle="miter"/>
-                <v:path gradientshapeok="t" o:connecttype="rect"/>
-              </v:shapetype>
-              <v:shape id="Tekstboks 1" o:spid="_x0000_s1026" type="#_x0000_t202" style="position:absolute;margin-left:251.6pt;margin-top:579.1pt;width:242.55pt;height:.05pt;z-index:-251656192;visibility:visible;mso-wrap-style:square;mso-wrap-distance-left:9pt;mso-wrap-distance-top:0;mso-wrap-distance-right:9pt;mso-wrap-distance-bottom:0;mso-position-horizontal:absolute;mso-position-horizontal-relative:text;mso-position-vertical:absolute;mso-position-vertical-relative:text;v-text-anchor:top" o:gfxdata="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" stroked="f">
-                <v:textbox style="mso-fit-shape-to-text:t" inset="0,0,0,0">
-                  <w:txbxContent>
-                    <w:p>
-                      <w:pPr>
-                        <w:pStyle w:val="Caption"/>
-                        <w:rPr>
-                          <w:noProof/>
-                          <w:color w:val="auto"/>
-                          <w:sz w:val="20"/>
-                          <w:szCs w:val="20"/>
-                        </w:rPr>
-                      </w:pPr>
-                      <w:r>
-                        <w:rPr>
-                          <w:color w:val="auto"/>
-                        </w:rPr>
-                        <w:t xml:space="preserve">Figur </w:t>
-                      </w:r>
-                      <w:r>
-                        <w:rPr>
-                          <w:color w:val="auto"/>
-                        </w:rPr>
-                        <w:fldChar w:fldCharType="begin"/>
-                      </w:r>
-                      <w:r>
-                        <w:rPr>
-                          <w:color w:val="auto"/>
-                        </w:rPr>
-                        <w:instrText xml:space="preserve"> SEQ Figur \* ARABIC </w:instrText>
-                      </w:r>
-                      <w:r>
-                        <w:rPr>
-                          <w:color w:val="auto"/>
-                        </w:rPr>
-                        <w:fldChar w:fldCharType="separate"/>
-                      </w:r>
-                      <w:r>
-                        <w:rPr>
-                          <w:noProof/>
-                          <w:color w:val="auto"/>
-                        </w:rPr>
-                        <w:t>1</w:t>
-                      </w:r>
-                      <w:r>
-                        <w:rPr>
-                          <w:color w:val="auto"/>
-                        </w:rPr>
-                        <w:fldChar w:fldCharType="end"/>
-                      </w:r>
-                      <w:r>
-                        <w:rPr>
-                          <w:color w:val="auto"/>
-                        </w:rPr>
-                        <w:t xml:space="preserve"> Klassediagram </w:t>
-                      </w:r>
-                      <w:r>
-                        <w:rPr>
-                          <w:color w:val="auto"/>
-                        </w:rPr>
-                        <w:t>–</w:t>
-                      </w:r>
-                      <w:r>
-                        <w:rPr>
-                          <w:color w:val="auto"/>
-                        </w:rPr>
-                        <w:t xml:space="preserve"> </w:t>
-                      </w:r>
-                      <w:r>
-                        <w:rPr>
-                          <w:color w:val="auto"/>
-                        </w:rPr>
-                        <w:t>Original løsning</w:t>
-                      </w:r>
-                    </w:p>
-                  </w:txbxContent>
-                </v:textbox>
-                <w10:wrap type="tight"/>
-              </v:shape>
-            </w:pict>
-          </mc:Fallback>
-        </mc:AlternateContent>
-      </w:r>
-      <w:r>
-        <w:rPr>
-          <w:i w:val="0"/>
-          <w:iCs/>
-          <w:noProof/>
-          <w:color w:val="auto"/>
-        </w:rPr>
-        <w:drawing>
-          <wp:anchor distT="0" distB="0" distL="114300" distR="114300" simplePos="0" relativeHeight="251658240" behindDoc="1" locked="0" layoutInCell="1" allowOverlap="1" wp14:anchorId="08022A4F" wp14:editId="1254206C">
-            <wp:simplePos x="0" y="0"/>
-            <wp:positionH relativeFrom="column">
-              <wp:posOffset>3195320</wp:posOffset>
-            </wp:positionH>
-            <wp:positionV relativeFrom="paragraph">
-              <wp:posOffset>0</wp:posOffset>
-            </wp:positionV>
-            <wp:extent cx="3080635" cy="7297420"/>
-            <wp:effectExtent l="0" t="0" r="5715" b="0"/>
-            <wp:wrapTight wrapText="bothSides">
-              <wp:wrapPolygon edited="0">
-                <wp:start x="0" y="0"/>
-                <wp:lineTo x="0" y="21540"/>
-                <wp:lineTo x="21506" y="21540"/>
-                <wp:lineTo x="21506" y="0"/>
-                <wp:lineTo x="0" y="0"/>
-              </wp:wrapPolygon>
-            </wp:wrapTight>
-            <wp:docPr id="762203319" name="Bilde 1" descr="Et bilde som inneholder tekst, skjermbilde, programvare, Multimedieprogramvare&#10;&#10;Automatisk generert beskrivelse"/>
-            <wp:cNvGraphicFramePr>
-              <a:graphicFrameLocks xmlns:a="http://schemas.openxmlformats.org/drawingml/2006/main" noChangeAspect="1"/>
-            </wp:cNvGraphicFramePr>
-            <a:graphic xmlns:a="http://schemas.openxmlformats.org/drawingml/2006/main">
-              <a:graphicData uri="http://schemas.openxmlformats.org/drawingml/2006/picture">
-                <pic:pic xmlns:pic="http://schemas.openxmlformats.org/drawingml/2006/picture">
-                  <pic:nvPicPr>
-                    <pic:cNvPr id="762203319" name="Bilde 1" descr="Et bilde som inneholder tekst, skjermbilde, programvare, Multimedieprogramvare&#10;&#10;Automatisk generert beskrivelse"/>
-                    <pic:cNvPicPr/>
-                  </pic:nvPicPr>
-                  <pic:blipFill>
-                    <a:blip r:embed="rId12"/>
-                    <a:stretch>
-                      <a:fillRect/>
-                    </a:stretch>
-                  </pic:blipFill>
-                  <pic:spPr>
-                    <a:xfrm>
-                      <a:off x="0" y="0"/>
-                      <a:ext cx="3080635" cy="7297420"/>
-                    </a:xfrm>
-                    <a:prstGeom prst="rect">
-                      <a:avLst/>
-                    </a:prstGeom>
-                  </pic:spPr>
-                </pic:pic>
-              </a:graphicData>
-            </a:graphic>
-          </wp:anchor>
-        </w:drawing>
-      </w:r>
-      <w:r>
-        <w:rPr>
-          <w:i w:val="0"/>
-          <w:iCs/>
-          <w:color w:val="auto"/>
-        </w:rPr>
-        <w:t xml:space="preserve">Det ble også opprettet en ny klasse - Station - som skulle lagre instansene av </w:t>
-      </w:r>
-      <w:proofErr w:type="spellStart"/>
-      <w:r>
-        <w:rPr>
-          <w:i w:val="0"/>
-          <w:iCs/>
-          <w:color w:val="auto"/>
-        </w:rPr>
-        <w:t>TrainDeparture</w:t>
-      </w:r>
-      <w:proofErr w:type="spellEnd"/>
-      <w:r>
-        <w:rPr>
-          <w:i w:val="0"/>
-          <w:iCs/>
-          <w:color w:val="auto"/>
-        </w:rPr>
-        <w:t xml:space="preserve"> i et </w:t>
-      </w:r>
-      <w:proofErr w:type="spellStart"/>
-      <w:r>
-        <w:rPr>
-          <w:i w:val="0"/>
-          <w:iCs/>
-          <w:color w:val="auto"/>
-        </w:rPr>
-        <w:t>HashMap</w:t>
-      </w:r>
-      <w:proofErr w:type="spellEnd"/>
-      <w:r>
-        <w:rPr>
-          <w:i w:val="0"/>
-          <w:iCs/>
-          <w:color w:val="auto"/>
-        </w:rPr>
-        <w:t xml:space="preserve"> </w:t>
-      </w:r>
-      <w:r>
-        <w:rPr>
-          <w:i w:val="0"/>
-          <w:iCs/>
-          <w:color w:val="auto"/>
-        </w:rPr>
-        <w:t xml:space="preserve">og ha kontroll på klokkeslettet på stasjonen. </w:t>
-      </w:r>
-      <w:r>
-        <w:rPr>
-          <w:i w:val="0"/>
-          <w:iCs/>
-          <w:color w:val="auto"/>
-        </w:rPr>
-        <w:t xml:space="preserve">Denne klassen brukes også til å </w:t>
-      </w:r>
-      <w:r>
-        <w:rPr>
-          <w:i w:val="0"/>
-          <w:iCs/>
-          <w:color w:val="auto"/>
-        </w:rPr>
-        <w:t xml:space="preserve">opprette </w:t>
-      </w:r>
-      <w:r>
-        <w:rPr>
-          <w:i w:val="0"/>
-          <w:iCs/>
-          <w:color w:val="auto"/>
-        </w:rPr>
-        <w:t xml:space="preserve">nye instanser av </w:t>
-      </w:r>
-      <w:proofErr w:type="spellStart"/>
-      <w:r>
-        <w:rPr>
-          <w:i w:val="0"/>
-          <w:iCs/>
-          <w:color w:val="auto"/>
-        </w:rPr>
-        <w:t>TrainDeparture</w:t>
-      </w:r>
-      <w:proofErr w:type="spellEnd"/>
-      <w:r>
-        <w:rPr>
-          <w:i w:val="0"/>
-          <w:iCs/>
-          <w:color w:val="auto"/>
-        </w:rPr>
-        <w:t xml:space="preserve"> og endre eksisterende.</w:t>
-      </w:r>
-      <w:r>
-        <w:rPr>
-          <w:i w:val="0"/>
-          <w:iCs/>
-          <w:color w:val="auto"/>
-        </w:rPr>
-        <w:t xml:space="preserve"> All </w:t>
-      </w:r>
-      <w:r>
-        <w:rPr>
-          <w:i w:val="0"/>
-          <w:iCs/>
-          <w:color w:val="auto"/>
-        </w:rPr>
-        <w:t>kommunikasjon</w:t>
-      </w:r>
-      <w:r>
-        <w:rPr>
-          <w:i w:val="0"/>
-          <w:iCs/>
-          <w:color w:val="auto"/>
-        </w:rPr>
-        <w:t xml:space="preserve"> mellom UI-klassen og </w:t>
-      </w:r>
-      <w:r>
-        <w:rPr>
-          <w:i w:val="0"/>
-          <w:iCs/>
-          <w:color w:val="auto"/>
-        </w:rPr>
-        <w:t>resten av systemet skjer igjennom Station.</w:t>
-      </w:r>
-    </w:p>
-    <w:p>
-      <w:pPr>
-        <w:pStyle w:val="Comment"/>
-        <w:rPr>
-          <w:i w:val="0"/>
-          <w:iCs/>
-          <w:color w:val="auto"/>
-        </w:rPr>
-      </w:pPr>
-      <w:r>
-        <w:rPr>
-          <w:i w:val="0"/>
-          <w:iCs/>
-          <w:color w:val="auto"/>
-        </w:rPr>
         <w:t>UI-klassen (</w:t>
       </w:r>
       <w:proofErr w:type="spellStart"/>
@@ -6836,6 +6790,30 @@
         </w:rPr>
         <w:t xml:space="preserve">Hovedgrunnen til at disse klasse ble valgt er fordi det gir en høy grad av </w:t>
       </w:r>
+      <w:r>
+        <w:rPr>
+          <w:i w:val="0"/>
+          <w:iCs/>
+          <w:color w:val="auto"/>
+        </w:rPr>
+        <w:t>kohesjon</w:t>
+      </w:r>
+      <w:r>
+        <w:rPr>
+          <w:i w:val="0"/>
+          <w:iCs/>
+          <w:color w:val="auto"/>
+        </w:rPr>
+        <w:t xml:space="preserve">, ettersom </w:t>
+      </w:r>
+      <w:r>
+        <w:rPr>
+          <w:i w:val="0"/>
+          <w:iCs/>
+          <w:color w:val="auto"/>
+        </w:rPr>
+        <w:t xml:space="preserve">klassene kun har ett ansvar. </w:t>
+      </w:r>
       <w:proofErr w:type="spellStart"/>
       <w:r>
         <w:rPr>
@@ -6843,7 +6821,7 @@
           <w:iCs/>
           <w:color w:val="auto"/>
         </w:rPr>
-        <w:t>cohesion</w:t>
+        <w:t>UserInterface</w:t>
       </w:r>
       <w:proofErr w:type="spellEnd"/>
       <w:r>
@@ -6852,15 +6830,23 @@
           <w:iCs/>
           <w:color w:val="auto"/>
         </w:rPr>
-        <w:t xml:space="preserve">, ettersom </w:t>
-      </w:r>
-      <w:r>
-        <w:rPr>
-          <w:i w:val="0"/>
-          <w:iCs/>
-          <w:color w:val="auto"/>
-        </w:rPr>
-        <w:t xml:space="preserve">klassene kun har ett ansvar. </w:t>
+        <w:t>, tolke</w:t>
+      </w:r>
+      <w:r>
+        <w:rPr>
+          <w:i w:val="0"/>
+          <w:iCs/>
+          <w:color w:val="auto"/>
+        </w:rPr>
+        <w:t xml:space="preserve"> brukerinput og sende dette videre til Station. Station skal </w:t>
+      </w:r>
+      <w:r>
+        <w:rPr>
+          <w:i w:val="0"/>
+          <w:iCs/>
+          <w:color w:val="auto"/>
+        </w:rPr>
+        <w:t xml:space="preserve">behandle instansene av </w:t>
       </w:r>
       <w:proofErr w:type="spellStart"/>
       <w:r>
@@ -6869,7 +6855,7 @@
           <w:iCs/>
           <w:color w:val="auto"/>
         </w:rPr>
-        <w:t>UserInterface</w:t>
+        <w:t>TrainDeparture</w:t>
       </w:r>
       <w:proofErr w:type="spellEnd"/>
       <w:r>
@@ -6878,23 +6864,7 @@
           <w:iCs/>
           <w:color w:val="auto"/>
         </w:rPr>
-        <w:t>, tolke</w:t>
-      </w:r>
-      <w:r>
-        <w:rPr>
-          <w:i w:val="0"/>
-          <w:iCs/>
-          <w:color w:val="auto"/>
-        </w:rPr>
-        <w:t xml:space="preserve"> brukerinput og sende dette videre til Station. Station skal </w:t>
-      </w:r>
-      <w:r>
-        <w:rPr>
-          <w:i w:val="0"/>
-          <w:iCs/>
-          <w:color w:val="auto"/>
-        </w:rPr>
-        <w:t xml:space="preserve">behandle instansene av </w:t>
+        <w:t xml:space="preserve"> og klokken. Mens </w:t>
       </w:r>
       <w:proofErr w:type="spellStart"/>
       <w:r>
@@ -6912,7 +6882,33 @@
           <w:iCs/>
           <w:color w:val="auto"/>
         </w:rPr>
-        <w:t xml:space="preserve"> og klokken. Mens </w:t>
+        <w:t xml:space="preserve"> </w:t>
+      </w:r>
+      <w:r>
+        <w:rPr>
+          <w:i w:val="0"/>
+          <w:iCs/>
+          <w:color w:val="auto"/>
+        </w:rPr>
+        <w:t>brukes for å lagre togavgangene.</w:t>
+      </w:r>
+    </w:p>
+    <w:p>
+      <w:pPr>
+        <w:pStyle w:val="Comment"/>
+        <w:rPr>
+          <w:i w:val="0"/>
+          <w:iCs/>
+          <w:color w:val="auto"/>
+        </w:rPr>
+      </w:pPr>
+      <w:r>
+        <w:rPr>
+          <w:i w:val="0"/>
+          <w:iCs/>
+          <w:color w:val="auto"/>
+        </w:rPr>
+        <w:t xml:space="preserve">Senere ble det lagt til to andre klasser, Printer og </w:t>
       </w:r>
       <w:proofErr w:type="spellStart"/>
       <w:r>
@@ -6921,7 +6917,7 @@
           <w:iCs/>
           <w:color w:val="auto"/>
         </w:rPr>
-        <w:t>TrainDeparture</w:t>
+        <w:t>UserInputHandler</w:t>
       </w:r>
       <w:proofErr w:type="spellEnd"/>
       <w:r>
@@ -6930,6 +6926,86 @@
           <w:iCs/>
           <w:color w:val="auto"/>
         </w:rPr>
+        <w:t xml:space="preserve">. Dette ble gjort for å øke graden av kohesjon i programmet. </w:t>
+      </w:r>
+      <w:proofErr w:type="spellStart"/>
+      <w:r>
+        <w:rPr>
+          <w:i w:val="0"/>
+          <w:iCs/>
+          <w:color w:val="auto"/>
+        </w:rPr>
+        <w:t>UserInputHandler</w:t>
+      </w:r>
+      <w:proofErr w:type="spellEnd"/>
+      <w:r>
+        <w:rPr>
+          <w:i w:val="0"/>
+          <w:iCs/>
+          <w:color w:val="auto"/>
+        </w:rPr>
+        <w:t xml:space="preserve"> har metoder som returnerer brukerinput. </w:t>
+      </w:r>
+    </w:p>
+    <w:p>
+      <w:pPr>
+        <w:pStyle w:val="Comment"/>
+        <w:rPr>
+          <w:i w:val="0"/>
+          <w:iCs/>
+          <w:color w:val="auto"/>
+        </w:rPr>
+      </w:pPr>
+      <w:r>
+        <w:rPr>
+          <w:i w:val="0"/>
+          <w:iCs/>
+          <w:color w:val="auto"/>
+        </w:rPr>
+        <w:t xml:space="preserve">Printer klassen har som ansvar å </w:t>
+      </w:r>
+      <w:proofErr w:type="spellStart"/>
+      <w:r>
+        <w:rPr>
+          <w:i w:val="0"/>
+          <w:iCs/>
+          <w:color w:val="auto"/>
+        </w:rPr>
+        <w:t>printe</w:t>
+      </w:r>
+      <w:proofErr w:type="spellEnd"/>
+      <w:r>
+        <w:rPr>
+          <w:i w:val="0"/>
+          <w:iCs/>
+          <w:color w:val="auto"/>
+        </w:rPr>
+        <w:t xml:space="preserve"> ut all informasjon til brukeren. Ettersom all informasjon brukeren mottar nå er i én enkelt klasse er det enklere å legge til informasjon eller oversette programmet. </w:t>
+      </w:r>
+      <w:r>
+        <w:rPr>
+          <w:i w:val="0"/>
+          <w:iCs/>
+          <w:color w:val="auto"/>
+        </w:rPr>
+        <w:t xml:space="preserve">Det blir også enklere å </w:t>
+      </w:r>
+      <w:proofErr w:type="spellStart"/>
+      <w:r>
+        <w:rPr>
+          <w:i w:val="0"/>
+          <w:iCs/>
+          <w:color w:val="auto"/>
+        </w:rPr>
+        <w:t>refaktorere</w:t>
+      </w:r>
+      <w:proofErr w:type="spellEnd"/>
+      <w:r>
+        <w:rPr>
+          <w:i w:val="0"/>
+          <w:iCs/>
+          <w:color w:val="auto"/>
+        </w:rPr>
         <w:t xml:space="preserve"> </w:t>
       </w:r>
       <w:r>
@@ -6938,7 +7014,15 @@
           <w:iCs/>
           <w:color w:val="auto"/>
         </w:rPr>
-        <w:t>brukes for å lagre togavgangene.</w:t>
+        <w:t>programmet</w:t>
+      </w:r>
+      <w:r>
+        <w:rPr>
+          <w:i w:val="0"/>
+          <w:iCs/>
+          <w:color w:val="auto"/>
+        </w:rPr>
+        <w:t xml:space="preserve"> hvis du senere ønsker å kommunisere med bruker i et annet system enn terminalen.</w:t>
       </w:r>
     </w:p>
     <w:p>
@@ -7262,6 +7346,14 @@
         </w:rPr>
         <w:t xml:space="preserve"> </w:t>
       </w:r>
+      <w:r>
+        <w:rPr>
+          <w:i w:val="0"/>
+          <w:iCs/>
+          <w:color w:val="auto"/>
+        </w:rPr>
+        <w:t>Tilbakemelding på kode ble gitt av læringsassistent igjennom GitHub.</w:t>
+      </w:r>
     </w:p>
     <w:p>
       <w:pPr>
@@ -7382,7 +7474,6 @@
           <w:color w:val="auto"/>
           <w:lang w:val="en-US"/>
         </w:rPr>
-        <w:lastRenderedPageBreak/>
         <w:t>Telefonregister.addContact</w:t>
       </w:r>
       <w:proofErr w:type="spellEnd"/>
@@ -7520,11 +7611,11 @@
       <w:pPr>
         <w:pStyle w:val="Heading1"/>
       </w:pPr>
-      <w:bookmarkStart w:id="26" w:name="_Toc149558647"/>
+      <w:bookmarkStart w:id="24" w:name="_Toc149558647"/>
       <w:r>
         <w:t>RESULTATER</w:t>
       </w:r>
-      <w:bookmarkEnd w:id="26"/>
+      <w:bookmarkEnd w:id="24"/>
     </w:p>
     <w:p>
       <w:pPr>
@@ -7573,6 +7664,7 @@
         <w:pStyle w:val="Comment"/>
       </w:pPr>
       <w:r>
+        <w:lastRenderedPageBreak/>
         <w:t>Det er også her vik</w:t>
       </w:r>
       <w:r>
@@ -7909,12 +8001,12 @@
         <w:tblLook w:val="04A0" w:firstRow="1" w:lastRow="0" w:firstColumn="1" w:lastColumn="0" w:noHBand="0" w:noVBand="1"/>
       </w:tblPr>
       <w:tblGrid>
-        <w:gridCol w:w="1689"/>
-        <w:gridCol w:w="1489"/>
-        <w:gridCol w:w="1618"/>
-        <w:gridCol w:w="1499"/>
-        <w:gridCol w:w="1320"/>
-        <w:gridCol w:w="1445"/>
+        <w:gridCol w:w="1727"/>
+        <w:gridCol w:w="1577"/>
+        <w:gridCol w:w="1655"/>
+        <w:gridCol w:w="1533"/>
+        <w:gridCol w:w="1349"/>
+        <w:gridCol w:w="1219"/>
       </w:tblGrid>
       <w:tr>
         <w:tc>
@@ -8053,16 +8145,14 @@
                 <w:color w:val="000000" w:themeColor="text1"/>
               </w:rPr>
             </w:pPr>
-            <w:proofErr w:type="spellStart"/>
             <w:r>
               <w:rPr>
                 <w:i w:val="0"/>
                 <w:iCs/>
                 <w:color w:val="000000" w:themeColor="text1"/>
               </w:rPr>
-              <w:t>StringManager</w:t>
+              <w:t>Printer</w:t>
             </w:r>
-            <w:proofErr w:type="spellEnd"/>
           </w:p>
         </w:tc>
       </w:tr>
@@ -8086,7 +8176,6 @@
                 <w:iCs/>
                 <w:color w:val="000000" w:themeColor="text1"/>
               </w:rPr>
-              <w:lastRenderedPageBreak/>
               <w:t>Opprette UI-klassen og starte programmet.</w:t>
             </w:r>
           </w:p>
@@ -8110,7 +8199,7 @@
                 <w:iCs/>
                 <w:color w:val="000000" w:themeColor="text1"/>
               </w:rPr>
-              <w:t>Lagre egenskapene til én enkelt togavgang.</w:t>
+              <w:t xml:space="preserve">Entitetsklassen. Håndtere dataen til én enkelt togavgang. </w:t>
             </w:r>
           </w:p>
         </w:tc>
@@ -8240,13 +8329,77 @@
     </w:p>
     <w:p>
       <w:pPr>
+        <w:pStyle w:val="Comment"/>
+        <w:rPr>
+          <w:i w:val="0"/>
+          <w:iCs/>
+          <w:color w:val="000000" w:themeColor="text1"/>
+        </w:rPr>
+      </w:pPr>
+      <w:proofErr w:type="spellStart"/>
+      <w:r>
+        <w:rPr>
+          <w:i w:val="0"/>
+          <w:iCs/>
+          <w:color w:val="000000" w:themeColor="text1"/>
+        </w:rPr>
+        <w:t>UserInterface</w:t>
+      </w:r>
+      <w:proofErr w:type="spellEnd"/>
+      <w:r>
+        <w:rPr>
+          <w:i w:val="0"/>
+          <w:iCs/>
+          <w:color w:val="000000" w:themeColor="text1"/>
+        </w:rPr>
+        <w:t xml:space="preserve"> klassen benytter en </w:t>
+      </w:r>
+      <w:proofErr w:type="spellStart"/>
+      <w:r>
+        <w:rPr>
+          <w:i w:val="0"/>
+          <w:iCs/>
+          <w:color w:val="000000" w:themeColor="text1"/>
+        </w:rPr>
+        <w:t>switch</w:t>
+      </w:r>
+      <w:proofErr w:type="spellEnd"/>
+      <w:r>
+        <w:rPr>
+          <w:i w:val="0"/>
+          <w:iCs/>
+          <w:color w:val="000000" w:themeColor="text1"/>
+        </w:rPr>
+        <w:t xml:space="preserve"> </w:t>
+      </w:r>
+      <w:proofErr w:type="gramStart"/>
+      <w:r>
+        <w:rPr>
+          <w:i w:val="0"/>
+          <w:iCs/>
+          <w:color w:val="000000" w:themeColor="text1"/>
+        </w:rPr>
+        <w:t>case</w:t>
+      </w:r>
+      <w:proofErr w:type="gramEnd"/>
+      <w:r>
+        <w:rPr>
+          <w:i w:val="0"/>
+          <w:iCs/>
+          <w:color w:val="000000" w:themeColor="text1"/>
+        </w:rPr>
+        <w:t xml:space="preserve"> for å håndtere </w:t>
+      </w:r>
+    </w:p>
+    <w:p>
+      <w:pPr>
         <w:pStyle w:val="Heading1"/>
       </w:pPr>
-      <w:bookmarkStart w:id="27" w:name="_Toc149558648"/>
+      <w:bookmarkStart w:id="25" w:name="_Toc149558648"/>
       <w:r>
         <w:t>DRØFTING</w:t>
       </w:r>
-      <w:bookmarkEnd w:id="27"/>
+      <w:bookmarkEnd w:id="25"/>
     </w:p>
     <w:p>
       <w:pPr>
@@ -8268,6 +8421,7 @@
           <w:b/>
           <w:i w:val="0"/>
         </w:rPr>
+        <w:lastRenderedPageBreak/>
         <w:t>Kommentar</w:t>
       </w:r>
       <w:r>
@@ -8401,11 +8555,11 @@
       <w:pPr>
         <w:pStyle w:val="Heading1"/>
       </w:pPr>
-      <w:bookmarkStart w:id="28" w:name="_Toc149558649"/>
+      <w:bookmarkStart w:id="26" w:name="_Toc149558649"/>
       <w:r>
         <w:t>KONKLUSJON - ERFARING</w:t>
       </w:r>
-      <w:bookmarkEnd w:id="28"/>
+      <w:bookmarkEnd w:id="26"/>
     </w:p>
     <w:p>
       <w:pPr>
@@ -8493,11 +8647,11 @@
       <w:pPr>
         <w:pStyle w:val="Heading1"/>
       </w:pPr>
-      <w:bookmarkStart w:id="29" w:name="_Toc149558650"/>
+      <w:bookmarkStart w:id="27" w:name="_Toc149558650"/>
       <w:r>
         <w:t>REFERANSER</w:t>
       </w:r>
-      <w:bookmarkEnd w:id="29"/>
+      <w:bookmarkEnd w:id="27"/>
     </w:p>
     <w:p>
       <w:pPr>
@@ -8641,42 +8795,169 @@
     <w:p>
       <w:pPr>
         <w:pStyle w:val="References"/>
-      </w:pPr>
-      <w:r>
-        <w:t>http:/</w:t>
-      </w:r>
-      <w:proofErr w:type="gramStart"/>
-      <w:r>
-        <w:t>/....</w:t>
-      </w:r>
-      <w:proofErr w:type="gramEnd"/>
-      <w:r>
-        <w:t>.</w:t>
+        <w:rPr>
+          <w:lang w:val="en-US"/>
+        </w:rPr>
+      </w:pPr>
+      <w:r>
+        <w:rPr>
+          <w:lang w:val="en-US"/>
+        </w:rPr>
+        <w:t xml:space="preserve">Harsh Agarwal. (2023). </w:t>
+      </w:r>
+      <w:r>
+        <w:rPr>
+          <w:i/>
+          <w:iCs/>
+          <w:lang w:val="en-US"/>
+        </w:rPr>
+        <w:t xml:space="preserve">Encapsulation in Java. </w:t>
+      </w:r>
+      <w:proofErr w:type="spellStart"/>
+      <w:r>
+        <w:rPr>
+          <w:lang w:val="en-US"/>
+        </w:rPr>
+        <w:t>Geeksforgeeks</w:t>
+      </w:r>
+      <w:proofErr w:type="spellEnd"/>
+      <w:r>
+        <w:rPr>
+          <w:lang w:val="en-US"/>
+        </w:rPr>
+        <w:t xml:space="preserve">. </w:t>
+      </w:r>
+      <w:r>
+        <w:rPr>
+          <w:lang w:val="en-US"/>
+        </w:rPr>
+        <w:t>https://www.geeksforgeeks.org/encapsulation-in-java/</w:t>
       </w:r>
     </w:p>
     <w:p>
       <w:pPr>
         <w:pStyle w:val="References"/>
-      </w:pPr>
+        <w:numPr>
+          <w:ilvl w:val="0"/>
+          <w:numId w:val="0"/>
+        </w:numPr>
+        <w:ind w:left="737" w:hanging="737"/>
+        <w:rPr>
+          <w:lang w:val="en-US"/>
+        </w:rPr>
+      </w:pPr>
+    </w:p>
+    <w:p>
+      <w:pPr>
+        <w:pStyle w:val="Heading1"/>
+      </w:pPr>
+      <w:r>
+        <w:t>Bibliografi</w:t>
+      </w:r>
+    </w:p>
+    <w:p>
+      <w:pPr>
+        <w:pStyle w:val="References"/>
+        <w:numPr>
+          <w:ilvl w:val="0"/>
+          <w:numId w:val="0"/>
+        </w:numPr>
+        <w:ind w:left="737" w:hanging="737"/>
+        <w:rPr>
+          <w:lang w:val="en-US"/>
+        </w:rPr>
+      </w:pPr>
+      <w:proofErr w:type="spellStart"/>
+      <w:r>
+        <w:rPr>
+          <w:lang w:val="en-US"/>
+        </w:rPr>
+        <w:t>Eirik</w:t>
+      </w:r>
+      <w:proofErr w:type="spellEnd"/>
+      <w:r>
+        <w:rPr>
+          <w:lang w:val="en-US"/>
+        </w:rPr>
+        <w:t xml:space="preserve"> </w:t>
+      </w:r>
+      <w:proofErr w:type="spellStart"/>
+      <w:r>
+        <w:rPr>
+          <w:lang w:val="en-US"/>
+        </w:rPr>
+        <w:t>Rossen</w:t>
+      </w:r>
+      <w:proofErr w:type="spellEnd"/>
+      <w:r>
+        <w:rPr>
+          <w:lang w:val="en-US"/>
+        </w:rPr>
+        <w:t xml:space="preserve">. (2020). </w:t>
+      </w:r>
+      <w:proofErr w:type="spellStart"/>
+      <w:r>
+        <w:rPr>
+          <w:lang w:val="en-US"/>
+        </w:rPr>
+        <w:t>Objekt</w:t>
+      </w:r>
+      <w:proofErr w:type="spellEnd"/>
+      <w:r>
+        <w:rPr>
+          <w:lang w:val="en-US"/>
+        </w:rPr>
+        <w:t xml:space="preserve"> (IT). SNL. </w:t>
+      </w:r>
+      <w:hyperlink r:id="rId13" w:history="1">
+        <w:r>
+          <w:rPr>
+            <w:rStyle w:val="Hyperlink"/>
+            <w:lang w:val="en-US"/>
+          </w:rPr>
+          <w:t>https://snl.no/objekt_-_IT</w:t>
+        </w:r>
+      </w:hyperlink>
+    </w:p>
+    <w:p>
+      <w:pPr>
+        <w:pStyle w:val="References"/>
+        <w:numPr>
+          <w:ilvl w:val="0"/>
+          <w:numId w:val="0"/>
+        </w:numPr>
+        <w:ind w:left="737" w:hanging="737"/>
+        <w:rPr>
+          <w:lang w:val="en-US"/>
+        </w:rPr>
+      </w:pPr>
+    </w:p>
+    <w:p>
+      <w:pPr>
+        <w:pStyle w:val="BodyText"/>
+        <w:rPr>
+          <w:lang w:val="en-US"/>
+        </w:rPr>
+      </w:pPr>
+    </w:p>
+    <w:p>
+      <w:pPr>
+        <w:pStyle w:val="BodyText"/>
+        <w:rPr>
+          <w:lang w:val="en-US"/>
+        </w:rPr>
+      </w:pPr>
+    </w:p>
+    <w:p>
+      <w:pPr>
+        <w:pStyle w:val="Heading1"/>
+      </w:pPr>
+      <w:bookmarkStart w:id="28" w:name="_Toc149558651"/>
       <w:r>
         <w:lastRenderedPageBreak/>
-        <w:t>Osv.</w:t>
-      </w:r>
-    </w:p>
-    <w:p>
-      <w:pPr>
-        <w:pStyle w:val="BodyText"/>
-      </w:pPr>
-    </w:p>
-    <w:p>
-      <w:pPr>
-        <w:pStyle w:val="Heading1"/>
-      </w:pPr>
-      <w:bookmarkStart w:id="30" w:name="_Toc149558651"/>
-      <w:r>
         <w:t>VEDLEGG</w:t>
       </w:r>
-      <w:bookmarkEnd w:id="30"/>
+      <w:bookmarkEnd w:id="28"/>
     </w:p>
     <w:p>
       <w:pPr>
@@ -8709,7 +8990,7 @@
       </w:r>
     </w:p>
     <w:sectPr>
-      <w:footerReference w:type="default" r:id="rId13"/>
+      <w:footerReference w:type="default" r:id="rId14"/>
       <w:pgSz w:w="11906" w:h="16838" w:code="9"/>
       <w:pgMar w:top="1418" w:right="1418" w:bottom="1418" w:left="1418" w:header="709" w:footer="454" w:gutter="0"/>
       <w:pgNumType w:start="1"/>
@@ -11874,6 +12155,15 @@
       </w:rPr>
     </w:tblStylePr>
   </w:style>
+  <w:style w:type="character" w:styleId="UnresolvedMention">
+    <w:name w:val="Unresolved Mention"/>
+    <w:basedOn w:val="DefaultParagraphFont"/>
+    <w:rsid w:val="00052520"/>
+    <w:rPr>
+      <w:color w:val="605E5C"/>
+      <w:shd w:val="clear" w:color="auto" w:fill="E1DFDD"/>
+    </w:rPr>
+  </w:style>
 </w:styles>
 </file>
 

</xml_diff>